<commit_message>
Update keyboard shortcuts references
</commit_message>
<xml_diff>
--- a/docs/customization/keyboard-shortcuts-linux.docx
+++ b/docs/customization/keyboard-shortcuts-linux.docx
@@ -1,6 +1,6 @@
 
 <file path=word/document.xml><?xml version="1.0" encoding="utf-8"?>
-<w:document xmlns:wpc="http://schemas.microsoft.com/office/word/2010/wordprocessingCanvas" xmlns:mo="http://schemas.microsoft.com/office/mac/office/2008/main" xmlns:mc="http://schemas.openxmlformats.org/markup-compatibility/2006" xmlns:mv="urn:schemas-microsoft-com:mac:vml" xmlns:o="urn:schemas-microsoft-com:office:office" xmlns:r="http://schemas.openxmlformats.org/officeDocument/2006/relationships" xmlns:m="http://schemas.openxmlformats.org/officeDocument/2006/math" xmlns:v="urn:schemas-microsoft-com:vml" xmlns:wp14="http://schemas.microsoft.com/office/word/2010/wordprocessingDrawing" xmlns:wp="http://schemas.openxmlformats.org/drawingml/2006/wordprocessingDrawing" xmlns:w10="urn:schemas-microsoft-com:office:word" xmlns:w="http://schemas.openxmlformats.org/wordprocessingml/2006/main" xmlns:w14="http://schemas.microsoft.com/office/word/2010/wordml" xmlns:w15="http://schemas.microsoft.com/office/word/2012/wordml" xmlns:wpg="http://schemas.microsoft.com/office/word/2010/wordprocessingGroup" xmlns:wpi="http://schemas.microsoft.com/office/word/2010/wordprocessingInk" xmlns:wne="http://schemas.microsoft.com/office/word/2006/wordml" xmlns:wps="http://schemas.microsoft.com/office/word/2010/wordprocessingShape" mc:Ignorable="w14 w15 wp14">
+<w:document xmlns:wpc="http://schemas.microsoft.com/office/word/2010/wordprocessingCanvas" xmlns:cx="http://schemas.microsoft.com/office/drawing/2014/chartex" xmlns:cx1="http://schemas.microsoft.com/office/drawing/2015/9/8/chartex" xmlns:cx2="http://schemas.microsoft.com/office/drawing/2015/10/21/chartex" xmlns:cx3="http://schemas.microsoft.com/office/drawing/2016/5/9/chartex" xmlns:cx4="http://schemas.microsoft.com/office/drawing/2016/5/10/chartex" xmlns:cx5="http://schemas.microsoft.com/office/drawing/2016/5/11/chartex" xmlns:mc="http://schemas.openxmlformats.org/markup-compatibility/2006" xmlns:o="urn:schemas-microsoft-com:office:office" xmlns:r="http://schemas.openxmlformats.org/officeDocument/2006/relationships" xmlns:m="http://schemas.openxmlformats.org/officeDocument/2006/math" xmlns:v="urn:schemas-microsoft-com:vml" xmlns:wp14="http://schemas.microsoft.com/office/word/2010/wordprocessingDrawing" xmlns:wp="http://schemas.openxmlformats.org/drawingml/2006/wordprocessingDrawing" xmlns:w10="urn:schemas-microsoft-com:office:word" xmlns:w="http://schemas.openxmlformats.org/wordprocessingml/2006/main" xmlns:w14="http://schemas.microsoft.com/office/word/2010/wordml" xmlns:w15="http://schemas.microsoft.com/office/word/2012/wordml" xmlns:w16se="http://schemas.microsoft.com/office/word/2015/wordml/symex" xmlns:wpg="http://schemas.microsoft.com/office/word/2010/wordprocessingGroup" xmlns:wpi="http://schemas.microsoft.com/office/word/2010/wordprocessingInk" xmlns:wne="http://schemas.microsoft.com/office/word/2006/wordml" xmlns:wps="http://schemas.microsoft.com/office/word/2010/wordprocessingShape" mc:Ignorable="w14 w15 w16se wp14">
   <w:body>
     <w:p>
       <w:r>
@@ -102,7 +102,7 @@
               </wp:anchor>
             </w:drawing>
           </mc:Choice>
-          <mc:Fallback>
+          <mc:Fallback xmlns:mv="urn:schemas-microsoft-com:mac:vml" xmlns:mo="http://schemas.microsoft.com/office/mac/office/2008/main">
             <w:pict>
               <v:shapetype w14:anchorId="4489160A" id="_x0000_t202" coordsize="21600,21600" o:spt="202" path="m0,0l0,21600,21600,21600,21600,0xe">
                 <v:stroke joinstyle="miter"/>
@@ -177,7 +177,7 @@
                     <a:blip r:embed="rId7">
                       <a:extLst>
                         <a:ext uri="{96DAC541-7B7A-43D3-8B79-37D633B846F1}">
-                          <asvg:svgBlip xmlns:asvg="http://schemas.microsoft.com/office/drawing/2016/SVG/main" xmlns:w16se="http://schemas.microsoft.com/office/word/2015/wordml/symex" xmlns:w="http://schemas.openxmlformats.org/wordprocessingml/2006/main" xmlns:w10="urn:schemas-microsoft-com:office:word" xmlns:v="urn:schemas-microsoft-com:vml" xmlns:o="urn:schemas-microsoft-com:office:office" xmlns:cx5="http://schemas.microsoft.com/office/drawing/2016/5/11/chartex" xmlns:cx4="http://schemas.microsoft.com/office/drawing/2016/5/10/chartex" xmlns:cx3="http://schemas.microsoft.com/office/drawing/2016/5/9/chartex" xmlns:cx2="http://schemas.microsoft.com/office/drawing/2015/10/21/chartex" xmlns:cx1="http://schemas.microsoft.com/office/drawing/2015/9/8/chartex" xmlns:cx="http://schemas.microsoft.com/office/drawing/2014/chartex" xmlns="" r:embed="rId8"/>
+                          <asvg:svgBlip xmlns:asvg="http://schemas.microsoft.com/office/drawing/2016/SVG/main" r:embed="rId8"/>
                         </a:ext>
                       </a:extLst>
                     </a:blip>
@@ -240,13 +240,8 @@
             <w:pPr>
               <w:pStyle w:val="Tablekey"/>
             </w:pPr>
-            <w:proofErr w:type="spellStart"/>
-            <w:r>
-              <w:t>Ctrl+Shift+P</w:t>
-            </w:r>
-            <w:proofErr w:type="spellEnd"/>
-            <w:r>
-              <w:t>, F1</w:t>
+            <w:r>
+              <w:t>Ctrl+Shift+P, F1</w:t>
             </w:r>
           </w:p>
         </w:tc>
@@ -277,11 +272,9 @@
             <w:pPr>
               <w:pStyle w:val="Tablekey"/>
             </w:pPr>
-            <w:proofErr w:type="spellStart"/>
             <w:r>
               <w:t>Ctrl+P</w:t>
             </w:r>
-            <w:proofErr w:type="spellEnd"/>
           </w:p>
         </w:tc>
         <w:tc>
@@ -314,11 +307,9 @@
             <w:pPr>
               <w:pStyle w:val="Tablekey"/>
             </w:pPr>
-            <w:proofErr w:type="spellStart"/>
             <w:r>
               <w:t>Ctrl+Shift+N</w:t>
             </w:r>
-            <w:proofErr w:type="spellEnd"/>
           </w:p>
         </w:tc>
         <w:tc>
@@ -348,11 +339,9 @@
             <w:pPr>
               <w:pStyle w:val="Tablekey"/>
             </w:pPr>
-            <w:proofErr w:type="spellStart"/>
             <w:r>
               <w:t>Ctrl+W</w:t>
             </w:r>
-            <w:proofErr w:type="spellEnd"/>
           </w:p>
         </w:tc>
         <w:tc>
@@ -410,11 +399,9 @@
             <w:pPr>
               <w:pStyle w:val="Tablekey"/>
             </w:pPr>
-            <w:proofErr w:type="spellStart"/>
             <w:r>
               <w:t>Ctrl+X</w:t>
             </w:r>
-            <w:proofErr w:type="spellEnd"/>
           </w:p>
         </w:tc>
         <w:tc>
@@ -427,13 +414,8 @@
               <w:pStyle w:val="Table"/>
               <w:cnfStyle w:val="000000100000" w:firstRow="0" w:lastRow="0" w:firstColumn="0" w:lastColumn="0" w:oddVBand="0" w:evenVBand="0" w:oddHBand="1" w:evenHBand="0" w:firstRowFirstColumn="0" w:firstRowLastColumn="0" w:lastRowFirstColumn="0" w:lastRowLastColumn="0"/>
             </w:pPr>
-            <w:proofErr w:type="spellStart"/>
-            <w:r>
-              <w:t>Cut line</w:t>
-            </w:r>
-            <w:proofErr w:type="spellEnd"/>
-            <w:r>
-              <w:t xml:space="preserve"> (empty selection)</w:t>
+            <w:r>
+              <w:t>Cut line (empty selection)</w:t>
             </w:r>
           </w:p>
         </w:tc>
@@ -449,11 +431,9 @@
             <w:pPr>
               <w:pStyle w:val="Tablekey"/>
             </w:pPr>
-            <w:proofErr w:type="spellStart"/>
             <w:r>
               <w:t>Ctrl+C</w:t>
             </w:r>
-            <w:proofErr w:type="spellEnd"/>
           </w:p>
         </w:tc>
         <w:tc>
@@ -499,10 +479,7 @@
               <w:t>↓</w:t>
             </w:r>
             <w:r>
-              <w:t xml:space="preserve"> / </w:t>
-            </w:r>
-            <w:r>
-              <w:t>↑</w:t>
+              <w:t xml:space="preserve"> / ↑</w:t>
             </w:r>
           </w:p>
         </w:tc>
@@ -536,19 +513,14 @@
             <w:pPr>
               <w:pStyle w:val="Tablekey"/>
             </w:pPr>
-            <w:proofErr w:type="spellStart"/>
             <w:r>
               <w:t>Ctrl+Shift+Alt</w:t>
             </w:r>
-            <w:proofErr w:type="spellEnd"/>
             <w:r>
               <w:t>+↓</w:t>
             </w:r>
             <w:r>
-              <w:t xml:space="preserve"> / </w:t>
-            </w:r>
-            <w:r>
-              <w:t>↑</w:t>
+              <w:t xml:space="preserve"> / ↑</w:t>
             </w:r>
           </w:p>
         </w:tc>
@@ -585,11 +557,9 @@
             <w:pPr>
               <w:pStyle w:val="Tablekey"/>
             </w:pPr>
-            <w:proofErr w:type="spellStart"/>
             <w:r>
               <w:t>Ctrl+Shift+K</w:t>
             </w:r>
-            <w:proofErr w:type="spellEnd"/>
           </w:p>
         </w:tc>
         <w:tc>
@@ -619,19 +589,15 @@
             <w:pPr>
               <w:pStyle w:val="Tablekey"/>
             </w:pPr>
-            <w:proofErr w:type="spellStart"/>
             <w:r>
               <w:t>Ctrl+Enter</w:t>
             </w:r>
-            <w:proofErr w:type="spellEnd"/>
             <w:r>
               <w:t xml:space="preserve"> / </w:t>
             </w:r>
-            <w:proofErr w:type="spellStart"/>
             <w:r>
               <w:t>Ctrl+Shift+Enter</w:t>
             </w:r>
-            <w:proofErr w:type="spellEnd"/>
           </w:p>
         </w:tc>
         <w:tc>
@@ -651,10 +617,7 @@
               <w:t>/</w:t>
             </w:r>
             <w:r>
-              <w:t xml:space="preserve"> </w:t>
-            </w:r>
-            <w:r>
-              <w:t>above</w:t>
+              <w:t xml:space="preserve"> above</w:t>
             </w:r>
           </w:p>
         </w:tc>
@@ -673,13 +636,8 @@
             <w:pPr>
               <w:pStyle w:val="Tablekey"/>
             </w:pPr>
-            <w:proofErr w:type="spellStart"/>
-            <w:r>
-              <w:t>Ctrl+Shift</w:t>
-            </w:r>
-            <w:proofErr w:type="spellEnd"/>
-            <w:r>
-              <w:t>+\</w:t>
+            <w:r>
+              <w:t>Ctrl+Shift+\</w:t>
             </w:r>
           </w:p>
         </w:tc>
@@ -717,13 +675,8 @@
               <w:t xml:space="preserve"> / </w:t>
             </w:r>
             <w:r>
-              <w:t>Ctrl</w:t>
-            </w:r>
-            <w:proofErr w:type="gramStart"/>
-            <w:r>
-              <w:t>+[</w:t>
-            </w:r>
-            <w:proofErr w:type="gramEnd"/>
+              <w:t>Ctrl+[</w:t>
+            </w:r>
           </w:p>
         </w:tc>
         <w:tc>
@@ -740,13 +693,8 @@
               <w:t>Indent</w:t>
             </w:r>
             <w:r>
-              <w:t>/</w:t>
-            </w:r>
-            <w:proofErr w:type="spellStart"/>
-            <w:r>
-              <w:t>Outdent</w:t>
-            </w:r>
-            <w:proofErr w:type="spellEnd"/>
+              <w:t>/Outdent</w:t>
+            </w:r>
             <w:r>
               <w:t xml:space="preserve"> line</w:t>
             </w:r>
@@ -877,10 +825,7 @@
               <w:t>↑</w:t>
             </w:r>
             <w:r>
-              <w:t xml:space="preserve"> / </w:t>
-            </w:r>
-            <w:r>
-              <w:t>↓</w:t>
+              <w:t xml:space="preserve"> / ↓</w:t>
             </w:r>
           </w:p>
         </w:tc>
@@ -920,19 +865,12 @@
             <w:r>
               <w:t xml:space="preserve"> </w:t>
             </w:r>
-            <w:proofErr w:type="spellStart"/>
             <w:r>
               <w:t>PgUp</w:t>
             </w:r>
-            <w:proofErr w:type="spellEnd"/>
-            <w:r>
-              <w:t xml:space="preserve"> / </w:t>
-            </w:r>
-            <w:proofErr w:type="spellStart"/>
-            <w:r>
-              <w:t>PgDown</w:t>
-            </w:r>
-            <w:proofErr w:type="spellEnd"/>
+            <w:r>
+              <w:t xml:space="preserve"> / PgDown</w:t>
+            </w:r>
           </w:p>
         </w:tc>
         <w:tc>
@@ -968,27 +906,17 @@
             <w:pPr>
               <w:pStyle w:val="Tablekey"/>
             </w:pPr>
-            <w:proofErr w:type="spellStart"/>
-            <w:r>
-              <w:t>Ctrl+Shift</w:t>
-            </w:r>
-            <w:proofErr w:type="spellEnd"/>
-            <w:r>
-              <w:t>+</w:t>
+            <w:r>
+              <w:t>Ctrl+Shift+</w:t>
             </w:r>
             <w:r>
               <w:t xml:space="preserve"> </w:t>
             </w:r>
-            <w:proofErr w:type="gramStart"/>
             <w:r>
               <w:t>[</w:t>
             </w:r>
             <w:r>
-              <w:t xml:space="preserve">  /</w:t>
-            </w:r>
-            <w:proofErr w:type="gramEnd"/>
-            <w:r>
-              <w:t xml:space="preserve">  </w:t>
+              <w:t xml:space="preserve">  /  </w:t>
             </w:r>
             <w:r>
               <w:t>]</w:t>
@@ -1031,27 +959,17 @@
             <w:pPr>
               <w:pStyle w:val="Tablekey"/>
             </w:pPr>
-            <w:proofErr w:type="spellStart"/>
-            <w:r>
-              <w:t>Ctrl+K</w:t>
-            </w:r>
-            <w:proofErr w:type="spellEnd"/>
-            <w:r>
-              <w:t xml:space="preserve"> Ctrl+</w:t>
+            <w:r>
+              <w:t>Ctrl+K Ctrl+</w:t>
             </w:r>
             <w:r>
               <w:t xml:space="preserve"> </w:t>
             </w:r>
-            <w:proofErr w:type="gramStart"/>
             <w:r>
               <w:t>[</w:t>
             </w:r>
             <w:r>
-              <w:t xml:space="preserve">  /</w:t>
-            </w:r>
-            <w:proofErr w:type="gramEnd"/>
-            <w:r>
-              <w:t xml:space="preserve">  </w:t>
+              <w:t xml:space="preserve">  /  </w:t>
             </w:r>
             <w:r>
               <w:t>]</w:t>
@@ -1072,13 +990,8 @@
               <w:t>Fold/unfold</w:t>
             </w:r>
             <w:r>
-              <w:t xml:space="preserve"> all </w:t>
-            </w:r>
-            <w:proofErr w:type="spellStart"/>
-            <w:r>
-              <w:t>subregions</w:t>
-            </w:r>
-            <w:proofErr w:type="spellEnd"/>
+              <w:t xml:space="preserve"> all subregions</w:t>
+            </w:r>
           </w:p>
         </w:tc>
       </w:tr>
@@ -1096,13 +1009,8 @@
             <w:pPr>
               <w:pStyle w:val="Tablekey"/>
             </w:pPr>
-            <w:proofErr w:type="spellStart"/>
-            <w:r>
-              <w:t>Ctrl+K</w:t>
-            </w:r>
-            <w:proofErr w:type="spellEnd"/>
-            <w:r>
-              <w:t xml:space="preserve"> Ctrl+0</w:t>
+            <w:r>
+              <w:t>Ctrl+K Ctrl+0</w:t>
             </w:r>
             <w:r>
               <w:t xml:space="preserve"> /</w:t>
@@ -1112,19 +1020,9 @@
             <w:pPr>
               <w:pStyle w:val="Tablekey"/>
             </w:pPr>
-            <w:proofErr w:type="spellStart"/>
-            <w:r>
-              <w:t>Ctrl+K</w:t>
-            </w:r>
-            <w:proofErr w:type="spellEnd"/>
-            <w:r>
-              <w:t xml:space="preserve"> </w:t>
-            </w:r>
-            <w:proofErr w:type="spellStart"/>
-            <w:r>
-              <w:t>Ctrl+J</w:t>
-            </w:r>
-            <w:proofErr w:type="spellEnd"/>
+            <w:r>
+              <w:t>Ctrl+K Ctrl+J</w:t>
+            </w:r>
           </w:p>
         </w:tc>
         <w:tc>
@@ -1160,19 +1058,9 @@
             <w:pPr>
               <w:pStyle w:val="Tablekey"/>
             </w:pPr>
-            <w:proofErr w:type="spellStart"/>
-            <w:r>
-              <w:t>Ctrl+K</w:t>
-            </w:r>
-            <w:proofErr w:type="spellEnd"/>
-            <w:r>
-              <w:t xml:space="preserve"> </w:t>
-            </w:r>
-            <w:proofErr w:type="spellStart"/>
-            <w:r>
-              <w:t>Ctrl+C</w:t>
-            </w:r>
-            <w:proofErr w:type="spellEnd"/>
+            <w:r>
+              <w:t>Ctrl+K Ctrl+C</w:t>
+            </w:r>
           </w:p>
         </w:tc>
         <w:tc>
@@ -1205,19 +1093,9 @@
             <w:pPr>
               <w:pStyle w:val="Tablekey"/>
             </w:pPr>
-            <w:proofErr w:type="spellStart"/>
-            <w:r>
-              <w:t>Ctrl+K</w:t>
-            </w:r>
-            <w:proofErr w:type="spellEnd"/>
-            <w:r>
-              <w:t xml:space="preserve"> </w:t>
-            </w:r>
-            <w:proofErr w:type="spellStart"/>
-            <w:r>
-              <w:t>Ctrl+U</w:t>
-            </w:r>
-            <w:proofErr w:type="spellEnd"/>
+            <w:r>
+              <w:t>Ctrl+K Ctrl+U</w:t>
+            </w:r>
           </w:p>
         </w:tc>
         <w:tc>
@@ -1282,11 +1160,9 @@
             <w:pPr>
               <w:pStyle w:val="Tablekey"/>
             </w:pPr>
-            <w:proofErr w:type="spellStart"/>
             <w:r>
               <w:t>Ctrl+Shift+A</w:t>
             </w:r>
-            <w:proofErr w:type="spellEnd"/>
           </w:p>
         </w:tc>
         <w:tc>
@@ -1316,11 +1192,9 @@
             <w:pPr>
               <w:pStyle w:val="Tablekey"/>
             </w:pPr>
-            <w:proofErr w:type="spellStart"/>
             <w:r>
               <w:t>Alt+Z</w:t>
             </w:r>
-            <w:proofErr w:type="spellEnd"/>
           </w:p>
         </w:tc>
         <w:tc>
@@ -1372,11 +1246,9 @@
             <w:pPr>
               <w:pStyle w:val="Tablekey"/>
             </w:pPr>
-            <w:proofErr w:type="spellStart"/>
             <w:r>
               <w:t>Ctrl+Space</w:t>
             </w:r>
-            <w:proofErr w:type="spellEnd"/>
           </w:p>
         </w:tc>
         <w:tc>
@@ -1406,11 +1278,9 @@
             <w:pPr>
               <w:pStyle w:val="Tablekey"/>
             </w:pPr>
-            <w:proofErr w:type="spellStart"/>
             <w:r>
               <w:t>Ctrl+Shift+Space</w:t>
             </w:r>
-            <w:proofErr w:type="spellEnd"/>
           </w:p>
         </w:tc>
         <w:tc>
@@ -1475,11 +1345,9 @@
             <w:pPr>
               <w:pStyle w:val="Tablekey"/>
             </w:pPr>
-            <w:proofErr w:type="spellStart"/>
             <w:r>
               <w:t>Ctrl+Shift+I</w:t>
             </w:r>
-            <w:proofErr w:type="spellEnd"/>
           </w:p>
         </w:tc>
         <w:tc>
@@ -1512,19 +1380,9 @@
             <w:pPr>
               <w:pStyle w:val="Tablekey"/>
             </w:pPr>
-            <w:proofErr w:type="spellStart"/>
-            <w:r>
-              <w:t>Ctrl+K</w:t>
-            </w:r>
-            <w:proofErr w:type="spellEnd"/>
-            <w:r>
-              <w:t xml:space="preserve"> </w:t>
-            </w:r>
-            <w:proofErr w:type="spellStart"/>
-            <w:r>
-              <w:t>Ctrl+F</w:t>
-            </w:r>
-            <w:proofErr w:type="spellEnd"/>
+            <w:r>
+              <w:t>Ctrl+K Ctrl+F</w:t>
+            </w:r>
           </w:p>
         </w:tc>
         <w:tc>
@@ -1621,13 +1479,8 @@
             <w:pPr>
               <w:pStyle w:val="Tablekey"/>
             </w:pPr>
-            <w:proofErr w:type="spellStart"/>
-            <w:r>
-              <w:t>Ctrl+K</w:t>
-            </w:r>
-            <w:proofErr w:type="spellEnd"/>
-            <w:r>
-              <w:t xml:space="preserve"> F12</w:t>
+            <w:r>
+              <w:t>Ctrl+K F12</w:t>
             </w:r>
           </w:p>
         </w:tc>
@@ -1760,21 +1613,11 @@
             <w:pPr>
               <w:pStyle w:val="Tablekey"/>
             </w:pPr>
-            <w:proofErr w:type="spellStart"/>
-            <w:r>
-              <w:t>Ctrl+Shift</w:t>
-            </w:r>
-            <w:proofErr w:type="spellEnd"/>
-            <w:proofErr w:type="gramStart"/>
-            <w:r>
-              <w:t>+</w:t>
-            </w:r>
-            <w:r>
-              <w:t xml:space="preserve">  .</w:t>
-            </w:r>
-            <w:proofErr w:type="gramEnd"/>
-            <w:r>
-              <w:t xml:space="preserve">  /  </w:t>
+            <w:r>
+              <w:t>Ctrl+Shift+</w:t>
+            </w:r>
+            <w:r>
+              <w:t xml:space="preserve">  .  /  </w:t>
             </w:r>
             <w:r>
               <w:t>,</w:t>
@@ -1817,19 +1660,9 @@
             <w:pPr>
               <w:pStyle w:val="Tablekey"/>
             </w:pPr>
-            <w:proofErr w:type="spellStart"/>
-            <w:r>
-              <w:t>Ctrl+K</w:t>
-            </w:r>
-            <w:proofErr w:type="spellEnd"/>
-            <w:r>
-              <w:t xml:space="preserve"> </w:t>
-            </w:r>
-            <w:proofErr w:type="spellStart"/>
-            <w:r>
-              <w:t>Ctrl+X</w:t>
-            </w:r>
-            <w:proofErr w:type="spellEnd"/>
+            <w:r>
+              <w:t>Ctrl+K Ctrl+X</w:t>
+            </w:r>
           </w:p>
         </w:tc>
         <w:tc>
@@ -1859,13 +1692,8 @@
             <w:pPr>
               <w:pStyle w:val="Tablekey"/>
             </w:pPr>
-            <w:proofErr w:type="spellStart"/>
-            <w:r>
-              <w:t>Ctrl+K</w:t>
-            </w:r>
-            <w:proofErr w:type="spellEnd"/>
-            <w:r>
-              <w:t xml:space="preserve"> M</w:t>
+            <w:r>
+              <w:t>Ctrl+K M</w:t>
             </w:r>
           </w:p>
         </w:tc>
@@ -1884,8 +1712,6 @@
             </w:r>
           </w:p>
         </w:tc>
-        <w:bookmarkStart w:id="0" w:name="_GoBack"/>
-        <w:bookmarkEnd w:id="0"/>
       </w:tr>
     </w:tbl>
     <w:p>
@@ -1893,7 +1719,6 @@
         <w:pStyle w:val="Heading1"/>
       </w:pPr>
       <w:r>
-        <w:lastRenderedPageBreak/>
         <w:t>Multi-cursor and selection</w:t>
       </w:r>
     </w:p>
@@ -1921,11 +1746,9 @@
             <w:pPr>
               <w:pStyle w:val="Tablekey"/>
             </w:pPr>
-            <w:proofErr w:type="spellStart"/>
             <w:r>
               <w:t>Alt+Click</w:t>
             </w:r>
-            <w:proofErr w:type="spellEnd"/>
           </w:p>
         </w:tc>
         <w:tc>
@@ -1955,11 +1778,9 @@
             <w:pPr>
               <w:pStyle w:val="Tablekey"/>
             </w:pPr>
-            <w:proofErr w:type="spellStart"/>
             <w:r>
               <w:t>Shift+Alt</w:t>
             </w:r>
-            <w:proofErr w:type="spellEnd"/>
             <w:r>
               <w:t>+</w:t>
             </w:r>
@@ -1970,10 +1791,7 @@
               <w:t>↑</w:t>
             </w:r>
             <w:r>
-              <w:t xml:space="preserve"> / </w:t>
-            </w:r>
-            <w:r>
-              <w:t>↓</w:t>
+              <w:t xml:space="preserve"> / ↓</w:t>
             </w:r>
           </w:p>
         </w:tc>
@@ -2010,11 +1828,9 @@
             <w:pPr>
               <w:pStyle w:val="Tablekey"/>
             </w:pPr>
-            <w:proofErr w:type="spellStart"/>
             <w:r>
               <w:t>Ctrl+U</w:t>
             </w:r>
-            <w:proofErr w:type="spellEnd"/>
           </w:p>
         </w:tc>
         <w:tc>
@@ -2044,11 +1860,9 @@
             <w:pPr>
               <w:pStyle w:val="Tablekey"/>
             </w:pPr>
-            <w:proofErr w:type="spellStart"/>
             <w:r>
               <w:t>Shift+Alt+I</w:t>
             </w:r>
-            <w:proofErr w:type="spellEnd"/>
           </w:p>
         </w:tc>
         <w:tc>
@@ -2081,11 +1895,9 @@
             <w:pPr>
               <w:pStyle w:val="Tablekey"/>
             </w:pPr>
-            <w:proofErr w:type="spellStart"/>
             <w:r>
               <w:t>Ctrl+I</w:t>
             </w:r>
-            <w:proofErr w:type="spellEnd"/>
           </w:p>
         </w:tc>
         <w:tc>
@@ -2115,11 +1927,9 @@
             <w:pPr>
               <w:pStyle w:val="Tablekey"/>
             </w:pPr>
-            <w:proofErr w:type="spellStart"/>
             <w:r>
               <w:t>Ctrl+Shift+L</w:t>
             </w:r>
-            <w:proofErr w:type="spellEnd"/>
           </w:p>
         </w:tc>
         <w:tc>
@@ -2184,11 +1994,9 @@
             <w:pPr>
               <w:pStyle w:val="Tablekey"/>
             </w:pPr>
-            <w:proofErr w:type="spellStart"/>
             <w:r>
               <w:t>Shift+Alt</w:t>
             </w:r>
-            <w:proofErr w:type="spellEnd"/>
             <w:r>
               <w:t xml:space="preserve"> </w:t>
             </w:r>
@@ -2196,10 +2004,7 @@
               <w:t>+</w:t>
             </w:r>
             <w:r>
-              <w:t xml:space="preserve"> </w:t>
-            </w:r>
-            <w:r>
-              <w:t>→</w:t>
+              <w:t xml:space="preserve"> →</w:t>
             </w:r>
           </w:p>
         </w:tc>
@@ -2233,11 +2038,9 @@
             <w:pPr>
               <w:pStyle w:val="Tablekey"/>
             </w:pPr>
-            <w:proofErr w:type="spellStart"/>
             <w:r>
               <w:t>Shift+Alt</w:t>
             </w:r>
-            <w:proofErr w:type="spellEnd"/>
             <w:r>
               <w:t xml:space="preserve"> </w:t>
             </w:r>
@@ -2245,10 +2048,7 @@
               <w:t>+</w:t>
             </w:r>
             <w:r>
-              <w:t xml:space="preserve"> </w:t>
-            </w:r>
-            <w:r>
-              <w:t>←</w:t>
+              <w:t xml:space="preserve"> ←</w:t>
             </w:r>
           </w:p>
         </w:tc>
@@ -2279,13 +2079,8 @@
             <w:pPr>
               <w:pStyle w:val="Tablekey"/>
             </w:pPr>
-            <w:proofErr w:type="spellStart"/>
-            <w:r>
-              <w:t>Shift+Alt</w:t>
-            </w:r>
-            <w:proofErr w:type="spellEnd"/>
-            <w:r>
-              <w:t xml:space="preserve"> + drag mouse</w:t>
+            <w:r>
+              <w:t>Shift+Alt + drag mouse</w:t>
             </w:r>
           </w:p>
         </w:tc>
@@ -2300,7 +2095,13 @@
               <w:cnfStyle w:val="000000000000" w:firstRow="0" w:lastRow="0" w:firstColumn="0" w:lastColumn="0" w:oddVBand="0" w:evenVBand="0" w:oddHBand="0" w:evenHBand="0" w:firstRowFirstColumn="0" w:firstRowLastColumn="0" w:lastRowFirstColumn="0" w:lastRowLastColumn="0"/>
             </w:pPr>
             <w:r>
-              <w:t>Column selection</w:t>
+              <w:t xml:space="preserve">Column </w:t>
+            </w:r>
+            <w:r>
+              <w:t xml:space="preserve">(box) </w:t>
+            </w:r>
+            <w:r>
+              <w:t>selection</w:t>
             </w:r>
           </w:p>
         </w:tc>
@@ -2452,11 +2253,9 @@
             <w:pPr>
               <w:pStyle w:val="Tablekey"/>
             </w:pPr>
-            <w:proofErr w:type="spellStart"/>
             <w:r>
               <w:t>Ctrl+B</w:t>
             </w:r>
-            <w:proofErr w:type="spellEnd"/>
           </w:p>
         </w:tc>
         <w:tc>
@@ -2489,11 +2288,9 @@
             <w:pPr>
               <w:pStyle w:val="Tablekey"/>
             </w:pPr>
-            <w:proofErr w:type="spellStart"/>
             <w:r>
               <w:t>Ctrl+Shift+E</w:t>
             </w:r>
-            <w:proofErr w:type="spellEnd"/>
           </w:p>
         </w:tc>
         <w:tc>
@@ -2523,11 +2320,9 @@
             <w:pPr>
               <w:pStyle w:val="Tablekey"/>
             </w:pPr>
-            <w:proofErr w:type="spellStart"/>
             <w:r>
               <w:t>Ctrl+Shift+F</w:t>
             </w:r>
-            <w:proofErr w:type="spellEnd"/>
           </w:p>
         </w:tc>
         <w:tc>
@@ -2560,11 +2355,9 @@
             <w:pPr>
               <w:pStyle w:val="Tablekey"/>
             </w:pPr>
-            <w:proofErr w:type="spellStart"/>
             <w:r>
               <w:t>Ctrl+Shift+G</w:t>
             </w:r>
-            <w:proofErr w:type="spellEnd"/>
           </w:p>
         </w:tc>
         <w:tc>
@@ -2578,13 +2371,8 @@
               <w:cnfStyle w:val="000000100000" w:firstRow="0" w:lastRow="0" w:firstColumn="0" w:lastColumn="0" w:oddVBand="0" w:evenVBand="0" w:oddHBand="1" w:evenHBand="0" w:firstRowFirstColumn="0" w:firstRowLastColumn="0" w:lastRowFirstColumn="0" w:lastRowLastColumn="0"/>
             </w:pPr>
             <w:r>
-              <w:t xml:space="preserve">Show </w:t>
-            </w:r>
-            <w:proofErr w:type="spellStart"/>
-            <w:r>
-              <w:t>Git</w:t>
-            </w:r>
-            <w:proofErr w:type="spellEnd"/>
+              <w:t>Show Git</w:t>
+            </w:r>
           </w:p>
         </w:tc>
       </w:tr>
@@ -2599,11 +2387,9 @@
             <w:pPr>
               <w:pStyle w:val="Tablekey"/>
             </w:pPr>
-            <w:proofErr w:type="spellStart"/>
             <w:r>
               <w:t>Ctrl+Shift+D</w:t>
             </w:r>
-            <w:proofErr w:type="spellEnd"/>
           </w:p>
         </w:tc>
         <w:tc>
@@ -2636,11 +2422,9 @@
             <w:pPr>
               <w:pStyle w:val="Tablekey"/>
             </w:pPr>
-            <w:proofErr w:type="spellStart"/>
             <w:r>
               <w:t>Ctrl+Shift+X</w:t>
             </w:r>
-            <w:proofErr w:type="spellEnd"/>
           </w:p>
         </w:tc>
         <w:tc>
@@ -2670,11 +2454,9 @@
             <w:pPr>
               <w:pStyle w:val="Tablekey"/>
             </w:pPr>
-            <w:proofErr w:type="spellStart"/>
             <w:r>
               <w:t>Ctrl+Shift+H</w:t>
             </w:r>
-            <w:proofErr w:type="spellEnd"/>
           </w:p>
         </w:tc>
         <w:tc>
@@ -2707,11 +2489,9 @@
             <w:pPr>
               <w:pStyle w:val="Tablekey"/>
             </w:pPr>
-            <w:proofErr w:type="spellStart"/>
             <w:r>
               <w:t>Ctrl+Shift+J</w:t>
             </w:r>
-            <w:proofErr w:type="spellEnd"/>
           </w:p>
         </w:tc>
         <w:tc>
@@ -2741,11 +2521,9 @@
             <w:pPr>
               <w:pStyle w:val="Tablekey"/>
             </w:pPr>
-            <w:proofErr w:type="spellStart"/>
             <w:r>
               <w:t>Ctrl+Shift+C</w:t>
             </w:r>
-            <w:proofErr w:type="spellEnd"/>
           </w:p>
         </w:tc>
         <w:tc>
@@ -2778,19 +2556,9 @@
             <w:pPr>
               <w:pStyle w:val="Tablekey"/>
             </w:pPr>
-            <w:proofErr w:type="spellStart"/>
-            <w:r>
-              <w:t>Ctrl+K</w:t>
-            </w:r>
-            <w:proofErr w:type="spellEnd"/>
-            <w:r>
-              <w:t xml:space="preserve"> </w:t>
-            </w:r>
-            <w:proofErr w:type="spellStart"/>
-            <w:r>
-              <w:t>Ctrl+H</w:t>
-            </w:r>
-            <w:proofErr w:type="spellEnd"/>
+            <w:r>
+              <w:t>Ctrl+K Ctrl+H</w:t>
+            </w:r>
           </w:p>
         </w:tc>
         <w:tc>
@@ -2820,11 +2588,9 @@
             <w:pPr>
               <w:pStyle w:val="Tablekey"/>
             </w:pPr>
-            <w:proofErr w:type="spellStart"/>
             <w:r>
               <w:t>Ctrl+Shift+V</w:t>
             </w:r>
-            <w:proofErr w:type="spellEnd"/>
           </w:p>
         </w:tc>
         <w:tc>
@@ -2857,13 +2623,8 @@
             <w:pPr>
               <w:pStyle w:val="Tablekey"/>
             </w:pPr>
-            <w:proofErr w:type="spellStart"/>
-            <w:r>
-              <w:t>Ctrl+K</w:t>
-            </w:r>
-            <w:proofErr w:type="spellEnd"/>
-            <w:r>
-              <w:t xml:space="preserve"> V</w:t>
+            <w:r>
+              <w:t>Ctrl+K V</w:t>
             </w:r>
           </w:p>
         </w:tc>
@@ -2922,11 +2683,9 @@
             <w:pPr>
               <w:pStyle w:val="Tablekey"/>
             </w:pPr>
-            <w:proofErr w:type="spellStart"/>
             <w:r>
               <w:t>Ctrl+F</w:t>
             </w:r>
-            <w:proofErr w:type="spellEnd"/>
           </w:p>
         </w:tc>
         <w:tc>
@@ -2956,11 +2715,9 @@
             <w:pPr>
               <w:pStyle w:val="Tablekey"/>
             </w:pPr>
-            <w:proofErr w:type="spellStart"/>
             <w:r>
               <w:t>Ctrl+H</w:t>
             </w:r>
-            <w:proofErr w:type="spellEnd"/>
           </w:p>
         </w:tc>
         <w:tc>
@@ -3037,11 +2794,9 @@
             <w:pPr>
               <w:pStyle w:val="Tablekey"/>
             </w:pPr>
-            <w:proofErr w:type="spellStart"/>
             <w:r>
               <w:t>Alt+Enter</w:t>
             </w:r>
-            <w:proofErr w:type="spellEnd"/>
           </w:p>
         </w:tc>
         <w:tc>
@@ -3080,11 +2835,9 @@
             <w:pPr>
               <w:pStyle w:val="Tablekey"/>
             </w:pPr>
-            <w:proofErr w:type="spellStart"/>
             <w:r>
               <w:t>Ctrl+D</w:t>
             </w:r>
-            <w:proofErr w:type="spellEnd"/>
           </w:p>
         </w:tc>
         <w:tc>
@@ -3114,19 +2867,9 @@
             <w:pPr>
               <w:pStyle w:val="Tablekey"/>
             </w:pPr>
-            <w:proofErr w:type="spellStart"/>
-            <w:r>
-              <w:t>Ctrl+K</w:t>
-            </w:r>
-            <w:proofErr w:type="spellEnd"/>
-            <w:r>
-              <w:t xml:space="preserve"> </w:t>
-            </w:r>
-            <w:proofErr w:type="spellStart"/>
-            <w:r>
-              <w:t>Ctrl+D</w:t>
-            </w:r>
-            <w:proofErr w:type="spellEnd"/>
+            <w:r>
+              <w:t>Ctrl+K Ctrl+D</w:t>
+            </w:r>
           </w:p>
         </w:tc>
         <w:tc>
@@ -3178,11 +2921,9 @@
             <w:pPr>
               <w:pStyle w:val="Tablekey"/>
             </w:pPr>
-            <w:proofErr w:type="spellStart"/>
             <w:r>
               <w:t>Ctrl+T</w:t>
             </w:r>
-            <w:proofErr w:type="spellEnd"/>
           </w:p>
         </w:tc>
         <w:tc>
@@ -3212,11 +2953,9 @@
             <w:pPr>
               <w:pStyle w:val="Tablekey"/>
             </w:pPr>
-            <w:proofErr w:type="spellStart"/>
             <w:r>
               <w:t>Ctrl+G</w:t>
             </w:r>
-            <w:proofErr w:type="spellEnd"/>
           </w:p>
         </w:tc>
         <w:tc>
@@ -3249,11 +2988,9 @@
             <w:pPr>
               <w:pStyle w:val="Tablekey"/>
             </w:pPr>
-            <w:proofErr w:type="spellStart"/>
             <w:r>
               <w:t>Ctrl+P</w:t>
             </w:r>
-            <w:proofErr w:type="spellEnd"/>
           </w:p>
         </w:tc>
         <w:tc>
@@ -3283,11 +3020,9 @@
             <w:pPr>
               <w:pStyle w:val="Tablekey"/>
             </w:pPr>
-            <w:proofErr w:type="spellStart"/>
             <w:r>
               <w:t>Ctrl+Shift+O</w:t>
             </w:r>
-            <w:proofErr w:type="spellEnd"/>
           </w:p>
         </w:tc>
         <w:tc>
@@ -3320,11 +3055,9 @@
             <w:pPr>
               <w:pStyle w:val="Tablekey"/>
             </w:pPr>
-            <w:proofErr w:type="spellStart"/>
             <w:r>
               <w:t>Ctrl+Shift+M</w:t>
             </w:r>
-            <w:proofErr w:type="spellEnd"/>
           </w:p>
         </w:tc>
         <w:tc>
@@ -3421,11 +3154,9 @@
             <w:pPr>
               <w:pStyle w:val="Tablekey"/>
             </w:pPr>
-            <w:proofErr w:type="spellStart"/>
             <w:r>
               <w:t>Ctrl+Shift+Tab</w:t>
             </w:r>
-            <w:proofErr w:type="spellEnd"/>
           </w:p>
         </w:tc>
         <w:tc>
@@ -3458,13 +3189,8 @@
             <w:pPr>
               <w:pStyle w:val="Tablekey"/>
             </w:pPr>
-            <w:proofErr w:type="spellStart"/>
-            <w:r>
-              <w:t>Ctrl+Alt</w:t>
-            </w:r>
-            <w:proofErr w:type="spellEnd"/>
-            <w:r>
-              <w:t>+-</w:t>
+            <w:r>
+              <w:t>Ctrl+Alt+-</w:t>
             </w:r>
           </w:p>
         </w:tc>
@@ -3495,13 +3221,8 @@
             <w:pPr>
               <w:pStyle w:val="Tablekey"/>
             </w:pPr>
-            <w:proofErr w:type="spellStart"/>
-            <w:r>
-              <w:t>Ctrl+Shift</w:t>
-            </w:r>
-            <w:proofErr w:type="spellEnd"/>
-            <w:r>
-              <w:t>+-</w:t>
+            <w:r>
+              <w:t>Ctrl+Shift+-</w:t>
             </w:r>
           </w:p>
         </w:tc>
@@ -3536,11 +3257,9 @@
             <w:pPr>
               <w:pStyle w:val="Tablekey"/>
             </w:pPr>
-            <w:proofErr w:type="spellStart"/>
             <w:r>
               <w:t>Ctrl+M</w:t>
             </w:r>
-            <w:proofErr w:type="spellEnd"/>
           </w:p>
         </w:tc>
         <w:tc>
@@ -3565,7 +3284,6 @@
         <w:pStyle w:val="Heading1"/>
       </w:pPr>
       <w:r>
-        <w:lastRenderedPageBreak/>
         <w:t xml:space="preserve">Editor </w:t>
       </w:r>
       <w:r>
@@ -3599,19 +3317,9 @@
             <w:pPr>
               <w:pStyle w:val="Tablekey"/>
             </w:pPr>
-            <w:proofErr w:type="spellStart"/>
             <w:r>
               <w:t>Ctrl+W</w:t>
             </w:r>
-            <w:proofErr w:type="spellEnd"/>
-            <w:r>
-              <w:t xml:space="preserve">, </w:t>
-            </w:r>
-            <w:proofErr w:type="spellStart"/>
-            <w:r>
-              <w:t>Ctrl+W</w:t>
-            </w:r>
-            <w:proofErr w:type="spellEnd"/>
           </w:p>
         </w:tc>
         <w:tc>
@@ -3641,13 +3349,8 @@
             <w:pPr>
               <w:pStyle w:val="Tablekey"/>
             </w:pPr>
-            <w:proofErr w:type="spellStart"/>
-            <w:r>
-              <w:t>Ctrl+K</w:t>
-            </w:r>
-            <w:proofErr w:type="spellEnd"/>
-            <w:r>
-              <w:t xml:space="preserve"> F</w:t>
+            <w:r>
+              <w:t>Ctrl+K F</w:t>
             </w:r>
           </w:p>
         </w:tc>
@@ -3723,15 +3426,7 @@
               <w:t>1</w:t>
             </w:r>
             <w:r>
-              <w:t xml:space="preserve"> </w:t>
-            </w:r>
-            <w:proofErr w:type="gramStart"/>
-            <w:r>
-              <w:t>/  2</w:t>
-            </w:r>
-            <w:proofErr w:type="gramEnd"/>
-            <w:r>
-              <w:t xml:space="preserve"> / 3</w:t>
+              <w:t xml:space="preserve"> /  2 / 3</w:t>
             </w:r>
           </w:p>
         </w:tc>
@@ -3795,13 +3490,8 @@
             <w:pPr>
               <w:pStyle w:val="Tablekey"/>
             </w:pPr>
-            <w:proofErr w:type="spellStart"/>
-            <w:r>
-              <w:t>Ctrl+K</w:t>
-            </w:r>
-            <w:proofErr w:type="spellEnd"/>
-            <w:r>
-              <w:t xml:space="preserve"> Ctrl</w:t>
+            <w:r>
+              <w:t>Ctrl+K Ctrl</w:t>
             </w:r>
             <w:r>
               <w:t xml:space="preserve"> </w:t>
@@ -3810,59 +3500,48 @@
               <w:t>+</w:t>
             </w:r>
             <w:r>
+              <w:t xml:space="preserve"> ←</w:t>
+            </w:r>
+          </w:p>
+        </w:tc>
+        <w:tc>
+          <w:tcPr>
+            <w:tcW w:w="2944" w:type="dxa"/>
+            <w:hideMark/>
+          </w:tcPr>
+          <w:p>
+            <w:pPr>
+              <w:pStyle w:val="Table"/>
+              <w:cnfStyle w:val="000000100000" w:firstRow="0" w:lastRow="0" w:firstColumn="0" w:lastColumn="0" w:oddVBand="0" w:evenVBand="0" w:oddHBand="1" w:evenHBand="0" w:firstRowFirstColumn="0" w:firstRowLastColumn="0" w:lastRowFirstColumn="0" w:lastRowLastColumn="0"/>
+            </w:pPr>
+            <w:r>
+              <w:t>Focus into previous editor group</w:t>
+            </w:r>
+          </w:p>
+        </w:tc>
+      </w:tr>
+      <w:tr>
+        <w:tc>
+          <w:tcPr>
+            <w:cnfStyle w:val="001000000000" w:firstRow="0" w:lastRow="0" w:firstColumn="1" w:lastColumn="0" w:oddVBand="0" w:evenVBand="0" w:oddHBand="0" w:evenHBand="0" w:firstRowFirstColumn="0" w:firstRowLastColumn="0" w:lastRowFirstColumn="0" w:lastRowLastColumn="0"/>
+            <w:tcW w:w="1616" w:type="dxa"/>
+            <w:hideMark/>
+          </w:tcPr>
+          <w:p>
+            <w:pPr>
+              <w:pStyle w:val="Tablekey"/>
+            </w:pPr>
+            <w:r>
+              <w:t>Ctrl+K Ctrl</w:t>
+            </w:r>
+            <w:r>
               <w:t xml:space="preserve"> </w:t>
             </w:r>
             <w:r>
-              <w:t>←</w:t>
-            </w:r>
-          </w:p>
-        </w:tc>
-        <w:tc>
-          <w:tcPr>
-            <w:tcW w:w="2944" w:type="dxa"/>
-            <w:hideMark/>
-          </w:tcPr>
-          <w:p>
-            <w:pPr>
-              <w:pStyle w:val="Table"/>
-              <w:cnfStyle w:val="000000100000" w:firstRow="0" w:lastRow="0" w:firstColumn="0" w:lastColumn="0" w:oddVBand="0" w:evenVBand="0" w:oddHBand="1" w:evenHBand="0" w:firstRowFirstColumn="0" w:firstRowLastColumn="0" w:lastRowFirstColumn="0" w:lastRowLastColumn="0"/>
-            </w:pPr>
-            <w:r>
-              <w:t>Focus into previous editor group</w:t>
-            </w:r>
-          </w:p>
-        </w:tc>
-      </w:tr>
-      <w:tr>
-        <w:tc>
-          <w:tcPr>
-            <w:cnfStyle w:val="001000000000" w:firstRow="0" w:lastRow="0" w:firstColumn="1" w:lastColumn="0" w:oddVBand="0" w:evenVBand="0" w:oddHBand="0" w:evenHBand="0" w:firstRowFirstColumn="0" w:firstRowLastColumn="0" w:lastRowFirstColumn="0" w:lastRowLastColumn="0"/>
-            <w:tcW w:w="1616" w:type="dxa"/>
-            <w:hideMark/>
-          </w:tcPr>
-          <w:p>
-            <w:pPr>
-              <w:pStyle w:val="Tablekey"/>
-            </w:pPr>
-            <w:proofErr w:type="spellStart"/>
-            <w:r>
-              <w:t>Ctrl+K</w:t>
-            </w:r>
-            <w:proofErr w:type="spellEnd"/>
-            <w:r>
-              <w:t xml:space="preserve"> Ctrl</w:t>
-            </w:r>
-            <w:r>
-              <w:t xml:space="preserve"> </w:t>
-            </w:r>
-            <w:r>
               <w:t>+</w:t>
             </w:r>
             <w:r>
-              <w:t xml:space="preserve"> </w:t>
-            </w:r>
-            <w:r>
-              <w:t>→</w:t>
+              <w:t xml:space="preserve"> →</w:t>
             </w:r>
           </w:p>
         </w:tc>
@@ -3896,14 +3575,12 @@
             <w:pPr>
               <w:pStyle w:val="Tablekey"/>
             </w:pPr>
-            <w:proofErr w:type="spellStart"/>
             <w:r>
               <w:t>Ctrl+Shift+</w:t>
             </w:r>
             <w:r>
               <w:t>PgUp</w:t>
             </w:r>
-            <w:proofErr w:type="spellEnd"/>
           </w:p>
         </w:tc>
         <w:tc>
@@ -3933,14 +3610,12 @@
             <w:pPr>
               <w:pStyle w:val="Tablekey"/>
             </w:pPr>
-            <w:proofErr w:type="spellStart"/>
             <w:r>
               <w:t>Ctrl+Shift+</w:t>
             </w:r>
             <w:r>
               <w:t>PgDown</w:t>
             </w:r>
-            <w:proofErr w:type="spellEnd"/>
           </w:p>
         </w:tc>
         <w:tc>
@@ -3973,13 +3648,8 @@
             <w:pPr>
               <w:pStyle w:val="Tablekey"/>
             </w:pPr>
-            <w:proofErr w:type="spellStart"/>
-            <w:r>
-              <w:t>Ctrl+K</w:t>
-            </w:r>
-            <w:proofErr w:type="spellEnd"/>
-            <w:r>
-              <w:t xml:space="preserve"> Left</w:t>
+            <w:r>
+              <w:t>Ctrl+K Left</w:t>
             </w:r>
           </w:p>
         </w:tc>
@@ -4010,13 +3680,8 @@
             <w:pPr>
               <w:pStyle w:val="Tablekey"/>
             </w:pPr>
-            <w:proofErr w:type="spellStart"/>
-            <w:r>
-              <w:t>Ctrl+K</w:t>
-            </w:r>
-            <w:proofErr w:type="spellEnd"/>
-            <w:r>
-              <w:t xml:space="preserve"> Right</w:t>
+            <w:r>
+              <w:t>Ctrl+K Right</w:t>
             </w:r>
           </w:p>
         </w:tc>
@@ -4068,23 +3733,21 @@
         <w:tc>
           <w:tcPr>
             <w:cnfStyle w:val="001000000000" w:firstRow="0" w:lastRow="0" w:firstColumn="1" w:lastColumn="0" w:oddVBand="0" w:evenVBand="0" w:oddHBand="0" w:evenHBand="0" w:firstRowFirstColumn="0" w:firstRowLastColumn="0" w:lastRowFirstColumn="0" w:lastRowLastColumn="0"/>
-            <w:tcW w:w="1620" w:type="dxa"/>
-            <w:hideMark/>
-          </w:tcPr>
-          <w:p>
-            <w:pPr>
-              <w:pStyle w:val="Tablekey"/>
-            </w:pPr>
-            <w:proofErr w:type="spellStart"/>
+            <w:tcW w:w="1612" w:type="dxa"/>
+            <w:hideMark/>
+          </w:tcPr>
+          <w:p>
+            <w:pPr>
+              <w:pStyle w:val="Tablekey"/>
+            </w:pPr>
             <w:r>
               <w:t>Ctrl+N</w:t>
             </w:r>
-            <w:proofErr w:type="spellEnd"/>
-          </w:p>
-        </w:tc>
-        <w:tc>
-          <w:tcPr>
-            <w:tcW w:w="2970" w:type="dxa"/>
+          </w:p>
+        </w:tc>
+        <w:tc>
+          <w:tcPr>
+            <w:tcW w:w="2948" w:type="dxa"/>
             <w:hideMark/>
           </w:tcPr>
           <w:p>
@@ -4102,23 +3765,21 @@
         <w:tc>
           <w:tcPr>
             <w:cnfStyle w:val="001000000000" w:firstRow="0" w:lastRow="0" w:firstColumn="1" w:lastColumn="0" w:oddVBand="0" w:evenVBand="0" w:oddHBand="0" w:evenHBand="0" w:firstRowFirstColumn="0" w:firstRowLastColumn="0" w:lastRowFirstColumn="0" w:lastRowLastColumn="0"/>
-            <w:tcW w:w="1620" w:type="dxa"/>
-            <w:hideMark/>
-          </w:tcPr>
-          <w:p>
-            <w:pPr>
-              <w:pStyle w:val="Tablekey"/>
-            </w:pPr>
-            <w:proofErr w:type="spellStart"/>
+            <w:tcW w:w="1612" w:type="dxa"/>
+            <w:hideMark/>
+          </w:tcPr>
+          <w:p>
+            <w:pPr>
+              <w:pStyle w:val="Tablekey"/>
+            </w:pPr>
             <w:r>
               <w:t>Ctrl+O</w:t>
             </w:r>
-            <w:proofErr w:type="spellEnd"/>
-          </w:p>
-        </w:tc>
-        <w:tc>
-          <w:tcPr>
-            <w:tcW w:w="2970" w:type="dxa"/>
+          </w:p>
+        </w:tc>
+        <w:tc>
+          <w:tcPr>
+            <w:tcW w:w="2948" w:type="dxa"/>
             <w:hideMark/>
           </w:tcPr>
           <w:p>
@@ -4139,21 +3800,21 @@
         <w:tc>
           <w:tcPr>
             <w:cnfStyle w:val="001000000000" w:firstRow="0" w:lastRow="0" w:firstColumn="1" w:lastColumn="0" w:oddVBand="0" w:evenVBand="0" w:oddHBand="0" w:evenHBand="0" w:firstRowFirstColumn="0" w:firstRowLastColumn="0" w:lastRowFirstColumn="0" w:lastRowLastColumn="0"/>
-            <w:tcW w:w="1620" w:type="dxa"/>
-            <w:hideMark/>
-          </w:tcPr>
-          <w:p>
-            <w:pPr>
-              <w:pStyle w:val="Tablekey"/>
-            </w:pPr>
-            <w:r>
-              <w:t>unassigned</w:t>
-            </w:r>
-          </w:p>
-        </w:tc>
-        <w:tc>
-          <w:tcPr>
-            <w:tcW w:w="2970" w:type="dxa"/>
+            <w:tcW w:w="1612" w:type="dxa"/>
+            <w:hideMark/>
+          </w:tcPr>
+          <w:p>
+            <w:pPr>
+              <w:pStyle w:val="Tablekey"/>
+            </w:pPr>
+            <w:r>
+              <w:t>Ctrl+S</w:t>
+            </w:r>
+          </w:p>
+        </w:tc>
+        <w:tc>
+          <w:tcPr>
+            <w:tcW w:w="2948" w:type="dxa"/>
             <w:hideMark/>
           </w:tcPr>
           <w:p>
@@ -4162,40 +3823,30 @@
               <w:cnfStyle w:val="000000100000" w:firstRow="0" w:lastRow="0" w:firstColumn="0" w:lastColumn="0" w:oddVBand="0" w:evenVBand="0" w:oddHBand="1" w:evenHBand="0" w:firstRowFirstColumn="0" w:firstRowLastColumn="0" w:lastRowFirstColumn="0" w:lastRowLastColumn="0"/>
             </w:pPr>
             <w:r>
-              <w:t>Open File... (</w:t>
-            </w:r>
-            <w:proofErr w:type="spellStart"/>
-            <w:r>
-              <w:t>macOS</w:t>
-            </w:r>
-            <w:proofErr w:type="spellEnd"/>
-            <w:r>
-              <w:t>)</w:t>
-            </w:r>
-          </w:p>
-        </w:tc>
-      </w:tr>
-      <w:tr>
-        <w:tc>
-          <w:tcPr>
-            <w:cnfStyle w:val="001000000000" w:firstRow="0" w:lastRow="0" w:firstColumn="1" w:lastColumn="0" w:oddVBand="0" w:evenVBand="0" w:oddHBand="0" w:evenHBand="0" w:firstRowFirstColumn="0" w:firstRowLastColumn="0" w:lastRowFirstColumn="0" w:lastRowLastColumn="0"/>
-            <w:tcW w:w="1620" w:type="dxa"/>
-            <w:hideMark/>
-          </w:tcPr>
-          <w:p>
-            <w:pPr>
-              <w:pStyle w:val="Tablekey"/>
-            </w:pPr>
-            <w:proofErr w:type="spellStart"/>
-            <w:r>
-              <w:t>Ctrl+S</w:t>
-            </w:r>
-            <w:proofErr w:type="spellEnd"/>
-          </w:p>
-        </w:tc>
-        <w:tc>
-          <w:tcPr>
-            <w:tcW w:w="2970" w:type="dxa"/>
+              <w:t>Save</w:t>
+            </w:r>
+          </w:p>
+        </w:tc>
+      </w:tr>
+      <w:tr>
+        <w:tc>
+          <w:tcPr>
+            <w:cnfStyle w:val="001000000000" w:firstRow="0" w:lastRow="0" w:firstColumn="1" w:lastColumn="0" w:oddVBand="0" w:evenVBand="0" w:oddHBand="0" w:evenHBand="0" w:firstRowFirstColumn="0" w:firstRowLastColumn="0" w:lastRowFirstColumn="0" w:lastRowLastColumn="0"/>
+            <w:tcW w:w="1612" w:type="dxa"/>
+            <w:hideMark/>
+          </w:tcPr>
+          <w:p>
+            <w:pPr>
+              <w:pStyle w:val="Tablekey"/>
+            </w:pPr>
+            <w:r>
+              <w:t>Ctrl+Shift+S</w:t>
+            </w:r>
+          </w:p>
+        </w:tc>
+        <w:tc>
+          <w:tcPr>
+            <w:tcW w:w="2948" w:type="dxa"/>
             <w:hideMark/>
           </w:tcPr>
           <w:p>
@@ -4204,7 +3855,7 @@
               <w:cnfStyle w:val="000000000000" w:firstRow="0" w:lastRow="0" w:firstColumn="0" w:lastColumn="0" w:oddVBand="0" w:evenVBand="0" w:oddHBand="0" w:evenHBand="0" w:firstRowFirstColumn="0" w:firstRowLastColumn="0" w:lastRowFirstColumn="0" w:lastRowLastColumn="0"/>
             </w:pPr>
             <w:r>
-              <w:t>Save</w:t>
+              <w:t>Save As...</w:t>
             </w:r>
           </w:p>
         </w:tc>
@@ -4216,23 +3867,21 @@
         <w:tc>
           <w:tcPr>
             <w:cnfStyle w:val="001000000000" w:firstRow="0" w:lastRow="0" w:firstColumn="1" w:lastColumn="0" w:oddVBand="0" w:evenVBand="0" w:oddHBand="0" w:evenHBand="0" w:firstRowFirstColumn="0" w:firstRowLastColumn="0" w:lastRowFirstColumn="0" w:lastRowLastColumn="0"/>
-            <w:tcW w:w="1620" w:type="dxa"/>
-            <w:hideMark/>
-          </w:tcPr>
-          <w:p>
-            <w:pPr>
-              <w:pStyle w:val="Tablekey"/>
-            </w:pPr>
-            <w:proofErr w:type="spellStart"/>
-            <w:r>
-              <w:t>Ctrl+Shift+S</w:t>
-            </w:r>
-            <w:proofErr w:type="spellEnd"/>
-          </w:p>
-        </w:tc>
-        <w:tc>
-          <w:tcPr>
-            <w:tcW w:w="2970" w:type="dxa"/>
+            <w:tcW w:w="1612" w:type="dxa"/>
+            <w:hideMark/>
+          </w:tcPr>
+          <w:p>
+            <w:pPr>
+              <w:pStyle w:val="Tablekey"/>
+            </w:pPr>
+            <w:r>
+              <w:t>Ctrl+Alt+S</w:t>
+            </w:r>
+          </w:p>
+        </w:tc>
+        <w:tc>
+          <w:tcPr>
+            <w:tcW w:w="2948" w:type="dxa"/>
             <w:hideMark/>
           </w:tcPr>
           <w:p>
@@ -4241,32 +3890,30 @@
               <w:cnfStyle w:val="000000100000" w:firstRow="0" w:lastRow="0" w:firstColumn="0" w:lastColumn="0" w:oddVBand="0" w:evenVBand="0" w:oddHBand="1" w:evenHBand="0" w:firstRowFirstColumn="0" w:firstRowLastColumn="0" w:lastRowFirstColumn="0" w:lastRowLastColumn="0"/>
             </w:pPr>
             <w:r>
-              <w:t>Save As...</w:t>
-            </w:r>
-          </w:p>
-        </w:tc>
-      </w:tr>
-      <w:tr>
-        <w:tc>
-          <w:tcPr>
-            <w:cnfStyle w:val="001000000000" w:firstRow="0" w:lastRow="0" w:firstColumn="1" w:lastColumn="0" w:oddVBand="0" w:evenVBand="0" w:oddHBand="0" w:evenHBand="0" w:firstRowFirstColumn="0" w:firstRowLastColumn="0" w:lastRowFirstColumn="0" w:lastRowLastColumn="0"/>
-            <w:tcW w:w="1620" w:type="dxa"/>
-            <w:hideMark/>
-          </w:tcPr>
-          <w:p>
-            <w:pPr>
-              <w:pStyle w:val="Tablekey"/>
-            </w:pPr>
-            <w:proofErr w:type="spellStart"/>
-            <w:r>
-              <w:t>Ctrl+Alt+S</w:t>
-            </w:r>
-            <w:proofErr w:type="spellEnd"/>
-          </w:p>
-        </w:tc>
-        <w:tc>
-          <w:tcPr>
-            <w:tcW w:w="2970" w:type="dxa"/>
+              <w:t>Save All</w:t>
+            </w:r>
+          </w:p>
+        </w:tc>
+      </w:tr>
+      <w:tr>
+        <w:tc>
+          <w:tcPr>
+            <w:cnfStyle w:val="001000000000" w:firstRow="0" w:lastRow="0" w:firstColumn="1" w:lastColumn="0" w:oddVBand="0" w:evenVBand="0" w:oddHBand="0" w:evenHBand="0" w:firstRowFirstColumn="0" w:firstRowLastColumn="0" w:lastRowFirstColumn="0" w:lastRowLastColumn="0"/>
+            <w:tcW w:w="1612" w:type="dxa"/>
+            <w:hideMark/>
+          </w:tcPr>
+          <w:p>
+            <w:pPr>
+              <w:pStyle w:val="Tablekey"/>
+            </w:pPr>
+            <w:r>
+              <w:t>Ctrl+W</w:t>
+            </w:r>
+          </w:p>
+        </w:tc>
+        <w:tc>
+          <w:tcPr>
+            <w:tcW w:w="2948" w:type="dxa"/>
             <w:hideMark/>
           </w:tcPr>
           <w:p>
@@ -4275,7 +3922,7 @@
               <w:cnfStyle w:val="000000000000" w:firstRow="0" w:lastRow="0" w:firstColumn="0" w:lastColumn="0" w:oddVBand="0" w:evenVBand="0" w:oddHBand="0" w:evenHBand="0" w:firstRowFirstColumn="0" w:firstRowLastColumn="0" w:lastRowFirstColumn="0" w:lastRowLastColumn="0"/>
             </w:pPr>
             <w:r>
-              <w:t>Save All</w:t>
+              <w:t>Close</w:t>
             </w:r>
           </w:p>
         </w:tc>
@@ -4287,23 +3934,21 @@
         <w:tc>
           <w:tcPr>
             <w:cnfStyle w:val="001000000000" w:firstRow="0" w:lastRow="0" w:firstColumn="1" w:lastColumn="0" w:oddVBand="0" w:evenVBand="0" w:oddHBand="0" w:evenHBand="0" w:firstRowFirstColumn="0" w:firstRowLastColumn="0" w:lastRowFirstColumn="0" w:lastRowLastColumn="0"/>
-            <w:tcW w:w="1620" w:type="dxa"/>
-            <w:hideMark/>
-          </w:tcPr>
-          <w:p>
-            <w:pPr>
-              <w:pStyle w:val="Tablekey"/>
-            </w:pPr>
-            <w:proofErr w:type="spellStart"/>
-            <w:r>
-              <w:t>Ctrl+W</w:t>
-            </w:r>
-            <w:proofErr w:type="spellEnd"/>
-          </w:p>
-        </w:tc>
-        <w:tc>
-          <w:tcPr>
-            <w:tcW w:w="2970" w:type="dxa"/>
+            <w:tcW w:w="1612" w:type="dxa"/>
+            <w:hideMark/>
+          </w:tcPr>
+          <w:p>
+            <w:pPr>
+              <w:pStyle w:val="Tablekey"/>
+            </w:pPr>
+            <w:r>
+              <w:t>Ctrl+K Ctrl+W</w:t>
+            </w:r>
+          </w:p>
+        </w:tc>
+        <w:tc>
+          <w:tcPr>
+            <w:tcW w:w="2948" w:type="dxa"/>
             <w:hideMark/>
           </w:tcPr>
           <w:p>
@@ -4312,40 +3957,30 @@
               <w:cnfStyle w:val="000000100000" w:firstRow="0" w:lastRow="0" w:firstColumn="0" w:lastColumn="0" w:oddVBand="0" w:evenVBand="0" w:oddHBand="1" w:evenHBand="0" w:firstRowFirstColumn="0" w:firstRowLastColumn="0" w:lastRowFirstColumn="0" w:lastRowLastColumn="0"/>
             </w:pPr>
             <w:r>
-              <w:t>Close</w:t>
-            </w:r>
-          </w:p>
-        </w:tc>
-      </w:tr>
-      <w:tr>
-        <w:tc>
-          <w:tcPr>
-            <w:cnfStyle w:val="001000000000" w:firstRow="0" w:lastRow="0" w:firstColumn="1" w:lastColumn="0" w:oddVBand="0" w:evenVBand="0" w:oddHBand="0" w:evenHBand="0" w:firstRowFirstColumn="0" w:firstRowLastColumn="0" w:lastRowFirstColumn="0" w:lastRowLastColumn="0"/>
-            <w:tcW w:w="1620" w:type="dxa"/>
-            <w:hideMark/>
-          </w:tcPr>
-          <w:p>
-            <w:pPr>
-              <w:pStyle w:val="Tablekey"/>
-            </w:pPr>
-            <w:proofErr w:type="spellStart"/>
-            <w:r>
-              <w:t>Ctrl+K</w:t>
-            </w:r>
-            <w:proofErr w:type="spellEnd"/>
-            <w:r>
-              <w:t xml:space="preserve"> </w:t>
-            </w:r>
-            <w:proofErr w:type="spellStart"/>
-            <w:r>
-              <w:t>Ctrl+W</w:t>
-            </w:r>
-            <w:proofErr w:type="spellEnd"/>
-          </w:p>
-        </w:tc>
-        <w:tc>
-          <w:tcPr>
-            <w:tcW w:w="2970" w:type="dxa"/>
+              <w:t>Close All</w:t>
+            </w:r>
+          </w:p>
+        </w:tc>
+      </w:tr>
+      <w:tr>
+        <w:tc>
+          <w:tcPr>
+            <w:cnfStyle w:val="001000000000" w:firstRow="0" w:lastRow="0" w:firstColumn="1" w:lastColumn="0" w:oddVBand="0" w:evenVBand="0" w:oddHBand="0" w:evenHBand="0" w:firstRowFirstColumn="0" w:firstRowLastColumn="0" w:lastRowFirstColumn="0" w:lastRowLastColumn="0"/>
+            <w:tcW w:w="1612" w:type="dxa"/>
+            <w:hideMark/>
+          </w:tcPr>
+          <w:p>
+            <w:pPr>
+              <w:pStyle w:val="Tablekey"/>
+            </w:pPr>
+            <w:r>
+              <w:t>Ctrl+Shift+T</w:t>
+            </w:r>
+          </w:p>
+        </w:tc>
+        <w:tc>
+          <w:tcPr>
+            <w:tcW w:w="2948" w:type="dxa"/>
             <w:hideMark/>
           </w:tcPr>
           <w:p>
@@ -4354,7 +3989,7 @@
               <w:cnfStyle w:val="000000000000" w:firstRow="0" w:lastRow="0" w:firstColumn="0" w:lastColumn="0" w:oddVBand="0" w:evenVBand="0" w:oddHBand="0" w:evenHBand="0" w:firstRowFirstColumn="0" w:firstRowLastColumn="0" w:lastRowFirstColumn="0" w:lastRowLastColumn="0"/>
             </w:pPr>
             <w:r>
-              <w:t>Close All</w:t>
+              <w:t>Reopen closed editor</w:t>
             </w:r>
           </w:p>
         </w:tc>
@@ -4366,23 +4001,21 @@
         <w:tc>
           <w:tcPr>
             <w:cnfStyle w:val="001000000000" w:firstRow="0" w:lastRow="0" w:firstColumn="1" w:lastColumn="0" w:oddVBand="0" w:evenVBand="0" w:oddHBand="0" w:evenHBand="0" w:firstRowFirstColumn="0" w:firstRowLastColumn="0" w:lastRowFirstColumn="0" w:lastRowLastColumn="0"/>
-            <w:tcW w:w="1620" w:type="dxa"/>
-            <w:hideMark/>
-          </w:tcPr>
-          <w:p>
-            <w:pPr>
-              <w:pStyle w:val="Tablekey"/>
-            </w:pPr>
-            <w:proofErr w:type="spellStart"/>
-            <w:r>
-              <w:t>Ctrl+Shift+T</w:t>
-            </w:r>
-            <w:proofErr w:type="spellEnd"/>
-          </w:p>
-        </w:tc>
-        <w:tc>
-          <w:tcPr>
-            <w:tcW w:w="2970" w:type="dxa"/>
+            <w:tcW w:w="1612" w:type="dxa"/>
+            <w:hideMark/>
+          </w:tcPr>
+          <w:p>
+            <w:pPr>
+              <w:pStyle w:val="Tablekey"/>
+            </w:pPr>
+            <w:r>
+              <w:t>Ctrl+K Enter</w:t>
+            </w:r>
+          </w:p>
+        </w:tc>
+        <w:tc>
+          <w:tcPr>
+            <w:tcW w:w="2948" w:type="dxa"/>
             <w:hideMark/>
           </w:tcPr>
           <w:p>
@@ -4391,35 +4024,30 @@
               <w:cnfStyle w:val="000000100000" w:firstRow="0" w:lastRow="0" w:firstColumn="0" w:lastColumn="0" w:oddVBand="0" w:evenVBand="0" w:oddHBand="1" w:evenHBand="0" w:firstRowFirstColumn="0" w:firstRowLastColumn="0" w:lastRowFirstColumn="0" w:lastRowLastColumn="0"/>
             </w:pPr>
             <w:r>
-              <w:t>Reopen closed editor</w:t>
-            </w:r>
-          </w:p>
-        </w:tc>
-      </w:tr>
-      <w:tr>
-        <w:tc>
-          <w:tcPr>
-            <w:cnfStyle w:val="001000000000" w:firstRow="0" w:lastRow="0" w:firstColumn="1" w:lastColumn="0" w:oddVBand="0" w:evenVBand="0" w:oddHBand="0" w:evenHBand="0" w:firstRowFirstColumn="0" w:firstRowLastColumn="0" w:lastRowFirstColumn="0" w:lastRowLastColumn="0"/>
-            <w:tcW w:w="1620" w:type="dxa"/>
-            <w:hideMark/>
-          </w:tcPr>
-          <w:p>
-            <w:pPr>
-              <w:pStyle w:val="Tablekey"/>
-            </w:pPr>
-            <w:proofErr w:type="spellStart"/>
-            <w:r>
-              <w:t>Ctrl+K</w:t>
-            </w:r>
-            <w:proofErr w:type="spellEnd"/>
-            <w:r>
-              <w:t xml:space="preserve"> Enter</w:t>
-            </w:r>
-          </w:p>
-        </w:tc>
-        <w:tc>
-          <w:tcPr>
-            <w:tcW w:w="2970" w:type="dxa"/>
+              <w:t>Keep Open</w:t>
+            </w:r>
+          </w:p>
+        </w:tc>
+      </w:tr>
+      <w:tr>
+        <w:tc>
+          <w:tcPr>
+            <w:cnfStyle w:val="001000000000" w:firstRow="0" w:lastRow="0" w:firstColumn="1" w:lastColumn="0" w:oddVBand="0" w:evenVBand="0" w:oddHBand="0" w:evenHBand="0" w:firstRowFirstColumn="0" w:firstRowLastColumn="0" w:lastRowFirstColumn="0" w:lastRowLastColumn="0"/>
+            <w:tcW w:w="1612" w:type="dxa"/>
+            <w:hideMark/>
+          </w:tcPr>
+          <w:p>
+            <w:pPr>
+              <w:pStyle w:val="Tablekey"/>
+            </w:pPr>
+            <w:r>
+              <w:t>Ctrl+Tab</w:t>
+            </w:r>
+          </w:p>
+        </w:tc>
+        <w:tc>
+          <w:tcPr>
+            <w:tcW w:w="2948" w:type="dxa"/>
             <w:hideMark/>
           </w:tcPr>
           <w:p>
@@ -4428,7 +4056,7 @@
               <w:cnfStyle w:val="000000000000" w:firstRow="0" w:lastRow="0" w:firstColumn="0" w:lastColumn="0" w:oddVBand="0" w:evenVBand="0" w:oddHBand="0" w:evenHBand="0" w:firstRowFirstColumn="0" w:firstRowLastColumn="0" w:lastRowFirstColumn="0" w:lastRowLastColumn="0"/>
             </w:pPr>
             <w:r>
-              <w:t>Keep Open</w:t>
+              <w:t>Open next</w:t>
             </w:r>
           </w:p>
         </w:tc>
@@ -4440,23 +4068,21 @@
         <w:tc>
           <w:tcPr>
             <w:cnfStyle w:val="001000000000" w:firstRow="0" w:lastRow="0" w:firstColumn="1" w:lastColumn="0" w:oddVBand="0" w:evenVBand="0" w:oddHBand="0" w:evenHBand="0" w:firstRowFirstColumn="0" w:firstRowLastColumn="0" w:lastRowFirstColumn="0" w:lastRowLastColumn="0"/>
-            <w:tcW w:w="1620" w:type="dxa"/>
-            <w:hideMark/>
-          </w:tcPr>
-          <w:p>
-            <w:pPr>
-              <w:pStyle w:val="Tablekey"/>
-            </w:pPr>
-            <w:proofErr w:type="spellStart"/>
-            <w:r>
-              <w:t>Ctrl+Tab</w:t>
-            </w:r>
-            <w:proofErr w:type="spellEnd"/>
-          </w:p>
-        </w:tc>
-        <w:tc>
-          <w:tcPr>
-            <w:tcW w:w="2970" w:type="dxa"/>
+            <w:tcW w:w="1612" w:type="dxa"/>
+            <w:hideMark/>
+          </w:tcPr>
+          <w:p>
+            <w:pPr>
+              <w:pStyle w:val="Tablekey"/>
+            </w:pPr>
+            <w:r>
+              <w:t>Ctrl+Shift+Tab</w:t>
+            </w:r>
+          </w:p>
+        </w:tc>
+        <w:tc>
+          <w:tcPr>
+            <w:tcW w:w="2948" w:type="dxa"/>
             <w:hideMark/>
           </w:tcPr>
           <w:p>
@@ -4465,32 +4091,30 @@
               <w:cnfStyle w:val="000000100000" w:firstRow="0" w:lastRow="0" w:firstColumn="0" w:lastColumn="0" w:oddVBand="0" w:evenVBand="0" w:oddHBand="1" w:evenHBand="0" w:firstRowFirstColumn="0" w:firstRowLastColumn="0" w:lastRowFirstColumn="0" w:lastRowLastColumn="0"/>
             </w:pPr>
             <w:r>
-              <w:t>Open next</w:t>
-            </w:r>
-          </w:p>
-        </w:tc>
-      </w:tr>
-      <w:tr>
-        <w:tc>
-          <w:tcPr>
-            <w:cnfStyle w:val="001000000000" w:firstRow="0" w:lastRow="0" w:firstColumn="1" w:lastColumn="0" w:oddVBand="0" w:evenVBand="0" w:oddHBand="0" w:evenHBand="0" w:firstRowFirstColumn="0" w:firstRowLastColumn="0" w:lastRowFirstColumn="0" w:lastRowLastColumn="0"/>
-            <w:tcW w:w="1620" w:type="dxa"/>
-            <w:hideMark/>
-          </w:tcPr>
-          <w:p>
-            <w:pPr>
-              <w:pStyle w:val="Tablekey"/>
-            </w:pPr>
-            <w:proofErr w:type="spellStart"/>
-            <w:r>
-              <w:t>Ctrl+Shift+Tab</w:t>
-            </w:r>
-            <w:proofErr w:type="spellEnd"/>
-          </w:p>
-        </w:tc>
-        <w:tc>
-          <w:tcPr>
-            <w:tcW w:w="2970" w:type="dxa"/>
+              <w:t>Open previous</w:t>
+            </w:r>
+          </w:p>
+        </w:tc>
+      </w:tr>
+      <w:tr>
+        <w:tc>
+          <w:tcPr>
+            <w:cnfStyle w:val="001000000000" w:firstRow="0" w:lastRow="0" w:firstColumn="1" w:lastColumn="0" w:oddVBand="0" w:evenVBand="0" w:oddHBand="0" w:evenHBand="0" w:firstRowFirstColumn="0" w:firstRowLastColumn="0" w:lastRowFirstColumn="0" w:lastRowLastColumn="0"/>
+            <w:tcW w:w="1612" w:type="dxa"/>
+            <w:hideMark/>
+          </w:tcPr>
+          <w:p>
+            <w:pPr>
+              <w:pStyle w:val="Tablekey"/>
+            </w:pPr>
+            <w:r>
+              <w:t>Ctrl+K P</w:t>
+            </w:r>
+          </w:p>
+        </w:tc>
+        <w:tc>
+          <w:tcPr>
+            <w:tcW w:w="2948" w:type="dxa"/>
             <w:hideMark/>
           </w:tcPr>
           <w:p>
@@ -4499,7 +4123,7 @@
               <w:cnfStyle w:val="000000000000" w:firstRow="0" w:lastRow="0" w:firstColumn="0" w:lastColumn="0" w:oddVBand="0" w:evenVBand="0" w:oddHBand="0" w:evenHBand="0" w:firstRowFirstColumn="0" w:firstRowLastColumn="0" w:lastRowFirstColumn="0" w:lastRowLastColumn="0"/>
             </w:pPr>
             <w:r>
-              <w:t>Open previous</w:t>
+              <w:t>Copy path of active file</w:t>
             </w:r>
           </w:p>
         </w:tc>
@@ -4511,26 +4135,21 @@
         <w:tc>
           <w:tcPr>
             <w:cnfStyle w:val="001000000000" w:firstRow="0" w:lastRow="0" w:firstColumn="1" w:lastColumn="0" w:oddVBand="0" w:evenVBand="0" w:oddHBand="0" w:evenHBand="0" w:firstRowFirstColumn="0" w:firstRowLastColumn="0" w:lastRowFirstColumn="0" w:lastRowLastColumn="0"/>
-            <w:tcW w:w="1620" w:type="dxa"/>
-            <w:hideMark/>
-          </w:tcPr>
-          <w:p>
-            <w:pPr>
-              <w:pStyle w:val="Tablekey"/>
-            </w:pPr>
-            <w:proofErr w:type="spellStart"/>
-            <w:r>
-              <w:t>Ctrl+K</w:t>
-            </w:r>
-            <w:proofErr w:type="spellEnd"/>
-            <w:r>
-              <w:t xml:space="preserve"> P</w:t>
-            </w:r>
-          </w:p>
-        </w:tc>
-        <w:tc>
-          <w:tcPr>
-            <w:tcW w:w="2970" w:type="dxa"/>
+            <w:tcW w:w="1612" w:type="dxa"/>
+            <w:hideMark/>
+          </w:tcPr>
+          <w:p>
+            <w:pPr>
+              <w:pStyle w:val="Tablekey"/>
+            </w:pPr>
+            <w:r>
+              <w:t>Ctrl+K R</w:t>
+            </w:r>
+          </w:p>
+        </w:tc>
+        <w:tc>
+          <w:tcPr>
+            <w:tcW w:w="2948" w:type="dxa"/>
             <w:hideMark/>
           </w:tcPr>
           <w:p>
@@ -4539,82 +4158,36 @@
               <w:cnfStyle w:val="000000100000" w:firstRow="0" w:lastRow="0" w:firstColumn="0" w:lastColumn="0" w:oddVBand="0" w:evenVBand="0" w:oddHBand="1" w:evenHBand="0" w:firstRowFirstColumn="0" w:firstRowLastColumn="0" w:lastRowFirstColumn="0" w:lastRowLastColumn="0"/>
             </w:pPr>
             <w:r>
-              <w:t>Copy path of active file</w:t>
-            </w:r>
-          </w:p>
-        </w:tc>
-      </w:tr>
-      <w:tr>
-        <w:tc>
-          <w:tcPr>
-            <w:cnfStyle w:val="001000000000" w:firstRow="0" w:lastRow="0" w:firstColumn="1" w:lastColumn="0" w:oddVBand="0" w:evenVBand="0" w:oddHBand="0" w:evenHBand="0" w:firstRowFirstColumn="0" w:firstRowLastColumn="0" w:lastRowFirstColumn="0" w:lastRowLastColumn="0"/>
-            <w:tcW w:w="1620" w:type="dxa"/>
-            <w:hideMark/>
-          </w:tcPr>
-          <w:p>
-            <w:pPr>
-              <w:pStyle w:val="Tablekey"/>
-            </w:pPr>
-            <w:proofErr w:type="spellStart"/>
-            <w:r>
-              <w:t>Ctrl+K</w:t>
-            </w:r>
-            <w:proofErr w:type="spellEnd"/>
-            <w:r>
-              <w:t xml:space="preserve"> R</w:t>
-            </w:r>
-          </w:p>
-        </w:tc>
-        <w:tc>
-          <w:tcPr>
-            <w:tcW w:w="2970" w:type="dxa"/>
+              <w:t>Reveal active file in Explorer</w:t>
+            </w:r>
+          </w:p>
+        </w:tc>
+      </w:tr>
+      <w:tr>
+        <w:tc>
+          <w:tcPr>
+            <w:cnfStyle w:val="001000000000" w:firstRow="0" w:lastRow="0" w:firstColumn="1" w:lastColumn="0" w:oddVBand="0" w:evenVBand="0" w:oddHBand="0" w:evenHBand="0" w:firstRowFirstColumn="0" w:firstRowLastColumn="0" w:lastRowFirstColumn="0" w:lastRowLastColumn="0"/>
+            <w:tcW w:w="1612" w:type="dxa"/>
+            <w:hideMark/>
+          </w:tcPr>
+          <w:p>
+            <w:pPr>
+              <w:pStyle w:val="Tablekey"/>
+            </w:pPr>
+            <w:r>
+              <w:t>Ctrl+K O</w:t>
+            </w:r>
+          </w:p>
+        </w:tc>
+        <w:tc>
+          <w:tcPr>
+            <w:tcW w:w="2948" w:type="dxa"/>
             <w:hideMark/>
           </w:tcPr>
           <w:p>
             <w:pPr>
               <w:pStyle w:val="Table"/>
               <w:cnfStyle w:val="000000000000" w:firstRow="0" w:lastRow="0" w:firstColumn="0" w:lastColumn="0" w:oddVBand="0" w:evenVBand="0" w:oddHBand="0" w:evenHBand="0" w:firstRowFirstColumn="0" w:firstRowLastColumn="0" w:lastRowFirstColumn="0" w:lastRowLastColumn="0"/>
-            </w:pPr>
-            <w:r>
-              <w:t>Reveal active file in Explorer</w:t>
-            </w:r>
-          </w:p>
-        </w:tc>
-      </w:tr>
-      <w:tr>
-        <w:trPr>
-          <w:cnfStyle w:val="000000100000" w:firstRow="0" w:lastRow="0" w:firstColumn="0" w:lastColumn="0" w:oddVBand="0" w:evenVBand="0" w:oddHBand="1" w:evenHBand="0" w:firstRowFirstColumn="0" w:firstRowLastColumn="0" w:lastRowFirstColumn="0" w:lastRowLastColumn="0"/>
-          <w:trHeight w:val="184"/>
-        </w:trPr>
-        <w:tc>
-          <w:tcPr>
-            <w:cnfStyle w:val="001000000000" w:firstRow="0" w:lastRow="0" w:firstColumn="1" w:lastColumn="0" w:oddVBand="0" w:evenVBand="0" w:oddHBand="0" w:evenHBand="0" w:firstRowFirstColumn="0" w:firstRowLastColumn="0" w:lastRowFirstColumn="0" w:lastRowLastColumn="0"/>
-            <w:tcW w:w="1620" w:type="dxa"/>
-            <w:hideMark/>
-          </w:tcPr>
-          <w:p>
-            <w:pPr>
-              <w:pStyle w:val="Tablekey"/>
-            </w:pPr>
-            <w:proofErr w:type="spellStart"/>
-            <w:r>
-              <w:t>Ctrl+K</w:t>
-            </w:r>
-            <w:proofErr w:type="spellEnd"/>
-            <w:r>
-              <w:t xml:space="preserve"> O</w:t>
-            </w:r>
-          </w:p>
-        </w:tc>
-        <w:tc>
-          <w:tcPr>
-            <w:tcW w:w="2970" w:type="dxa"/>
-            <w:hideMark/>
-          </w:tcPr>
-          <w:p>
-            <w:pPr>
-              <w:pStyle w:val="Table"/>
-              <w:cnfStyle w:val="000000100000" w:firstRow="0" w:lastRow="0" w:firstColumn="0" w:lastColumn="0" w:oddVBand="0" w:evenVBand="0" w:oddHBand="1" w:evenHBand="0" w:firstRowFirstColumn="0" w:firstRowLastColumn="0" w:lastRowFirstColumn="0" w:lastRowLastColumn="0"/>
             </w:pPr>
             <w:r>
               <w:t>Show active file in new window/instance</w:t>
@@ -4839,19 +4412,9 @@
             <w:pPr>
               <w:pStyle w:val="Tablekey"/>
             </w:pPr>
-            <w:proofErr w:type="spellStart"/>
-            <w:r>
-              <w:t>Ctrl+K</w:t>
-            </w:r>
-            <w:proofErr w:type="spellEnd"/>
-            <w:r>
-              <w:t xml:space="preserve"> </w:t>
-            </w:r>
-            <w:proofErr w:type="spellStart"/>
-            <w:r>
-              <w:t>Ctrl+I</w:t>
-            </w:r>
-            <w:proofErr w:type="spellEnd"/>
+            <w:r>
+              <w:t>Ctrl+K Ctrl+I</w:t>
+            </w:r>
           </w:p>
         </w:tc>
         <w:tc>
@@ -4944,13 +4507,8 @@
             <w:pPr>
               <w:pStyle w:val="Tablekey"/>
             </w:pPr>
-            <w:proofErr w:type="spellStart"/>
-            <w:r>
-              <w:t>Ctrl+Shift</w:t>
-            </w:r>
-            <w:proofErr w:type="spellEnd"/>
-            <w:r>
-              <w:t>+`</w:t>
+            <w:r>
+              <w:t>Ctrl+Shift+`</w:t>
             </w:r>
           </w:p>
         </w:tc>
@@ -4984,11 +4542,9 @@
             <w:pPr>
               <w:pStyle w:val="Tablekey"/>
             </w:pPr>
-            <w:proofErr w:type="spellStart"/>
             <w:r>
               <w:t>Ctrl+Shift+C</w:t>
             </w:r>
-            <w:proofErr w:type="spellEnd"/>
           </w:p>
         </w:tc>
         <w:tc>
@@ -5018,11 +4574,9 @@
             <w:pPr>
               <w:pStyle w:val="Tablekey"/>
             </w:pPr>
-            <w:proofErr w:type="spellStart"/>
             <w:r>
               <w:t>Ctrl+Shift+V</w:t>
             </w:r>
-            <w:proofErr w:type="spellEnd"/>
           </w:p>
         </w:tc>
         <w:tc>
@@ -5055,11 +4609,9 @@
             <w:pPr>
               <w:pStyle w:val="Tablekey"/>
             </w:pPr>
-            <w:proofErr w:type="spellStart"/>
             <w:r>
               <w:t>Ctrl+Shift</w:t>
             </w:r>
-            <w:proofErr w:type="spellEnd"/>
             <w:r>
               <w:t>+</w:t>
             </w:r>
@@ -5070,10 +4622,7 @@
               <w:t>↑</w:t>
             </w:r>
             <w:r>
-              <w:t xml:space="preserve"> / </w:t>
-            </w:r>
-            <w:r>
-              <w:t>↓</w:t>
+              <w:t xml:space="preserve"> / ↓</w:t>
             </w:r>
           </w:p>
         </w:tc>
@@ -5113,19 +4662,12 @@
             <w:r>
               <w:t xml:space="preserve"> </w:t>
             </w:r>
-            <w:proofErr w:type="spellStart"/>
             <w:r>
               <w:t>PgUp</w:t>
             </w:r>
-            <w:proofErr w:type="spellEnd"/>
-            <w:r>
-              <w:t xml:space="preserve"> / </w:t>
-            </w:r>
-            <w:proofErr w:type="spellStart"/>
-            <w:r>
-              <w:t>PgDown</w:t>
-            </w:r>
-            <w:proofErr w:type="spellEnd"/>
+            <w:r>
+              <w:t xml:space="preserve"> / PgDown</w:t>
+            </w:r>
           </w:p>
         </w:tc>
         <w:tc>
@@ -5223,7 +4765,15 @@
                                     <w:rPr>
                                       <w:sz w:val="16"/>
                                     </w:rPr>
-                                    <w:t xml:space="preserve">ther operating systems’ keyboard shortcuts and additional unassigned shortcuts available at </w:t>
+                                    <w:t>th</w:t>
+                                  </w:r>
+                                  <w:bookmarkStart w:id="0" w:name="_GoBack"/>
+                                  <w:bookmarkEnd w:id="0"/>
+                                  <w:r>
+                                    <w:rPr>
+                                      <w:sz w:val="16"/>
+                                    </w:rPr>
+                                    <w:t xml:space="preserve">er operating systems’ keyboard shortcuts and additional unassigned shortcuts available at </w:t>
                                   </w:r>
                                   <w:hyperlink r:id="rId9" w:history="1">
                                     <w:r>
@@ -5231,17 +4781,8 @@
                                         <w:rStyle w:val="Hyperlink"/>
                                         <w:sz w:val="16"/>
                                       </w:rPr>
-                                      <w:t>aka.ms/</w:t>
+                                      <w:t>aka.ms/vscodekeybindings</w:t>
                                     </w:r>
-                                    <w:proofErr w:type="spellStart"/>
-                                    <w:r>
-                                      <w:rPr>
-                                        <w:rStyle w:val="Hyperlink"/>
-                                        <w:sz w:val="16"/>
-                                      </w:rPr>
-                                      <w:t>vscodekeybindings</w:t>
-                                    </w:r>
-                                    <w:proofErr w:type="spellEnd"/>
                                   </w:hyperlink>
                                 </w:p>
                               </w:txbxContent>
@@ -5261,7 +4802,7 @@
                     </wp:anchor>
                   </w:drawing>
                 </mc:Choice>
-                <mc:Fallback>
+                <mc:Fallback xmlns:mv="urn:schemas-microsoft-com:mac:vml" xmlns:mo="http://schemas.microsoft.com/office/mac/office/2008/main">
                   <w:pict>
                     <v:shape w14:anchorId="55959984" id="_x0000_s1027" type="#_x0000_t202" style="position:absolute;margin-left:-2.65pt;margin-top:9.95pt;width:227.25pt;height:53.45pt;z-index:251663360;visibility:visible;mso-wrap-style:square;mso-width-percent:0;mso-height-percent:0;mso-wrap-distance-left:9pt;mso-wrap-distance-top:3.6pt;mso-wrap-distance-right:9pt;mso-wrap-distance-bottom:3.6pt;mso-position-horizontal:absolute;mso-position-horizontal-relative:margin;mso-position-vertical:absolute;mso-position-vertical-relative:text;mso-width-percent:0;mso-height-percent:0;mso-width-relative:margin;mso-height-relative:margin;v-text-anchor:bottom" o:gfxdata="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" filled="f" stroked="f">
                       <v:textbox inset="0,0,0,0">
@@ -5366,7 +4907,7 @@
 </file>
 
 <file path=word/endnotes.xml><?xml version="1.0" encoding="utf-8"?>
-<w:endnotes xmlns:wpc="http://schemas.microsoft.com/office/word/2010/wordprocessingCanvas" xmlns:mo="http://schemas.microsoft.com/office/mac/office/2008/main" xmlns:mc="http://schemas.openxmlformats.org/markup-compatibility/2006" xmlns:mv="urn:schemas-microsoft-com:mac:vml" xmlns:o="urn:schemas-microsoft-com:office:office" xmlns:r="http://schemas.openxmlformats.org/officeDocument/2006/relationships" xmlns:m="http://schemas.openxmlformats.org/officeDocument/2006/math" xmlns:v="urn:schemas-microsoft-com:vml" xmlns:wp14="http://schemas.microsoft.com/office/word/2010/wordprocessingDrawing" xmlns:wp="http://schemas.openxmlformats.org/drawingml/2006/wordprocessingDrawing" xmlns:w10="urn:schemas-microsoft-com:office:word" xmlns:w="http://schemas.openxmlformats.org/wordprocessingml/2006/main" xmlns:w14="http://schemas.microsoft.com/office/word/2010/wordml" xmlns:w15="http://schemas.microsoft.com/office/word/2012/wordml" xmlns:wpg="http://schemas.microsoft.com/office/word/2010/wordprocessingGroup" xmlns:wpi="http://schemas.microsoft.com/office/word/2010/wordprocessingInk" xmlns:wne="http://schemas.microsoft.com/office/word/2006/wordml" xmlns:wps="http://schemas.microsoft.com/office/word/2010/wordprocessingShape" mc:Ignorable="w14 w15 wp14">
+<w:endnotes xmlns:wpc="http://schemas.microsoft.com/office/word/2010/wordprocessingCanvas" xmlns:cx="http://schemas.microsoft.com/office/drawing/2014/chartex" xmlns:cx1="http://schemas.microsoft.com/office/drawing/2015/9/8/chartex" xmlns:cx2="http://schemas.microsoft.com/office/drawing/2015/10/21/chartex" xmlns:cx3="http://schemas.microsoft.com/office/drawing/2016/5/9/chartex" xmlns:cx4="http://schemas.microsoft.com/office/drawing/2016/5/10/chartex" xmlns:cx5="http://schemas.microsoft.com/office/drawing/2016/5/11/chartex" xmlns:mc="http://schemas.openxmlformats.org/markup-compatibility/2006" xmlns:o="urn:schemas-microsoft-com:office:office" xmlns:r="http://schemas.openxmlformats.org/officeDocument/2006/relationships" xmlns:m="http://schemas.openxmlformats.org/officeDocument/2006/math" xmlns:v="urn:schemas-microsoft-com:vml" xmlns:wp14="http://schemas.microsoft.com/office/word/2010/wordprocessingDrawing" xmlns:wp="http://schemas.openxmlformats.org/drawingml/2006/wordprocessingDrawing" xmlns:w10="urn:schemas-microsoft-com:office:word" xmlns:w="http://schemas.openxmlformats.org/wordprocessingml/2006/main" xmlns:w14="http://schemas.microsoft.com/office/word/2010/wordml" xmlns:w15="http://schemas.microsoft.com/office/word/2012/wordml" xmlns:w16se="http://schemas.microsoft.com/office/word/2015/wordml/symex" xmlns:wpg="http://schemas.microsoft.com/office/word/2010/wordprocessingGroup" xmlns:wpi="http://schemas.microsoft.com/office/word/2010/wordprocessingInk" xmlns:wne="http://schemas.microsoft.com/office/word/2006/wordml" xmlns:wps="http://schemas.microsoft.com/office/word/2010/wordprocessingShape" mc:Ignorable="w14 w15 w16se wp14">
   <w:endnote w:type="separator" w:id="-1">
     <w:p>
       <w:pPr>
@@ -5391,7 +4932,7 @@
 </file>
 
 <file path=word/footnotes.xml><?xml version="1.0" encoding="utf-8"?>
-<w:footnotes xmlns:wpc="http://schemas.microsoft.com/office/word/2010/wordprocessingCanvas" xmlns:mo="http://schemas.microsoft.com/office/mac/office/2008/main" xmlns:mc="http://schemas.openxmlformats.org/markup-compatibility/2006" xmlns:mv="urn:schemas-microsoft-com:mac:vml" xmlns:o="urn:schemas-microsoft-com:office:office" xmlns:r="http://schemas.openxmlformats.org/officeDocument/2006/relationships" xmlns:m="http://schemas.openxmlformats.org/officeDocument/2006/math" xmlns:v="urn:schemas-microsoft-com:vml" xmlns:wp14="http://schemas.microsoft.com/office/word/2010/wordprocessingDrawing" xmlns:wp="http://schemas.openxmlformats.org/drawingml/2006/wordprocessingDrawing" xmlns:w10="urn:schemas-microsoft-com:office:word" xmlns:w="http://schemas.openxmlformats.org/wordprocessingml/2006/main" xmlns:w14="http://schemas.microsoft.com/office/word/2010/wordml" xmlns:w15="http://schemas.microsoft.com/office/word/2012/wordml" xmlns:wpg="http://schemas.microsoft.com/office/word/2010/wordprocessingGroup" xmlns:wpi="http://schemas.microsoft.com/office/word/2010/wordprocessingInk" xmlns:wne="http://schemas.microsoft.com/office/word/2006/wordml" xmlns:wps="http://schemas.microsoft.com/office/word/2010/wordprocessingShape" mc:Ignorable="w14 w15 wp14">
+<w:footnotes xmlns:wpc="http://schemas.microsoft.com/office/word/2010/wordprocessingCanvas" xmlns:cx="http://schemas.microsoft.com/office/drawing/2014/chartex" xmlns:cx1="http://schemas.microsoft.com/office/drawing/2015/9/8/chartex" xmlns:cx2="http://schemas.microsoft.com/office/drawing/2015/10/21/chartex" xmlns:cx3="http://schemas.microsoft.com/office/drawing/2016/5/9/chartex" xmlns:cx4="http://schemas.microsoft.com/office/drawing/2016/5/10/chartex" xmlns:cx5="http://schemas.microsoft.com/office/drawing/2016/5/11/chartex" xmlns:mc="http://schemas.openxmlformats.org/markup-compatibility/2006" xmlns:o="urn:schemas-microsoft-com:office:office" xmlns:r="http://schemas.openxmlformats.org/officeDocument/2006/relationships" xmlns:m="http://schemas.openxmlformats.org/officeDocument/2006/math" xmlns:v="urn:schemas-microsoft-com:vml" xmlns:wp14="http://schemas.microsoft.com/office/word/2010/wordprocessingDrawing" xmlns:wp="http://schemas.openxmlformats.org/drawingml/2006/wordprocessingDrawing" xmlns:w10="urn:schemas-microsoft-com:office:word" xmlns:w="http://schemas.openxmlformats.org/wordprocessingml/2006/main" xmlns:w14="http://schemas.microsoft.com/office/word/2010/wordml" xmlns:w15="http://schemas.microsoft.com/office/word/2012/wordml" xmlns:w16se="http://schemas.microsoft.com/office/word/2015/wordml/symex" xmlns:wpg="http://schemas.microsoft.com/office/word/2010/wordprocessingGroup" xmlns:wpi="http://schemas.microsoft.com/office/word/2010/wordprocessingInk" xmlns:wne="http://schemas.microsoft.com/office/word/2006/wordml" xmlns:wps="http://schemas.microsoft.com/office/word/2010/wordprocessingShape" mc:Ignorable="w14 w15 w16se wp14">
   <w:footnote w:type="separator" w:id="-1">
     <w:p>
       <w:pPr>
@@ -5416,7 +4957,7 @@
 </file>
 
 <file path=word/styles.xml><?xml version="1.0" encoding="utf-8"?>
-<w:styles xmlns:mc="http://schemas.openxmlformats.org/markup-compatibility/2006" xmlns:r="http://schemas.openxmlformats.org/officeDocument/2006/relationships" xmlns:w="http://schemas.openxmlformats.org/wordprocessingml/2006/main" xmlns:w14="http://schemas.microsoft.com/office/word/2010/wordml" xmlns:w15="http://schemas.microsoft.com/office/word/2012/wordml" mc:Ignorable="w14 w15">
+<w:styles xmlns:mc="http://schemas.openxmlformats.org/markup-compatibility/2006" xmlns:r="http://schemas.openxmlformats.org/officeDocument/2006/relationships" xmlns:w="http://schemas.openxmlformats.org/wordprocessingml/2006/main" xmlns:w14="http://schemas.microsoft.com/office/word/2010/wordml" xmlns:w15="http://schemas.microsoft.com/office/word/2012/wordml" xmlns:w16se="http://schemas.microsoft.com/office/word/2015/wordml/symex" mc:Ignorable="w14 w15 w16se">
   <w:docDefaults>
     <w:rPrDefault>
       <w:rPr>
@@ -5432,7 +4973,7 @@
       </w:pPr>
     </w:pPrDefault>
   </w:docDefaults>
-  <w:latentStyles w:defLockedState="0" w:defUIPriority="99" w:defSemiHidden="0" w:defUnhideWhenUsed="0" w:defQFormat="0" w:count="382">
+  <w:latentStyles w:defLockedState="0" w:defUIPriority="99" w:defSemiHidden="0" w:defUnhideWhenUsed="0" w:defQFormat="0" w:count="374">
     <w:lsdException w:name="Normal" w:uiPriority="0" w:qFormat="1"/>
     <w:lsdException w:name="heading 1" w:uiPriority="9" w:qFormat="1"/>
     <w:lsdException w:name="heading 2" w:semiHidden="1" w:uiPriority="9" w:unhideWhenUsed="1" w:qFormat="1"/>
@@ -6077,13 +5618,6 @@
     <w:tblPr>
       <w:tblStyleRowBandSize w:val="1"/>
       <w:tblStyleColBandSize w:val="1"/>
-      <w:tblInd w:w="0" w:type="dxa"/>
-      <w:tblCellMar>
-        <w:top w:w="0" w:type="dxa"/>
-        <w:left w:w="108" w:type="dxa"/>
-        <w:bottom w:w="0" w:type="dxa"/>
-        <w:right w:w="108" w:type="dxa"/>
-      </w:tblCellMar>
     </w:tblPr>
     <w:tblStylePr w:type="firstRow">
       <w:rPr>
@@ -6130,15 +5664,7 @@
     <w:pPr>
       <w:spacing w:after="0" w:line="240" w:lineRule="auto"/>
     </w:pPr>
-    <w:tblPr>
-      <w:tblInd w:w="0" w:type="dxa"/>
-      <w:tblCellMar>
-        <w:top w:w="0" w:type="dxa"/>
-        <w:left w:w="108" w:type="dxa"/>
-        <w:bottom w:w="0" w:type="dxa"/>
-        <w:right w:w="108" w:type="dxa"/>
-      </w:tblCellMar>
-    </w:tblPr>
+    <w:tblPr/>
   </w:style>
   <w:style w:type="table" w:customStyle="1" w:styleId="Keybindings">
     <w:name w:val="Keybindings"/>
@@ -6150,9 +5676,6 @@
       <w:sz w:val="14"/>
     </w:rPr>
     <w:tblPr>
-      <w:tblStyleRowBandSize w:val="1"/>
-      <w:tblStyleColBandSize w:val="1"/>
-      <w:tblInd w:w="0" w:type="dxa"/>
       <w:tblCellMar>
         <w:top w:w="14" w:type="dxa"/>
         <w:left w:w="14" w:type="dxa"/>
@@ -6207,7 +5730,6 @@
       <w:spacing w:after="0" w:line="240" w:lineRule="auto"/>
     </w:pPr>
     <w:tblPr>
-      <w:tblInd w:w="0" w:type="dxa"/>
       <w:tblBorders>
         <w:top w:val="single" w:sz="4" w:space="0" w:color="auto"/>
         <w:left w:val="single" w:sz="4" w:space="0" w:color="auto"/>
@@ -6216,12 +5738,6 @@
         <w:insideH w:val="single" w:sz="4" w:space="0" w:color="auto"/>
         <w:insideV w:val="single" w:sz="4" w:space="0" w:color="auto"/>
       </w:tblBorders>
-      <w:tblCellMar>
-        <w:top w:w="0" w:type="dxa"/>
-        <w:left w:w="108" w:type="dxa"/>
-        <w:bottom w:w="0" w:type="dxa"/>
-        <w:right w:w="108" w:type="dxa"/>
-      </w:tblCellMar>
     </w:tblPr>
   </w:style>
   <w:style w:type="character" w:customStyle="1" w:styleId="s2">
@@ -6563,7 +6079,7 @@
 </file>
 
 <file path=customXml/itemProps1.xml><?xml version="1.0" encoding="utf-8"?>
-<ds:datastoreItem xmlns:ds="http://schemas.openxmlformats.org/officeDocument/2006/customXml" ds:itemID="{C166D554-4138-D54F-BD67-CB6AF63937B9}">
+<ds:datastoreItem xmlns:ds="http://schemas.openxmlformats.org/officeDocument/2006/customXml" ds:itemID="{C171CE65-DF2B-4767-AD54-D00BB2B353ED}">
   <ds:schemaRefs>
     <ds:schemaRef ds:uri="http://schemas.openxmlformats.org/officeDocument/2006/bibliography"/>
   </ds:schemaRefs>

</xml_diff>

<commit_message>
Updated keyboard shortcuts word docs (font styles)
</commit_message>
<xml_diff>
--- a/docs/customization/keyboard-shortcuts-linux.docx
+++ b/docs/customization/keyboard-shortcuts-linux.docx
@@ -1,6 +1,6 @@
 
 <file path=word/document.xml><?xml version="1.0" encoding="utf-8"?>
-<w:document xmlns:wpc="http://schemas.microsoft.com/office/word/2010/wordprocessingCanvas" xmlns:cx="http://schemas.microsoft.com/office/drawing/2014/chartex" xmlns:cx1="http://schemas.microsoft.com/office/drawing/2015/9/8/chartex" xmlns:cx2="http://schemas.microsoft.com/office/drawing/2015/10/21/chartex" xmlns:cx3="http://schemas.microsoft.com/office/drawing/2016/5/9/chartex" xmlns:cx4="http://schemas.microsoft.com/office/drawing/2016/5/10/chartex" xmlns:cx5="http://schemas.microsoft.com/office/drawing/2016/5/11/chartex" xmlns:mc="http://schemas.openxmlformats.org/markup-compatibility/2006" xmlns:o="urn:schemas-microsoft-com:office:office" xmlns:r="http://schemas.openxmlformats.org/officeDocument/2006/relationships" xmlns:m="http://schemas.openxmlformats.org/officeDocument/2006/math" xmlns:v="urn:schemas-microsoft-com:vml" xmlns:wp14="http://schemas.microsoft.com/office/word/2010/wordprocessingDrawing" xmlns:wp="http://schemas.openxmlformats.org/drawingml/2006/wordprocessingDrawing" xmlns:w10="urn:schemas-microsoft-com:office:word" xmlns:w="http://schemas.openxmlformats.org/wordprocessingml/2006/main" xmlns:w14="http://schemas.microsoft.com/office/word/2010/wordml" xmlns:w15="http://schemas.microsoft.com/office/word/2012/wordml" xmlns:w16se="http://schemas.microsoft.com/office/word/2015/wordml/symex" xmlns:wpg="http://schemas.microsoft.com/office/word/2010/wordprocessingGroup" xmlns:wpi="http://schemas.microsoft.com/office/word/2010/wordprocessingInk" xmlns:wne="http://schemas.microsoft.com/office/word/2006/wordml" xmlns:wps="http://schemas.microsoft.com/office/word/2010/wordprocessingShape" mc:Ignorable="w14 w15 w16se wp14">
+<w:document xmlns:wpc="http://schemas.microsoft.com/office/word/2010/wordprocessingCanvas" xmlns:mo="http://schemas.microsoft.com/office/mac/office/2008/main" xmlns:mc="http://schemas.openxmlformats.org/markup-compatibility/2006" xmlns:mv="urn:schemas-microsoft-com:mac:vml" xmlns:o="urn:schemas-microsoft-com:office:office" xmlns:r="http://schemas.openxmlformats.org/officeDocument/2006/relationships" xmlns:m="http://schemas.openxmlformats.org/officeDocument/2006/math" xmlns:v="urn:schemas-microsoft-com:vml" xmlns:wp14="http://schemas.microsoft.com/office/word/2010/wordprocessingDrawing" xmlns:wp="http://schemas.openxmlformats.org/drawingml/2006/wordprocessingDrawing" xmlns:w10="urn:schemas-microsoft-com:office:word" xmlns:w="http://schemas.openxmlformats.org/wordprocessingml/2006/main" xmlns:w14="http://schemas.microsoft.com/office/word/2010/wordml" xmlns:w15="http://schemas.microsoft.com/office/word/2012/wordml" xmlns:wpg="http://schemas.microsoft.com/office/word/2010/wordprocessingGroup" xmlns:wpi="http://schemas.microsoft.com/office/word/2010/wordprocessingInk" xmlns:wne="http://schemas.microsoft.com/office/word/2006/wordml" xmlns:wps="http://schemas.microsoft.com/office/word/2010/wordprocessingShape" mc:Ignorable="w14 w15 wp14">
   <w:body>
     <w:p>
       <w:r>
@@ -102,7 +102,7 @@
               </wp:anchor>
             </w:drawing>
           </mc:Choice>
-          <mc:Fallback xmlns:mv="urn:schemas-microsoft-com:mac:vml" xmlns:mo="http://schemas.microsoft.com/office/mac/office/2008/main">
+          <mc:Fallback>
             <w:pict>
               <v:shapetype w14:anchorId="4489160A" id="_x0000_t202" coordsize="21600,21600" o:spt="202" path="m0,0l0,21600,21600,21600,21600,0xe">
                 <v:stroke joinstyle="miter"/>
@@ -177,7 +177,7 @@
                     <a:blip r:embed="rId7">
                       <a:extLst>
                         <a:ext uri="{96DAC541-7B7A-43D3-8B79-37D633B846F1}">
-                          <asvg:svgBlip xmlns:asvg="http://schemas.microsoft.com/office/drawing/2016/SVG/main" r:embed="rId8"/>
+                          <asvg:svgBlip xmlns:asvg="http://schemas.microsoft.com/office/drawing/2016/SVG/main" xmlns:w16se="http://schemas.microsoft.com/office/word/2015/wordml/symex" xmlns:w="http://schemas.openxmlformats.org/wordprocessingml/2006/main" xmlns:w10="urn:schemas-microsoft-com:office:word" xmlns:v="urn:schemas-microsoft-com:vml" xmlns:o="urn:schemas-microsoft-com:office:office" xmlns:cx5="http://schemas.microsoft.com/office/drawing/2016/5/11/chartex" xmlns:cx4="http://schemas.microsoft.com/office/drawing/2016/5/10/chartex" xmlns:cx3="http://schemas.microsoft.com/office/drawing/2016/5/9/chartex" xmlns:cx2="http://schemas.microsoft.com/office/drawing/2015/10/21/chartex" xmlns:cx1="http://schemas.microsoft.com/office/drawing/2015/9/8/chartex" xmlns:cx="http://schemas.microsoft.com/office/drawing/2014/chartex" xmlns="" r:embed="rId8"/>
                         </a:ext>
                       </a:extLst>
                     </a:blip>
@@ -240,8 +240,13 @@
             <w:pPr>
               <w:pStyle w:val="Tablekey"/>
             </w:pPr>
-            <w:r>
-              <w:t>Ctrl+Shift+P, F1</w:t>
+            <w:proofErr w:type="spellStart"/>
+            <w:r>
+              <w:t>Ctrl+Shift+P</w:t>
+            </w:r>
+            <w:proofErr w:type="spellEnd"/>
+            <w:r>
+              <w:t>, F1</w:t>
             </w:r>
           </w:p>
         </w:tc>
@@ -272,9 +277,11 @@
             <w:pPr>
               <w:pStyle w:val="Tablekey"/>
             </w:pPr>
+            <w:proofErr w:type="spellStart"/>
             <w:r>
               <w:t>Ctrl+P</w:t>
             </w:r>
+            <w:proofErr w:type="spellEnd"/>
           </w:p>
         </w:tc>
         <w:tc>
@@ -307,9 +314,11 @@
             <w:pPr>
               <w:pStyle w:val="Tablekey"/>
             </w:pPr>
+            <w:proofErr w:type="spellStart"/>
             <w:r>
               <w:t>Ctrl+Shift+N</w:t>
             </w:r>
+            <w:proofErr w:type="spellEnd"/>
           </w:p>
         </w:tc>
         <w:tc>
@@ -339,9 +348,11 @@
             <w:pPr>
               <w:pStyle w:val="Tablekey"/>
             </w:pPr>
+            <w:proofErr w:type="spellStart"/>
             <w:r>
               <w:t>Ctrl+W</w:t>
             </w:r>
+            <w:proofErr w:type="spellEnd"/>
           </w:p>
         </w:tc>
         <w:tc>
@@ -399,9 +410,11 @@
             <w:pPr>
               <w:pStyle w:val="Tablekey"/>
             </w:pPr>
+            <w:proofErr w:type="spellStart"/>
             <w:r>
               <w:t>Ctrl+X</w:t>
             </w:r>
+            <w:proofErr w:type="spellEnd"/>
           </w:p>
         </w:tc>
         <w:tc>
@@ -414,8 +427,13 @@
               <w:pStyle w:val="Table"/>
               <w:cnfStyle w:val="000000100000" w:firstRow="0" w:lastRow="0" w:firstColumn="0" w:lastColumn="0" w:oddVBand="0" w:evenVBand="0" w:oddHBand="1" w:evenHBand="0" w:firstRowFirstColumn="0" w:firstRowLastColumn="0" w:lastRowFirstColumn="0" w:lastRowLastColumn="0"/>
             </w:pPr>
-            <w:r>
-              <w:t>Cut line (empty selection)</w:t>
+            <w:proofErr w:type="spellStart"/>
+            <w:r>
+              <w:t>Cut line</w:t>
+            </w:r>
+            <w:proofErr w:type="spellEnd"/>
+            <w:r>
+              <w:t xml:space="preserve"> (empty selection)</w:t>
             </w:r>
           </w:p>
         </w:tc>
@@ -431,9 +449,11 @@
             <w:pPr>
               <w:pStyle w:val="Tablekey"/>
             </w:pPr>
+            <w:proofErr w:type="spellStart"/>
             <w:r>
               <w:t>Ctrl+C</w:t>
             </w:r>
+            <w:proofErr w:type="spellEnd"/>
           </w:p>
         </w:tc>
         <w:tc>
@@ -513,9 +533,11 @@
             <w:pPr>
               <w:pStyle w:val="Tablekey"/>
             </w:pPr>
+            <w:proofErr w:type="spellStart"/>
             <w:r>
               <w:t>Ctrl+Shift+Alt</w:t>
             </w:r>
+            <w:proofErr w:type="spellEnd"/>
             <w:r>
               <w:t>+↓</w:t>
             </w:r>
@@ -557,9 +579,11 @@
             <w:pPr>
               <w:pStyle w:val="Tablekey"/>
             </w:pPr>
+            <w:proofErr w:type="spellStart"/>
             <w:r>
               <w:t>Ctrl+Shift+K</w:t>
             </w:r>
+            <w:proofErr w:type="spellEnd"/>
           </w:p>
         </w:tc>
         <w:tc>
@@ -589,15 +613,19 @@
             <w:pPr>
               <w:pStyle w:val="Tablekey"/>
             </w:pPr>
+            <w:proofErr w:type="spellStart"/>
             <w:r>
               <w:t>Ctrl+Enter</w:t>
             </w:r>
+            <w:proofErr w:type="spellEnd"/>
             <w:r>
               <w:t xml:space="preserve"> / </w:t>
             </w:r>
+            <w:proofErr w:type="spellStart"/>
             <w:r>
               <w:t>Ctrl+Shift+Enter</w:t>
             </w:r>
+            <w:proofErr w:type="spellEnd"/>
           </w:p>
         </w:tc>
         <w:tc>
@@ -636,8 +664,13 @@
             <w:pPr>
               <w:pStyle w:val="Tablekey"/>
             </w:pPr>
-            <w:r>
-              <w:t>Ctrl+Shift+\</w:t>
+            <w:proofErr w:type="spellStart"/>
+            <w:r>
+              <w:t>Ctrl+Shift</w:t>
+            </w:r>
+            <w:proofErr w:type="spellEnd"/>
+            <w:r>
+              <w:t>+\</w:t>
             </w:r>
           </w:p>
         </w:tc>
@@ -675,8 +708,13 @@
               <w:t xml:space="preserve"> / </w:t>
             </w:r>
             <w:r>
-              <w:t>Ctrl+[</w:t>
-            </w:r>
+              <w:t>Ctrl</w:t>
+            </w:r>
+            <w:proofErr w:type="gramStart"/>
+            <w:r>
+              <w:t>+[</w:t>
+            </w:r>
+            <w:proofErr w:type="gramEnd"/>
           </w:p>
         </w:tc>
         <w:tc>
@@ -693,8 +731,13 @@
               <w:t>Indent</w:t>
             </w:r>
             <w:r>
-              <w:t>/Outdent</w:t>
-            </w:r>
+              <w:t>/</w:t>
+            </w:r>
+            <w:proofErr w:type="spellStart"/>
+            <w:r>
+              <w:t>Outdent</w:t>
+            </w:r>
+            <w:proofErr w:type="spellEnd"/>
             <w:r>
               <w:t xml:space="preserve"> line</w:t>
             </w:r>
@@ -865,12 +908,19 @@
             <w:r>
               <w:t xml:space="preserve"> </w:t>
             </w:r>
+            <w:proofErr w:type="spellStart"/>
             <w:r>
               <w:t>PgUp</w:t>
             </w:r>
-            <w:r>
-              <w:t xml:space="preserve"> / PgDown</w:t>
-            </w:r>
+            <w:proofErr w:type="spellEnd"/>
+            <w:r>
+              <w:t xml:space="preserve"> / </w:t>
+            </w:r>
+            <w:proofErr w:type="spellStart"/>
+            <w:r>
+              <w:t>PgDown</w:t>
+            </w:r>
+            <w:proofErr w:type="spellEnd"/>
           </w:p>
         </w:tc>
         <w:tc>
@@ -906,17 +956,27 @@
             <w:pPr>
               <w:pStyle w:val="Tablekey"/>
             </w:pPr>
-            <w:r>
-              <w:t>Ctrl+Shift+</w:t>
+            <w:proofErr w:type="spellStart"/>
+            <w:r>
+              <w:t>Ctrl+Shift</w:t>
+            </w:r>
+            <w:proofErr w:type="spellEnd"/>
+            <w:r>
+              <w:t>+</w:t>
             </w:r>
             <w:r>
               <w:t xml:space="preserve"> </w:t>
             </w:r>
+            <w:proofErr w:type="gramStart"/>
             <w:r>
               <w:t>[</w:t>
             </w:r>
             <w:r>
-              <w:t xml:space="preserve">  /  </w:t>
+              <w:t xml:space="preserve">  /</w:t>
+            </w:r>
+            <w:proofErr w:type="gramEnd"/>
+            <w:r>
+              <w:t xml:space="preserve">  </w:t>
             </w:r>
             <w:r>
               <w:t>]</w:t>
@@ -959,17 +1019,27 @@
             <w:pPr>
               <w:pStyle w:val="Tablekey"/>
             </w:pPr>
-            <w:r>
-              <w:t>Ctrl+K Ctrl+</w:t>
+            <w:proofErr w:type="spellStart"/>
+            <w:r>
+              <w:t>Ctrl+K</w:t>
+            </w:r>
+            <w:proofErr w:type="spellEnd"/>
+            <w:r>
+              <w:t xml:space="preserve"> Ctrl+</w:t>
             </w:r>
             <w:r>
               <w:t xml:space="preserve"> </w:t>
             </w:r>
+            <w:proofErr w:type="gramStart"/>
             <w:r>
               <w:t>[</w:t>
             </w:r>
             <w:r>
-              <w:t xml:space="preserve">  /  </w:t>
+              <w:t xml:space="preserve">  /</w:t>
+            </w:r>
+            <w:proofErr w:type="gramEnd"/>
+            <w:r>
+              <w:t xml:space="preserve">  </w:t>
             </w:r>
             <w:r>
               <w:t>]</w:t>
@@ -990,8 +1060,13 @@
               <w:t>Fold/unfold</w:t>
             </w:r>
             <w:r>
-              <w:t xml:space="preserve"> all subregions</w:t>
-            </w:r>
+              <w:t xml:space="preserve"> all </w:t>
+            </w:r>
+            <w:proofErr w:type="spellStart"/>
+            <w:r>
+              <w:t>subregions</w:t>
+            </w:r>
+            <w:proofErr w:type="spellEnd"/>
           </w:p>
         </w:tc>
       </w:tr>
@@ -1009,8 +1084,13 @@
             <w:pPr>
               <w:pStyle w:val="Tablekey"/>
             </w:pPr>
-            <w:r>
-              <w:t>Ctrl+K Ctrl+0</w:t>
+            <w:proofErr w:type="spellStart"/>
+            <w:r>
+              <w:t>Ctrl+K</w:t>
+            </w:r>
+            <w:proofErr w:type="spellEnd"/>
+            <w:r>
+              <w:t xml:space="preserve"> Ctrl+0</w:t>
             </w:r>
             <w:r>
               <w:t xml:space="preserve"> /</w:t>
@@ -1020,9 +1100,19 @@
             <w:pPr>
               <w:pStyle w:val="Tablekey"/>
             </w:pPr>
-            <w:r>
-              <w:t>Ctrl+K Ctrl+J</w:t>
-            </w:r>
+            <w:proofErr w:type="spellStart"/>
+            <w:r>
+              <w:t>Ctrl+K</w:t>
+            </w:r>
+            <w:proofErr w:type="spellEnd"/>
+            <w:r>
+              <w:t xml:space="preserve"> </w:t>
+            </w:r>
+            <w:proofErr w:type="spellStart"/>
+            <w:r>
+              <w:t>Ctrl+J</w:t>
+            </w:r>
+            <w:proofErr w:type="spellEnd"/>
           </w:p>
         </w:tc>
         <w:tc>
@@ -1058,9 +1148,19 @@
             <w:pPr>
               <w:pStyle w:val="Tablekey"/>
             </w:pPr>
-            <w:r>
-              <w:t>Ctrl+K Ctrl+C</w:t>
-            </w:r>
+            <w:proofErr w:type="spellStart"/>
+            <w:r>
+              <w:t>Ctrl+K</w:t>
+            </w:r>
+            <w:proofErr w:type="spellEnd"/>
+            <w:r>
+              <w:t xml:space="preserve"> </w:t>
+            </w:r>
+            <w:proofErr w:type="spellStart"/>
+            <w:r>
+              <w:t>Ctrl+C</w:t>
+            </w:r>
+            <w:proofErr w:type="spellEnd"/>
           </w:p>
         </w:tc>
         <w:tc>
@@ -1093,9 +1193,19 @@
             <w:pPr>
               <w:pStyle w:val="Tablekey"/>
             </w:pPr>
-            <w:r>
-              <w:t>Ctrl+K Ctrl+U</w:t>
-            </w:r>
+            <w:proofErr w:type="spellStart"/>
+            <w:r>
+              <w:t>Ctrl+K</w:t>
+            </w:r>
+            <w:proofErr w:type="spellEnd"/>
+            <w:r>
+              <w:t xml:space="preserve"> </w:t>
+            </w:r>
+            <w:proofErr w:type="spellStart"/>
+            <w:r>
+              <w:t>Ctrl+U</w:t>
+            </w:r>
+            <w:proofErr w:type="spellEnd"/>
           </w:p>
         </w:tc>
         <w:tc>
@@ -1160,9 +1270,11 @@
             <w:pPr>
               <w:pStyle w:val="Tablekey"/>
             </w:pPr>
+            <w:proofErr w:type="spellStart"/>
             <w:r>
               <w:t>Ctrl+Shift+A</w:t>
             </w:r>
+            <w:proofErr w:type="spellEnd"/>
           </w:p>
         </w:tc>
         <w:tc>
@@ -1192,9 +1304,11 @@
             <w:pPr>
               <w:pStyle w:val="Tablekey"/>
             </w:pPr>
+            <w:proofErr w:type="spellStart"/>
             <w:r>
               <w:t>Alt+Z</w:t>
             </w:r>
+            <w:proofErr w:type="spellEnd"/>
           </w:p>
         </w:tc>
         <w:tc>
@@ -1246,9 +1360,11 @@
             <w:pPr>
               <w:pStyle w:val="Tablekey"/>
             </w:pPr>
+            <w:proofErr w:type="spellStart"/>
             <w:r>
               <w:t>Ctrl+Space</w:t>
             </w:r>
+            <w:proofErr w:type="spellEnd"/>
           </w:p>
         </w:tc>
         <w:tc>
@@ -1278,9 +1394,11 @@
             <w:pPr>
               <w:pStyle w:val="Tablekey"/>
             </w:pPr>
+            <w:proofErr w:type="spellStart"/>
             <w:r>
               <w:t>Ctrl+Shift+Space</w:t>
             </w:r>
+            <w:proofErr w:type="spellEnd"/>
           </w:p>
         </w:tc>
         <w:tc>
@@ -1345,9 +1463,11 @@
             <w:pPr>
               <w:pStyle w:val="Tablekey"/>
             </w:pPr>
+            <w:proofErr w:type="spellStart"/>
             <w:r>
               <w:t>Ctrl+Shift+I</w:t>
             </w:r>
+            <w:proofErr w:type="spellEnd"/>
           </w:p>
         </w:tc>
         <w:tc>
@@ -1380,9 +1500,19 @@
             <w:pPr>
               <w:pStyle w:val="Tablekey"/>
             </w:pPr>
-            <w:r>
-              <w:t>Ctrl+K Ctrl+F</w:t>
-            </w:r>
+            <w:proofErr w:type="spellStart"/>
+            <w:r>
+              <w:t>Ctrl+K</w:t>
+            </w:r>
+            <w:proofErr w:type="spellEnd"/>
+            <w:r>
+              <w:t xml:space="preserve"> </w:t>
+            </w:r>
+            <w:proofErr w:type="spellStart"/>
+            <w:r>
+              <w:t>Ctrl+F</w:t>
+            </w:r>
+            <w:proofErr w:type="spellEnd"/>
           </w:p>
         </w:tc>
         <w:tc>
@@ -1479,8 +1609,13 @@
             <w:pPr>
               <w:pStyle w:val="Tablekey"/>
             </w:pPr>
-            <w:r>
-              <w:t>Ctrl+K F12</w:t>
+            <w:proofErr w:type="spellStart"/>
+            <w:r>
+              <w:t>Ctrl+K</w:t>
+            </w:r>
+            <w:proofErr w:type="spellEnd"/>
+            <w:r>
+              <w:t xml:space="preserve"> F12</w:t>
             </w:r>
           </w:p>
         </w:tc>
@@ -1613,11 +1748,21 @@
             <w:pPr>
               <w:pStyle w:val="Tablekey"/>
             </w:pPr>
-            <w:r>
-              <w:t>Ctrl+Shift+</w:t>
-            </w:r>
-            <w:r>
-              <w:t xml:space="preserve">  .  /  </w:t>
+            <w:proofErr w:type="spellStart"/>
+            <w:r>
+              <w:t>Ctrl+Shift</w:t>
+            </w:r>
+            <w:proofErr w:type="spellEnd"/>
+            <w:proofErr w:type="gramStart"/>
+            <w:r>
+              <w:t>+</w:t>
+            </w:r>
+            <w:r>
+              <w:t xml:space="preserve">  .</w:t>
+            </w:r>
+            <w:proofErr w:type="gramEnd"/>
+            <w:r>
+              <w:t xml:space="preserve">  /  </w:t>
             </w:r>
             <w:r>
               <w:t>,</w:t>
@@ -1660,9 +1805,19 @@
             <w:pPr>
               <w:pStyle w:val="Tablekey"/>
             </w:pPr>
-            <w:r>
-              <w:t>Ctrl+K Ctrl+X</w:t>
-            </w:r>
+            <w:proofErr w:type="spellStart"/>
+            <w:r>
+              <w:t>Ctrl+K</w:t>
+            </w:r>
+            <w:proofErr w:type="spellEnd"/>
+            <w:r>
+              <w:t xml:space="preserve"> </w:t>
+            </w:r>
+            <w:proofErr w:type="spellStart"/>
+            <w:r>
+              <w:t>Ctrl+X</w:t>
+            </w:r>
+            <w:proofErr w:type="spellEnd"/>
           </w:p>
         </w:tc>
         <w:tc>
@@ -1692,8 +1847,13 @@
             <w:pPr>
               <w:pStyle w:val="Tablekey"/>
             </w:pPr>
-            <w:r>
-              <w:t>Ctrl+K M</w:t>
+            <w:proofErr w:type="spellStart"/>
+            <w:r>
+              <w:t>Ctrl+K</w:t>
+            </w:r>
+            <w:proofErr w:type="spellEnd"/>
+            <w:r>
+              <w:t xml:space="preserve"> M</w:t>
             </w:r>
           </w:p>
         </w:tc>
@@ -1712,6 +1872,8 @@
             </w:r>
           </w:p>
         </w:tc>
+        <w:bookmarkStart w:id="0" w:name="_GoBack"/>
+        <w:bookmarkEnd w:id="0"/>
       </w:tr>
     </w:tbl>
     <w:p>
@@ -1719,6 +1881,7 @@
         <w:pStyle w:val="Heading1"/>
       </w:pPr>
       <w:r>
+        <w:lastRenderedPageBreak/>
         <w:t>Multi-cursor and selection</w:t>
       </w:r>
     </w:p>
@@ -1746,9 +1909,11 @@
             <w:pPr>
               <w:pStyle w:val="Tablekey"/>
             </w:pPr>
+            <w:proofErr w:type="spellStart"/>
             <w:r>
               <w:t>Alt+Click</w:t>
             </w:r>
+            <w:proofErr w:type="spellEnd"/>
           </w:p>
         </w:tc>
         <w:tc>
@@ -1778,9 +1943,11 @@
             <w:pPr>
               <w:pStyle w:val="Tablekey"/>
             </w:pPr>
+            <w:proofErr w:type="spellStart"/>
             <w:r>
               <w:t>Shift+Alt</w:t>
             </w:r>
+            <w:proofErr w:type="spellEnd"/>
             <w:r>
               <w:t>+</w:t>
             </w:r>
@@ -1828,9 +1995,11 @@
             <w:pPr>
               <w:pStyle w:val="Tablekey"/>
             </w:pPr>
+            <w:proofErr w:type="spellStart"/>
             <w:r>
               <w:t>Ctrl+U</w:t>
             </w:r>
+            <w:proofErr w:type="spellEnd"/>
           </w:p>
         </w:tc>
         <w:tc>
@@ -1860,9 +2029,11 @@
             <w:pPr>
               <w:pStyle w:val="Tablekey"/>
             </w:pPr>
+            <w:proofErr w:type="spellStart"/>
             <w:r>
               <w:t>Shift+Alt+I</w:t>
             </w:r>
+            <w:proofErr w:type="spellEnd"/>
           </w:p>
         </w:tc>
         <w:tc>
@@ -1895,9 +2066,11 @@
             <w:pPr>
               <w:pStyle w:val="Tablekey"/>
             </w:pPr>
+            <w:proofErr w:type="spellStart"/>
             <w:r>
               <w:t>Ctrl+I</w:t>
             </w:r>
+            <w:proofErr w:type="spellEnd"/>
           </w:p>
         </w:tc>
         <w:tc>
@@ -1927,9 +2100,11 @@
             <w:pPr>
               <w:pStyle w:val="Tablekey"/>
             </w:pPr>
+            <w:proofErr w:type="spellStart"/>
             <w:r>
               <w:t>Ctrl+Shift+L</w:t>
             </w:r>
+            <w:proofErr w:type="spellEnd"/>
           </w:p>
         </w:tc>
         <w:tc>
@@ -1994,9 +2169,11 @@
             <w:pPr>
               <w:pStyle w:val="Tablekey"/>
             </w:pPr>
+            <w:proofErr w:type="spellStart"/>
             <w:r>
               <w:t>Shift+Alt</w:t>
             </w:r>
+            <w:proofErr w:type="spellEnd"/>
             <w:r>
               <w:t xml:space="preserve"> </w:t>
             </w:r>
@@ -2038,9 +2215,11 @@
             <w:pPr>
               <w:pStyle w:val="Tablekey"/>
             </w:pPr>
+            <w:proofErr w:type="spellStart"/>
             <w:r>
               <w:t>Shift+Alt</w:t>
             </w:r>
+            <w:proofErr w:type="spellEnd"/>
             <w:r>
               <w:t xml:space="preserve"> </w:t>
             </w:r>
@@ -2079,8 +2258,13 @@
             <w:pPr>
               <w:pStyle w:val="Tablekey"/>
             </w:pPr>
-            <w:r>
-              <w:t>Shift+Alt + drag mouse</w:t>
+            <w:proofErr w:type="spellStart"/>
+            <w:r>
+              <w:t>Shift+Alt</w:t>
+            </w:r>
+            <w:proofErr w:type="spellEnd"/>
+            <w:r>
+              <w:t xml:space="preserve"> + drag mouse</w:t>
             </w:r>
           </w:p>
         </w:tc>
@@ -2253,9 +2437,11 @@
             <w:pPr>
               <w:pStyle w:val="Tablekey"/>
             </w:pPr>
+            <w:proofErr w:type="spellStart"/>
             <w:r>
               <w:t>Ctrl+B</w:t>
             </w:r>
+            <w:proofErr w:type="spellEnd"/>
           </w:p>
         </w:tc>
         <w:tc>
@@ -2288,9 +2474,11 @@
             <w:pPr>
               <w:pStyle w:val="Tablekey"/>
             </w:pPr>
+            <w:proofErr w:type="spellStart"/>
             <w:r>
               <w:t>Ctrl+Shift+E</w:t>
             </w:r>
+            <w:proofErr w:type="spellEnd"/>
           </w:p>
         </w:tc>
         <w:tc>
@@ -2320,9 +2508,11 @@
             <w:pPr>
               <w:pStyle w:val="Tablekey"/>
             </w:pPr>
+            <w:proofErr w:type="spellStart"/>
             <w:r>
               <w:t>Ctrl+Shift+F</w:t>
             </w:r>
+            <w:proofErr w:type="spellEnd"/>
           </w:p>
         </w:tc>
         <w:tc>
@@ -2355,9 +2545,11 @@
             <w:pPr>
               <w:pStyle w:val="Tablekey"/>
             </w:pPr>
+            <w:proofErr w:type="spellStart"/>
             <w:r>
               <w:t>Ctrl+Shift+G</w:t>
             </w:r>
+            <w:proofErr w:type="spellEnd"/>
           </w:p>
         </w:tc>
         <w:tc>
@@ -2371,8 +2563,13 @@
               <w:cnfStyle w:val="000000100000" w:firstRow="0" w:lastRow="0" w:firstColumn="0" w:lastColumn="0" w:oddVBand="0" w:evenVBand="0" w:oddHBand="1" w:evenHBand="0" w:firstRowFirstColumn="0" w:firstRowLastColumn="0" w:lastRowFirstColumn="0" w:lastRowLastColumn="0"/>
             </w:pPr>
             <w:r>
-              <w:t>Show Git</w:t>
-            </w:r>
+              <w:t xml:space="preserve">Show </w:t>
+            </w:r>
+            <w:proofErr w:type="spellStart"/>
+            <w:r>
+              <w:t>Git</w:t>
+            </w:r>
+            <w:proofErr w:type="spellEnd"/>
           </w:p>
         </w:tc>
       </w:tr>
@@ -2387,9 +2584,11 @@
             <w:pPr>
               <w:pStyle w:val="Tablekey"/>
             </w:pPr>
+            <w:proofErr w:type="spellStart"/>
             <w:r>
               <w:t>Ctrl+Shift+D</w:t>
             </w:r>
+            <w:proofErr w:type="spellEnd"/>
           </w:p>
         </w:tc>
         <w:tc>
@@ -2422,9 +2621,11 @@
             <w:pPr>
               <w:pStyle w:val="Tablekey"/>
             </w:pPr>
+            <w:proofErr w:type="spellStart"/>
             <w:r>
               <w:t>Ctrl+Shift+X</w:t>
             </w:r>
+            <w:proofErr w:type="spellEnd"/>
           </w:p>
         </w:tc>
         <w:tc>
@@ -2454,9 +2655,11 @@
             <w:pPr>
               <w:pStyle w:val="Tablekey"/>
             </w:pPr>
+            <w:proofErr w:type="spellStart"/>
             <w:r>
               <w:t>Ctrl+Shift+H</w:t>
             </w:r>
+            <w:proofErr w:type="spellEnd"/>
           </w:p>
         </w:tc>
         <w:tc>
@@ -2489,9 +2692,11 @@
             <w:pPr>
               <w:pStyle w:val="Tablekey"/>
             </w:pPr>
+            <w:proofErr w:type="spellStart"/>
             <w:r>
               <w:t>Ctrl+Shift+J</w:t>
             </w:r>
+            <w:proofErr w:type="spellEnd"/>
           </w:p>
         </w:tc>
         <w:tc>
@@ -2521,9 +2726,11 @@
             <w:pPr>
               <w:pStyle w:val="Tablekey"/>
             </w:pPr>
+            <w:proofErr w:type="spellStart"/>
             <w:r>
               <w:t>Ctrl+Shift+C</w:t>
             </w:r>
+            <w:proofErr w:type="spellEnd"/>
           </w:p>
         </w:tc>
         <w:tc>
@@ -2556,9 +2763,19 @@
             <w:pPr>
               <w:pStyle w:val="Tablekey"/>
             </w:pPr>
-            <w:r>
-              <w:t>Ctrl+K Ctrl+H</w:t>
-            </w:r>
+            <w:proofErr w:type="spellStart"/>
+            <w:r>
+              <w:t>Ctrl+K</w:t>
+            </w:r>
+            <w:proofErr w:type="spellEnd"/>
+            <w:r>
+              <w:t xml:space="preserve"> </w:t>
+            </w:r>
+            <w:proofErr w:type="spellStart"/>
+            <w:r>
+              <w:t>Ctrl+H</w:t>
+            </w:r>
+            <w:proofErr w:type="spellEnd"/>
           </w:p>
         </w:tc>
         <w:tc>
@@ -2588,9 +2805,11 @@
             <w:pPr>
               <w:pStyle w:val="Tablekey"/>
             </w:pPr>
+            <w:proofErr w:type="spellStart"/>
             <w:r>
               <w:t>Ctrl+Shift+V</w:t>
             </w:r>
+            <w:proofErr w:type="spellEnd"/>
           </w:p>
         </w:tc>
         <w:tc>
@@ -2623,8 +2842,13 @@
             <w:pPr>
               <w:pStyle w:val="Tablekey"/>
             </w:pPr>
-            <w:r>
-              <w:t>Ctrl+K V</w:t>
+            <w:proofErr w:type="spellStart"/>
+            <w:r>
+              <w:t>Ctrl+K</w:t>
+            </w:r>
+            <w:proofErr w:type="spellEnd"/>
+            <w:r>
+              <w:t xml:space="preserve"> V</w:t>
             </w:r>
           </w:p>
         </w:tc>
@@ -2683,9 +2907,11 @@
             <w:pPr>
               <w:pStyle w:val="Tablekey"/>
             </w:pPr>
+            <w:proofErr w:type="spellStart"/>
             <w:r>
               <w:t>Ctrl+F</w:t>
             </w:r>
+            <w:proofErr w:type="spellEnd"/>
           </w:p>
         </w:tc>
         <w:tc>
@@ -2715,9 +2941,11 @@
             <w:pPr>
               <w:pStyle w:val="Tablekey"/>
             </w:pPr>
+            <w:proofErr w:type="spellStart"/>
             <w:r>
               <w:t>Ctrl+H</w:t>
             </w:r>
+            <w:proofErr w:type="spellEnd"/>
           </w:p>
         </w:tc>
         <w:tc>
@@ -2794,9 +3022,11 @@
             <w:pPr>
               <w:pStyle w:val="Tablekey"/>
             </w:pPr>
+            <w:proofErr w:type="spellStart"/>
             <w:r>
               <w:t>Alt+Enter</w:t>
             </w:r>
+            <w:proofErr w:type="spellEnd"/>
           </w:p>
         </w:tc>
         <w:tc>
@@ -2835,9 +3065,11 @@
             <w:pPr>
               <w:pStyle w:val="Tablekey"/>
             </w:pPr>
+            <w:proofErr w:type="spellStart"/>
             <w:r>
               <w:t>Ctrl+D</w:t>
             </w:r>
+            <w:proofErr w:type="spellEnd"/>
           </w:p>
         </w:tc>
         <w:tc>
@@ -2867,9 +3099,19 @@
             <w:pPr>
               <w:pStyle w:val="Tablekey"/>
             </w:pPr>
-            <w:r>
-              <w:t>Ctrl+K Ctrl+D</w:t>
-            </w:r>
+            <w:proofErr w:type="spellStart"/>
+            <w:r>
+              <w:t>Ctrl+K</w:t>
+            </w:r>
+            <w:proofErr w:type="spellEnd"/>
+            <w:r>
+              <w:t xml:space="preserve"> </w:t>
+            </w:r>
+            <w:proofErr w:type="spellStart"/>
+            <w:r>
+              <w:t>Ctrl+D</w:t>
+            </w:r>
+            <w:proofErr w:type="spellEnd"/>
           </w:p>
         </w:tc>
         <w:tc>
@@ -2904,8 +3146,8 @@
         <w:tblLook w:val="0480" w:firstRow="0" w:lastRow="0" w:firstColumn="1" w:lastColumn="0" w:noHBand="0" w:noVBand="1"/>
       </w:tblPr>
       <w:tblGrid>
-        <w:gridCol w:w="1613"/>
-        <w:gridCol w:w="2947"/>
+        <w:gridCol w:w="1614"/>
+        <w:gridCol w:w="2946"/>
       </w:tblGrid>
       <w:tr>
         <w:trPr>
@@ -2921,9 +3163,11 @@
             <w:pPr>
               <w:pStyle w:val="Tablekey"/>
             </w:pPr>
+            <w:proofErr w:type="spellStart"/>
             <w:r>
               <w:t>Ctrl+T</w:t>
             </w:r>
+            <w:proofErr w:type="spellEnd"/>
           </w:p>
         </w:tc>
         <w:tc>
@@ -2953,9 +3197,11 @@
             <w:pPr>
               <w:pStyle w:val="Tablekey"/>
             </w:pPr>
+            <w:proofErr w:type="spellStart"/>
             <w:r>
               <w:t>Ctrl+G</w:t>
             </w:r>
+            <w:proofErr w:type="spellEnd"/>
           </w:p>
         </w:tc>
         <w:tc>
@@ -2988,9 +3234,11 @@
             <w:pPr>
               <w:pStyle w:val="Tablekey"/>
             </w:pPr>
+            <w:proofErr w:type="spellStart"/>
             <w:r>
               <w:t>Ctrl+P</w:t>
             </w:r>
+            <w:proofErr w:type="spellEnd"/>
           </w:p>
         </w:tc>
         <w:tc>
@@ -3020,9 +3268,11 @@
             <w:pPr>
               <w:pStyle w:val="Tablekey"/>
             </w:pPr>
+            <w:proofErr w:type="spellStart"/>
             <w:r>
               <w:t>Ctrl+Shift+O</w:t>
             </w:r>
+            <w:proofErr w:type="spellEnd"/>
           </w:p>
         </w:tc>
         <w:tc>
@@ -3055,9 +3305,11 @@
             <w:pPr>
               <w:pStyle w:val="Tablekey"/>
             </w:pPr>
+            <w:proofErr w:type="spellStart"/>
             <w:r>
               <w:t>Ctrl+Shift+M</w:t>
             </w:r>
+            <w:proofErr w:type="spellEnd"/>
           </w:p>
         </w:tc>
         <w:tc>
@@ -3154,9 +3406,11 @@
             <w:pPr>
               <w:pStyle w:val="Tablekey"/>
             </w:pPr>
+            <w:proofErr w:type="spellStart"/>
             <w:r>
               <w:t>Ctrl+Shift+Tab</w:t>
             </w:r>
+            <w:proofErr w:type="spellEnd"/>
           </w:p>
         </w:tc>
         <w:tc>
@@ -3189,8 +3443,13 @@
             <w:pPr>
               <w:pStyle w:val="Tablekey"/>
             </w:pPr>
-            <w:r>
-              <w:t>Ctrl+Alt+-</w:t>
+            <w:proofErr w:type="spellStart"/>
+            <w:r>
+              <w:t>Ctrl+Alt</w:t>
+            </w:r>
+            <w:proofErr w:type="spellEnd"/>
+            <w:r>
+              <w:t>+-</w:t>
             </w:r>
           </w:p>
         </w:tc>
@@ -3221,8 +3480,13 @@
             <w:pPr>
               <w:pStyle w:val="Tablekey"/>
             </w:pPr>
-            <w:r>
-              <w:t>Ctrl+Shift+-</w:t>
+            <w:proofErr w:type="spellStart"/>
+            <w:r>
+              <w:t>Ctrl+Shift</w:t>
+            </w:r>
+            <w:proofErr w:type="spellEnd"/>
+            <w:r>
+              <w:t>+-</w:t>
             </w:r>
           </w:p>
         </w:tc>
@@ -3257,9 +3521,11 @@
             <w:pPr>
               <w:pStyle w:val="Tablekey"/>
             </w:pPr>
+            <w:proofErr w:type="spellStart"/>
             <w:r>
               <w:t>Ctrl+M</w:t>
             </w:r>
+            <w:proofErr w:type="spellEnd"/>
           </w:p>
         </w:tc>
         <w:tc>
@@ -3284,6 +3550,7 @@
         <w:pStyle w:val="Heading1"/>
       </w:pPr>
       <w:r>
+        <w:lastRenderedPageBreak/>
         <w:t xml:space="preserve">Editor </w:t>
       </w:r>
       <w:r>
@@ -3317,9 +3584,11 @@
             <w:pPr>
               <w:pStyle w:val="Tablekey"/>
             </w:pPr>
+            <w:proofErr w:type="spellStart"/>
             <w:r>
               <w:t>Ctrl+W</w:t>
             </w:r>
+            <w:proofErr w:type="spellEnd"/>
           </w:p>
         </w:tc>
         <w:tc>
@@ -3349,8 +3618,13 @@
             <w:pPr>
               <w:pStyle w:val="Tablekey"/>
             </w:pPr>
-            <w:r>
-              <w:t>Ctrl+K F</w:t>
+            <w:proofErr w:type="spellStart"/>
+            <w:r>
+              <w:t>Ctrl+K</w:t>
+            </w:r>
+            <w:proofErr w:type="spellEnd"/>
+            <w:r>
+              <w:t xml:space="preserve"> F</w:t>
             </w:r>
           </w:p>
         </w:tc>
@@ -3426,7 +3700,15 @@
               <w:t>1</w:t>
             </w:r>
             <w:r>
-              <w:t xml:space="preserve"> /  2 / 3</w:t>
+              <w:t xml:space="preserve"> </w:t>
+            </w:r>
+            <w:proofErr w:type="gramStart"/>
+            <w:r>
+              <w:t>/  2</w:t>
+            </w:r>
+            <w:proofErr w:type="gramEnd"/>
+            <w:r>
+              <w:t xml:space="preserve"> / 3</w:t>
             </w:r>
           </w:p>
         </w:tc>
@@ -3490,8 +3772,13 @@
             <w:pPr>
               <w:pStyle w:val="Tablekey"/>
             </w:pPr>
-            <w:r>
-              <w:t>Ctrl+K Ctrl</w:t>
+            <w:proofErr w:type="spellStart"/>
+            <w:r>
+              <w:t>Ctrl+K</w:t>
+            </w:r>
+            <w:proofErr w:type="spellEnd"/>
+            <w:r>
+              <w:t xml:space="preserve"> Ctrl</w:t>
             </w:r>
             <w:r>
               <w:t xml:space="preserve"> </w:t>
@@ -3531,8 +3818,13 @@
             <w:pPr>
               <w:pStyle w:val="Tablekey"/>
             </w:pPr>
-            <w:r>
-              <w:t>Ctrl+K Ctrl</w:t>
+            <w:proofErr w:type="spellStart"/>
+            <w:r>
+              <w:t>Ctrl+K</w:t>
+            </w:r>
+            <w:proofErr w:type="spellEnd"/>
+            <w:r>
+              <w:t xml:space="preserve"> Ctrl</w:t>
             </w:r>
             <w:r>
               <w:t xml:space="preserve"> </w:t>
@@ -3575,12 +3867,14 @@
             <w:pPr>
               <w:pStyle w:val="Tablekey"/>
             </w:pPr>
+            <w:proofErr w:type="spellStart"/>
             <w:r>
               <w:t>Ctrl+Shift+</w:t>
             </w:r>
             <w:r>
               <w:t>PgUp</w:t>
             </w:r>
+            <w:proofErr w:type="spellEnd"/>
           </w:p>
         </w:tc>
         <w:tc>
@@ -3610,12 +3904,14 @@
             <w:pPr>
               <w:pStyle w:val="Tablekey"/>
             </w:pPr>
+            <w:proofErr w:type="spellStart"/>
             <w:r>
               <w:t>Ctrl+Shift+</w:t>
             </w:r>
             <w:r>
               <w:t>PgDown</w:t>
             </w:r>
+            <w:proofErr w:type="spellEnd"/>
           </w:p>
         </w:tc>
         <w:tc>
@@ -3648,8 +3944,13 @@
             <w:pPr>
               <w:pStyle w:val="Tablekey"/>
             </w:pPr>
-            <w:r>
-              <w:t>Ctrl+K Left</w:t>
+            <w:proofErr w:type="spellStart"/>
+            <w:r>
+              <w:t>Ctrl+K</w:t>
+            </w:r>
+            <w:proofErr w:type="spellEnd"/>
+            <w:r>
+              <w:t xml:space="preserve"> Left</w:t>
             </w:r>
           </w:p>
         </w:tc>
@@ -3680,8 +3981,13 @@
             <w:pPr>
               <w:pStyle w:val="Tablekey"/>
             </w:pPr>
-            <w:r>
-              <w:t>Ctrl+K Right</w:t>
+            <w:proofErr w:type="spellStart"/>
+            <w:r>
+              <w:t>Ctrl+K</w:t>
+            </w:r>
+            <w:proofErr w:type="spellEnd"/>
+            <w:r>
+              <w:t xml:space="preserve"> Right</w:t>
             </w:r>
           </w:p>
         </w:tc>
@@ -3740,9 +4046,11 @@
             <w:pPr>
               <w:pStyle w:val="Tablekey"/>
             </w:pPr>
+            <w:proofErr w:type="spellStart"/>
             <w:r>
               <w:t>Ctrl+N</w:t>
             </w:r>
+            <w:proofErr w:type="spellEnd"/>
           </w:p>
         </w:tc>
         <w:tc>
@@ -3772,9 +4080,11 @@
             <w:pPr>
               <w:pStyle w:val="Tablekey"/>
             </w:pPr>
+            <w:proofErr w:type="spellStart"/>
             <w:r>
               <w:t>Ctrl+O</w:t>
             </w:r>
+            <w:proofErr w:type="spellEnd"/>
           </w:p>
         </w:tc>
         <w:tc>
@@ -3807,9 +4117,11 @@
             <w:pPr>
               <w:pStyle w:val="Tablekey"/>
             </w:pPr>
+            <w:proofErr w:type="spellStart"/>
             <w:r>
               <w:t>Ctrl+S</w:t>
             </w:r>
+            <w:proofErr w:type="spellEnd"/>
           </w:p>
         </w:tc>
         <w:tc>
@@ -3839,9 +4151,11 @@
             <w:pPr>
               <w:pStyle w:val="Tablekey"/>
             </w:pPr>
+            <w:proofErr w:type="spellStart"/>
             <w:r>
               <w:t>Ctrl+Shift+S</w:t>
             </w:r>
+            <w:proofErr w:type="spellEnd"/>
           </w:p>
         </w:tc>
         <w:tc>
@@ -3874,9 +4188,11 @@
             <w:pPr>
               <w:pStyle w:val="Tablekey"/>
             </w:pPr>
+            <w:proofErr w:type="spellStart"/>
             <w:r>
               <w:t>Ctrl+Alt+S</w:t>
             </w:r>
+            <w:proofErr w:type="spellEnd"/>
           </w:p>
         </w:tc>
         <w:tc>
@@ -3906,9 +4222,11 @@
             <w:pPr>
               <w:pStyle w:val="Tablekey"/>
             </w:pPr>
+            <w:proofErr w:type="spellStart"/>
             <w:r>
               <w:t>Ctrl+W</w:t>
             </w:r>
+            <w:proofErr w:type="spellEnd"/>
           </w:p>
         </w:tc>
         <w:tc>
@@ -3941,9 +4259,19 @@
             <w:pPr>
               <w:pStyle w:val="Tablekey"/>
             </w:pPr>
-            <w:r>
-              <w:t>Ctrl+K Ctrl+W</w:t>
-            </w:r>
+            <w:proofErr w:type="spellStart"/>
+            <w:r>
+              <w:t>Ctrl+K</w:t>
+            </w:r>
+            <w:proofErr w:type="spellEnd"/>
+            <w:r>
+              <w:t xml:space="preserve"> </w:t>
+            </w:r>
+            <w:proofErr w:type="spellStart"/>
+            <w:r>
+              <w:t>Ctrl+W</w:t>
+            </w:r>
+            <w:proofErr w:type="spellEnd"/>
           </w:p>
         </w:tc>
         <w:tc>
@@ -3973,9 +4301,11 @@
             <w:pPr>
               <w:pStyle w:val="Tablekey"/>
             </w:pPr>
+            <w:proofErr w:type="spellStart"/>
             <w:r>
               <w:t>Ctrl+Shift+T</w:t>
             </w:r>
+            <w:proofErr w:type="spellEnd"/>
           </w:p>
         </w:tc>
         <w:tc>
@@ -4008,8 +4338,13 @@
             <w:pPr>
               <w:pStyle w:val="Tablekey"/>
             </w:pPr>
-            <w:r>
-              <w:t>Ctrl+K Enter</w:t>
+            <w:proofErr w:type="spellStart"/>
+            <w:r>
+              <w:t>Ctrl+K</w:t>
+            </w:r>
+            <w:proofErr w:type="spellEnd"/>
+            <w:r>
+              <w:t xml:space="preserve"> Enter</w:t>
             </w:r>
           </w:p>
         </w:tc>
@@ -4040,9 +4375,11 @@
             <w:pPr>
               <w:pStyle w:val="Tablekey"/>
             </w:pPr>
+            <w:proofErr w:type="spellStart"/>
             <w:r>
               <w:t>Ctrl+Tab</w:t>
             </w:r>
+            <w:proofErr w:type="spellEnd"/>
           </w:p>
         </w:tc>
         <w:tc>
@@ -4075,9 +4412,11 @@
             <w:pPr>
               <w:pStyle w:val="Tablekey"/>
             </w:pPr>
+            <w:proofErr w:type="spellStart"/>
             <w:r>
               <w:t>Ctrl+Shift+Tab</w:t>
             </w:r>
+            <w:proofErr w:type="spellEnd"/>
           </w:p>
         </w:tc>
         <w:tc>
@@ -4107,8 +4446,13 @@
             <w:pPr>
               <w:pStyle w:val="Tablekey"/>
             </w:pPr>
-            <w:r>
-              <w:t>Ctrl+K P</w:t>
+            <w:proofErr w:type="spellStart"/>
+            <w:r>
+              <w:t>Ctrl+K</w:t>
+            </w:r>
+            <w:proofErr w:type="spellEnd"/>
+            <w:r>
+              <w:t xml:space="preserve"> P</w:t>
             </w:r>
           </w:p>
         </w:tc>
@@ -4142,8 +4486,13 @@
             <w:pPr>
               <w:pStyle w:val="Tablekey"/>
             </w:pPr>
-            <w:r>
-              <w:t>Ctrl+K R</w:t>
+            <w:proofErr w:type="spellStart"/>
+            <w:r>
+              <w:t>Ctrl+K</w:t>
+            </w:r>
+            <w:proofErr w:type="spellEnd"/>
+            <w:r>
+              <w:t xml:space="preserve"> R</w:t>
             </w:r>
           </w:p>
         </w:tc>
@@ -4174,8 +4523,13 @@
             <w:pPr>
               <w:pStyle w:val="Tablekey"/>
             </w:pPr>
-            <w:r>
-              <w:t>Ctrl+K O</w:t>
+            <w:proofErr w:type="spellStart"/>
+            <w:r>
+              <w:t>Ctrl+K</w:t>
+            </w:r>
+            <w:proofErr w:type="spellEnd"/>
+            <w:r>
+              <w:t xml:space="preserve"> O</w:t>
             </w:r>
           </w:p>
         </w:tc>
@@ -4412,9 +4766,19 @@
             <w:pPr>
               <w:pStyle w:val="Tablekey"/>
             </w:pPr>
-            <w:r>
-              <w:t>Ctrl+K Ctrl+I</w:t>
-            </w:r>
+            <w:proofErr w:type="spellStart"/>
+            <w:r>
+              <w:t>Ctrl+K</w:t>
+            </w:r>
+            <w:proofErr w:type="spellEnd"/>
+            <w:r>
+              <w:t xml:space="preserve"> </w:t>
+            </w:r>
+            <w:proofErr w:type="spellStart"/>
+            <w:r>
+              <w:t>Ctrl+I</w:t>
+            </w:r>
+            <w:proofErr w:type="spellEnd"/>
           </w:p>
         </w:tc>
         <w:tc>
@@ -4507,8 +4871,13 @@
             <w:pPr>
               <w:pStyle w:val="Tablekey"/>
             </w:pPr>
-            <w:r>
-              <w:t>Ctrl+Shift+`</w:t>
+            <w:proofErr w:type="spellStart"/>
+            <w:r>
+              <w:t>Ctrl+Shift</w:t>
+            </w:r>
+            <w:proofErr w:type="spellEnd"/>
+            <w:r>
+              <w:t>+`</w:t>
             </w:r>
           </w:p>
         </w:tc>
@@ -4542,9 +4911,11 @@
             <w:pPr>
               <w:pStyle w:val="Tablekey"/>
             </w:pPr>
+            <w:proofErr w:type="spellStart"/>
             <w:r>
               <w:t>Ctrl+Shift+C</w:t>
             </w:r>
+            <w:proofErr w:type="spellEnd"/>
           </w:p>
         </w:tc>
         <w:tc>
@@ -4574,9 +4945,11 @@
             <w:pPr>
               <w:pStyle w:val="Tablekey"/>
             </w:pPr>
+            <w:proofErr w:type="spellStart"/>
             <w:r>
               <w:t>Ctrl+Shift+V</w:t>
             </w:r>
+            <w:proofErr w:type="spellEnd"/>
           </w:p>
         </w:tc>
         <w:tc>
@@ -4609,9 +4982,11 @@
             <w:pPr>
               <w:pStyle w:val="Tablekey"/>
             </w:pPr>
+            <w:proofErr w:type="spellStart"/>
             <w:r>
               <w:t>Ctrl+Shift</w:t>
             </w:r>
+            <w:proofErr w:type="spellEnd"/>
             <w:r>
               <w:t>+</w:t>
             </w:r>
@@ -4662,12 +5037,19 @@
             <w:r>
               <w:t xml:space="preserve"> </w:t>
             </w:r>
+            <w:proofErr w:type="spellStart"/>
             <w:r>
               <w:t>PgUp</w:t>
             </w:r>
-            <w:r>
-              <w:t xml:space="preserve"> / PgDown</w:t>
-            </w:r>
+            <w:proofErr w:type="spellEnd"/>
+            <w:r>
+              <w:t xml:space="preserve"> / </w:t>
+            </w:r>
+            <w:proofErr w:type="spellStart"/>
+            <w:r>
+              <w:t>PgDown</w:t>
+            </w:r>
+            <w:proofErr w:type="spellEnd"/>
           </w:p>
         </w:tc>
         <w:tc>
@@ -4704,108 +5086,93 @@
               <w:pStyle w:val="Tablekey"/>
             </w:pPr>
             <w:r>
-              <w:rPr>
-                <w:noProof/>
-              </w:rPr>
-              <mc:AlternateContent>
-                <mc:Choice Requires="wps">
-                  <w:drawing>
-                    <wp:anchor distT="45720" distB="45720" distL="114300" distR="114300" simplePos="0" relativeHeight="251663360" behindDoc="0" locked="0" layoutInCell="1" allowOverlap="1" wp14:anchorId="55959984" wp14:editId="28A6915F">
-                      <wp:simplePos x="0" y="0"/>
-                      <wp:positionH relativeFrom="margin">
-                        <wp:posOffset>-33655</wp:posOffset>
-                      </wp:positionH>
-                      <wp:positionV relativeFrom="paragraph">
-                        <wp:posOffset>126365</wp:posOffset>
-                      </wp:positionV>
-                      <wp:extent cx="2886075" cy="678815"/>
-                      <wp:effectExtent l="0" t="0" r="9525" b="6985"/>
-                      <wp:wrapNone/>
-                      <wp:docPr id="2" name="Text Box 2"/>
-                      <wp:cNvGraphicFramePr>
-                        <a:graphicFrameLocks xmlns:a="http://schemas.openxmlformats.org/drawingml/2006/main"/>
-                      </wp:cNvGraphicFramePr>
-                      <a:graphic xmlns:a="http://schemas.openxmlformats.org/drawingml/2006/main">
-                        <a:graphicData uri="http://schemas.microsoft.com/office/word/2010/wordprocessingShape">
-                          <wps:wsp>
-                            <wps:cNvSpPr txBox="1">
-                              <a:spLocks noChangeArrowheads="1"/>
-                            </wps:cNvSpPr>
-                            <wps:spPr bwMode="auto">
-                              <a:xfrm>
-                                <a:off x="0" y="0"/>
-                                <a:ext cx="2886075" cy="678815"/>
-                              </a:xfrm>
-                              <a:prstGeom prst="rect">
-                                <a:avLst/>
-                              </a:prstGeom>
-                              <a:noFill/>
-                              <a:ln w="9525">
-                                <a:noFill/>
-                                <a:miter lim="800000"/>
-                                <a:headEnd/>
-                                <a:tailEnd/>
-                              </a:ln>
-                            </wps:spPr>
-                            <wps:txbx>
-                              <w:txbxContent>
-                                <w:p>
-                                  <w:pPr>
-                                    <w:rPr>
-                                      <w:sz w:val="16"/>
-                                    </w:rPr>
-                                  </w:pPr>
-                                  <w:r>
-                                    <w:rPr>
-                                      <w:sz w:val="16"/>
-                                    </w:rPr>
-                                    <w:t>O</w:t>
-                                  </w:r>
-                                  <w:r>
-                                    <w:rPr>
-                                      <w:sz w:val="16"/>
-                                    </w:rPr>
-                                    <w:t>th</w:t>
-                                  </w:r>
-                                  <w:bookmarkStart w:id="0" w:name="_GoBack"/>
-                                  <w:bookmarkEnd w:id="0"/>
-                                  <w:r>
-                                    <w:rPr>
-                                      <w:sz w:val="16"/>
-                                    </w:rPr>
-                                    <w:t xml:space="preserve">er operating systems’ keyboard shortcuts and additional unassigned shortcuts available at </w:t>
-                                  </w:r>
-                                  <w:hyperlink r:id="rId9" w:history="1">
-                                    <w:r>
-                                      <w:rPr>
-                                        <w:rStyle w:val="Hyperlink"/>
-                                        <w:sz w:val="16"/>
-                                      </w:rPr>
-                                      <w:t>aka.ms/vscodekeybindings</w:t>
-                                    </w:r>
-                                  </w:hyperlink>
-                                </w:p>
-                              </w:txbxContent>
-                            </wps:txbx>
-                            <wps:bodyPr rot="0" vert="horz" wrap="square" lIns="0" tIns="0" rIns="0" bIns="0" anchor="b" anchorCtr="0">
-                              <a:noAutofit/>
-                            </wps:bodyPr>
-                          </wps:wsp>
-                        </a:graphicData>
-                      </a:graphic>
-                      <wp14:sizeRelH relativeFrom="margin">
-                        <wp14:pctWidth>0</wp14:pctWidth>
-                      </wp14:sizeRelH>
-                      <wp14:sizeRelV relativeFrom="margin">
-                        <wp14:pctHeight>0</wp14:pctHeight>
-                      </wp14:sizeRelV>
-                    </wp:anchor>
-                  </w:drawing>
-                </mc:Choice>
-                <mc:Fallback xmlns:mv="urn:schemas-microsoft-com:mac:vml" xmlns:mo="http://schemas.microsoft.com/office/mac/office/2008/main">
-                  <w:pict>
-                    <v:shape w14:anchorId="55959984" id="_x0000_s1027" type="#_x0000_t202" style="position:absolute;margin-left:-2.65pt;margin-top:9.95pt;width:227.25pt;height:53.45pt;z-index:251663360;visibility:visible;mso-wrap-style:square;mso-width-percent:0;mso-height-percent:0;mso-wrap-distance-left:9pt;mso-wrap-distance-top:3.6pt;mso-wrap-distance-right:9pt;mso-wrap-distance-bottom:3.6pt;mso-position-horizontal:absolute;mso-position-horizontal-relative:margin;mso-position-vertical:absolute;mso-position-vertical-relative:text;mso-width-percent:0;mso-height-percent:0;mso-width-relative:margin;mso-height-relative:margin;v-text-anchor:bottom" o:gfxdata="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" filled="f" stroked="f">
-                      <v:textbox inset="0,0,0,0">
+              <w:t>Shift+</w:t>
+            </w:r>
+            <w:r>
+              <w:t xml:space="preserve"> </w:t>
+            </w:r>
+            <w:r>
+              <w:t>Home</w:t>
+            </w:r>
+            <w:r>
+              <w:t xml:space="preserve"> / </w:t>
+            </w:r>
+            <w:r>
+              <w:t>End</w:t>
+            </w:r>
+          </w:p>
+        </w:tc>
+        <w:tc>
+          <w:tcPr>
+            <w:tcW w:w="2947" w:type="dxa"/>
+            <w:hideMark/>
+          </w:tcPr>
+          <w:p>
+            <w:pPr>
+              <w:pStyle w:val="Table"/>
+              <w:cnfStyle w:val="000000100000" w:firstRow="0" w:lastRow="0" w:firstColumn="0" w:lastColumn="0" w:oddVBand="0" w:evenVBand="0" w:oddHBand="1" w:evenHBand="0" w:firstRowFirstColumn="0" w:firstRowLastColumn="0" w:lastRowFirstColumn="0" w:lastRowLastColumn="0"/>
+            </w:pPr>
+            <w:r>
+              <w:t>Scroll to top</w:t>
+            </w:r>
+            <w:r>
+              <w:t>/bottom</w:t>
+            </w:r>
+          </w:p>
+        </w:tc>
+      </w:tr>
+    </w:tbl>
+    <w:p>
+      <w:pPr>
+        <w:rPr>
+          <w:sz w:val="16"/>
+        </w:rPr>
+      </w:pPr>
+      <w:r>
+        <w:rPr>
+          <w:noProof/>
+        </w:rPr>
+        <mc:AlternateContent>
+          <mc:Choice Requires="wps">
+            <w:drawing>
+              <wp:anchor distT="45720" distB="45720" distL="114300" distR="114300" simplePos="0" relativeHeight="251663360" behindDoc="0" locked="0" layoutInCell="1" allowOverlap="1" wp14:anchorId="55959984" wp14:editId="6AD3E99E">
+                <wp:simplePos x="0" y="0"/>
+                <wp:positionH relativeFrom="margin">
+                  <wp:posOffset>6680835</wp:posOffset>
+                </wp:positionH>
+                <wp:positionV relativeFrom="paragraph">
+                  <wp:posOffset>128905</wp:posOffset>
+                </wp:positionV>
+                <wp:extent cx="2886075" cy="678815"/>
+                <wp:effectExtent l="0" t="0" r="9525" b="6985"/>
+                <wp:wrapNone/>
+                <wp:docPr id="2" name="Text Box 2"/>
+                <wp:cNvGraphicFramePr>
+                  <a:graphicFrameLocks xmlns:a="http://schemas.openxmlformats.org/drawingml/2006/main"/>
+                </wp:cNvGraphicFramePr>
+                <a:graphic xmlns:a="http://schemas.openxmlformats.org/drawingml/2006/main">
+                  <a:graphicData uri="http://schemas.microsoft.com/office/word/2010/wordprocessingShape">
+                    <wps:wsp>
+                      <wps:cNvSpPr txBox="1">
+                        <a:spLocks noChangeArrowheads="1"/>
+                      </wps:cNvSpPr>
+                      <wps:spPr bwMode="auto">
+                        <a:xfrm>
+                          <a:off x="0" y="0"/>
+                          <a:ext cx="2886075" cy="678815"/>
+                        </a:xfrm>
+                        <a:prstGeom prst="rect">
+                          <a:avLst/>
+                        </a:prstGeom>
+                        <a:noFill/>
+                        <a:ln w="9525">
+                          <a:noFill/>
+                          <a:miter lim="800000"/>
+                          <a:headEnd/>
+                          <a:tailEnd/>
+                        </a:ln>
+                      </wps:spPr>
+                      <wps:txbx>
                         <w:txbxContent>
                           <w:p>
                             <w:pPr>
@@ -4825,7 +5192,7 @@
                               </w:rPr>
                               <w:t xml:space="preserve">ther operating systems’ keyboard shortcuts and additional unassigned shortcuts available at </w:t>
                             </w:r>
-                            <w:hyperlink r:id="rId10" w:history="1">
+                            <w:hyperlink r:id="rId9" w:history="1">
                               <w:r>
                                 <w:rPr>
                                   <w:rStyle w:val="Hyperlink"/>
@@ -4845,56 +5212,72 @@
                             </w:hyperlink>
                           </w:p>
                         </w:txbxContent>
-                      </v:textbox>
-                      <w10:wrap anchorx="margin"/>
-                    </v:shape>
-                  </w:pict>
-                </mc:Fallback>
-              </mc:AlternateContent>
-            </w:r>
-            <w:r>
-              <w:t>Shift+</w:t>
-            </w:r>
-            <w:r>
-              <w:t xml:space="preserve"> </w:t>
-            </w:r>
-            <w:r>
-              <w:t>Home</w:t>
-            </w:r>
-            <w:r>
-              <w:t xml:space="preserve"> / </w:t>
-            </w:r>
-            <w:r>
-              <w:t>End</w:t>
-            </w:r>
-          </w:p>
-        </w:tc>
-        <w:tc>
-          <w:tcPr>
-            <w:tcW w:w="2947" w:type="dxa"/>
-            <w:hideMark/>
-          </w:tcPr>
-          <w:p>
-            <w:pPr>
-              <w:pStyle w:val="Table"/>
-              <w:cnfStyle w:val="000000100000" w:firstRow="0" w:lastRow="0" w:firstColumn="0" w:lastColumn="0" w:oddVBand="0" w:evenVBand="0" w:oddHBand="1" w:evenHBand="0" w:firstRowFirstColumn="0" w:firstRowLastColumn="0" w:lastRowFirstColumn="0" w:lastRowLastColumn="0"/>
-            </w:pPr>
-            <w:r>
-              <w:t>Scroll to top</w:t>
-            </w:r>
-            <w:r>
-              <w:t>/bottom</w:t>
-            </w:r>
-          </w:p>
-        </w:tc>
-      </w:tr>
-    </w:tbl>
-    <w:p>
-      <w:pPr>
-        <w:rPr>
-          <w:sz w:val="16"/>
-        </w:rPr>
-      </w:pPr>
+                      </wps:txbx>
+                      <wps:bodyPr rot="0" vert="horz" wrap="square" lIns="0" tIns="0" rIns="0" bIns="0" anchor="b" anchorCtr="0">
+                        <a:noAutofit/>
+                      </wps:bodyPr>
+                    </wps:wsp>
+                  </a:graphicData>
+                </a:graphic>
+                <wp14:sizeRelH relativeFrom="margin">
+                  <wp14:pctWidth>0</wp14:pctWidth>
+                </wp14:sizeRelH>
+                <wp14:sizeRelV relativeFrom="margin">
+                  <wp14:pctHeight>0</wp14:pctHeight>
+                </wp14:sizeRelV>
+              </wp:anchor>
+            </w:drawing>
+          </mc:Choice>
+          <mc:Fallback>
+            <w:pict>
+              <v:shape w14:anchorId="55959984" id="_x0000_s1027" type="#_x0000_t202" style="position:absolute;margin-left:526.05pt;margin-top:10.15pt;width:227.25pt;height:53.45pt;z-index:251663360;visibility:visible;mso-wrap-style:square;mso-width-percent:0;mso-height-percent:0;mso-wrap-distance-left:9pt;mso-wrap-distance-top:3.6pt;mso-wrap-distance-right:9pt;mso-wrap-distance-bottom:3.6pt;mso-position-horizontal:absolute;mso-position-horizontal-relative:margin;mso-position-vertical:absolute;mso-position-vertical-relative:text;mso-width-percent:0;mso-height-percent:0;mso-width-relative:margin;mso-height-relative:margin;v-text-anchor:bottom" o:gfxdata="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" filled="f" stroked="f">
+                <v:textbox inset="0,0,0,0">
+                  <w:txbxContent>
+                    <w:p>
+                      <w:pPr>
+                        <w:rPr>
+                          <w:sz w:val="16"/>
+                        </w:rPr>
+                      </w:pPr>
+                      <w:r>
+                        <w:rPr>
+                          <w:sz w:val="16"/>
+                        </w:rPr>
+                        <w:t>O</w:t>
+                      </w:r>
+                      <w:r>
+                        <w:rPr>
+                          <w:sz w:val="16"/>
+                        </w:rPr>
+                        <w:t xml:space="preserve">ther operating systems’ keyboard shortcuts and additional unassigned shortcuts available at </w:t>
+                      </w:r>
+                      <w:hyperlink r:id="rId10" w:history="1">
+                        <w:r>
+                          <w:rPr>
+                            <w:rStyle w:val="Hyperlink"/>
+                            <w:sz w:val="16"/>
+                          </w:rPr>
+                          <w:t>aka.ms/</w:t>
+                        </w:r>
+                        <w:proofErr w:type="spellStart"/>
+                        <w:r>
+                          <w:rPr>
+                            <w:rStyle w:val="Hyperlink"/>
+                            <w:sz w:val="16"/>
+                          </w:rPr>
+                          <w:t>vscodekeybindings</w:t>
+                        </w:r>
+                        <w:proofErr w:type="spellEnd"/>
+                      </w:hyperlink>
+                    </w:p>
+                  </w:txbxContent>
+                </v:textbox>
+                <w10:wrap anchorx="margin"/>
+              </v:shape>
+            </w:pict>
+          </mc:Fallback>
+        </mc:AlternateContent>
+      </w:r>
     </w:p>
     <w:sectPr>
       <w:pgSz w:w="15840" w:h="12240" w:orient="landscape"/>
@@ -4907,7 +5290,7 @@
 </file>
 
 <file path=word/endnotes.xml><?xml version="1.0" encoding="utf-8"?>
-<w:endnotes xmlns:wpc="http://schemas.microsoft.com/office/word/2010/wordprocessingCanvas" xmlns:cx="http://schemas.microsoft.com/office/drawing/2014/chartex" xmlns:cx1="http://schemas.microsoft.com/office/drawing/2015/9/8/chartex" xmlns:cx2="http://schemas.microsoft.com/office/drawing/2015/10/21/chartex" xmlns:cx3="http://schemas.microsoft.com/office/drawing/2016/5/9/chartex" xmlns:cx4="http://schemas.microsoft.com/office/drawing/2016/5/10/chartex" xmlns:cx5="http://schemas.microsoft.com/office/drawing/2016/5/11/chartex" xmlns:mc="http://schemas.openxmlformats.org/markup-compatibility/2006" xmlns:o="urn:schemas-microsoft-com:office:office" xmlns:r="http://schemas.openxmlformats.org/officeDocument/2006/relationships" xmlns:m="http://schemas.openxmlformats.org/officeDocument/2006/math" xmlns:v="urn:schemas-microsoft-com:vml" xmlns:wp14="http://schemas.microsoft.com/office/word/2010/wordprocessingDrawing" xmlns:wp="http://schemas.openxmlformats.org/drawingml/2006/wordprocessingDrawing" xmlns:w10="urn:schemas-microsoft-com:office:word" xmlns:w="http://schemas.openxmlformats.org/wordprocessingml/2006/main" xmlns:w14="http://schemas.microsoft.com/office/word/2010/wordml" xmlns:w15="http://schemas.microsoft.com/office/word/2012/wordml" xmlns:w16se="http://schemas.microsoft.com/office/word/2015/wordml/symex" xmlns:wpg="http://schemas.microsoft.com/office/word/2010/wordprocessingGroup" xmlns:wpi="http://schemas.microsoft.com/office/word/2010/wordprocessingInk" xmlns:wne="http://schemas.microsoft.com/office/word/2006/wordml" xmlns:wps="http://schemas.microsoft.com/office/word/2010/wordprocessingShape" mc:Ignorable="w14 w15 w16se wp14">
+<w:endnotes xmlns:wpc="http://schemas.microsoft.com/office/word/2010/wordprocessingCanvas" xmlns:mo="http://schemas.microsoft.com/office/mac/office/2008/main" xmlns:mc="http://schemas.openxmlformats.org/markup-compatibility/2006" xmlns:mv="urn:schemas-microsoft-com:mac:vml" xmlns:o="urn:schemas-microsoft-com:office:office" xmlns:r="http://schemas.openxmlformats.org/officeDocument/2006/relationships" xmlns:m="http://schemas.openxmlformats.org/officeDocument/2006/math" xmlns:v="urn:schemas-microsoft-com:vml" xmlns:wp14="http://schemas.microsoft.com/office/word/2010/wordprocessingDrawing" xmlns:wp="http://schemas.openxmlformats.org/drawingml/2006/wordprocessingDrawing" xmlns:w10="urn:schemas-microsoft-com:office:word" xmlns:w="http://schemas.openxmlformats.org/wordprocessingml/2006/main" xmlns:w14="http://schemas.microsoft.com/office/word/2010/wordml" xmlns:w15="http://schemas.microsoft.com/office/word/2012/wordml" xmlns:wpg="http://schemas.microsoft.com/office/word/2010/wordprocessingGroup" xmlns:wpi="http://schemas.microsoft.com/office/word/2010/wordprocessingInk" xmlns:wne="http://schemas.microsoft.com/office/word/2006/wordml" xmlns:wps="http://schemas.microsoft.com/office/word/2010/wordprocessingShape" mc:Ignorable="w14 w15 wp14">
   <w:endnote w:type="separator" w:id="-1">
     <w:p>
       <w:pPr>
@@ -4932,7 +5315,7 @@
 </file>
 
 <file path=word/footnotes.xml><?xml version="1.0" encoding="utf-8"?>
-<w:footnotes xmlns:wpc="http://schemas.microsoft.com/office/word/2010/wordprocessingCanvas" xmlns:cx="http://schemas.microsoft.com/office/drawing/2014/chartex" xmlns:cx1="http://schemas.microsoft.com/office/drawing/2015/9/8/chartex" xmlns:cx2="http://schemas.microsoft.com/office/drawing/2015/10/21/chartex" xmlns:cx3="http://schemas.microsoft.com/office/drawing/2016/5/9/chartex" xmlns:cx4="http://schemas.microsoft.com/office/drawing/2016/5/10/chartex" xmlns:cx5="http://schemas.microsoft.com/office/drawing/2016/5/11/chartex" xmlns:mc="http://schemas.openxmlformats.org/markup-compatibility/2006" xmlns:o="urn:schemas-microsoft-com:office:office" xmlns:r="http://schemas.openxmlformats.org/officeDocument/2006/relationships" xmlns:m="http://schemas.openxmlformats.org/officeDocument/2006/math" xmlns:v="urn:schemas-microsoft-com:vml" xmlns:wp14="http://schemas.microsoft.com/office/word/2010/wordprocessingDrawing" xmlns:wp="http://schemas.openxmlformats.org/drawingml/2006/wordprocessingDrawing" xmlns:w10="urn:schemas-microsoft-com:office:word" xmlns:w="http://schemas.openxmlformats.org/wordprocessingml/2006/main" xmlns:w14="http://schemas.microsoft.com/office/word/2010/wordml" xmlns:w15="http://schemas.microsoft.com/office/word/2012/wordml" xmlns:w16se="http://schemas.microsoft.com/office/word/2015/wordml/symex" xmlns:wpg="http://schemas.microsoft.com/office/word/2010/wordprocessingGroup" xmlns:wpi="http://schemas.microsoft.com/office/word/2010/wordprocessingInk" xmlns:wne="http://schemas.microsoft.com/office/word/2006/wordml" xmlns:wps="http://schemas.microsoft.com/office/word/2010/wordprocessingShape" mc:Ignorable="w14 w15 w16se wp14">
+<w:footnotes xmlns:wpc="http://schemas.microsoft.com/office/word/2010/wordprocessingCanvas" xmlns:mo="http://schemas.microsoft.com/office/mac/office/2008/main" xmlns:mc="http://schemas.openxmlformats.org/markup-compatibility/2006" xmlns:mv="urn:schemas-microsoft-com:mac:vml" xmlns:o="urn:schemas-microsoft-com:office:office" xmlns:r="http://schemas.openxmlformats.org/officeDocument/2006/relationships" xmlns:m="http://schemas.openxmlformats.org/officeDocument/2006/math" xmlns:v="urn:schemas-microsoft-com:vml" xmlns:wp14="http://schemas.microsoft.com/office/word/2010/wordprocessingDrawing" xmlns:wp="http://schemas.openxmlformats.org/drawingml/2006/wordprocessingDrawing" xmlns:w10="urn:schemas-microsoft-com:office:word" xmlns:w="http://schemas.openxmlformats.org/wordprocessingml/2006/main" xmlns:w14="http://schemas.microsoft.com/office/word/2010/wordml" xmlns:w15="http://schemas.microsoft.com/office/word/2012/wordml" xmlns:wpg="http://schemas.microsoft.com/office/word/2010/wordprocessingGroup" xmlns:wpi="http://schemas.microsoft.com/office/word/2010/wordprocessingInk" xmlns:wne="http://schemas.microsoft.com/office/word/2006/wordml" xmlns:wps="http://schemas.microsoft.com/office/word/2010/wordprocessingShape" mc:Ignorable="w14 w15 wp14">
   <w:footnote w:type="separator" w:id="-1">
     <w:p>
       <w:pPr>
@@ -4957,7 +5340,7 @@
 </file>
 
 <file path=word/styles.xml><?xml version="1.0" encoding="utf-8"?>
-<w:styles xmlns:mc="http://schemas.openxmlformats.org/markup-compatibility/2006" xmlns:r="http://schemas.openxmlformats.org/officeDocument/2006/relationships" xmlns:w="http://schemas.openxmlformats.org/wordprocessingml/2006/main" xmlns:w14="http://schemas.microsoft.com/office/word/2010/wordml" xmlns:w15="http://schemas.microsoft.com/office/word/2012/wordml" xmlns:w16se="http://schemas.microsoft.com/office/word/2015/wordml/symex" mc:Ignorable="w14 w15 w16se">
+<w:styles xmlns:mc="http://schemas.openxmlformats.org/markup-compatibility/2006" xmlns:r="http://schemas.openxmlformats.org/officeDocument/2006/relationships" xmlns:w="http://schemas.openxmlformats.org/wordprocessingml/2006/main" xmlns:w14="http://schemas.microsoft.com/office/word/2010/wordml" xmlns:w15="http://schemas.microsoft.com/office/word/2012/wordml" mc:Ignorable="w14 w15">
   <w:docDefaults>
     <w:rPrDefault>
       <w:rPr>
@@ -4973,7 +5356,7 @@
       </w:pPr>
     </w:pPrDefault>
   </w:docDefaults>
-  <w:latentStyles w:defLockedState="0" w:defUIPriority="99" w:defSemiHidden="0" w:defUnhideWhenUsed="0" w:defQFormat="0" w:count="374">
+  <w:latentStyles w:defLockedState="0" w:defUIPriority="99" w:defSemiHidden="0" w:defUnhideWhenUsed="0" w:defQFormat="0" w:count="382">
     <w:lsdException w:name="Normal" w:uiPriority="0" w:qFormat="1"/>
     <w:lsdException w:name="heading 1" w:uiPriority="9" w:qFormat="1"/>
     <w:lsdException w:name="heading 2" w:semiHidden="1" w:uiPriority="9" w:unhideWhenUsed="1" w:qFormat="1"/>
@@ -5513,9 +5896,9 @@
     <w:basedOn w:val="Table"/>
     <w:link w:val="TablekeyChar"/>
     <w:qFormat/>
-    <w:rsid w:val="00A53F61"/>
+    <w:rsid w:val="004674FD"/>
     <w:rPr>
-      <w:rFonts w:cs="Segoe UI Semibold"/>
+      <w:rFonts w:ascii="Segoe UI Semibold" w:hAnsi="Segoe UI Semibold" w:cs="Segoe UI Semibold"/>
       <w:bCs/>
     </w:rPr>
   </w:style>
@@ -5533,9 +5916,9 @@
     <w:name w:val="Table key Char"/>
     <w:basedOn w:val="TableChar"/>
     <w:link w:val="Tablekey"/>
-    <w:rsid w:val="00A53F61"/>
+    <w:rsid w:val="004674FD"/>
     <w:rPr>
-      <w:rFonts w:ascii="Segoe UI" w:hAnsi="Segoe UI" w:cs="Segoe UI Semibold"/>
+      <w:rFonts w:ascii="Segoe UI Semibold" w:hAnsi="Segoe UI Semibold" w:cs="Segoe UI Semibold"/>
       <w:bCs/>
       <w:sz w:val="14"/>
     </w:rPr>
@@ -5618,6 +6001,13 @@
     <w:tblPr>
       <w:tblStyleRowBandSize w:val="1"/>
       <w:tblStyleColBandSize w:val="1"/>
+      <w:tblInd w:w="0" w:type="dxa"/>
+      <w:tblCellMar>
+        <w:top w:w="0" w:type="dxa"/>
+        <w:left w:w="108" w:type="dxa"/>
+        <w:bottom w:w="0" w:type="dxa"/>
+        <w:right w:w="108" w:type="dxa"/>
+      </w:tblCellMar>
     </w:tblPr>
     <w:tblStylePr w:type="firstRow">
       <w:rPr>
@@ -5664,7 +6054,15 @@
     <w:pPr>
       <w:spacing w:after="0" w:line="240" w:lineRule="auto"/>
     </w:pPr>
-    <w:tblPr/>
+    <w:tblPr>
+      <w:tblInd w:w="0" w:type="dxa"/>
+      <w:tblCellMar>
+        <w:top w:w="0" w:type="dxa"/>
+        <w:left w:w="108" w:type="dxa"/>
+        <w:bottom w:w="0" w:type="dxa"/>
+        <w:right w:w="108" w:type="dxa"/>
+      </w:tblCellMar>
+    </w:tblPr>
   </w:style>
   <w:style w:type="table" w:customStyle="1" w:styleId="Keybindings">
     <w:name w:val="Keybindings"/>
@@ -5676,6 +6074,9 @@
       <w:sz w:val="14"/>
     </w:rPr>
     <w:tblPr>
+      <w:tblStyleRowBandSize w:val="1"/>
+      <w:tblStyleColBandSize w:val="1"/>
+      <w:tblInd w:w="0" w:type="dxa"/>
       <w:tblCellMar>
         <w:top w:w="14" w:type="dxa"/>
         <w:left w:w="14" w:type="dxa"/>
@@ -5730,6 +6131,7 @@
       <w:spacing w:after="0" w:line="240" w:lineRule="auto"/>
     </w:pPr>
     <w:tblPr>
+      <w:tblInd w:w="0" w:type="dxa"/>
       <w:tblBorders>
         <w:top w:val="single" w:sz="4" w:space="0" w:color="auto"/>
         <w:left w:val="single" w:sz="4" w:space="0" w:color="auto"/>
@@ -5738,6 +6140,12 @@
         <w:insideH w:val="single" w:sz="4" w:space="0" w:color="auto"/>
         <w:insideV w:val="single" w:sz="4" w:space="0" w:color="auto"/>
       </w:tblBorders>
+      <w:tblCellMar>
+        <w:top w:w="0" w:type="dxa"/>
+        <w:left w:w="108" w:type="dxa"/>
+        <w:bottom w:w="0" w:type="dxa"/>
+        <w:right w:w="108" w:type="dxa"/>
+      </w:tblCellMar>
     </w:tblPr>
   </w:style>
   <w:style w:type="character" w:customStyle="1" w:styleId="s2">
@@ -6079,7 +6487,7 @@
 </file>
 
 <file path=customXml/itemProps1.xml><?xml version="1.0" encoding="utf-8"?>
-<ds:datastoreItem xmlns:ds="http://schemas.openxmlformats.org/officeDocument/2006/customXml" ds:itemID="{C171CE65-DF2B-4767-AD54-D00BB2B353ED}">
+<ds:datastoreItem xmlns:ds="http://schemas.openxmlformats.org/officeDocument/2006/customXml" ds:itemID="{FA77878A-939A-C34B-8EF5-A6F66A23465E}">
   <ds:schemaRefs>
     <ds:schemaRef ds:uri="http://schemas.openxmlformats.org/officeDocument/2006/bibliography"/>
   </ds:schemaRefs>

</xml_diff>

<commit_message>
Add Zen Mode shortcut
</commit_message>
<xml_diff>
--- a/docs/customization/keyboard-shortcuts-linux.docx
+++ b/docs/customization/keyboard-shortcuts-linux.docx
@@ -102,7 +102,7 @@
               </wp:anchor>
             </w:drawing>
           </mc:Choice>
-          <mc:Fallback xmlns:mv="urn:schemas-microsoft-com:mac:vml" xmlns:mo="http://schemas.microsoft.com/office/mac/office/2008/main">
+          <mc:Fallback xmlns:mo="http://schemas.microsoft.com/office/mac/office/2008/main" xmlns:mv="urn:schemas-microsoft-com:mac:vml">
             <w:pict>
               <v:shapetype w14:anchorId="4489160A" id="_x0000_t202" coordsize="21600,21600" o:spt="202" path="m0,0l0,21600,21600,21600,21600,0xe">
                 <v:stroke joinstyle="miter"/>
@@ -177,7 +177,7 @@
                     <a:blip r:embed="rId7">
                       <a:extLst>
                         <a:ext uri="{96DAC541-7B7A-43D3-8B79-37D633B846F1}">
-                          <asvg:svgBlip xmlns="" xmlns:cx="http://schemas.microsoft.com/office/drawing/2014/chartex" xmlns:cx1="http://schemas.microsoft.com/office/drawing/2015/9/8/chartex" xmlns:cx2="http://schemas.microsoft.com/office/drawing/2015/10/21/chartex" xmlns:cx3="http://schemas.microsoft.com/office/drawing/2016/5/9/chartex" xmlns:cx4="http://schemas.microsoft.com/office/drawing/2016/5/10/chartex" xmlns:cx5="http://schemas.microsoft.com/office/drawing/2016/5/11/chartex" xmlns:o="urn:schemas-microsoft-com:office:office" xmlns:v="urn:schemas-microsoft-com:vml" xmlns:w10="urn:schemas-microsoft-com:office:word" xmlns:w="http://schemas.openxmlformats.org/wordprocessingml/2006/main" xmlns:w16se="http://schemas.microsoft.com/office/word/2015/wordml/symex" xmlns:asvg="http://schemas.microsoft.com/office/drawing/2016/SVG/main" xmlns:mv="urn:schemas-microsoft-com:mac:vml" xmlns:mo="http://schemas.microsoft.com/office/mac/office/2008/main" r:embed="rId8"/>
+                          <asvg:svgBlip xmlns:mo="http://schemas.microsoft.com/office/mac/office/2008/main" xmlns:mv="urn:schemas-microsoft-com:mac:vml" xmlns:asvg="http://schemas.microsoft.com/office/drawing/2016/SVG/main" xmlns:w16se="http://schemas.microsoft.com/office/word/2015/wordml/symex" xmlns:w="http://schemas.openxmlformats.org/wordprocessingml/2006/main" xmlns:w10="urn:schemas-microsoft-com:office:word" xmlns:v="urn:schemas-microsoft-com:vml" xmlns:o="urn:schemas-microsoft-com:office:office" xmlns:cx5="http://schemas.microsoft.com/office/drawing/2016/5/11/chartex" xmlns:cx4="http://schemas.microsoft.com/office/drawing/2016/5/10/chartex" xmlns:cx3="http://schemas.microsoft.com/office/drawing/2016/5/9/chartex" xmlns:cx2="http://schemas.microsoft.com/office/drawing/2015/10/21/chartex" xmlns:cx1="http://schemas.microsoft.com/office/drawing/2015/9/8/chartex" xmlns:cx="http://schemas.microsoft.com/office/drawing/2014/chartex" xmlns="" r:embed="rId8"/>
                         </a:ext>
                       </a:extLst>
                     </a:blip>
@@ -2644,6 +2644,36 @@
           </w:p>
         </w:tc>
       </w:tr>
+      <w:tr>
+        <w:tc>
+          <w:tcPr>
+            <w:cnfStyle w:val="001000000000" w:firstRow="0" w:lastRow="0" w:firstColumn="1" w:lastColumn="0" w:oddVBand="0" w:evenVBand="0" w:oddHBand="0" w:evenHBand="0" w:firstRowFirstColumn="0" w:firstRowLastColumn="0" w:lastRowFirstColumn="0" w:lastRowLastColumn="0"/>
+            <w:tcW w:w="1611" w:type="dxa"/>
+          </w:tcPr>
+          <w:p>
+            <w:pPr>
+              <w:pStyle w:val="Tablekey"/>
+            </w:pPr>
+            <w:r>
+              <w:t>Ctrl+K Z</w:t>
+            </w:r>
+          </w:p>
+        </w:tc>
+        <w:tc>
+          <w:tcPr>
+            <w:tcW w:w="2949" w:type="dxa"/>
+          </w:tcPr>
+          <w:p>
+            <w:pPr>
+              <w:pStyle w:val="Table"/>
+              <w:cnfStyle w:val="000000000000" w:firstRow="0" w:lastRow="0" w:firstColumn="0" w:lastColumn="0" w:oddVBand="0" w:evenVBand="0" w:oddHBand="0" w:evenHBand="0" w:firstRowFirstColumn="0" w:firstRowLastColumn="0" w:lastRowFirstColumn="0" w:lastRowLastColumn="0"/>
+            </w:pPr>
+            <w:r>
+              <w:t>Zen Mode (Esc Esc to exit)</w:t>
+            </w:r>
+          </w:p>
+        </w:tc>
+      </w:tr>
     </w:tbl>
     <w:p>
       <w:pPr>
@@ -3894,6 +3924,8 @@
             </w:r>
           </w:p>
         </w:tc>
+        <w:bookmarkStart w:id="0" w:name="_GoBack"/>
+        <w:bookmarkEnd w:id="0"/>
       </w:tr>
       <w:tr>
         <w:tc>
@@ -4666,12 +4698,7 @@
               <w:t>PgUp</w:t>
             </w:r>
             <w:r>
-              <w:t xml:space="preserve"> / PgD</w:t>
-            </w:r>
-            <w:bookmarkStart w:id="0" w:name="_GoBack"/>
-            <w:bookmarkEnd w:id="0"/>
-            <w:r>
-              <w:t>n</w:t>
+              <w:t xml:space="preserve"> / PgDn</w:t>
             </w:r>
           </w:p>
         </w:tc>
@@ -4842,7 +4869,7 @@
               </wp:anchor>
             </w:drawing>
           </mc:Choice>
-          <mc:Fallback xmlns:mv="urn:schemas-microsoft-com:mac:vml" xmlns:mo="http://schemas.microsoft.com/office/mac/office/2008/main">
+          <mc:Fallback xmlns:mo="http://schemas.microsoft.com/office/mac/office/2008/main" xmlns:mv="urn:schemas-microsoft-com:mac:vml">
             <w:pict>
               <v:shape w14:anchorId="55959984" id="_x0000_s1027" type="#_x0000_t202" style="position:absolute;margin-left:526.05pt;margin-top:10.15pt;width:227.25pt;height:53.45pt;z-index:251663360;visibility:visible;mso-wrap-style:square;mso-width-percent:0;mso-height-percent:0;mso-wrap-distance-left:9pt;mso-wrap-distance-top:3.6pt;mso-wrap-distance-right:9pt;mso-wrap-distance-bottom:3.6pt;mso-position-horizontal:absolute;mso-position-horizontal-relative:margin;mso-position-vertical:absolute;mso-position-vertical-relative:text;mso-width-percent:0;mso-height-percent:0;mso-width-relative:margin;mso-height-relative:margin;v-text-anchor:bottom" o:gfxdata="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" filled="f" stroked="f">
                 <v:textbox inset="0,0,0,0">
@@ -6074,7 +6101,7 @@
 </file>
 
 <file path=customXml/itemProps1.xml><?xml version="1.0" encoding="utf-8"?>
-<ds:datastoreItem xmlns:ds="http://schemas.openxmlformats.org/officeDocument/2006/customXml" ds:itemID="{44515113-C4A2-4230-97C6-3221321B83F9}">
+<ds:datastoreItem xmlns:ds="http://schemas.openxmlformats.org/officeDocument/2006/customXml" ds:itemID="{FBC305E7-CAB0-45E9-8144-38D3D4571672}">
   <ds:schemaRefs>
     <ds:schemaRef ds:uri="http://schemas.openxmlformats.org/officeDocument/2006/bibliography"/>
   </ds:schemaRefs>

</xml_diff>

<commit_message>
Update keyboard shortcut cheat sheets
</commit_message>
<xml_diff>
--- a/docs/customization/keyboard-shortcuts-linux.docx
+++ b/docs/customization/keyboard-shortcuts-linux.docx
@@ -102,13 +102,13 @@
               </wp:anchor>
             </w:drawing>
           </mc:Choice>
-          <mc:Fallback xmlns:mo="http://schemas.microsoft.com/office/mac/office/2008/main" xmlns:mv="urn:schemas-microsoft-com:mac:vml">
+          <mc:Fallback>
             <w:pict>
-              <v:shapetype w14:anchorId="4489160A" id="_x0000_t202" coordsize="21600,21600" o:spt="202" path="m0,0l0,21600,21600,21600,21600,0xe">
+              <v:shapetype w14:anchorId="4489160A" id="_x0000_t202" coordsize="21600,21600" o:spt="202" path="m,l,21600r21600,l21600,xe">
                 <v:stroke joinstyle="miter"/>
                 <v:path gradientshapeok="t" o:connecttype="rect"/>
               </v:shapetype>
-              <v:shape id="Text Box 2" o:spid="_x0000_s1026" type="#_x0000_t202" style="position:absolute;margin-left:42.35pt;margin-top:29.75pt;width:171.6pt;height:23.85pt;z-index:251661312;visibility:visible;mso-wrap-style:square;mso-width-percent:0;mso-height-percent:0;mso-wrap-distance-left:9pt;mso-wrap-distance-top:3.6pt;mso-wrap-distance-right:9pt;mso-wrap-distance-bottom:3.6pt;mso-position-horizontal:absolute;mso-position-horizontal-relative:text;mso-position-vertical:absolute;mso-position-vertical-relative:text;mso-width-percent:0;mso-height-percent:0;mso-width-relative:margin;mso-height-relative:margin;v-text-anchor:top" o:gfxdata="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" filled="f" stroked="f">
+              <v:shape id="Text Box 2" o:spid="_x0000_s1026" type="#_x0000_t202" style="position:absolute;margin-left:42.35pt;margin-top:29.75pt;width:171.6pt;height:23.85pt;z-index:251661312;visibility:visible;mso-wrap-style:square;mso-width-percent:0;mso-height-percent:0;mso-wrap-distance-left:9pt;mso-wrap-distance-top:3.6pt;mso-wrap-distance-right:9pt;mso-wrap-distance-bottom:3.6pt;mso-position-horizontal:absolute;mso-position-horizontal-relative:text;mso-position-vertical:absolute;mso-position-vertical-relative:text;mso-width-percent:0;mso-height-percent:0;mso-width-relative:margin;mso-height-relative:margin;v-text-anchor:top" o:gfxdata="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" filled="f" stroked="f">
                 <v:textbox inset="0,0,0,0">
                   <w:txbxContent>
                     <w:p>
@@ -174,10 +174,10 @@
                     <pic:cNvPicPr/>
                   </pic:nvPicPr>
                   <pic:blipFill>
-                    <a:blip r:embed="rId7">
+                    <a:blip r:embed="rId8">
                       <a:extLst>
                         <a:ext uri="{96DAC541-7B7A-43D3-8B79-37D633B846F1}">
-                          <asvg:svgBlip xmlns:mo="http://schemas.microsoft.com/office/mac/office/2008/main" xmlns:mv="urn:schemas-microsoft-com:mac:vml" xmlns:asvg="http://schemas.microsoft.com/office/drawing/2016/SVG/main" xmlns:w16se="http://schemas.microsoft.com/office/word/2015/wordml/symex" xmlns:w="http://schemas.openxmlformats.org/wordprocessingml/2006/main" xmlns:w10="urn:schemas-microsoft-com:office:word" xmlns:v="urn:schemas-microsoft-com:vml" xmlns:o="urn:schemas-microsoft-com:office:office" xmlns:cx5="http://schemas.microsoft.com/office/drawing/2016/5/11/chartex" xmlns:cx4="http://schemas.microsoft.com/office/drawing/2016/5/10/chartex" xmlns:cx3="http://schemas.microsoft.com/office/drawing/2016/5/9/chartex" xmlns:cx2="http://schemas.microsoft.com/office/drawing/2015/10/21/chartex" xmlns:cx1="http://schemas.microsoft.com/office/drawing/2015/9/8/chartex" xmlns:cx="http://schemas.microsoft.com/office/drawing/2014/chartex" xmlns="" r:embed="rId8"/>
+                          <asvg:svgBlip xmlns="" xmlns:cx="http://schemas.microsoft.com/office/drawing/2014/chartex" xmlns:cx1="http://schemas.microsoft.com/office/drawing/2015/9/8/chartex" xmlns:cx2="http://schemas.microsoft.com/office/drawing/2015/10/21/chartex" xmlns:cx3="http://schemas.microsoft.com/office/drawing/2016/5/9/chartex" xmlns:cx4="http://schemas.microsoft.com/office/drawing/2016/5/10/chartex" xmlns:cx5="http://schemas.microsoft.com/office/drawing/2016/5/11/chartex" xmlns:o="urn:schemas-microsoft-com:office:office" xmlns:v="urn:schemas-microsoft-com:vml" xmlns:w10="urn:schemas-microsoft-com:office:word" xmlns:w="http://schemas.openxmlformats.org/wordprocessingml/2006/main" xmlns:w16se="http://schemas.microsoft.com/office/word/2015/wordml/symex" xmlns:asvg="http://schemas.microsoft.com/office/drawing/2016/SVG/main" xmlns:mv="urn:schemas-microsoft-com:mac:vml" xmlns:mo="http://schemas.microsoft.com/office/mac/office/2008/main" r:embed="rId9"/>
                         </a:ext>
                       </a:extLst>
                     </a:blip>
@@ -290,6 +290,9 @@
             <w:r>
               <w:t>Quick Open</w:t>
             </w:r>
+            <w:r>
+              <w:t>, Go to File...</w:t>
+            </w:r>
           </w:p>
         </w:tc>
       </w:tr>
@@ -356,6 +359,69 @@
             </w:pPr>
             <w:r>
               <w:t>Close window/instance</w:t>
+            </w:r>
+          </w:p>
+        </w:tc>
+      </w:tr>
+      <w:tr>
+        <w:trPr>
+          <w:cnfStyle w:val="000000100000" w:firstRow="0" w:lastRow="0" w:firstColumn="0" w:lastColumn="0" w:oddVBand="0" w:evenVBand="0" w:oddHBand="1" w:evenHBand="0" w:firstRowFirstColumn="0" w:firstRowLastColumn="0" w:lastRowFirstColumn="0" w:lastRowLastColumn="0"/>
+        </w:trPr>
+        <w:tc>
+          <w:tcPr>
+            <w:cnfStyle w:val="001000000000" w:firstRow="0" w:lastRow="0" w:firstColumn="1" w:lastColumn="0" w:oddVBand="0" w:evenVBand="0" w:oddHBand="0" w:evenHBand="0" w:firstRowFirstColumn="0" w:firstRowLastColumn="0" w:lastRowFirstColumn="0" w:lastRowLastColumn="0"/>
+            <w:tcW w:w="1620" w:type="dxa"/>
+          </w:tcPr>
+          <w:p>
+            <w:pPr>
+              <w:pStyle w:val="Tablekey"/>
+            </w:pPr>
+            <w:r>
+              <w:t>Ctrl+,</w:t>
+            </w:r>
+          </w:p>
+        </w:tc>
+        <w:tc>
+          <w:tcPr>
+            <w:tcW w:w="2970" w:type="dxa"/>
+          </w:tcPr>
+          <w:p>
+            <w:pPr>
+              <w:pStyle w:val="Table"/>
+              <w:cnfStyle w:val="000000100000" w:firstRow="0" w:lastRow="0" w:firstColumn="0" w:lastColumn="0" w:oddVBand="0" w:evenVBand="0" w:oddHBand="1" w:evenHBand="0" w:firstRowFirstColumn="0" w:firstRowLastColumn="0" w:lastRowFirstColumn="0" w:lastRowLastColumn="0"/>
+            </w:pPr>
+            <w:r>
+              <w:t>User Settings</w:t>
+            </w:r>
+          </w:p>
+        </w:tc>
+      </w:tr>
+      <w:tr>
+        <w:tc>
+          <w:tcPr>
+            <w:cnfStyle w:val="001000000000" w:firstRow="0" w:lastRow="0" w:firstColumn="1" w:lastColumn="0" w:oddVBand="0" w:evenVBand="0" w:oddHBand="0" w:evenHBand="0" w:firstRowFirstColumn="0" w:firstRowLastColumn="0" w:lastRowFirstColumn="0" w:lastRowLastColumn="0"/>
+            <w:tcW w:w="1620" w:type="dxa"/>
+          </w:tcPr>
+          <w:p>
+            <w:pPr>
+              <w:pStyle w:val="Tablekey"/>
+            </w:pPr>
+            <w:r>
+              <w:t>Ctrl+K Ctrl+S</w:t>
+            </w:r>
+          </w:p>
+        </w:tc>
+        <w:tc>
+          <w:tcPr>
+            <w:tcW w:w="2970" w:type="dxa"/>
+          </w:tcPr>
+          <w:p>
+            <w:pPr>
+              <w:pStyle w:val="Table"/>
+              <w:cnfStyle w:val="000000000000" w:firstRow="0" w:lastRow="0" w:firstColumn="0" w:lastColumn="0" w:oddVBand="0" w:evenVBand="0" w:oddHBand="0" w:evenHBand="0" w:firstRowFirstColumn="0" w:firstRowLastColumn="0" w:lastRowFirstColumn="0" w:lastRowLastColumn="0"/>
+            </w:pPr>
+            <w:r>
+              <w:t>Keyboard Shortcuts</w:t>
             </w:r>
           </w:p>
         </w:tc>
@@ -507,27 +573,19 @@
           <w:tcPr>
             <w:cnfStyle w:val="001000000000" w:firstRow="0" w:lastRow="0" w:firstColumn="1" w:lastColumn="0" w:oddVBand="0" w:evenVBand="0" w:oddHBand="0" w:evenHBand="0" w:firstRowFirstColumn="0" w:firstRowLastColumn="0" w:lastRowFirstColumn="0" w:lastRowLastColumn="0"/>
             <w:tcW w:w="1623" w:type="dxa"/>
-            <w:hideMark/>
-          </w:tcPr>
-          <w:p>
-            <w:pPr>
-              <w:pStyle w:val="Tablekey"/>
-            </w:pPr>
-            <w:r>
-              <w:t>Ctrl+Shift+Alt</w:t>
-            </w:r>
-            <w:r>
-              <w:t>+↓</w:t>
-            </w:r>
-            <w:r>
-              <w:t xml:space="preserve"> / ↑</w:t>
+          </w:tcPr>
+          <w:p>
+            <w:pPr>
+              <w:pStyle w:val="Tablekey"/>
+            </w:pPr>
+            <w:r>
+              <w:t>Ctrl+Shift+K</w:t>
             </w:r>
           </w:p>
         </w:tc>
         <w:tc>
           <w:tcPr>
             <w:tcW w:w="2937" w:type="dxa"/>
-            <w:hideMark/>
           </w:tcPr>
           <w:p>
             <w:pPr>
@@ -535,10 +593,7 @@
               <w:cnfStyle w:val="000000000000" w:firstRow="0" w:lastRow="0" w:firstColumn="0" w:lastColumn="0" w:oddVBand="0" w:evenVBand="0" w:oddHBand="0" w:evenHBand="0" w:firstRowFirstColumn="0" w:firstRowLastColumn="0" w:lastRowFirstColumn="0" w:lastRowLastColumn="0"/>
             </w:pPr>
             <w:r>
-              <w:t>Copy line down</w:t>
-            </w:r>
-            <w:r>
-              <w:t>/up</w:t>
+              <w:t>Delete line</w:t>
             </w:r>
           </w:p>
         </w:tc>
@@ -558,7 +613,13 @@
               <w:pStyle w:val="Tablekey"/>
             </w:pPr>
             <w:r>
-              <w:t>Ctrl+Shift+K</w:t>
+              <w:t>Ctrl+Enter</w:t>
+            </w:r>
+            <w:r>
+              <w:t xml:space="preserve"> / </w:t>
+            </w:r>
+            <w:r>
+              <w:t>Ctrl+Shift+Enter</w:t>
             </w:r>
           </w:p>
         </w:tc>
@@ -573,7 +634,13 @@
               <w:cnfStyle w:val="000000100000" w:firstRow="0" w:lastRow="0" w:firstColumn="0" w:lastColumn="0" w:oddVBand="0" w:evenVBand="0" w:oddHBand="1" w:evenHBand="0" w:firstRowFirstColumn="0" w:firstRowLastColumn="0" w:lastRowFirstColumn="0" w:lastRowLastColumn="0"/>
             </w:pPr>
             <w:r>
-              <w:t>Delete line</w:t>
+              <w:t>Insert line below</w:t>
+            </w:r>
+            <w:r>
+              <w:t>/</w:t>
+            </w:r>
+            <w:r>
+              <w:t xml:space="preserve"> above</w:t>
             </w:r>
           </w:p>
         </w:tc>
@@ -590,13 +657,7 @@
               <w:pStyle w:val="Tablekey"/>
             </w:pPr>
             <w:r>
-              <w:t>Ctrl+Enter</w:t>
-            </w:r>
-            <w:r>
-              <w:t xml:space="preserve"> / </w:t>
-            </w:r>
-            <w:r>
-              <w:t>Ctrl+Shift+Enter</w:t>
+              <w:t>Ctrl+Shift+\</w:t>
             </w:r>
           </w:p>
         </w:tc>
@@ -611,13 +672,7 @@
               <w:cnfStyle w:val="000000000000" w:firstRow="0" w:lastRow="0" w:firstColumn="0" w:lastColumn="0" w:oddVBand="0" w:evenVBand="0" w:oddHBand="0" w:evenHBand="0" w:firstRowFirstColumn="0" w:firstRowLastColumn="0" w:lastRowFirstColumn="0" w:lastRowLastColumn="0"/>
             </w:pPr>
             <w:r>
-              <w:t>Insert line below</w:t>
-            </w:r>
-            <w:r>
-              <w:t>/</w:t>
-            </w:r>
-            <w:r>
-              <w:t xml:space="preserve"> above</w:t>
+              <w:t>Jump to matching bracket</w:t>
             </w:r>
           </w:p>
         </w:tc>
@@ -637,7 +692,13 @@
               <w:pStyle w:val="Tablekey"/>
             </w:pPr>
             <w:r>
-              <w:t>Ctrl+Shift+\</w:t>
+              <w:t>Ctrl+]</w:t>
+            </w:r>
+            <w:r>
+              <w:t xml:space="preserve"> / </w:t>
+            </w:r>
+            <w:r>
+              <w:t>Ctrl+[</w:t>
             </w:r>
           </w:p>
         </w:tc>
@@ -652,7 +713,13 @@
               <w:cnfStyle w:val="000000100000" w:firstRow="0" w:lastRow="0" w:firstColumn="0" w:lastColumn="0" w:oddVBand="0" w:evenVBand="0" w:oddHBand="1" w:evenHBand="0" w:firstRowFirstColumn="0" w:firstRowLastColumn="0" w:lastRowFirstColumn="0" w:lastRowLastColumn="0"/>
             </w:pPr>
             <w:r>
-              <w:t>Jump to matching bracket</w:t>
+              <w:t>Indent</w:t>
+            </w:r>
+            <w:r>
+              <w:t>/Outdent</w:t>
+            </w:r>
+            <w:r>
+              <w:t xml:space="preserve"> line</w:t>
             </w:r>
           </w:p>
         </w:tc>
@@ -669,13 +736,13 @@
               <w:pStyle w:val="Tablekey"/>
             </w:pPr>
             <w:r>
-              <w:t>Ctrl+]</w:t>
+              <w:t>Home</w:t>
             </w:r>
             <w:r>
               <w:t xml:space="preserve"> / </w:t>
             </w:r>
             <w:r>
-              <w:t>Ctrl+[</w:t>
+              <w:t>End</w:t>
             </w:r>
           </w:p>
         </w:tc>
@@ -690,13 +757,13 @@
               <w:cnfStyle w:val="000000000000" w:firstRow="0" w:lastRow="0" w:firstColumn="0" w:lastColumn="0" w:oddVBand="0" w:evenVBand="0" w:oddHBand="0" w:evenHBand="0" w:firstRowFirstColumn="0" w:firstRowLastColumn="0" w:lastRowFirstColumn="0" w:lastRowLastColumn="0"/>
             </w:pPr>
             <w:r>
-              <w:t>Indent</w:t>
-            </w:r>
-            <w:r>
-              <w:t>/Outdent</w:t>
-            </w:r>
-            <w:r>
-              <w:t xml:space="preserve"> line</w:t>
+              <w:t>Go to beginning</w:t>
+            </w:r>
+            <w:r>
+              <w:t>/end</w:t>
+            </w:r>
+            <w:r>
+              <w:t xml:space="preserve"> of line</w:t>
             </w:r>
           </w:p>
         </w:tc>
@@ -716,6 +783,12 @@
               <w:pStyle w:val="Tablekey"/>
             </w:pPr>
             <w:r>
+              <w:t>Ctrl+</w:t>
+            </w:r>
+            <w:r>
+              <w:t xml:space="preserve"> </w:t>
+            </w:r>
+            <w:r>
               <w:t>Home</w:t>
             </w:r>
             <w:r>
@@ -743,7 +816,7 @@
               <w:t>/end</w:t>
             </w:r>
             <w:r>
-              <w:t xml:space="preserve"> of line</w:t>
+              <w:t xml:space="preserve"> of file</w:t>
             </w:r>
           </w:p>
         </w:tc>
@@ -760,19 +833,10 @@
               <w:pStyle w:val="Tablekey"/>
             </w:pPr>
             <w:r>
-              <w:t>Ctrl+</w:t>
-            </w:r>
-            <w:r>
-              <w:t xml:space="preserve"> </w:t>
-            </w:r>
-            <w:r>
-              <w:t>Home</w:t>
-            </w:r>
-            <w:r>
-              <w:t xml:space="preserve"> / </w:t>
-            </w:r>
-            <w:r>
-              <w:t>End</w:t>
+              <w:t>Ctrl</w:t>
+            </w:r>
+            <w:r>
+              <w:t>+ ↑ / ↓</w:t>
             </w:r>
           </w:p>
         </w:tc>
@@ -787,13 +851,10 @@
               <w:cnfStyle w:val="000000000000" w:firstRow="0" w:lastRow="0" w:firstColumn="0" w:lastColumn="0" w:oddVBand="0" w:evenVBand="0" w:oddHBand="0" w:evenHBand="0" w:firstRowFirstColumn="0" w:firstRowLastColumn="0" w:lastRowFirstColumn="0" w:lastRowLastColumn="0"/>
             </w:pPr>
             <w:r>
-              <w:t>Go to beginning</w:t>
-            </w:r>
-            <w:r>
-              <w:t>/end</w:t>
-            </w:r>
-            <w:r>
-              <w:t xml:space="preserve"> of file</w:t>
+              <w:t>Scroll line up</w:t>
+            </w:r>
+            <w:r>
+              <w:t>/down</w:t>
             </w:r>
           </w:p>
         </w:tc>
@@ -813,19 +874,57 @@
               <w:pStyle w:val="Tablekey"/>
             </w:pPr>
             <w:r>
-              <w:t>Ctrl</w:t>
-            </w:r>
-            <w:r>
-              <w:t>+</w:t>
+              <w:t>Alt+</w:t>
+            </w:r>
+            <w:r>
+              <w:t xml:space="preserve"> PgUp / PgDn</w:t>
+            </w:r>
+          </w:p>
+        </w:tc>
+        <w:tc>
+          <w:tcPr>
+            <w:tcW w:w="2937" w:type="dxa"/>
+            <w:hideMark/>
+          </w:tcPr>
+          <w:p>
+            <w:pPr>
+              <w:pStyle w:val="Table"/>
+              <w:cnfStyle w:val="000000100000" w:firstRow="0" w:lastRow="0" w:firstColumn="0" w:lastColumn="0" w:oddVBand="0" w:evenVBand="0" w:oddHBand="1" w:evenHBand="0" w:firstRowFirstColumn="0" w:firstRowLastColumn="0" w:lastRowFirstColumn="0" w:lastRowLastColumn="0"/>
+            </w:pPr>
+            <w:r>
+              <w:t>Scroll page up</w:t>
+            </w:r>
+            <w:r>
+              <w:t>/down</w:t>
+            </w:r>
+          </w:p>
+        </w:tc>
+      </w:tr>
+      <w:tr>
+        <w:tc>
+          <w:tcPr>
+            <w:cnfStyle w:val="001000000000" w:firstRow="0" w:lastRow="0" w:firstColumn="1" w:lastColumn="0" w:oddVBand="0" w:evenVBand="0" w:oddHBand="0" w:evenHBand="0" w:firstRowFirstColumn="0" w:firstRowLastColumn="0" w:lastRowFirstColumn="0" w:lastRowLastColumn="0"/>
+            <w:tcW w:w="1623" w:type="dxa"/>
+            <w:hideMark/>
+          </w:tcPr>
+          <w:p>
+            <w:pPr>
+              <w:pStyle w:val="Tablekey"/>
+            </w:pPr>
+            <w:r>
+              <w:t>Ctrl+Shift+</w:t>
             </w:r>
             <w:r>
               <w:t xml:space="preserve"> </w:t>
             </w:r>
             <w:r>
-              <w:t>↑</w:t>
-            </w:r>
-            <w:r>
-              <w:t xml:space="preserve"> / ↓</w:t>
+              <w:t>[</w:t>
+            </w:r>
+            <w:r>
+              <w:t xml:space="preserve">  /  </w:t>
+            </w:r>
+            <w:r>
+              <w:t>]</w:t>
             </w:r>
           </w:p>
         </w:tc>
@@ -837,57 +936,16 @@
           <w:p>
             <w:pPr>
               <w:pStyle w:val="Table"/>
-              <w:cnfStyle w:val="000000100000" w:firstRow="0" w:lastRow="0" w:firstColumn="0" w:lastColumn="0" w:oddVBand="0" w:evenVBand="0" w:oddHBand="1" w:evenHBand="0" w:firstRowFirstColumn="0" w:firstRowLastColumn="0" w:lastRowFirstColumn="0" w:lastRowLastColumn="0"/>
-            </w:pPr>
-            <w:r>
-              <w:t>Scroll line up</w:t>
-            </w:r>
-            <w:r>
-              <w:t>/down</w:t>
-            </w:r>
-          </w:p>
-        </w:tc>
-      </w:tr>
-      <w:tr>
-        <w:tc>
-          <w:tcPr>
-            <w:cnfStyle w:val="001000000000" w:firstRow="0" w:lastRow="0" w:firstColumn="1" w:lastColumn="0" w:oddVBand="0" w:evenVBand="0" w:oddHBand="0" w:evenHBand="0" w:firstRowFirstColumn="0" w:firstRowLastColumn="0" w:lastRowFirstColumn="0" w:lastRowLastColumn="0"/>
-            <w:tcW w:w="1623" w:type="dxa"/>
-            <w:hideMark/>
-          </w:tcPr>
-          <w:p>
-            <w:pPr>
-              <w:pStyle w:val="Tablekey"/>
-            </w:pPr>
-            <w:r>
-              <w:t>Alt+</w:t>
-            </w:r>
-            <w:r>
-              <w:t xml:space="preserve"> </w:t>
-            </w:r>
-            <w:r>
-              <w:t>PgUp</w:t>
-            </w:r>
-            <w:r>
-              <w:t xml:space="preserve"> / PgDn</w:t>
-            </w:r>
-          </w:p>
-        </w:tc>
-        <w:tc>
-          <w:tcPr>
-            <w:tcW w:w="2937" w:type="dxa"/>
-            <w:hideMark/>
-          </w:tcPr>
-          <w:p>
-            <w:pPr>
-              <w:pStyle w:val="Table"/>
               <w:cnfStyle w:val="000000000000" w:firstRow="0" w:lastRow="0" w:firstColumn="0" w:lastColumn="0" w:oddVBand="0" w:evenVBand="0" w:oddHBand="0" w:evenHBand="0" w:firstRowFirstColumn="0" w:firstRowLastColumn="0" w:lastRowFirstColumn="0" w:lastRowLastColumn="0"/>
             </w:pPr>
             <w:r>
-              <w:t>Scroll page up</w:t>
-            </w:r>
-            <w:r>
-              <w:t>/down</w:t>
+              <w:t>Fold</w:t>
+            </w:r>
+            <w:r>
+              <w:t>/u</w:t>
+            </w:r>
+            <w:r>
+              <w:t>nfold region</w:t>
             </w:r>
           </w:p>
         </w:tc>
@@ -907,7 +965,7 @@
               <w:pStyle w:val="Tablekey"/>
             </w:pPr>
             <w:r>
-              <w:t>Ctrl+Shift+</w:t>
+              <w:t>Ctrl+K Ctrl+</w:t>
             </w:r>
             <w:r>
               <w:t xml:space="preserve"> </w:t>
@@ -934,63 +992,59 @@
               <w:cnfStyle w:val="000000100000" w:firstRow="0" w:lastRow="0" w:firstColumn="0" w:lastColumn="0" w:oddVBand="0" w:evenVBand="0" w:oddHBand="1" w:evenHBand="0" w:firstRowFirstColumn="0" w:firstRowLastColumn="0" w:lastRowFirstColumn="0" w:lastRowLastColumn="0"/>
             </w:pPr>
             <w:r>
+              <w:t>Fold/unfold</w:t>
+            </w:r>
+            <w:r>
+              <w:t xml:space="preserve"> all subregions</w:t>
+            </w:r>
+          </w:p>
+        </w:tc>
+      </w:tr>
+      <w:tr>
+        <w:tc>
+          <w:tcPr>
+            <w:cnfStyle w:val="001000000000" w:firstRow="0" w:lastRow="0" w:firstColumn="1" w:lastColumn="0" w:oddVBand="0" w:evenVBand="0" w:oddHBand="0" w:evenHBand="0" w:firstRowFirstColumn="0" w:firstRowLastColumn="0" w:lastRowFirstColumn="0" w:lastRowLastColumn="0"/>
+            <w:tcW w:w="1623" w:type="dxa"/>
+            <w:hideMark/>
+          </w:tcPr>
+          <w:p>
+            <w:pPr>
+              <w:pStyle w:val="Tablekey"/>
+            </w:pPr>
+            <w:r>
+              <w:t>Ctrl+K Ctrl+0</w:t>
+            </w:r>
+            <w:r>
+              <w:t xml:space="preserve"> /</w:t>
+            </w:r>
+          </w:p>
+          <w:p>
+            <w:pPr>
+              <w:pStyle w:val="Tablekey"/>
+            </w:pPr>
+            <w:r>
+              <w:t>Ctrl+K Ctrl+J</w:t>
+            </w:r>
+          </w:p>
+        </w:tc>
+        <w:tc>
+          <w:tcPr>
+            <w:tcW w:w="2937" w:type="dxa"/>
+            <w:hideMark/>
+          </w:tcPr>
+          <w:p>
+            <w:pPr>
+              <w:pStyle w:val="Table"/>
+              <w:cnfStyle w:val="000000000000" w:firstRow="0" w:lastRow="0" w:firstColumn="0" w:lastColumn="0" w:oddVBand="0" w:evenVBand="0" w:oddHBand="0" w:evenHBand="0" w:firstRowFirstColumn="0" w:firstRowLastColumn="0" w:lastRowFirstColumn="0" w:lastRowLastColumn="0"/>
+            </w:pPr>
+            <w:r>
               <w:t>Fold</w:t>
             </w:r>
             <w:r>
-              <w:t>/u</w:t>
-            </w:r>
-            <w:r>
-              <w:t>nfold</w:t>
-            </w:r>
-            <w:r>
-              <w:t xml:space="preserve"> region</w:t>
-            </w:r>
-          </w:p>
-        </w:tc>
-      </w:tr>
-      <w:tr>
-        <w:tc>
-          <w:tcPr>
-            <w:cnfStyle w:val="001000000000" w:firstRow="0" w:lastRow="0" w:firstColumn="1" w:lastColumn="0" w:oddVBand="0" w:evenVBand="0" w:oddHBand="0" w:evenHBand="0" w:firstRowFirstColumn="0" w:firstRowLastColumn="0" w:lastRowFirstColumn="0" w:lastRowLastColumn="0"/>
-            <w:tcW w:w="1623" w:type="dxa"/>
-            <w:hideMark/>
-          </w:tcPr>
-          <w:p>
-            <w:pPr>
-              <w:pStyle w:val="Tablekey"/>
-            </w:pPr>
-            <w:r>
-              <w:t>Ctrl+K Ctrl+</w:t>
-            </w:r>
-            <w:r>
-              <w:t xml:space="preserve"> </w:t>
-            </w:r>
-            <w:r>
-              <w:t>[</w:t>
-            </w:r>
-            <w:r>
-              <w:t xml:space="preserve">  /  </w:t>
-            </w:r>
-            <w:r>
-              <w:t>]</w:t>
-            </w:r>
-          </w:p>
-        </w:tc>
-        <w:tc>
-          <w:tcPr>
-            <w:tcW w:w="2937" w:type="dxa"/>
-            <w:hideMark/>
-          </w:tcPr>
-          <w:p>
-            <w:pPr>
-              <w:pStyle w:val="Table"/>
-              <w:cnfStyle w:val="000000000000" w:firstRow="0" w:lastRow="0" w:firstColumn="0" w:lastColumn="0" w:oddVBand="0" w:evenVBand="0" w:oddHBand="0" w:evenHBand="0" w:firstRowFirstColumn="0" w:firstRowLastColumn="0" w:lastRowFirstColumn="0" w:lastRowLastColumn="0"/>
-            </w:pPr>
-            <w:r>
-              <w:t>Fold/unfold</w:t>
-            </w:r>
-            <w:r>
-              <w:t xml:space="preserve"> all subregions</w:t>
+              <w:t>/Unfold</w:t>
+            </w:r>
+            <w:r>
+              <w:t xml:space="preserve"> all regions</w:t>
             </w:r>
           </w:p>
         </w:tc>
@@ -1010,18 +1064,7 @@
               <w:pStyle w:val="Tablekey"/>
             </w:pPr>
             <w:r>
-              <w:t>Ctrl+K Ctrl+0</w:t>
-            </w:r>
-            <w:r>
-              <w:t xml:space="preserve"> /</w:t>
-            </w:r>
-          </w:p>
-          <w:p>
-            <w:pPr>
-              <w:pStyle w:val="Tablekey"/>
-            </w:pPr>
-            <w:r>
-              <w:t>Ctrl+K Ctrl+J</w:t>
+              <w:t>Ctrl+K Ctrl+C</w:t>
             </w:r>
           </w:p>
         </w:tc>
@@ -1036,13 +1079,7 @@
               <w:cnfStyle w:val="000000100000" w:firstRow="0" w:lastRow="0" w:firstColumn="0" w:lastColumn="0" w:oddVBand="0" w:evenVBand="0" w:oddHBand="1" w:evenHBand="0" w:firstRowFirstColumn="0" w:firstRowLastColumn="0" w:lastRowFirstColumn="0" w:lastRowLastColumn="0"/>
             </w:pPr>
             <w:r>
-              <w:t>Fold</w:t>
-            </w:r>
-            <w:r>
-              <w:t>/Unfold</w:t>
-            </w:r>
-            <w:r>
-              <w:t xml:space="preserve"> all regions</w:t>
+              <w:t>Add line comment</w:t>
             </w:r>
           </w:p>
         </w:tc>
@@ -1059,7 +1096,7 @@
               <w:pStyle w:val="Tablekey"/>
             </w:pPr>
             <w:r>
-              <w:t>Ctrl+K Ctrl+C</w:t>
+              <w:t>Ctrl+K Ctrl+U</w:t>
             </w:r>
           </w:p>
         </w:tc>
@@ -1074,7 +1111,7 @@
               <w:cnfStyle w:val="000000000000" w:firstRow="0" w:lastRow="0" w:firstColumn="0" w:lastColumn="0" w:oddVBand="0" w:evenVBand="0" w:oddHBand="0" w:evenHBand="0" w:firstRowFirstColumn="0" w:firstRowLastColumn="0" w:lastRowFirstColumn="0" w:lastRowLastColumn="0"/>
             </w:pPr>
             <w:r>
-              <w:t>Add line comment</w:t>
+              <w:t>Remove line comment</w:t>
             </w:r>
           </w:p>
         </w:tc>
@@ -1094,7 +1131,7 @@
               <w:pStyle w:val="Tablekey"/>
             </w:pPr>
             <w:r>
-              <w:t>Ctrl+K Ctrl+U</w:t>
+              <w:t>Ctrl+/</w:t>
             </w:r>
           </w:p>
         </w:tc>
@@ -1109,7 +1146,7 @@
               <w:cnfStyle w:val="000000100000" w:firstRow="0" w:lastRow="0" w:firstColumn="0" w:lastColumn="0" w:oddVBand="0" w:evenVBand="0" w:oddHBand="1" w:evenHBand="0" w:firstRowFirstColumn="0" w:firstRowLastColumn="0" w:lastRowFirstColumn="0" w:lastRowLastColumn="0"/>
             </w:pPr>
             <w:r>
-              <w:t>Remove line comment</w:t>
+              <w:t>Toggle line comment</w:t>
             </w:r>
           </w:p>
         </w:tc>
@@ -1126,7 +1163,7 @@
               <w:pStyle w:val="Tablekey"/>
             </w:pPr>
             <w:r>
-              <w:t>Ctrl+/</w:t>
+              <w:t>Ctrl+Shift+A</w:t>
             </w:r>
           </w:p>
         </w:tc>
@@ -1141,7 +1178,7 @@
               <w:cnfStyle w:val="000000000000" w:firstRow="0" w:lastRow="0" w:firstColumn="0" w:lastColumn="0" w:oddVBand="0" w:evenVBand="0" w:oddHBand="0" w:evenHBand="0" w:firstRowFirstColumn="0" w:firstRowLastColumn="0" w:lastRowFirstColumn="0" w:lastRowLastColumn="0"/>
             </w:pPr>
             <w:r>
-              <w:t>Toggle line comment</w:t>
+              <w:t>Toggle block comment</w:t>
             </w:r>
           </w:p>
         </w:tc>
@@ -1161,7 +1198,7 @@
               <w:pStyle w:val="Tablekey"/>
             </w:pPr>
             <w:r>
-              <w:t>Ctrl+Shift+A</w:t>
+              <w:t>Alt+Z</w:t>
             </w:r>
           </w:p>
         </w:tc>
@@ -1176,7 +1213,7 @@
               <w:cnfStyle w:val="000000100000" w:firstRow="0" w:lastRow="0" w:firstColumn="0" w:lastColumn="0" w:oddVBand="0" w:evenVBand="0" w:oddHBand="1" w:evenHBand="0" w:firstRowFirstColumn="0" w:firstRowLastColumn="0" w:lastRowFirstColumn="0" w:lastRowLastColumn="0"/>
             </w:pPr>
             <w:r>
-              <w:t>Toggle block comment</w:t>
+              <w:t>Toggle word wrap</w:t>
             </w:r>
           </w:p>
         </w:tc>
@@ -1186,30 +1223,22 @@
           <w:tcPr>
             <w:cnfStyle w:val="001000000000" w:firstRow="0" w:lastRow="0" w:firstColumn="1" w:lastColumn="0" w:oddVBand="0" w:evenVBand="0" w:oddHBand="0" w:evenHBand="0" w:firstRowFirstColumn="0" w:firstRowLastColumn="0" w:lastRowFirstColumn="0" w:lastRowLastColumn="0"/>
             <w:tcW w:w="1623" w:type="dxa"/>
-            <w:hideMark/>
-          </w:tcPr>
-          <w:p>
-            <w:pPr>
-              <w:pStyle w:val="Tablekey"/>
-            </w:pPr>
-            <w:r>
-              <w:t>Alt+Z</w:t>
-            </w:r>
+          </w:tcPr>
+          <w:p>
+            <w:pPr>
+              <w:pStyle w:val="Tablekey"/>
+            </w:pPr>
           </w:p>
         </w:tc>
         <w:tc>
           <w:tcPr>
             <w:tcW w:w="2937" w:type="dxa"/>
-            <w:hideMark/>
           </w:tcPr>
           <w:p>
             <w:pPr>
               <w:pStyle w:val="Table"/>
               <w:cnfStyle w:val="000000000000" w:firstRow="0" w:lastRow="0" w:firstColumn="0" w:lastColumn="0" w:oddVBand="0" w:evenVBand="0" w:oddHBand="0" w:evenHBand="0" w:firstRowFirstColumn="0" w:firstRowLastColumn="0" w:lastRowFirstColumn="0" w:lastRowLastColumn="0"/>
             </w:pPr>
-            <w:r>
-              <w:t>Toggle word wrap</w:t>
-            </w:r>
           </w:p>
         </w:tc>
       </w:tr>
@@ -1614,13 +1643,7 @@
               <w:pStyle w:val="Tablekey"/>
             </w:pPr>
             <w:r>
-              <w:t>Ctrl+Shift+</w:t>
-            </w:r>
-            <w:r>
-              <w:t xml:space="preserve">  .  /  </w:t>
-            </w:r>
-            <w:r>
-              <w:t>,</w:t>
+              <w:t>Ctrl+K Ctrl+X</w:t>
             </w:r>
           </w:p>
         </w:tc>
@@ -1635,13 +1658,7 @@
               <w:cnfStyle w:val="000000000000" w:firstRow="0" w:lastRow="0" w:firstColumn="0" w:lastColumn="0" w:oddVBand="0" w:evenVBand="0" w:oddHBand="0" w:evenHBand="0" w:firstRowFirstColumn="0" w:firstRowLastColumn="0" w:lastRowFirstColumn="0" w:lastRowLastColumn="0"/>
             </w:pPr>
             <w:r>
-              <w:t>Replace with next</w:t>
-            </w:r>
-            <w:r>
-              <w:t>/previous</w:t>
-            </w:r>
-            <w:r>
-              <w:t xml:space="preserve"> value</w:t>
+              <w:t>Trim trailing whitespace</w:t>
             </w:r>
           </w:p>
         </w:tc>
@@ -1661,7 +1678,7 @@
               <w:pStyle w:val="Tablekey"/>
             </w:pPr>
             <w:r>
-              <w:t>Ctrl+K Ctrl+X</w:t>
+              <w:t>Ctrl+K M</w:t>
             </w:r>
           </w:p>
         </w:tc>
@@ -1674,38 +1691,6 @@
             <w:pPr>
               <w:pStyle w:val="Table"/>
               <w:cnfStyle w:val="000000100000" w:firstRow="0" w:lastRow="0" w:firstColumn="0" w:lastColumn="0" w:oddVBand="0" w:evenVBand="0" w:oddHBand="1" w:evenHBand="0" w:firstRowFirstColumn="0" w:firstRowLastColumn="0" w:lastRowFirstColumn="0" w:lastRowLastColumn="0"/>
-            </w:pPr>
-            <w:r>
-              <w:t>Trim trailing whitespace</w:t>
-            </w:r>
-          </w:p>
-        </w:tc>
-      </w:tr>
-      <w:tr>
-        <w:tc>
-          <w:tcPr>
-            <w:cnfStyle w:val="001000000000" w:firstRow="0" w:lastRow="0" w:firstColumn="1" w:lastColumn="0" w:oddVBand="0" w:evenVBand="0" w:oddHBand="0" w:evenHBand="0" w:firstRowFirstColumn="0" w:firstRowLastColumn="0" w:lastRowFirstColumn="0" w:lastRowLastColumn="0"/>
-            <w:tcW w:w="1614" w:type="dxa"/>
-            <w:hideMark/>
-          </w:tcPr>
-          <w:p>
-            <w:pPr>
-              <w:pStyle w:val="Tablekey"/>
-            </w:pPr>
-            <w:r>
-              <w:t>Ctrl+K M</w:t>
-            </w:r>
-          </w:p>
-        </w:tc>
-        <w:tc>
-          <w:tcPr>
-            <w:tcW w:w="2946" w:type="dxa"/>
-            <w:hideMark/>
-          </w:tcPr>
-          <w:p>
-            <w:pPr>
-              <w:pStyle w:val="Table"/>
-              <w:cnfStyle w:val="000000000000" w:firstRow="0" w:lastRow="0" w:firstColumn="0" w:lastColumn="0" w:oddVBand="0" w:evenVBand="0" w:oddHBand="0" w:evenHBand="0" w:firstRowFirstColumn="0" w:firstRowLastColumn="0" w:lastRowFirstColumn="0" w:lastRowLastColumn="0"/>
             </w:pPr>
             <w:r>
               <w:t>Change file language</w:t>
@@ -1764,6 +1749,9 @@
             <w:r>
               <w:t>Insert cursor</w:t>
             </w:r>
+            <w:r>
+              <w:t>*</w:t>
+            </w:r>
           </w:p>
         </w:tc>
       </w:tr>
@@ -2189,6 +2177,11 @@
             <w:r>
               <w:t>Toggle editor layout</w:t>
             </w:r>
+            <w:r>
+              <w:t xml:space="preserve"> (horizontal/vertical)</w:t>
+            </w:r>
+            <w:bookmarkStart w:id="0" w:name="_GoBack"/>
+            <w:bookmarkEnd w:id="0"/>
           </w:p>
         </w:tc>
       </w:tr>
@@ -2371,7 +2364,10 @@
               <w:cnfStyle w:val="000000100000" w:firstRow="0" w:lastRow="0" w:firstColumn="0" w:lastColumn="0" w:oddVBand="0" w:evenVBand="0" w:oddHBand="1" w:evenHBand="0" w:firstRowFirstColumn="0" w:firstRowLastColumn="0" w:lastRowFirstColumn="0" w:lastRowLastColumn="0"/>
             </w:pPr>
             <w:r>
-              <w:t>Show Git</w:t>
+              <w:t xml:space="preserve">Show </w:t>
+            </w:r>
+            <w:r>
+              <w:t>Source Control</w:t>
             </w:r>
           </w:p>
         </w:tc>
@@ -2604,7 +2600,10 @@
               <w:cnfStyle w:val="000000000000" w:firstRow="0" w:lastRow="0" w:firstColumn="0" w:lastColumn="0" w:oddVBand="0" w:evenVBand="0" w:oddHBand="0" w:evenHBand="0" w:firstRowFirstColumn="0" w:firstRowLastColumn="0" w:lastRowFirstColumn="0" w:lastRowLastColumn="0"/>
             </w:pPr>
             <w:r>
-              <w:t>Toggle Markdown preview</w:t>
+              <w:t>Open</w:t>
+            </w:r>
+            <w:r>
+              <w:t xml:space="preserve"> Markdown preview</w:t>
             </w:r>
           </w:p>
         </w:tc>
@@ -3679,7 +3678,10 @@
               <w:pStyle w:val="Tablekey"/>
             </w:pPr>
             <w:r>
-              <w:t>Ctrl+K Left</w:t>
+              <w:t xml:space="preserve">Ctrl+K </w:t>
+            </w:r>
+            <w:r>
+              <w:t>←</w:t>
             </w:r>
           </w:p>
         </w:tc>
@@ -3711,7 +3713,10 @@
               <w:pStyle w:val="Tablekey"/>
             </w:pPr>
             <w:r>
-              <w:t>Ctrl+K Right</w:t>
+              <w:t xml:space="preserve">Ctrl+K </w:t>
+            </w:r>
+            <w:r>
+              <w:t>→</w:t>
             </w:r>
           </w:p>
         </w:tc>
@@ -3905,7 +3910,7 @@
               <w:pStyle w:val="Tablekey"/>
             </w:pPr>
             <w:r>
-              <w:t>Ctrl+Alt+S</w:t>
+              <w:t>Ctrl+W</w:t>
             </w:r>
           </w:p>
         </w:tc>
@@ -3920,12 +3925,10 @@
               <w:cnfStyle w:val="000000100000" w:firstRow="0" w:lastRow="0" w:firstColumn="0" w:lastColumn="0" w:oddVBand="0" w:evenVBand="0" w:oddHBand="1" w:evenHBand="0" w:firstRowFirstColumn="0" w:firstRowLastColumn="0" w:lastRowFirstColumn="0" w:lastRowLastColumn="0"/>
             </w:pPr>
             <w:r>
-              <w:t>Save All</w:t>
-            </w:r>
-          </w:p>
-        </w:tc>
-        <w:bookmarkStart w:id="0" w:name="_GoBack"/>
-        <w:bookmarkEnd w:id="0"/>
+              <w:t>Close</w:t>
+            </w:r>
+          </w:p>
+        </w:tc>
       </w:tr>
       <w:tr>
         <w:tc>
@@ -3939,7 +3942,7 @@
               <w:pStyle w:val="Tablekey"/>
             </w:pPr>
             <w:r>
-              <w:t>Ctrl+W</w:t>
+              <w:t>Ctrl+K Ctrl+W</w:t>
             </w:r>
           </w:p>
         </w:tc>
@@ -3954,7 +3957,7 @@
               <w:cnfStyle w:val="000000000000" w:firstRow="0" w:lastRow="0" w:firstColumn="0" w:lastColumn="0" w:oddVBand="0" w:evenVBand="0" w:oddHBand="0" w:evenHBand="0" w:firstRowFirstColumn="0" w:firstRowLastColumn="0" w:lastRowFirstColumn="0" w:lastRowLastColumn="0"/>
             </w:pPr>
             <w:r>
-              <w:t>Close</w:t>
+              <w:t>Close All</w:t>
             </w:r>
           </w:p>
         </w:tc>
@@ -3974,7 +3977,7 @@
               <w:pStyle w:val="Tablekey"/>
             </w:pPr>
             <w:r>
-              <w:t>Ctrl+K Ctrl+W</w:t>
+              <w:t>Ctrl+Shift+T</w:t>
             </w:r>
           </w:p>
         </w:tc>
@@ -3989,7 +3992,7 @@
               <w:cnfStyle w:val="000000100000" w:firstRow="0" w:lastRow="0" w:firstColumn="0" w:lastColumn="0" w:oddVBand="0" w:evenVBand="0" w:oddHBand="1" w:evenHBand="0" w:firstRowFirstColumn="0" w:firstRowLastColumn="0" w:lastRowFirstColumn="0" w:lastRowLastColumn="0"/>
             </w:pPr>
             <w:r>
-              <w:t>Close All</w:t>
+              <w:t>Reopen closed editor</w:t>
             </w:r>
           </w:p>
         </w:tc>
@@ -4006,7 +4009,7 @@
               <w:pStyle w:val="Tablekey"/>
             </w:pPr>
             <w:r>
-              <w:t>Ctrl+Shift+T</w:t>
+              <w:t>Ctrl+K Enter</w:t>
             </w:r>
           </w:p>
         </w:tc>
@@ -4021,7 +4024,13 @@
               <w:cnfStyle w:val="000000000000" w:firstRow="0" w:lastRow="0" w:firstColumn="0" w:lastColumn="0" w:oddVBand="0" w:evenVBand="0" w:oddHBand="0" w:evenHBand="0" w:firstRowFirstColumn="0" w:firstRowLastColumn="0" w:lastRowFirstColumn="0" w:lastRowLastColumn="0"/>
             </w:pPr>
             <w:r>
-              <w:t>Reopen closed editor</w:t>
+              <w:t>Keep</w:t>
+            </w:r>
+            <w:r>
+              <w:t xml:space="preserve"> preview mode editor o</w:t>
+            </w:r>
+            <w:r>
+              <w:t>pen</w:t>
             </w:r>
           </w:p>
         </w:tc>
@@ -4041,7 +4050,7 @@
               <w:pStyle w:val="Tablekey"/>
             </w:pPr>
             <w:r>
-              <w:t>Ctrl+K Enter</w:t>
+              <w:t>Ctrl+Tab</w:t>
             </w:r>
           </w:p>
         </w:tc>
@@ -4056,7 +4065,7 @@
               <w:cnfStyle w:val="000000100000" w:firstRow="0" w:lastRow="0" w:firstColumn="0" w:lastColumn="0" w:oddVBand="0" w:evenVBand="0" w:oddHBand="1" w:evenHBand="0" w:firstRowFirstColumn="0" w:firstRowLastColumn="0" w:lastRowFirstColumn="0" w:lastRowLastColumn="0"/>
             </w:pPr>
             <w:r>
-              <w:t>Keep Open</w:t>
+              <w:t>Open next</w:t>
             </w:r>
           </w:p>
         </w:tc>
@@ -4073,7 +4082,7 @@
               <w:pStyle w:val="Tablekey"/>
             </w:pPr>
             <w:r>
-              <w:t>Ctrl+Tab</w:t>
+              <w:t>Ctrl+Shift+Tab</w:t>
             </w:r>
           </w:p>
         </w:tc>
@@ -4088,7 +4097,7 @@
               <w:cnfStyle w:val="000000000000" w:firstRow="0" w:lastRow="0" w:firstColumn="0" w:lastColumn="0" w:oddVBand="0" w:evenVBand="0" w:oddHBand="0" w:evenHBand="0" w:firstRowFirstColumn="0" w:firstRowLastColumn="0" w:lastRowFirstColumn="0" w:lastRowLastColumn="0"/>
             </w:pPr>
             <w:r>
-              <w:t>Open next</w:t>
+              <w:t>Open previous</w:t>
             </w:r>
           </w:p>
         </w:tc>
@@ -4108,7 +4117,7 @@
               <w:pStyle w:val="Tablekey"/>
             </w:pPr>
             <w:r>
-              <w:t>Ctrl+Shift+Tab</w:t>
+              <w:t>Ctrl+K P</w:t>
             </w:r>
           </w:p>
         </w:tc>
@@ -4123,7 +4132,7 @@
               <w:cnfStyle w:val="000000100000" w:firstRow="0" w:lastRow="0" w:firstColumn="0" w:lastColumn="0" w:oddVBand="0" w:evenVBand="0" w:oddHBand="1" w:evenHBand="0" w:firstRowFirstColumn="0" w:firstRowLastColumn="0" w:lastRowFirstColumn="0" w:lastRowLastColumn="0"/>
             </w:pPr>
             <w:r>
-              <w:t>Open previous</w:t>
+              <w:t>Copy path of active file</w:t>
             </w:r>
           </w:p>
         </w:tc>
@@ -4140,7 +4149,7 @@
               <w:pStyle w:val="Tablekey"/>
             </w:pPr>
             <w:r>
-              <w:t>Ctrl+K P</w:t>
+              <w:t>Ctrl+K R</w:t>
             </w:r>
           </w:p>
         </w:tc>
@@ -4155,7 +4164,7 @@
               <w:cnfStyle w:val="000000000000" w:firstRow="0" w:lastRow="0" w:firstColumn="0" w:lastColumn="0" w:oddVBand="0" w:evenVBand="0" w:oddHBand="0" w:evenHBand="0" w:firstRowFirstColumn="0" w:firstRowLastColumn="0" w:lastRowFirstColumn="0" w:lastRowLastColumn="0"/>
             </w:pPr>
             <w:r>
-              <w:t>Copy path of active file</w:t>
+              <w:t>Reveal active file in Explorer</w:t>
             </w:r>
           </w:p>
         </w:tc>
@@ -4175,7 +4184,7 @@
               <w:pStyle w:val="Tablekey"/>
             </w:pPr>
             <w:r>
-              <w:t>Ctrl+K R</w:t>
+              <w:t>Ctrl+K O</w:t>
             </w:r>
           </w:p>
         </w:tc>
@@ -4188,38 +4197,6 @@
             <w:pPr>
               <w:pStyle w:val="Table"/>
               <w:cnfStyle w:val="000000100000" w:firstRow="0" w:lastRow="0" w:firstColumn="0" w:lastColumn="0" w:oddVBand="0" w:evenVBand="0" w:oddHBand="1" w:evenHBand="0" w:firstRowFirstColumn="0" w:firstRowLastColumn="0" w:lastRowFirstColumn="0" w:lastRowLastColumn="0"/>
-            </w:pPr>
-            <w:r>
-              <w:t>Reveal active file in Explorer</w:t>
-            </w:r>
-          </w:p>
-        </w:tc>
-      </w:tr>
-      <w:tr>
-        <w:tc>
-          <w:tcPr>
-            <w:cnfStyle w:val="001000000000" w:firstRow="0" w:lastRow="0" w:firstColumn="1" w:lastColumn="0" w:oddVBand="0" w:evenVBand="0" w:oddHBand="0" w:evenHBand="0" w:firstRowFirstColumn="0" w:firstRowLastColumn="0" w:lastRowFirstColumn="0" w:lastRowLastColumn="0"/>
-            <w:tcW w:w="1612" w:type="dxa"/>
-            <w:hideMark/>
-          </w:tcPr>
-          <w:p>
-            <w:pPr>
-              <w:pStyle w:val="Tablekey"/>
-            </w:pPr>
-            <w:r>
-              <w:t>Ctrl+K O</w:t>
-            </w:r>
-          </w:p>
-        </w:tc>
-        <w:tc>
-          <w:tcPr>
-            <w:tcW w:w="2948" w:type="dxa"/>
-            <w:hideMark/>
-          </w:tcPr>
-          <w:p>
-            <w:pPr>
-              <w:pStyle w:val="Table"/>
-              <w:cnfStyle w:val="000000000000" w:firstRow="0" w:lastRow="0" w:firstColumn="0" w:lastColumn="0" w:oddVBand="0" w:evenVBand="0" w:oddHBand="0" w:evenHBand="0" w:firstRowFirstColumn="0" w:firstRowLastColumn="0" w:lastRowFirstColumn="0" w:lastRowLastColumn="0"/>
             </w:pPr>
             <w:r>
               <w:t>Show active file in new window/instance</w:t>
@@ -4785,16 +4762,16 @@
         <mc:AlternateContent>
           <mc:Choice Requires="wps">
             <w:drawing>
-              <wp:anchor distT="45720" distB="45720" distL="114300" distR="114300" simplePos="0" relativeHeight="251663360" behindDoc="0" locked="0" layoutInCell="1" allowOverlap="1" wp14:anchorId="55959984" wp14:editId="6AD3E99E">
+              <wp:anchor distT="45720" distB="45720" distL="114300" distR="114300" simplePos="0" relativeHeight="251663360" behindDoc="0" locked="0" layoutInCell="1" allowOverlap="1" wp14:anchorId="55959984" wp14:editId="062C43E1">
                 <wp:simplePos x="0" y="0"/>
                 <wp:positionH relativeFrom="margin">
-                  <wp:posOffset>6680835</wp:posOffset>
+                  <wp:posOffset>6667500</wp:posOffset>
                 </wp:positionH>
                 <wp:positionV relativeFrom="paragraph">
-                  <wp:posOffset>128905</wp:posOffset>
+                  <wp:posOffset>581025</wp:posOffset>
                 </wp:positionV>
-                <wp:extent cx="2886075" cy="678815"/>
-                <wp:effectExtent l="0" t="0" r="9525" b="6985"/>
+                <wp:extent cx="2886075" cy="447675"/>
+                <wp:effectExtent l="0" t="0" r="9525" b="9525"/>
                 <wp:wrapNone/>
                 <wp:docPr id="2" name="Text Box 2"/>
                 <wp:cNvGraphicFramePr>
@@ -4809,7 +4786,7 @@
                       <wps:spPr bwMode="auto">
                         <a:xfrm>
                           <a:off x="0" y="0"/>
-                          <a:ext cx="2886075" cy="678815"/>
+                          <a:ext cx="2886075" cy="447675"/>
                         </a:xfrm>
                         <a:prstGeom prst="rect">
                           <a:avLst/>
@@ -4834,23 +4811,14 @@
                               <w:rPr>
                                 <w:sz w:val="16"/>
                               </w:rPr>
-                              <w:t>O</w:t>
+                              <w:t>*</w:t>
                             </w:r>
                             <w:r>
                               <w:rPr>
                                 <w:sz w:val="16"/>
                               </w:rPr>
-                              <w:t xml:space="preserve">ther operating systems’ keyboard shortcuts and additional unassigned shortcuts available at </w:t>
+                              <w:t xml:space="preserve"> The Alt+Click gesture may not work on some Linux distributions. You can change the modifier key for the Insert cursor command to Ctrl+Click with the “editor.multiCursorModifier” setting“.</w:t>
                             </w:r>
-                            <w:hyperlink r:id="rId9" w:history="1">
-                              <w:r>
-                                <w:rPr>
-                                  <w:rStyle w:val="Hyperlink"/>
-                                  <w:sz w:val="16"/>
-                                </w:rPr>
-                                <w:t>aka.ms/vscodekeybindings</w:t>
-                              </w:r>
-                            </w:hyperlink>
                           </w:p>
                         </w:txbxContent>
                       </wps:txbx>
@@ -4869,9 +4837,9 @@
               </wp:anchor>
             </w:drawing>
           </mc:Choice>
-          <mc:Fallback xmlns:mo="http://schemas.microsoft.com/office/mac/office/2008/main" xmlns:mv="urn:schemas-microsoft-com:mac:vml">
+          <mc:Fallback>
             <w:pict>
-              <v:shape w14:anchorId="55959984" id="_x0000_s1027" type="#_x0000_t202" style="position:absolute;margin-left:526.05pt;margin-top:10.15pt;width:227.25pt;height:53.45pt;z-index:251663360;visibility:visible;mso-wrap-style:square;mso-width-percent:0;mso-height-percent:0;mso-wrap-distance-left:9pt;mso-wrap-distance-top:3.6pt;mso-wrap-distance-right:9pt;mso-wrap-distance-bottom:3.6pt;mso-position-horizontal:absolute;mso-position-horizontal-relative:margin;mso-position-vertical:absolute;mso-position-vertical-relative:text;mso-width-percent:0;mso-height-percent:0;mso-width-relative:margin;mso-height-relative:margin;v-text-anchor:bottom" o:gfxdata="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" filled="f" stroked="f">
+              <v:shape w14:anchorId="55959984" id="_x0000_s1027" type="#_x0000_t202" style="position:absolute;margin-left:525pt;margin-top:45.75pt;width:227.25pt;height:35.25pt;z-index:251663360;visibility:visible;mso-wrap-style:square;mso-width-percent:0;mso-height-percent:0;mso-wrap-distance-left:9pt;mso-wrap-distance-top:3.6pt;mso-wrap-distance-right:9pt;mso-wrap-distance-bottom:3.6pt;mso-position-horizontal:absolute;mso-position-horizontal-relative:margin;mso-position-vertical:absolute;mso-position-vertical-relative:text;mso-width-percent:0;mso-height-percent:0;mso-width-relative:margin;mso-height-relative:margin;v-text-anchor:bottom" o:gfxdata="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" filled="f" stroked="f">
                 <v:textbox inset="0,0,0,0">
                   <w:txbxContent>
                     <w:p>
@@ -4884,32 +4852,14 @@
                         <w:rPr>
                           <w:sz w:val="16"/>
                         </w:rPr>
-                        <w:t>O</w:t>
+                        <w:t>*</w:t>
                       </w:r>
                       <w:r>
                         <w:rPr>
                           <w:sz w:val="16"/>
                         </w:rPr>
-                        <w:t xml:space="preserve">ther operating systems’ keyboard shortcuts and additional unassigned shortcuts available at </w:t>
+                        <w:t xml:space="preserve"> The Alt+Click gesture may not work on some Linux distributions. You can change the modifier key for the Insert cursor command to Ctrl+Click with the “editor.multiCursorModifier” setting“.</w:t>
                       </w:r>
-                      <w:hyperlink r:id="rId10" w:history="1">
-                        <w:r>
-                          <w:rPr>
-                            <w:rStyle w:val="Hyperlink"/>
-                            <w:sz w:val="16"/>
-                          </w:rPr>
-                          <w:t>aka.ms/</w:t>
-                        </w:r>
-                        <w:proofErr w:type="spellStart"/>
-                        <w:r>
-                          <w:rPr>
-                            <w:rStyle w:val="Hyperlink"/>
-                            <w:sz w:val="16"/>
-                          </w:rPr>
-                          <w:t>vscodekeybindings</w:t>
-                        </w:r>
-                        <w:proofErr w:type="spellEnd"/>
-                      </w:hyperlink>
                     </w:p>
                   </w:txbxContent>
                 </v:textbox>
@@ -4978,6 +4928,241 @@
     </w:p>
   </w:footnote>
 </w:footnotes>
+</file>
+
+<file path=word/numbering.xml><?xml version="1.0" encoding="utf-8"?>
+<w:numbering xmlns:wpc="http://schemas.microsoft.com/office/word/2010/wordprocessingCanvas" xmlns:mc="http://schemas.openxmlformats.org/markup-compatibility/2006" xmlns:o="urn:schemas-microsoft-com:office:office" xmlns:r="http://schemas.openxmlformats.org/officeDocument/2006/relationships" xmlns:m="http://schemas.openxmlformats.org/officeDocument/2006/math" xmlns:v="urn:schemas-microsoft-com:vml" xmlns:wp14="http://schemas.microsoft.com/office/word/2010/wordprocessingDrawing" xmlns:wp="http://schemas.openxmlformats.org/drawingml/2006/wordprocessingDrawing" xmlns:w10="urn:schemas-microsoft-com:office:word" xmlns:w="http://schemas.openxmlformats.org/wordprocessingml/2006/main" xmlns:w14="http://schemas.microsoft.com/office/word/2010/wordml" xmlns:w15="http://schemas.microsoft.com/office/word/2012/wordml" xmlns:wpg="http://schemas.microsoft.com/office/word/2010/wordprocessingGroup" xmlns:wpi="http://schemas.microsoft.com/office/word/2010/wordprocessingInk" xmlns:wne="http://schemas.microsoft.com/office/word/2006/wordml" xmlns:wps="http://schemas.microsoft.com/office/word/2010/wordprocessingShape" mc:Ignorable="w14 w15 wp14">
+  <w:abstractNum w:abstractNumId="0" w15:restartNumberingAfterBreak="0">
+    <w:nsid w:val="56BE108D"/>
+    <w:multiLevelType w:val="hybridMultilevel"/>
+    <w:tmpl w:val="9474985E"/>
+    <w:lvl w:ilvl="0" w:tplc="B5F409DC">
+      <w:numFmt w:val="bullet"/>
+      <w:lvlText w:val=""/>
+      <w:lvlJc w:val="left"/>
+      <w:pPr>
+        <w:ind w:left="720" w:hanging="360"/>
+      </w:pPr>
+      <w:rPr>
+        <w:rFonts w:ascii="Symbol" w:eastAsiaTheme="minorHAnsi" w:hAnsi="Symbol" w:cstheme="minorBidi" w:hint="default"/>
+      </w:rPr>
+    </w:lvl>
+    <w:lvl w:ilvl="1" w:tplc="04090003" w:tentative="1">
+      <w:start w:val="1"/>
+      <w:numFmt w:val="bullet"/>
+      <w:lvlText w:val="o"/>
+      <w:lvlJc w:val="left"/>
+      <w:pPr>
+        <w:ind w:left="1440" w:hanging="360"/>
+      </w:pPr>
+      <w:rPr>
+        <w:rFonts w:ascii="Courier New" w:hAnsi="Courier New" w:cs="Courier New" w:hint="default"/>
+      </w:rPr>
+    </w:lvl>
+    <w:lvl w:ilvl="2" w:tplc="04090005" w:tentative="1">
+      <w:start w:val="1"/>
+      <w:numFmt w:val="bullet"/>
+      <w:lvlText w:val=""/>
+      <w:lvlJc w:val="left"/>
+      <w:pPr>
+        <w:ind w:left="2160" w:hanging="360"/>
+      </w:pPr>
+      <w:rPr>
+        <w:rFonts w:ascii="Wingdings" w:hAnsi="Wingdings" w:hint="default"/>
+      </w:rPr>
+    </w:lvl>
+    <w:lvl w:ilvl="3" w:tplc="04090001" w:tentative="1">
+      <w:start w:val="1"/>
+      <w:numFmt w:val="bullet"/>
+      <w:lvlText w:val=""/>
+      <w:lvlJc w:val="left"/>
+      <w:pPr>
+        <w:ind w:left="2880" w:hanging="360"/>
+      </w:pPr>
+      <w:rPr>
+        <w:rFonts w:ascii="Symbol" w:hAnsi="Symbol" w:hint="default"/>
+      </w:rPr>
+    </w:lvl>
+    <w:lvl w:ilvl="4" w:tplc="04090003" w:tentative="1">
+      <w:start w:val="1"/>
+      <w:numFmt w:val="bullet"/>
+      <w:lvlText w:val="o"/>
+      <w:lvlJc w:val="left"/>
+      <w:pPr>
+        <w:ind w:left="3600" w:hanging="360"/>
+      </w:pPr>
+      <w:rPr>
+        <w:rFonts w:ascii="Courier New" w:hAnsi="Courier New" w:cs="Courier New" w:hint="default"/>
+      </w:rPr>
+    </w:lvl>
+    <w:lvl w:ilvl="5" w:tplc="04090005" w:tentative="1">
+      <w:start w:val="1"/>
+      <w:numFmt w:val="bullet"/>
+      <w:lvlText w:val=""/>
+      <w:lvlJc w:val="left"/>
+      <w:pPr>
+        <w:ind w:left="4320" w:hanging="360"/>
+      </w:pPr>
+      <w:rPr>
+        <w:rFonts w:ascii="Wingdings" w:hAnsi="Wingdings" w:hint="default"/>
+      </w:rPr>
+    </w:lvl>
+    <w:lvl w:ilvl="6" w:tplc="04090001" w:tentative="1">
+      <w:start w:val="1"/>
+      <w:numFmt w:val="bullet"/>
+      <w:lvlText w:val=""/>
+      <w:lvlJc w:val="left"/>
+      <w:pPr>
+        <w:ind w:left="5040" w:hanging="360"/>
+      </w:pPr>
+      <w:rPr>
+        <w:rFonts w:ascii="Symbol" w:hAnsi="Symbol" w:hint="default"/>
+      </w:rPr>
+    </w:lvl>
+    <w:lvl w:ilvl="7" w:tplc="04090003" w:tentative="1">
+      <w:start w:val="1"/>
+      <w:numFmt w:val="bullet"/>
+      <w:lvlText w:val="o"/>
+      <w:lvlJc w:val="left"/>
+      <w:pPr>
+        <w:ind w:left="5760" w:hanging="360"/>
+      </w:pPr>
+      <w:rPr>
+        <w:rFonts w:ascii="Courier New" w:hAnsi="Courier New" w:cs="Courier New" w:hint="default"/>
+      </w:rPr>
+    </w:lvl>
+    <w:lvl w:ilvl="8" w:tplc="04090005" w:tentative="1">
+      <w:start w:val="1"/>
+      <w:numFmt w:val="bullet"/>
+      <w:lvlText w:val=""/>
+      <w:lvlJc w:val="left"/>
+      <w:pPr>
+        <w:ind w:left="6480" w:hanging="360"/>
+      </w:pPr>
+      <w:rPr>
+        <w:rFonts w:ascii="Wingdings" w:hAnsi="Wingdings" w:hint="default"/>
+      </w:rPr>
+    </w:lvl>
+  </w:abstractNum>
+  <w:abstractNum w:abstractNumId="1" w15:restartNumberingAfterBreak="0">
+    <w:nsid w:val="6E836C35"/>
+    <w:multiLevelType w:val="hybridMultilevel"/>
+    <w:tmpl w:val="6428D61E"/>
+    <w:lvl w:ilvl="0" w:tplc="16A4DC28">
+      <w:numFmt w:val="bullet"/>
+      <w:lvlText w:val=""/>
+      <w:lvlJc w:val="left"/>
+      <w:pPr>
+        <w:ind w:left="720" w:hanging="360"/>
+      </w:pPr>
+      <w:rPr>
+        <w:rFonts w:ascii="Symbol" w:eastAsiaTheme="minorHAnsi" w:hAnsi="Symbol" w:cstheme="minorBidi" w:hint="default"/>
+      </w:rPr>
+    </w:lvl>
+    <w:lvl w:ilvl="1" w:tplc="04090003" w:tentative="1">
+      <w:start w:val="1"/>
+      <w:numFmt w:val="bullet"/>
+      <w:lvlText w:val="o"/>
+      <w:lvlJc w:val="left"/>
+      <w:pPr>
+        <w:ind w:left="1440" w:hanging="360"/>
+      </w:pPr>
+      <w:rPr>
+        <w:rFonts w:ascii="Courier New" w:hAnsi="Courier New" w:cs="Courier New" w:hint="default"/>
+      </w:rPr>
+    </w:lvl>
+    <w:lvl w:ilvl="2" w:tplc="04090005" w:tentative="1">
+      <w:start w:val="1"/>
+      <w:numFmt w:val="bullet"/>
+      <w:lvlText w:val=""/>
+      <w:lvlJc w:val="left"/>
+      <w:pPr>
+        <w:ind w:left="2160" w:hanging="360"/>
+      </w:pPr>
+      <w:rPr>
+        <w:rFonts w:ascii="Wingdings" w:hAnsi="Wingdings" w:hint="default"/>
+      </w:rPr>
+    </w:lvl>
+    <w:lvl w:ilvl="3" w:tplc="04090001" w:tentative="1">
+      <w:start w:val="1"/>
+      <w:numFmt w:val="bullet"/>
+      <w:lvlText w:val=""/>
+      <w:lvlJc w:val="left"/>
+      <w:pPr>
+        <w:ind w:left="2880" w:hanging="360"/>
+      </w:pPr>
+      <w:rPr>
+        <w:rFonts w:ascii="Symbol" w:hAnsi="Symbol" w:hint="default"/>
+      </w:rPr>
+    </w:lvl>
+    <w:lvl w:ilvl="4" w:tplc="04090003" w:tentative="1">
+      <w:start w:val="1"/>
+      <w:numFmt w:val="bullet"/>
+      <w:lvlText w:val="o"/>
+      <w:lvlJc w:val="left"/>
+      <w:pPr>
+        <w:ind w:left="3600" w:hanging="360"/>
+      </w:pPr>
+      <w:rPr>
+        <w:rFonts w:ascii="Courier New" w:hAnsi="Courier New" w:cs="Courier New" w:hint="default"/>
+      </w:rPr>
+    </w:lvl>
+    <w:lvl w:ilvl="5" w:tplc="04090005" w:tentative="1">
+      <w:start w:val="1"/>
+      <w:numFmt w:val="bullet"/>
+      <w:lvlText w:val=""/>
+      <w:lvlJc w:val="left"/>
+      <w:pPr>
+        <w:ind w:left="4320" w:hanging="360"/>
+      </w:pPr>
+      <w:rPr>
+        <w:rFonts w:ascii="Wingdings" w:hAnsi="Wingdings" w:hint="default"/>
+      </w:rPr>
+    </w:lvl>
+    <w:lvl w:ilvl="6" w:tplc="04090001" w:tentative="1">
+      <w:start w:val="1"/>
+      <w:numFmt w:val="bullet"/>
+      <w:lvlText w:val=""/>
+      <w:lvlJc w:val="left"/>
+      <w:pPr>
+        <w:ind w:left="5040" w:hanging="360"/>
+      </w:pPr>
+      <w:rPr>
+        <w:rFonts w:ascii="Symbol" w:hAnsi="Symbol" w:hint="default"/>
+      </w:rPr>
+    </w:lvl>
+    <w:lvl w:ilvl="7" w:tplc="04090003" w:tentative="1">
+      <w:start w:val="1"/>
+      <w:numFmt w:val="bullet"/>
+      <w:lvlText w:val="o"/>
+      <w:lvlJc w:val="left"/>
+      <w:pPr>
+        <w:ind w:left="5760" w:hanging="360"/>
+      </w:pPr>
+      <w:rPr>
+        <w:rFonts w:ascii="Courier New" w:hAnsi="Courier New" w:cs="Courier New" w:hint="default"/>
+      </w:rPr>
+    </w:lvl>
+    <w:lvl w:ilvl="8" w:tplc="04090005" w:tentative="1">
+      <w:start w:val="1"/>
+      <w:numFmt w:val="bullet"/>
+      <w:lvlText w:val=""/>
+      <w:lvlJc w:val="left"/>
+      <w:pPr>
+        <w:ind w:left="6480" w:hanging="360"/>
+      </w:pPr>
+      <w:rPr>
+        <w:rFonts w:ascii="Wingdings" w:hAnsi="Wingdings" w:hint="default"/>
+      </w:rPr>
+    </w:lvl>
+  </w:abstractNum>
+  <w:num w:numId="1">
+    <w:abstractNumId w:val="1"/>
+  </w:num>
+  <w:num w:numId="2">
+    <w:abstractNumId w:val="0"/>
+  </w:num>
+</w:numbering>
 </file>
 
 <file path=word/styles.xml><?xml version="1.0" encoding="utf-8"?>
@@ -5832,6 +6017,17 @@
       <w:szCs w:val="43"/>
     </w:rPr>
   </w:style>
+  <w:style w:type="paragraph" w:styleId="ListParagraph">
+    <w:name w:val="List Paragraph"/>
+    <w:basedOn w:val="Normal"/>
+    <w:uiPriority w:val="34"/>
+    <w:qFormat/>
+    <w:rsid w:val="002C4E92"/>
+    <w:pPr>
+      <w:ind w:left="720"/>
+      <w:contextualSpacing/>
+    </w:pPr>
+  </w:style>
 </w:styles>
 </file>
 
@@ -6101,7 +6297,7 @@
 </file>
 
 <file path=customXml/itemProps1.xml><?xml version="1.0" encoding="utf-8"?>
-<ds:datastoreItem xmlns:ds="http://schemas.openxmlformats.org/officeDocument/2006/customXml" ds:itemID="{FBC305E7-CAB0-45E9-8144-38D3D4571672}">
+<ds:datastoreItem xmlns:ds="http://schemas.openxmlformats.org/officeDocument/2006/customXml" ds:itemID="{A68924A9-9D4E-45FC-8D8D-2EAE5064B4C8}">
   <ds:schemaRefs>
     <ds:schemaRef ds:uri="http://schemas.openxmlformats.org/officeDocument/2006/bibliography"/>
   </ds:schemaRefs>

</xml_diff>

<commit_message>
Remove extra quote mark
</commit_message>
<xml_diff>
--- a/docs/customization/keyboard-shortcuts-linux.docx
+++ b/docs/customization/keyboard-shortcuts-linux.docx
@@ -177,7 +177,7 @@
                     <a:blip r:embed="rId8">
                       <a:extLst>
                         <a:ext uri="{96DAC541-7B7A-43D3-8B79-37D633B846F1}">
-                          <asvg:svgBlip xmlns="" xmlns:cx="http://schemas.microsoft.com/office/drawing/2014/chartex" xmlns:cx1="http://schemas.microsoft.com/office/drawing/2015/9/8/chartex" xmlns:cx2="http://schemas.microsoft.com/office/drawing/2015/10/21/chartex" xmlns:cx3="http://schemas.microsoft.com/office/drawing/2016/5/9/chartex" xmlns:cx4="http://schemas.microsoft.com/office/drawing/2016/5/10/chartex" xmlns:cx5="http://schemas.microsoft.com/office/drawing/2016/5/11/chartex" xmlns:o="urn:schemas-microsoft-com:office:office" xmlns:v="urn:schemas-microsoft-com:vml" xmlns:w10="urn:schemas-microsoft-com:office:word" xmlns:w="http://schemas.openxmlformats.org/wordprocessingml/2006/main" xmlns:w16se="http://schemas.microsoft.com/office/word/2015/wordml/symex" xmlns:asvg="http://schemas.microsoft.com/office/drawing/2016/SVG/main" xmlns:mv="urn:schemas-microsoft-com:mac:vml" xmlns:mo="http://schemas.microsoft.com/office/mac/office/2008/main" r:embed="rId9"/>
+                          <asvg:svgBlip xmlns:mo="http://schemas.microsoft.com/office/mac/office/2008/main" xmlns:mv="urn:schemas-microsoft-com:mac:vml" xmlns:asvg="http://schemas.microsoft.com/office/drawing/2016/SVG/main" xmlns:w16se="http://schemas.microsoft.com/office/word/2015/wordml/symex" xmlns:w="http://schemas.openxmlformats.org/wordprocessingml/2006/main" xmlns:w10="urn:schemas-microsoft-com:office:word" xmlns:v="urn:schemas-microsoft-com:vml" xmlns:o="urn:schemas-microsoft-com:office:office" xmlns:cx5="http://schemas.microsoft.com/office/drawing/2016/5/11/chartex" xmlns:cx4="http://schemas.microsoft.com/office/drawing/2016/5/10/chartex" xmlns:cx3="http://schemas.microsoft.com/office/drawing/2016/5/9/chartex" xmlns:cx2="http://schemas.microsoft.com/office/drawing/2015/10/21/chartex" xmlns:cx1="http://schemas.microsoft.com/office/drawing/2015/9/8/chartex" xmlns:cx="http://schemas.microsoft.com/office/drawing/2014/chartex" xmlns="" r:embed="rId9"/>
                         </a:ext>
                       </a:extLst>
                     </a:blip>
@@ -2180,8 +2180,6 @@
             <w:r>
               <w:t xml:space="preserve"> (horizontal/vertical)</w:t>
             </w:r>
-            <w:bookmarkStart w:id="0" w:name="_GoBack"/>
-            <w:bookmarkEnd w:id="0"/>
           </w:p>
         </w:tc>
       </w:tr>
@@ -4817,7 +4815,21 @@
                               <w:rPr>
                                 <w:sz w:val="16"/>
                               </w:rPr>
-                              <w:t xml:space="preserve"> The Alt+Click gesture may not work on some Linux distributions. You can change the modifier key for the Insert cursor command to Ctrl+Click with the “editor.multiCursorModifier” setting“.</w:t>
+                              <w:t xml:space="preserve"> The Alt+Click gesture may not work on some Linux distributions. You can change the modifier key for the Insert cursor command to Ctrl+Click with the “editor.multiCursorModifier” setting</w:t>
+                            </w:r>
+                            <w:r>
+                              <w:rPr>
+                                <w:sz w:val="16"/>
+                              </w:rPr>
+                              <w:t>s</w:t>
+                            </w:r>
+                            <w:bookmarkStart w:id="0" w:name="_GoBack"/>
+                            <w:bookmarkEnd w:id="0"/>
+                            <w:r>
+                              <w:rPr>
+                                <w:sz w:val="16"/>
+                              </w:rPr>
+                              <w:t>.</w:t>
                             </w:r>
                           </w:p>
                         </w:txbxContent>
@@ -4839,7 +4851,11 @@
           </mc:Choice>
           <mc:Fallback>
             <w:pict>
-              <v:shape w14:anchorId="55959984" id="_x0000_s1027" type="#_x0000_t202" style="position:absolute;margin-left:525pt;margin-top:45.75pt;width:227.25pt;height:35.25pt;z-index:251663360;visibility:visible;mso-wrap-style:square;mso-width-percent:0;mso-height-percent:0;mso-wrap-distance-left:9pt;mso-wrap-distance-top:3.6pt;mso-wrap-distance-right:9pt;mso-wrap-distance-bottom:3.6pt;mso-position-horizontal:absolute;mso-position-horizontal-relative:margin;mso-position-vertical:absolute;mso-position-vertical-relative:text;mso-width-percent:0;mso-height-percent:0;mso-width-relative:margin;mso-height-relative:margin;v-text-anchor:bottom" o:gfxdata="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" filled="f" stroked="f">
+              <v:shapetype w14:anchorId="55959984" id="_x0000_t202" coordsize="21600,21600" o:spt="202" path="m,l,21600r21600,l21600,xe">
+                <v:stroke joinstyle="miter"/>
+                <v:path gradientshapeok="t" o:connecttype="rect"/>
+              </v:shapetype>
+              <v:shape id="_x0000_s1027" type="#_x0000_t202" style="position:absolute;margin-left:525pt;margin-top:45.75pt;width:227.25pt;height:35.25pt;z-index:251663360;visibility:visible;mso-wrap-style:square;mso-width-percent:0;mso-height-percent:0;mso-wrap-distance-left:9pt;mso-wrap-distance-top:3.6pt;mso-wrap-distance-right:9pt;mso-wrap-distance-bottom:3.6pt;mso-position-horizontal:absolute;mso-position-horizontal-relative:margin;mso-position-vertical:absolute;mso-position-vertical-relative:text;mso-width-percent:0;mso-height-percent:0;mso-width-relative:margin;mso-height-relative:margin;v-text-anchor:bottom" o:gfxdata="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" filled="f" stroked="f">
                 <v:textbox inset="0,0,0,0">
                   <w:txbxContent>
                     <w:p>
@@ -4858,7 +4874,21 @@
                         <w:rPr>
                           <w:sz w:val="16"/>
                         </w:rPr>
-                        <w:t xml:space="preserve"> The Alt+Click gesture may not work on some Linux distributions. You can change the modifier key for the Insert cursor command to Ctrl+Click with the “editor.multiCursorModifier” setting“.</w:t>
+                        <w:t xml:space="preserve"> The Alt+Click gesture may not work on some Linux distributions. You can change the modifier key for the Insert cursor command to Ctrl+Click with the “editor.multiCursorModifier” setting</w:t>
+                      </w:r>
+                      <w:r>
+                        <w:rPr>
+                          <w:sz w:val="16"/>
+                        </w:rPr>
+                        <w:t>s</w:t>
+                      </w:r>
+                      <w:bookmarkStart w:id="1" w:name="_GoBack"/>
+                      <w:bookmarkEnd w:id="1"/>
+                      <w:r>
+                        <w:rPr>
+                          <w:sz w:val="16"/>
+                        </w:rPr>
+                        <w:t>.</w:t>
                       </w:r>
                     </w:p>
                   </w:txbxContent>
@@ -6297,7 +6327,7 @@
 </file>
 
 <file path=customXml/itemProps1.xml><?xml version="1.0" encoding="utf-8"?>
-<ds:datastoreItem xmlns:ds="http://schemas.openxmlformats.org/officeDocument/2006/customXml" ds:itemID="{A68924A9-9D4E-45FC-8D8D-2EAE5064B4C8}">
+<ds:datastoreItem xmlns:ds="http://schemas.openxmlformats.org/officeDocument/2006/customXml" ds:itemID="{DF3C4788-AC79-43D4-BD02-A415839F155D}">
   <ds:schemaRefs>
     <ds:schemaRef ds:uri="http://schemas.openxmlformats.org/officeDocument/2006/bibliography"/>
   </ds:schemaRefs>

</xml_diff>

<commit_message>
Remove Emmet Tab short cut
</commit_message>
<xml_diff>
--- a/docs/customization/keyboard-shortcuts-linux.docx
+++ b/docs/customization/keyboard-shortcuts-linux.docx
@@ -177,7 +177,7 @@
                     <a:blip r:embed="rId8">
                       <a:extLst>
                         <a:ext uri="{96DAC541-7B7A-43D3-8B79-37D633B846F1}">
-                          <asvg:svgBlip xmlns="" xmlns:cx="http://schemas.microsoft.com/office/drawing/2014/chartex" xmlns:cx1="http://schemas.microsoft.com/office/drawing/2015/9/8/chartex" xmlns:cx2="http://schemas.microsoft.com/office/drawing/2015/10/21/chartex" xmlns:cx3="http://schemas.microsoft.com/office/drawing/2016/5/9/chartex" xmlns:cx4="http://schemas.microsoft.com/office/drawing/2016/5/10/chartex" xmlns:cx5="http://schemas.microsoft.com/office/drawing/2016/5/11/chartex" xmlns:o="urn:schemas-microsoft-com:office:office" xmlns:v="urn:schemas-microsoft-com:vml" xmlns:w10="urn:schemas-microsoft-com:office:word" xmlns:w="http://schemas.openxmlformats.org/wordprocessingml/2006/main" xmlns:w16se="http://schemas.microsoft.com/office/word/2015/wordml/symex" xmlns:asvg="http://schemas.microsoft.com/office/drawing/2016/SVG/main" xmlns:mv="urn:schemas-microsoft-com:mac:vml" xmlns:mo="http://schemas.microsoft.com/office/mac/office/2008/main" r:embed="rId9"/>
+                          <asvg:svgBlip xmlns:mo="http://schemas.microsoft.com/office/mac/office/2008/main" xmlns:mv="urn:schemas-microsoft-com:mac:vml" xmlns:asvg="http://schemas.microsoft.com/office/drawing/2016/SVG/main" xmlns:w16se="http://schemas.microsoft.com/office/word/2015/wordml/symex" xmlns:w="http://schemas.openxmlformats.org/wordprocessingml/2006/main" xmlns:w10="urn:schemas-microsoft-com:office:word" xmlns:v="urn:schemas-microsoft-com:vml" xmlns:o="urn:schemas-microsoft-com:office:office" xmlns:cx5="http://schemas.microsoft.com/office/drawing/2016/5/11/chartex" xmlns:cx4="http://schemas.microsoft.com/office/drawing/2016/5/10/chartex" xmlns:cx3="http://schemas.microsoft.com/office/drawing/2016/5/9/chartex" xmlns:cx2="http://schemas.microsoft.com/office/drawing/2015/10/21/chartex" xmlns:cx1="http://schemas.microsoft.com/office/drawing/2015/9/8/chartex" xmlns:cx="http://schemas.microsoft.com/office/drawing/2014/chartex" xmlns="" r:embed="rId9"/>
                         </a:ext>
                       </a:extLst>
                     </a:blip>
@@ -832,7 +832,6 @@
             <w:pPr>
               <w:pStyle w:val="Tablekey"/>
             </w:pPr>
-            <w:bookmarkStart w:id="0" w:name="_GoBack"/>
             <w:r>
               <w:t>Ctrl</w:t>
             </w:r>
@@ -901,7 +900,6 @@
           </w:p>
         </w:tc>
       </w:tr>
-      <w:bookmarkEnd w:id="0"/>
       <w:tr>
         <w:tc>
           <w:tcPr>
@@ -1344,8 +1342,10 @@
             <w:pPr>
               <w:pStyle w:val="Tablekey"/>
             </w:pPr>
-            <w:r>
-              <w:t>Tab</w:t>
+            <w:bookmarkStart w:id="0" w:name="_GoBack"/>
+            <w:bookmarkEnd w:id="0"/>
+            <w:r>
+              <w:t>Ctrl+Shift+I</w:t>
             </w:r>
           </w:p>
         </w:tc>
@@ -1360,7 +1360,7 @@
               <w:cnfStyle w:val="000000100000" w:firstRow="0" w:lastRow="0" w:firstColumn="0" w:lastColumn="0" w:oddVBand="0" w:evenVBand="0" w:oddHBand="1" w:evenHBand="0" w:firstRowFirstColumn="0" w:firstRowLastColumn="0" w:lastRowFirstColumn="0" w:lastRowLastColumn="0"/>
             </w:pPr>
             <w:r>
-              <w:t>Emmet expand abbreviation</w:t>
+              <w:t>Format document</w:t>
             </w:r>
           </w:p>
         </w:tc>
@@ -1377,7 +1377,7 @@
               <w:pStyle w:val="Tablekey"/>
             </w:pPr>
             <w:r>
-              <w:t>Ctrl+Shift+I</w:t>
+              <w:t>Ctrl+K Ctrl+F</w:t>
             </w:r>
           </w:p>
         </w:tc>
@@ -1392,7 +1392,7 @@
               <w:cnfStyle w:val="000000000000" w:firstRow="0" w:lastRow="0" w:firstColumn="0" w:lastColumn="0" w:oddVBand="0" w:evenVBand="0" w:oddHBand="0" w:evenHBand="0" w:firstRowFirstColumn="0" w:firstRowLastColumn="0" w:lastRowFirstColumn="0" w:lastRowLastColumn="0"/>
             </w:pPr>
             <w:r>
-              <w:t>Format document</w:t>
+              <w:t>Format selection</w:t>
             </w:r>
           </w:p>
         </w:tc>
@@ -1412,7 +1412,7 @@
               <w:pStyle w:val="Tablekey"/>
             </w:pPr>
             <w:r>
-              <w:t>Ctrl+K Ctrl+F</w:t>
+              <w:t>F12</w:t>
             </w:r>
           </w:p>
         </w:tc>
@@ -1427,7 +1427,7 @@
               <w:cnfStyle w:val="000000100000" w:firstRow="0" w:lastRow="0" w:firstColumn="0" w:lastColumn="0" w:oddVBand="0" w:evenVBand="0" w:oddHBand="1" w:evenHBand="0" w:firstRowFirstColumn="0" w:firstRowLastColumn="0" w:lastRowFirstColumn="0" w:lastRowLastColumn="0"/>
             </w:pPr>
             <w:r>
-              <w:t>Format selection</w:t>
+              <w:t>Go to Definition</w:t>
             </w:r>
           </w:p>
         </w:tc>
@@ -1444,7 +1444,7 @@
               <w:pStyle w:val="Tablekey"/>
             </w:pPr>
             <w:r>
-              <w:t>F12</w:t>
+              <w:t>Ctrl+Shift+F10</w:t>
             </w:r>
           </w:p>
         </w:tc>
@@ -1459,7 +1459,7 @@
               <w:cnfStyle w:val="000000000000" w:firstRow="0" w:lastRow="0" w:firstColumn="0" w:lastColumn="0" w:oddVBand="0" w:evenVBand="0" w:oddHBand="0" w:evenHBand="0" w:firstRowFirstColumn="0" w:firstRowLastColumn="0" w:lastRowFirstColumn="0" w:lastRowLastColumn="0"/>
             </w:pPr>
             <w:r>
-              <w:t>Go to Definition</w:t>
+              <w:t>Peek Definition</w:t>
             </w:r>
           </w:p>
         </w:tc>
@@ -1479,7 +1479,7 @@
               <w:pStyle w:val="Tablekey"/>
             </w:pPr>
             <w:r>
-              <w:t>Ctrl+Shift+F10</w:t>
+              <w:t>Ctrl+K F12</w:t>
             </w:r>
           </w:p>
         </w:tc>
@@ -1494,7 +1494,7 @@
               <w:cnfStyle w:val="000000100000" w:firstRow="0" w:lastRow="0" w:firstColumn="0" w:lastColumn="0" w:oddVBand="0" w:evenVBand="0" w:oddHBand="1" w:evenHBand="0" w:firstRowFirstColumn="0" w:firstRowLastColumn="0" w:lastRowFirstColumn="0" w:lastRowLastColumn="0"/>
             </w:pPr>
             <w:r>
-              <w:t>Peek Definition</w:t>
+              <w:t>Open Definition to the side</w:t>
             </w:r>
           </w:p>
         </w:tc>
@@ -1511,7 +1511,7 @@
               <w:pStyle w:val="Tablekey"/>
             </w:pPr>
             <w:r>
-              <w:t>Ctrl+K F12</w:t>
+              <w:t>Ctrl+.</w:t>
             </w:r>
           </w:p>
         </w:tc>
@@ -1526,7 +1526,7 @@
               <w:cnfStyle w:val="000000000000" w:firstRow="0" w:lastRow="0" w:firstColumn="0" w:lastColumn="0" w:oddVBand="0" w:evenVBand="0" w:oddHBand="0" w:evenHBand="0" w:firstRowFirstColumn="0" w:firstRowLastColumn="0" w:lastRowFirstColumn="0" w:lastRowLastColumn="0"/>
             </w:pPr>
             <w:r>
-              <w:t>Open Definition to the side</w:t>
+              <w:t>Quick Fix</w:t>
             </w:r>
           </w:p>
         </w:tc>
@@ -1546,7 +1546,7 @@
               <w:pStyle w:val="Tablekey"/>
             </w:pPr>
             <w:r>
-              <w:t>Ctrl+.</w:t>
+              <w:t>Shift+F12</w:t>
             </w:r>
           </w:p>
         </w:tc>
@@ -1561,7 +1561,7 @@
               <w:cnfStyle w:val="000000100000" w:firstRow="0" w:lastRow="0" w:firstColumn="0" w:lastColumn="0" w:oddVBand="0" w:evenVBand="0" w:oddHBand="1" w:evenHBand="0" w:firstRowFirstColumn="0" w:firstRowLastColumn="0" w:lastRowFirstColumn="0" w:lastRowLastColumn="0"/>
             </w:pPr>
             <w:r>
-              <w:t>Quick Fix</w:t>
+              <w:t>Show References</w:t>
             </w:r>
           </w:p>
         </w:tc>
@@ -1578,7 +1578,7 @@
               <w:pStyle w:val="Tablekey"/>
             </w:pPr>
             <w:r>
-              <w:t>Shift+F12</w:t>
+              <w:t>F2</w:t>
             </w:r>
           </w:p>
         </w:tc>
@@ -1593,7 +1593,7 @@
               <w:cnfStyle w:val="000000000000" w:firstRow="0" w:lastRow="0" w:firstColumn="0" w:lastColumn="0" w:oddVBand="0" w:evenVBand="0" w:oddHBand="0" w:evenHBand="0" w:firstRowFirstColumn="0" w:firstRowLastColumn="0" w:lastRowFirstColumn="0" w:lastRowLastColumn="0"/>
             </w:pPr>
             <w:r>
-              <w:t>Show References</w:t>
+              <w:t>Rename Symbol</w:t>
             </w:r>
           </w:p>
         </w:tc>
@@ -1613,7 +1613,7 @@
               <w:pStyle w:val="Tablekey"/>
             </w:pPr>
             <w:r>
-              <w:t>F2</w:t>
+              <w:t>Ctrl+K Ctrl+X</w:t>
             </w:r>
           </w:p>
         </w:tc>
@@ -1628,7 +1628,7 @@
               <w:cnfStyle w:val="000000100000" w:firstRow="0" w:lastRow="0" w:firstColumn="0" w:lastColumn="0" w:oddVBand="0" w:evenVBand="0" w:oddHBand="1" w:evenHBand="0" w:firstRowFirstColumn="0" w:firstRowLastColumn="0" w:lastRowFirstColumn="0" w:lastRowLastColumn="0"/>
             </w:pPr>
             <w:r>
-              <w:t>Rename Symbol</w:t>
+              <w:t>Trim trailing whitespace</w:t>
             </w:r>
           </w:p>
         </w:tc>
@@ -1645,7 +1645,7 @@
               <w:pStyle w:val="Tablekey"/>
             </w:pPr>
             <w:r>
-              <w:t>Ctrl+K Ctrl+X</w:t>
+              <w:t>Ctrl+K M</w:t>
             </w:r>
           </w:p>
         </w:tc>
@@ -1658,41 +1658,6 @@
             <w:pPr>
               <w:pStyle w:val="Table"/>
               <w:cnfStyle w:val="000000000000" w:firstRow="0" w:lastRow="0" w:firstColumn="0" w:lastColumn="0" w:oddVBand="0" w:evenVBand="0" w:oddHBand="0" w:evenHBand="0" w:firstRowFirstColumn="0" w:firstRowLastColumn="0" w:lastRowFirstColumn="0" w:lastRowLastColumn="0"/>
-            </w:pPr>
-            <w:r>
-              <w:t>Trim trailing whitespace</w:t>
-            </w:r>
-          </w:p>
-        </w:tc>
-      </w:tr>
-      <w:tr>
-        <w:trPr>
-          <w:cnfStyle w:val="000000100000" w:firstRow="0" w:lastRow="0" w:firstColumn="0" w:lastColumn="0" w:oddVBand="0" w:evenVBand="0" w:oddHBand="1" w:evenHBand="0" w:firstRowFirstColumn="0" w:firstRowLastColumn="0" w:lastRowFirstColumn="0" w:lastRowLastColumn="0"/>
-        </w:trPr>
-        <w:tc>
-          <w:tcPr>
-            <w:cnfStyle w:val="001000000000" w:firstRow="0" w:lastRow="0" w:firstColumn="1" w:lastColumn="0" w:oddVBand="0" w:evenVBand="0" w:oddHBand="0" w:evenHBand="0" w:firstRowFirstColumn="0" w:firstRowLastColumn="0" w:lastRowFirstColumn="0" w:lastRowLastColumn="0"/>
-            <w:tcW w:w="1614" w:type="dxa"/>
-            <w:hideMark/>
-          </w:tcPr>
-          <w:p>
-            <w:pPr>
-              <w:pStyle w:val="Tablekey"/>
-            </w:pPr>
-            <w:r>
-              <w:t>Ctrl+K M</w:t>
-            </w:r>
-          </w:p>
-        </w:tc>
-        <w:tc>
-          <w:tcPr>
-            <w:tcW w:w="2946" w:type="dxa"/>
-            <w:hideMark/>
-          </w:tcPr>
-          <w:p>
-            <w:pPr>
-              <w:pStyle w:val="Table"/>
-              <w:cnfStyle w:val="000000100000" w:firstRow="0" w:lastRow="0" w:firstColumn="0" w:lastColumn="0" w:oddVBand="0" w:evenVBand="0" w:oddHBand="1" w:evenHBand="0" w:firstRowFirstColumn="0" w:firstRowLastColumn="0" w:lastRowFirstColumn="0" w:lastRowLastColumn="0"/>
             </w:pPr>
             <w:r>
               <w:t>Change file language</w:t>
@@ -6301,7 +6266,7 @@
 </file>
 
 <file path=customXml/itemProps1.xml><?xml version="1.0" encoding="utf-8"?>
-<ds:datastoreItem xmlns:ds="http://schemas.openxmlformats.org/officeDocument/2006/customXml" ds:itemID="{0F61E3BE-0A23-4CEA-822A-F2D803C02D18}">
+<ds:datastoreItem xmlns:ds="http://schemas.openxmlformats.org/officeDocument/2006/customXml" ds:itemID="{1B58D1B4-AC0C-4393-A7F1-85B1A4C26E3B}">
   <ds:schemaRefs>
     <ds:schemaRef ds:uri="http://schemas.openxmlformats.org/officeDocument/2006/bibliography"/>
   </ds:schemaRefs>

</xml_diff>

<commit_message>
New logo for keyboard shortcut PDFs
</commit_message>
<xml_diff>
--- a/docs/customization/keyboard-shortcuts-linux.docx
+++ b/docs/customization/keyboard-shortcuts-linux.docx
@@ -10,13 +10,13 @@
         <mc:AlternateContent>
           <mc:Choice Requires="wps">
             <w:drawing>
-              <wp:anchor distT="45720" distB="45720" distL="114300" distR="114300" simplePos="0" relativeHeight="251661312" behindDoc="0" locked="0" layoutInCell="1" allowOverlap="1" wp14:anchorId="4489160A" wp14:editId="0CF4641B">
+              <wp:anchor distT="45720" distB="45720" distL="114300" distR="114300" simplePos="0" relativeHeight="251661312" behindDoc="0" locked="0" layoutInCell="1" allowOverlap="1" wp14:anchorId="4489160A" wp14:editId="63F33CB4">
                 <wp:simplePos x="0" y="0"/>
                 <wp:positionH relativeFrom="column">
-                  <wp:posOffset>537845</wp:posOffset>
+                  <wp:posOffset>499745</wp:posOffset>
                 </wp:positionH>
                 <wp:positionV relativeFrom="paragraph">
-                  <wp:posOffset>377825</wp:posOffset>
+                  <wp:posOffset>387350</wp:posOffset>
                 </wp:positionV>
                 <wp:extent cx="2179534" cy="302895"/>
                 <wp:effectExtent l="0" t="0" r="11430" b="1905"/>
@@ -108,7 +108,7 @@
                 <v:stroke joinstyle="miter"/>
                 <v:path gradientshapeok="t" o:connecttype="rect"/>
               </v:shapetype>
-              <v:shape id="Text Box 2" o:spid="_x0000_s1026" type="#_x0000_t202" style="position:absolute;margin-left:42.35pt;margin-top:29.75pt;width:171.6pt;height:23.85pt;z-index:251661312;visibility:visible;mso-wrap-style:square;mso-width-percent:0;mso-height-percent:0;mso-wrap-distance-left:9pt;mso-wrap-distance-top:3.6pt;mso-wrap-distance-right:9pt;mso-wrap-distance-bottom:3.6pt;mso-position-horizontal:absolute;mso-position-horizontal-relative:text;mso-position-vertical:absolute;mso-position-vertical-relative:text;mso-width-percent:0;mso-height-percent:0;mso-width-relative:margin;mso-height-relative:margin;v-text-anchor:top" o:gfxdata="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" filled="f" stroked="f">
+              <v:shape id="Text Box 2" o:spid="_x0000_s1026" type="#_x0000_t202" style="position:absolute;margin-left:39.35pt;margin-top:30.5pt;width:171.6pt;height:23.85pt;z-index:251661312;visibility:visible;mso-wrap-style:square;mso-width-percent:0;mso-height-percent:0;mso-wrap-distance-left:9pt;mso-wrap-distance-top:3.6pt;mso-wrap-distance-right:9pt;mso-wrap-distance-bottom:3.6pt;mso-position-horizontal:absolute;mso-position-horizontal-relative:text;mso-position-vertical:absolute;mso-position-vertical-relative:text;mso-width-percent:0;mso-height-percent:0;mso-width-relative:margin;mso-height-relative:margin;v-text-anchor:top" o:gfxdata="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" filled="f" stroked="f">
                 <v:textbox inset="0,0,0,0">
                   <w:txbxContent>
                     <w:p>
@@ -154,14 +154,15 @@
           </mc:Fallback>
         </mc:AlternateContent>
       </w:r>
+      <w:bookmarkStart w:id="0" w:name="_GoBack"/>
       <w:r>
         <w:rPr>
           <w:noProof/>
         </w:rPr>
         <w:drawing>
-          <wp:inline distT="0" distB="0" distL="0" distR="0" wp14:anchorId="6860DD9F" wp14:editId="77200015">
-            <wp:extent cx="2743200" cy="374650"/>
-            <wp:effectExtent l="0" t="0" r="0" b="6350"/>
+          <wp:inline distT="0" distB="0" distL="0" distR="0" wp14:anchorId="6860DD9F" wp14:editId="6F93B616">
+            <wp:extent cx="2733675" cy="410210"/>
+            <wp:effectExtent l="0" t="0" r="9525" b="8890"/>
             <wp:docPr id="1" name="Graphic 1"/>
             <wp:cNvGraphicFramePr>
               <a:graphicFrameLocks xmlns:a="http://schemas.openxmlformats.org/drawingml/2006/main" noChangeAspect="1"/>
@@ -174,10 +175,10 @@
                     <pic:cNvPicPr/>
                   </pic:nvPicPr>
                   <pic:blipFill>
-                    <a:blip r:embed="rId8">
+                    <a:blip r:embed="rId8" cstate="print">
                       <a:extLst>
-                        <a:ext uri="{96DAC541-7B7A-43D3-8B79-37D633B846F1}">
-                          <asvg:svgBlip xmlns:mo="http://schemas.microsoft.com/office/mac/office/2008/main" xmlns:mv="urn:schemas-microsoft-com:mac:vml" xmlns:asvg="http://schemas.microsoft.com/office/drawing/2016/SVG/main" xmlns:w16se="http://schemas.microsoft.com/office/word/2015/wordml/symex" xmlns:w="http://schemas.openxmlformats.org/wordprocessingml/2006/main" xmlns:w10="urn:schemas-microsoft-com:office:word" xmlns:v="urn:schemas-microsoft-com:vml" xmlns:o="urn:schemas-microsoft-com:office:office" xmlns:cx5="http://schemas.microsoft.com/office/drawing/2016/5/11/chartex" xmlns:cx4="http://schemas.microsoft.com/office/drawing/2016/5/10/chartex" xmlns:cx3="http://schemas.microsoft.com/office/drawing/2016/5/9/chartex" xmlns:cx2="http://schemas.microsoft.com/office/drawing/2015/10/21/chartex" xmlns:cx1="http://schemas.microsoft.com/office/drawing/2015/9/8/chartex" xmlns:cx="http://schemas.microsoft.com/office/drawing/2014/chartex" xmlns="" r:embed="rId9"/>
+                        <a:ext uri="{28A0092B-C50C-407E-A947-70E740481C1C}">
+                          <a14:useLocalDpi xmlns:a14="http://schemas.microsoft.com/office/drawing/2010/main" val="0"/>
                         </a:ext>
                       </a:extLst>
                     </a:blip>
@@ -188,7 +189,7 @@
                   <pic:spPr>
                     <a:xfrm>
                       <a:off x="0" y="0"/>
-                      <a:ext cx="2743200" cy="374650"/>
+                      <a:ext cx="2780790" cy="417280"/>
                     </a:xfrm>
                     <a:prstGeom prst="rect">
                       <a:avLst/>
@@ -200,6 +201,7 @@
           </wp:inline>
         </w:drawing>
       </w:r>
+      <w:bookmarkEnd w:id="0"/>
     </w:p>
     <w:p>
       <w:pPr>
@@ -1342,8 +1344,6 @@
             <w:pPr>
               <w:pStyle w:val="Tablekey"/>
             </w:pPr>
-            <w:bookmarkStart w:id="0" w:name="_GoBack"/>
-            <w:bookmarkEnd w:id="0"/>
             <w:r>
               <w:t>Ctrl+Shift+I</w:t>
             </w:r>
@@ -6266,7 +6266,7 @@
 </file>
 
 <file path=customXml/itemProps1.xml><?xml version="1.0" encoding="utf-8"?>
-<ds:datastoreItem xmlns:ds="http://schemas.openxmlformats.org/officeDocument/2006/customXml" ds:itemID="{1B58D1B4-AC0C-4393-A7F1-85B1A4C26E3B}">
+<ds:datastoreItem xmlns:ds="http://schemas.openxmlformats.org/officeDocument/2006/customXml" ds:itemID="{5F5BACE0-0951-4DD6-A4C6-FE6AC4D50442}">
   <ds:schemaRefs>
     <ds:schemaRef ds:uri="http://schemas.openxmlformats.org/officeDocument/2006/bibliography"/>
   </ds:schemaRefs>

</xml_diff>

<commit_message>
Update keyboard shortcut Word docs
</commit_message>
<xml_diff>
--- a/docs/customization/keyboard-shortcuts-linux.docx
+++ b/docs/customization/keyboard-shortcuts-linux.docx
@@ -10,13 +10,13 @@
         <mc:AlternateContent>
           <mc:Choice Requires="wps">
             <w:drawing>
-              <wp:anchor distT="45720" distB="45720" distL="114300" distR="114300" simplePos="0" relativeHeight="251661312" behindDoc="0" locked="0" layoutInCell="1" allowOverlap="1" wp14:anchorId="4489160A" wp14:editId="0CF4641B">
+              <wp:anchor distT="45720" distB="45720" distL="114300" distR="114300" simplePos="0" relativeHeight="251661312" behindDoc="0" locked="0" layoutInCell="1" allowOverlap="1" wp14:anchorId="4489160A" wp14:editId="63F33CB4">
                 <wp:simplePos x="0" y="0"/>
                 <wp:positionH relativeFrom="column">
-                  <wp:posOffset>537845</wp:posOffset>
+                  <wp:posOffset>499745</wp:posOffset>
                 </wp:positionH>
                 <wp:positionV relativeFrom="paragraph">
-                  <wp:posOffset>377825</wp:posOffset>
+                  <wp:posOffset>387350</wp:posOffset>
                 </wp:positionV>
                 <wp:extent cx="2179534" cy="302895"/>
                 <wp:effectExtent l="0" t="0" r="11430" b="1905"/>
@@ -108,7 +108,7 @@
                 <v:stroke joinstyle="miter"/>
                 <v:path gradientshapeok="t" o:connecttype="rect"/>
               </v:shapetype>
-              <v:shape id="Text Box 2" o:spid="_x0000_s1026" type="#_x0000_t202" style="position:absolute;margin-left:42.35pt;margin-top:29.75pt;width:171.6pt;height:23.85pt;z-index:251661312;visibility:visible;mso-wrap-style:square;mso-width-percent:0;mso-height-percent:0;mso-wrap-distance-left:9pt;mso-wrap-distance-top:3.6pt;mso-wrap-distance-right:9pt;mso-wrap-distance-bottom:3.6pt;mso-position-horizontal:absolute;mso-position-horizontal-relative:text;mso-position-vertical:absolute;mso-position-vertical-relative:text;mso-width-percent:0;mso-height-percent:0;mso-width-relative:margin;mso-height-relative:margin;v-text-anchor:top" o:gfxdata="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" filled="f" stroked="f">
+              <v:shape id="Text Box 2" o:spid="_x0000_s1026" type="#_x0000_t202" style="position:absolute;margin-left:39.35pt;margin-top:30.5pt;width:171.6pt;height:23.85pt;z-index:251661312;visibility:visible;mso-wrap-style:square;mso-width-percent:0;mso-height-percent:0;mso-wrap-distance-left:9pt;mso-wrap-distance-top:3.6pt;mso-wrap-distance-right:9pt;mso-wrap-distance-bottom:3.6pt;mso-position-horizontal:absolute;mso-position-horizontal-relative:text;mso-position-vertical:absolute;mso-position-vertical-relative:text;mso-width-percent:0;mso-height-percent:0;mso-width-relative:margin;mso-height-relative:margin;v-text-anchor:top" o:gfxdata="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" filled="f" stroked="f">
                 <v:textbox inset="0,0,0,0">
                   <w:txbxContent>
                     <w:p>
@@ -154,14 +154,15 @@
           </mc:Fallback>
         </mc:AlternateContent>
       </w:r>
+      <w:bookmarkStart w:id="0" w:name="_GoBack"/>
       <w:r>
         <w:rPr>
           <w:noProof/>
         </w:rPr>
         <w:drawing>
-          <wp:inline distT="0" distB="0" distL="0" distR="0" wp14:anchorId="6860DD9F" wp14:editId="77200015">
-            <wp:extent cx="2743200" cy="374650"/>
-            <wp:effectExtent l="0" t="0" r="0" b="6350"/>
+          <wp:inline distT="0" distB="0" distL="0" distR="0" wp14:anchorId="6860DD9F" wp14:editId="6F93B616">
+            <wp:extent cx="2733675" cy="410210"/>
+            <wp:effectExtent l="0" t="0" r="9525" b="8890"/>
             <wp:docPr id="1" name="Graphic 1"/>
             <wp:cNvGraphicFramePr>
               <a:graphicFrameLocks xmlns:a="http://schemas.openxmlformats.org/drawingml/2006/main" noChangeAspect="1"/>
@@ -174,10 +175,10 @@
                     <pic:cNvPicPr/>
                   </pic:nvPicPr>
                   <pic:blipFill>
-                    <a:blip r:embed="rId8">
+                    <a:blip r:embed="rId8" cstate="print">
                       <a:extLst>
-                        <a:ext uri="{96DAC541-7B7A-43D3-8B79-37D633B846F1}">
-                          <asvg:svgBlip xmlns:mo="http://schemas.microsoft.com/office/mac/office/2008/main" xmlns:mv="urn:schemas-microsoft-com:mac:vml" xmlns:asvg="http://schemas.microsoft.com/office/drawing/2016/SVG/main" xmlns:w16se="http://schemas.microsoft.com/office/word/2015/wordml/symex" xmlns:w="http://schemas.openxmlformats.org/wordprocessingml/2006/main" xmlns:w10="urn:schemas-microsoft-com:office:word" xmlns:v="urn:schemas-microsoft-com:vml" xmlns:o="urn:schemas-microsoft-com:office:office" xmlns:cx5="http://schemas.microsoft.com/office/drawing/2016/5/11/chartex" xmlns:cx4="http://schemas.microsoft.com/office/drawing/2016/5/10/chartex" xmlns:cx3="http://schemas.microsoft.com/office/drawing/2016/5/9/chartex" xmlns:cx2="http://schemas.microsoft.com/office/drawing/2015/10/21/chartex" xmlns:cx1="http://schemas.microsoft.com/office/drawing/2015/9/8/chartex" xmlns:cx="http://schemas.microsoft.com/office/drawing/2014/chartex" xmlns="" r:embed="rId9"/>
+                        <a:ext uri="{28A0092B-C50C-407E-A947-70E740481C1C}">
+                          <a14:useLocalDpi xmlns:a14="http://schemas.microsoft.com/office/drawing/2010/main" val="0"/>
                         </a:ext>
                       </a:extLst>
                     </a:blip>
@@ -188,7 +189,7 @@
                   <pic:spPr>
                     <a:xfrm>
                       <a:off x="0" y="0"/>
-                      <a:ext cx="2743200" cy="374650"/>
+                      <a:ext cx="2780790" cy="417280"/>
                     </a:xfrm>
                     <a:prstGeom prst="rect">
                       <a:avLst/>
@@ -200,6 +201,7 @@
           </wp:inline>
         </w:drawing>
       </w:r>
+      <w:bookmarkEnd w:id="0"/>
     </w:p>
     <w:p>
       <w:pPr>
@@ -1342,8 +1344,6 @@
             <w:pPr>
               <w:pStyle w:val="Tablekey"/>
             </w:pPr>
-            <w:bookmarkStart w:id="0" w:name="_GoBack"/>
-            <w:bookmarkEnd w:id="0"/>
             <w:r>
               <w:t>Ctrl+Shift+I</w:t>
             </w:r>
@@ -6266,7 +6266,7 @@
 </file>
 
 <file path=customXml/itemProps1.xml><?xml version="1.0" encoding="utf-8"?>
-<ds:datastoreItem xmlns:ds="http://schemas.openxmlformats.org/officeDocument/2006/customXml" ds:itemID="{1B58D1B4-AC0C-4393-A7F1-85B1A4C26E3B}">
+<ds:datastoreItem xmlns:ds="http://schemas.openxmlformats.org/officeDocument/2006/customXml" ds:itemID="{5F5BACE0-0951-4DD6-A4C6-FE6AC4D50442}">
   <ds:schemaRefs>
     <ds:schemaRef ds:uri="http://schemas.openxmlformats.org/officeDocument/2006/bibliography"/>
   </ds:schemaRefs>

</xml_diff>

<commit_message>
Update keyboard shortcut .pdfs Fixes #1456
</commit_message>
<xml_diff>
--- a/docs/customization/keyboard-shortcuts-linux.docx
+++ b/docs/customization/keyboard-shortcuts-linux.docx
@@ -154,7 +154,6 @@
           </mc:Fallback>
         </mc:AlternateContent>
       </w:r>
-      <w:bookmarkStart w:id="0" w:name="_GoBack"/>
       <w:r>
         <w:rPr>
           <w:noProof/>
@@ -201,7 +200,6 @@
           </wp:inline>
         </w:drawing>
       </w:r>
-      <w:bookmarkEnd w:id="0"/>
     </w:p>
     <w:p>
       <w:pPr>
@@ -2127,8 +2125,10 @@
               <w:pStyle w:val="Tablekey"/>
             </w:pPr>
             <w:r>
-              <w:t>Shift+Alt+1</w:t>
-            </w:r>
+              <w:t>Shift+Alt+0</w:t>
+            </w:r>
+            <w:bookmarkStart w:id="0" w:name="_GoBack"/>
+            <w:bookmarkEnd w:id="0"/>
           </w:p>
         </w:tc>
         <w:tc>
@@ -6266,7 +6266,7 @@
 </file>
 
 <file path=customXml/itemProps1.xml><?xml version="1.0" encoding="utf-8"?>
-<ds:datastoreItem xmlns:ds="http://schemas.openxmlformats.org/officeDocument/2006/customXml" ds:itemID="{5F5BACE0-0951-4DD6-A4C6-FE6AC4D50442}">
+<ds:datastoreItem xmlns:ds="http://schemas.openxmlformats.org/officeDocument/2006/customXml" ds:itemID="{3C1EB31F-4DBB-4A78-A91D-4BF29C1D4109}">
   <ds:schemaRefs>
     <ds:schemaRef ds:uri="http://schemas.openxmlformats.org/officeDocument/2006/bibliography"/>
   </ds:schemaRefs>

</xml_diff>

<commit_message>
Update select line to ctrl+L
</commit_message>
<xml_diff>
--- a/docs/customization/keyboard-shortcuts-linux.docx
+++ b/docs/customization/keyboard-shortcuts-linux.docx
@@ -1,6 +1,6 @@
 
 <file path=word/document.xml><?xml version="1.0" encoding="utf-8"?>
-<w:document xmlns:wpc="http://schemas.microsoft.com/office/word/2010/wordprocessingCanvas" xmlns:mc="http://schemas.openxmlformats.org/markup-compatibility/2006" xmlns:o="urn:schemas-microsoft-com:office:office" xmlns:r="http://schemas.openxmlformats.org/officeDocument/2006/relationships" xmlns:m="http://schemas.openxmlformats.org/officeDocument/2006/math" xmlns:v="urn:schemas-microsoft-com:vml" xmlns:wp14="http://schemas.microsoft.com/office/word/2010/wordprocessingDrawing" xmlns:wp="http://schemas.openxmlformats.org/drawingml/2006/wordprocessingDrawing" xmlns:w10="urn:schemas-microsoft-com:office:word" xmlns:w="http://schemas.openxmlformats.org/wordprocessingml/2006/main" xmlns:w14="http://schemas.microsoft.com/office/word/2010/wordml" xmlns:w15="http://schemas.microsoft.com/office/word/2012/wordml" xmlns:wpg="http://schemas.microsoft.com/office/word/2010/wordprocessingGroup" xmlns:wpi="http://schemas.microsoft.com/office/word/2010/wordprocessingInk" xmlns:wne="http://schemas.microsoft.com/office/word/2006/wordml" xmlns:wps="http://schemas.microsoft.com/office/word/2010/wordprocessingShape" mc:Ignorable="w14 w15 wp14">
+<w:document xmlns:wpc="http://schemas.microsoft.com/office/word/2010/wordprocessingCanvas" xmlns:cx="http://schemas.microsoft.com/office/drawing/2014/chartex" xmlns:cx1="http://schemas.microsoft.com/office/drawing/2015/9/8/chartex" xmlns:cx2="http://schemas.microsoft.com/office/drawing/2015/10/21/chartex" xmlns:cx3="http://schemas.microsoft.com/office/drawing/2016/5/9/chartex" xmlns:cx4="http://schemas.microsoft.com/office/drawing/2016/5/10/chartex" xmlns:cx5="http://schemas.microsoft.com/office/drawing/2016/5/11/chartex" xmlns:cx6="http://schemas.microsoft.com/office/drawing/2016/5/12/chartex" xmlns:cx7="http://schemas.microsoft.com/office/drawing/2016/5/13/chartex" xmlns:cx8="http://schemas.microsoft.com/office/drawing/2016/5/14/chartex" xmlns:mc="http://schemas.openxmlformats.org/markup-compatibility/2006" xmlns:aink="http://schemas.microsoft.com/office/drawing/2016/ink" xmlns:am3d="http://schemas.microsoft.com/office/drawing/2017/model3d" xmlns:o="urn:schemas-microsoft-com:office:office" xmlns:r="http://schemas.openxmlformats.org/officeDocument/2006/relationships" xmlns:m="http://schemas.openxmlformats.org/officeDocument/2006/math" xmlns:v="urn:schemas-microsoft-com:vml" xmlns:wp14="http://schemas.microsoft.com/office/word/2010/wordprocessingDrawing" xmlns:wp="http://schemas.openxmlformats.org/drawingml/2006/wordprocessingDrawing" xmlns:w10="urn:schemas-microsoft-com:office:word" xmlns:w="http://schemas.openxmlformats.org/wordprocessingml/2006/main" xmlns:w14="http://schemas.microsoft.com/office/word/2010/wordml" xmlns:w15="http://schemas.microsoft.com/office/word/2012/wordml" xmlns:w16cid="http://schemas.microsoft.com/office/word/2016/wordml/cid" xmlns:w16se="http://schemas.microsoft.com/office/word/2015/wordml/symex" xmlns:wpg="http://schemas.microsoft.com/office/word/2010/wordprocessingGroup" xmlns:wpi="http://schemas.microsoft.com/office/word/2010/wordprocessingInk" xmlns:wne="http://schemas.microsoft.com/office/word/2006/wordml" xmlns:wps="http://schemas.microsoft.com/office/word/2010/wordprocessingShape" mc:Ignorable="w14 w15 w16se w16cid wp14">
   <w:body>
     <w:p>
       <w:r>
@@ -1849,8 +1849,13 @@
               <w:pStyle w:val="Tablekey"/>
             </w:pPr>
             <w:r>
-              <w:t>Ctrl+I</w:t>
-            </w:r>
+              <w:t>Ctrl+</w:t>
+            </w:r>
+            <w:r>
+              <w:t>L</w:t>
+            </w:r>
+            <w:bookmarkStart w:id="0" w:name="_GoBack"/>
+            <w:bookmarkEnd w:id="0"/>
           </w:p>
         </w:tc>
         <w:tc>
@@ -2127,8 +2132,6 @@
             <w:r>
               <w:t>Shift+Alt+0</w:t>
             </w:r>
-            <w:bookmarkStart w:id="0" w:name="_GoBack"/>
-            <w:bookmarkEnd w:id="0"/>
           </w:p>
         </w:tc>
         <w:tc>
@@ -4850,7 +4853,7 @@
 </file>
 
 <file path=word/endnotes.xml><?xml version="1.0" encoding="utf-8"?>
-<w:endnotes xmlns:wpc="http://schemas.microsoft.com/office/word/2010/wordprocessingCanvas" xmlns:mc="http://schemas.openxmlformats.org/markup-compatibility/2006" xmlns:o="urn:schemas-microsoft-com:office:office" xmlns:r="http://schemas.openxmlformats.org/officeDocument/2006/relationships" xmlns:m="http://schemas.openxmlformats.org/officeDocument/2006/math" xmlns:v="urn:schemas-microsoft-com:vml" xmlns:wp14="http://schemas.microsoft.com/office/word/2010/wordprocessingDrawing" xmlns:wp="http://schemas.openxmlformats.org/drawingml/2006/wordprocessingDrawing" xmlns:w10="urn:schemas-microsoft-com:office:word" xmlns:w="http://schemas.openxmlformats.org/wordprocessingml/2006/main" xmlns:w14="http://schemas.microsoft.com/office/word/2010/wordml" xmlns:w15="http://schemas.microsoft.com/office/word/2012/wordml" xmlns:wpg="http://schemas.microsoft.com/office/word/2010/wordprocessingGroup" xmlns:wpi="http://schemas.microsoft.com/office/word/2010/wordprocessingInk" xmlns:wne="http://schemas.microsoft.com/office/word/2006/wordml" xmlns:wps="http://schemas.microsoft.com/office/word/2010/wordprocessingShape" mc:Ignorable="w14 w15 wp14">
+<w:endnotes xmlns:wpc="http://schemas.microsoft.com/office/word/2010/wordprocessingCanvas" xmlns:cx="http://schemas.microsoft.com/office/drawing/2014/chartex" xmlns:cx1="http://schemas.microsoft.com/office/drawing/2015/9/8/chartex" xmlns:cx2="http://schemas.microsoft.com/office/drawing/2015/10/21/chartex" xmlns:cx3="http://schemas.microsoft.com/office/drawing/2016/5/9/chartex" xmlns:cx4="http://schemas.microsoft.com/office/drawing/2016/5/10/chartex" xmlns:cx5="http://schemas.microsoft.com/office/drawing/2016/5/11/chartex" xmlns:cx6="http://schemas.microsoft.com/office/drawing/2016/5/12/chartex" xmlns:cx7="http://schemas.microsoft.com/office/drawing/2016/5/13/chartex" xmlns:cx8="http://schemas.microsoft.com/office/drawing/2016/5/14/chartex" xmlns:mc="http://schemas.openxmlformats.org/markup-compatibility/2006" xmlns:aink="http://schemas.microsoft.com/office/drawing/2016/ink" xmlns:am3d="http://schemas.microsoft.com/office/drawing/2017/model3d" xmlns:o="urn:schemas-microsoft-com:office:office" xmlns:r="http://schemas.openxmlformats.org/officeDocument/2006/relationships" xmlns:m="http://schemas.openxmlformats.org/officeDocument/2006/math" xmlns:v="urn:schemas-microsoft-com:vml" xmlns:wp14="http://schemas.microsoft.com/office/word/2010/wordprocessingDrawing" xmlns:wp="http://schemas.openxmlformats.org/drawingml/2006/wordprocessingDrawing" xmlns:w10="urn:schemas-microsoft-com:office:word" xmlns:w="http://schemas.openxmlformats.org/wordprocessingml/2006/main" xmlns:w14="http://schemas.microsoft.com/office/word/2010/wordml" xmlns:w15="http://schemas.microsoft.com/office/word/2012/wordml" xmlns:w16cid="http://schemas.microsoft.com/office/word/2016/wordml/cid" xmlns:w16se="http://schemas.microsoft.com/office/word/2015/wordml/symex" xmlns:wpg="http://schemas.microsoft.com/office/word/2010/wordprocessingGroup" xmlns:wpi="http://schemas.microsoft.com/office/word/2010/wordprocessingInk" xmlns:wne="http://schemas.microsoft.com/office/word/2006/wordml" xmlns:wps="http://schemas.microsoft.com/office/word/2010/wordprocessingShape" mc:Ignorable="w14 w15 w16se w16cid wp14">
   <w:endnote w:type="separator" w:id="-1">
     <w:p>
       <w:pPr>
@@ -4875,7 +4878,7 @@
 </file>
 
 <file path=word/footnotes.xml><?xml version="1.0" encoding="utf-8"?>
-<w:footnotes xmlns:wpc="http://schemas.microsoft.com/office/word/2010/wordprocessingCanvas" xmlns:mc="http://schemas.openxmlformats.org/markup-compatibility/2006" xmlns:o="urn:schemas-microsoft-com:office:office" xmlns:r="http://schemas.openxmlformats.org/officeDocument/2006/relationships" xmlns:m="http://schemas.openxmlformats.org/officeDocument/2006/math" xmlns:v="urn:schemas-microsoft-com:vml" xmlns:wp14="http://schemas.microsoft.com/office/word/2010/wordprocessingDrawing" xmlns:wp="http://schemas.openxmlformats.org/drawingml/2006/wordprocessingDrawing" xmlns:w10="urn:schemas-microsoft-com:office:word" xmlns:w="http://schemas.openxmlformats.org/wordprocessingml/2006/main" xmlns:w14="http://schemas.microsoft.com/office/word/2010/wordml" xmlns:w15="http://schemas.microsoft.com/office/word/2012/wordml" xmlns:wpg="http://schemas.microsoft.com/office/word/2010/wordprocessingGroup" xmlns:wpi="http://schemas.microsoft.com/office/word/2010/wordprocessingInk" xmlns:wne="http://schemas.microsoft.com/office/word/2006/wordml" xmlns:wps="http://schemas.microsoft.com/office/word/2010/wordprocessingShape" mc:Ignorable="w14 w15 wp14">
+<w:footnotes xmlns:wpc="http://schemas.microsoft.com/office/word/2010/wordprocessingCanvas" xmlns:cx="http://schemas.microsoft.com/office/drawing/2014/chartex" xmlns:cx1="http://schemas.microsoft.com/office/drawing/2015/9/8/chartex" xmlns:cx2="http://schemas.microsoft.com/office/drawing/2015/10/21/chartex" xmlns:cx3="http://schemas.microsoft.com/office/drawing/2016/5/9/chartex" xmlns:cx4="http://schemas.microsoft.com/office/drawing/2016/5/10/chartex" xmlns:cx5="http://schemas.microsoft.com/office/drawing/2016/5/11/chartex" xmlns:cx6="http://schemas.microsoft.com/office/drawing/2016/5/12/chartex" xmlns:cx7="http://schemas.microsoft.com/office/drawing/2016/5/13/chartex" xmlns:cx8="http://schemas.microsoft.com/office/drawing/2016/5/14/chartex" xmlns:mc="http://schemas.openxmlformats.org/markup-compatibility/2006" xmlns:aink="http://schemas.microsoft.com/office/drawing/2016/ink" xmlns:am3d="http://schemas.microsoft.com/office/drawing/2017/model3d" xmlns:o="urn:schemas-microsoft-com:office:office" xmlns:r="http://schemas.openxmlformats.org/officeDocument/2006/relationships" xmlns:m="http://schemas.openxmlformats.org/officeDocument/2006/math" xmlns:v="urn:schemas-microsoft-com:vml" xmlns:wp14="http://schemas.microsoft.com/office/word/2010/wordprocessingDrawing" xmlns:wp="http://schemas.openxmlformats.org/drawingml/2006/wordprocessingDrawing" xmlns:w10="urn:schemas-microsoft-com:office:word" xmlns:w="http://schemas.openxmlformats.org/wordprocessingml/2006/main" xmlns:w14="http://schemas.microsoft.com/office/word/2010/wordml" xmlns:w15="http://schemas.microsoft.com/office/word/2012/wordml" xmlns:w16cid="http://schemas.microsoft.com/office/word/2016/wordml/cid" xmlns:w16se="http://schemas.microsoft.com/office/word/2015/wordml/symex" xmlns:wpg="http://schemas.microsoft.com/office/word/2010/wordprocessingGroup" xmlns:wpi="http://schemas.microsoft.com/office/word/2010/wordprocessingInk" xmlns:wne="http://schemas.microsoft.com/office/word/2006/wordml" xmlns:wps="http://schemas.microsoft.com/office/word/2010/wordprocessingShape" mc:Ignorable="w14 w15 w16se w16cid wp14">
   <w:footnote w:type="separator" w:id="-1">
     <w:p>
       <w:pPr>
@@ -4900,7 +4903,7 @@
 </file>
 
 <file path=word/numbering.xml><?xml version="1.0" encoding="utf-8"?>
-<w:numbering xmlns:wpc="http://schemas.microsoft.com/office/word/2010/wordprocessingCanvas" xmlns:mc="http://schemas.openxmlformats.org/markup-compatibility/2006" xmlns:o="urn:schemas-microsoft-com:office:office" xmlns:r="http://schemas.openxmlformats.org/officeDocument/2006/relationships" xmlns:m="http://schemas.openxmlformats.org/officeDocument/2006/math" xmlns:v="urn:schemas-microsoft-com:vml" xmlns:wp14="http://schemas.microsoft.com/office/word/2010/wordprocessingDrawing" xmlns:wp="http://schemas.openxmlformats.org/drawingml/2006/wordprocessingDrawing" xmlns:w10="urn:schemas-microsoft-com:office:word" xmlns:w="http://schemas.openxmlformats.org/wordprocessingml/2006/main" xmlns:w14="http://schemas.microsoft.com/office/word/2010/wordml" xmlns:w15="http://schemas.microsoft.com/office/word/2012/wordml" xmlns:wpg="http://schemas.microsoft.com/office/word/2010/wordprocessingGroup" xmlns:wpi="http://schemas.microsoft.com/office/word/2010/wordprocessingInk" xmlns:wne="http://schemas.microsoft.com/office/word/2006/wordml" xmlns:wps="http://schemas.microsoft.com/office/word/2010/wordprocessingShape" mc:Ignorable="w14 w15 wp14">
+<w:numbering xmlns:wpc="http://schemas.microsoft.com/office/word/2010/wordprocessingCanvas" xmlns:cx="http://schemas.microsoft.com/office/drawing/2014/chartex" xmlns:cx1="http://schemas.microsoft.com/office/drawing/2015/9/8/chartex" xmlns:cx2="http://schemas.microsoft.com/office/drawing/2015/10/21/chartex" xmlns:cx3="http://schemas.microsoft.com/office/drawing/2016/5/9/chartex" xmlns:cx4="http://schemas.microsoft.com/office/drawing/2016/5/10/chartex" xmlns:cx5="http://schemas.microsoft.com/office/drawing/2016/5/11/chartex" xmlns:cx6="http://schemas.microsoft.com/office/drawing/2016/5/12/chartex" xmlns:cx7="http://schemas.microsoft.com/office/drawing/2016/5/13/chartex" xmlns:cx8="http://schemas.microsoft.com/office/drawing/2016/5/14/chartex" xmlns:mc="http://schemas.openxmlformats.org/markup-compatibility/2006" xmlns:aink="http://schemas.microsoft.com/office/drawing/2016/ink" xmlns:am3d="http://schemas.microsoft.com/office/drawing/2017/model3d" xmlns:o="urn:schemas-microsoft-com:office:office" xmlns:r="http://schemas.openxmlformats.org/officeDocument/2006/relationships" xmlns:m="http://schemas.openxmlformats.org/officeDocument/2006/math" xmlns:v="urn:schemas-microsoft-com:vml" xmlns:wp14="http://schemas.microsoft.com/office/word/2010/wordprocessingDrawing" xmlns:wp="http://schemas.openxmlformats.org/drawingml/2006/wordprocessingDrawing" xmlns:w10="urn:schemas-microsoft-com:office:word" xmlns:w="http://schemas.openxmlformats.org/wordprocessingml/2006/main" xmlns:w14="http://schemas.microsoft.com/office/word/2010/wordml" xmlns:w15="http://schemas.microsoft.com/office/word/2012/wordml" xmlns:w16cid="http://schemas.microsoft.com/office/word/2016/wordml/cid" xmlns:w16se="http://schemas.microsoft.com/office/word/2015/wordml/symex" xmlns:wpg="http://schemas.microsoft.com/office/word/2010/wordprocessingGroup" xmlns:wpi="http://schemas.microsoft.com/office/word/2010/wordprocessingInk" xmlns:wne="http://schemas.microsoft.com/office/word/2006/wordml" xmlns:wps="http://schemas.microsoft.com/office/word/2010/wordprocessingShape" mc:Ignorable="w14 w15 w16se w16cid wp14">
   <w:abstractNum w:abstractNumId="0" w15:restartNumberingAfterBreak="0">
     <w:nsid w:val="56BE108D"/>
     <w:multiLevelType w:val="hybridMultilevel"/>
@@ -5135,7 +5138,7 @@
 </file>
 
 <file path=word/styles.xml><?xml version="1.0" encoding="utf-8"?>
-<w:styles xmlns:mc="http://schemas.openxmlformats.org/markup-compatibility/2006" xmlns:r="http://schemas.openxmlformats.org/officeDocument/2006/relationships" xmlns:w="http://schemas.openxmlformats.org/wordprocessingml/2006/main" xmlns:w14="http://schemas.microsoft.com/office/word/2010/wordml" xmlns:w15="http://schemas.microsoft.com/office/word/2012/wordml" mc:Ignorable="w14 w15">
+<w:styles xmlns:mc="http://schemas.openxmlformats.org/markup-compatibility/2006" xmlns:r="http://schemas.openxmlformats.org/officeDocument/2006/relationships" xmlns:w="http://schemas.openxmlformats.org/wordprocessingml/2006/main" xmlns:w14="http://schemas.microsoft.com/office/word/2010/wordml" xmlns:w15="http://schemas.microsoft.com/office/word/2012/wordml" xmlns:w16cid="http://schemas.microsoft.com/office/word/2016/wordml/cid" xmlns:w16se="http://schemas.microsoft.com/office/word/2015/wordml/symex" mc:Ignorable="w14 w15 w16se w16cid">
   <w:docDefaults>
     <w:rPrDefault>
       <w:rPr>
@@ -5151,7 +5154,7 @@
       </w:pPr>
     </w:pPrDefault>
   </w:docDefaults>
-  <w:latentStyles w:defLockedState="0" w:defUIPriority="99" w:defSemiHidden="0" w:defUnhideWhenUsed="0" w:defQFormat="0" w:count="371">
+  <w:latentStyles w:defLockedState="0" w:defUIPriority="99" w:defSemiHidden="0" w:defUnhideWhenUsed="0" w:defQFormat="0" w:count="376">
     <w:lsdException w:name="Normal" w:uiPriority="0" w:qFormat="1"/>
     <w:lsdException w:name="heading 1" w:uiPriority="9" w:qFormat="1"/>
     <w:lsdException w:name="heading 2" w:semiHidden="1" w:uiPriority="9" w:unhideWhenUsed="1" w:qFormat="1"/>
@@ -5257,7 +5260,6 @@
     <w:lsdException w:name="HTML Sample" w:semiHidden="1" w:unhideWhenUsed="1"/>
     <w:lsdException w:name="HTML Typewriter" w:semiHidden="1" w:unhideWhenUsed="1"/>
     <w:lsdException w:name="HTML Variable" w:semiHidden="1" w:unhideWhenUsed="1"/>
-    <w:lsdException w:name="Normal Table" w:semiHidden="1" w:unhideWhenUsed="1"/>
     <w:lsdException w:name="annotation subject" w:semiHidden="1" w:unhideWhenUsed="1"/>
     <w:lsdException w:name="No List" w:semiHidden="1" w:unhideWhenUsed="1"/>
     <w:lsdException w:name="Outline List 1" w:semiHidden="1" w:unhideWhenUsed="1"/>
@@ -5300,11 +5302,8 @@
     <w:lsdException w:name="Table Contemporary" w:semiHidden="1" w:unhideWhenUsed="1"/>
     <w:lsdException w:name="Table Elegant" w:semiHidden="1" w:unhideWhenUsed="1"/>
     <w:lsdException w:name="Table Professional" w:semiHidden="1" w:unhideWhenUsed="1"/>
-    <w:lsdException w:name="Table Subtle 1" w:semiHidden="1" w:unhideWhenUsed="1"/>
     <w:lsdException w:name="Table Subtle 2" w:semiHidden="1" w:unhideWhenUsed="1"/>
     <w:lsdException w:name="Table Web 1" w:semiHidden="1" w:unhideWhenUsed="1"/>
-    <w:lsdException w:name="Table Web 2" w:semiHidden="1" w:unhideWhenUsed="1"/>
-    <w:lsdException w:name="Table Web 3" w:semiHidden="1" w:unhideWhenUsed="1"/>
     <w:lsdException w:name="Balloon Text" w:semiHidden="1" w:unhideWhenUsed="1"/>
     <w:lsdException w:name="Table Grid" w:uiPriority="39"/>
     <w:lsdException w:name="Table Theme" w:semiHidden="1" w:unhideWhenUsed="1"/>
@@ -5523,6 +5522,11 @@
     <w:lsdException w:name="List Table 5 Dark Accent 6" w:uiPriority="50"/>
     <w:lsdException w:name="List Table 6 Colorful Accent 6" w:uiPriority="51"/>
     <w:lsdException w:name="List Table 7 Colorful Accent 6" w:uiPriority="52"/>
+    <w:lsdException w:name="Mention" w:semiHidden="1" w:unhideWhenUsed="1"/>
+    <w:lsdException w:name="Smart Hyperlink" w:semiHidden="1" w:unhideWhenUsed="1"/>
+    <w:lsdException w:name="Hashtag" w:semiHidden="1" w:unhideWhenUsed="1"/>
+    <w:lsdException w:name="Unresolved Mention" w:semiHidden="1" w:unhideWhenUsed="1"/>
+    <w:lsdException w:name="Smart Link" w:semiHidden="1" w:unhideWhenUsed="1"/>
   </w:latentStyles>
   <w:style w:type="paragraph" w:default="1" w:styleId="Normal">
     <w:name w:val="Normal"/>
@@ -5997,6 +6001,36 @@
       <w:contextualSpacing/>
     </w:pPr>
   </w:style>
+  <w:style w:type="paragraph" w:styleId="BalloonText">
+    <w:name w:val="Balloon Text"/>
+    <w:basedOn w:val="Normal"/>
+    <w:link w:val="BalloonTextChar"/>
+    <w:uiPriority w:val="99"/>
+    <w:semiHidden/>
+    <w:unhideWhenUsed/>
+    <w:rsid w:val="00706833"/>
+    <w:pPr>
+      <w:spacing w:after="0" w:line="240" w:lineRule="auto"/>
+    </w:pPr>
+    <w:rPr>
+      <w:rFonts w:ascii="Segoe UI" w:hAnsi="Segoe UI" w:cs="Segoe UI"/>
+      <w:sz w:val="18"/>
+      <w:szCs w:val="18"/>
+    </w:rPr>
+  </w:style>
+  <w:style w:type="character" w:customStyle="1" w:styleId="BalloonTextChar">
+    <w:name w:val="Balloon Text Char"/>
+    <w:basedOn w:val="DefaultParagraphFont"/>
+    <w:link w:val="BalloonText"/>
+    <w:uiPriority w:val="99"/>
+    <w:semiHidden/>
+    <w:rsid w:val="00706833"/>
+    <w:rPr>
+      <w:rFonts w:ascii="Segoe UI" w:hAnsi="Segoe UI" w:cs="Segoe UI"/>
+      <w:sz w:val="18"/>
+      <w:szCs w:val="18"/>
+    </w:rPr>
+  </w:style>
 </w:styles>
 </file>
 
@@ -6266,7 +6300,7 @@
 </file>
 
 <file path=customXml/itemProps1.xml><?xml version="1.0" encoding="utf-8"?>
-<ds:datastoreItem xmlns:ds="http://schemas.openxmlformats.org/officeDocument/2006/customXml" ds:itemID="{3C1EB31F-4DBB-4A78-A91D-4BF29C1D4109}">
+<ds:datastoreItem xmlns:ds="http://schemas.openxmlformats.org/officeDocument/2006/customXml" ds:itemID="{4861C60D-DC17-41F3-9331-9F30E60ECAE7}">
   <ds:schemaRefs>
     <ds:schemaRef ds:uri="http://schemas.openxmlformats.org/officeDocument/2006/bibliography"/>
   </ds:schemaRefs>

</xml_diff>

<commit_message>
Update keyboard shortcut sheet icon
</commit_message>
<xml_diff>
--- a/docs/customization/keyboard-shortcuts-linux.docx
+++ b/docs/customization/keyboard-shortcuts-linux.docx
@@ -3,6 +3,52 @@
 <w:document xmlns:wpc="http://schemas.microsoft.com/office/word/2010/wordprocessingCanvas" xmlns:cx="http://schemas.microsoft.com/office/drawing/2014/chartex" xmlns:cx1="http://schemas.microsoft.com/office/drawing/2015/9/8/chartex" xmlns:cx2="http://schemas.microsoft.com/office/drawing/2015/10/21/chartex" xmlns:cx3="http://schemas.microsoft.com/office/drawing/2016/5/9/chartex" xmlns:cx4="http://schemas.microsoft.com/office/drawing/2016/5/10/chartex" xmlns:cx5="http://schemas.microsoft.com/office/drawing/2016/5/11/chartex" xmlns:cx6="http://schemas.microsoft.com/office/drawing/2016/5/12/chartex" xmlns:cx7="http://schemas.microsoft.com/office/drawing/2016/5/13/chartex" xmlns:cx8="http://schemas.microsoft.com/office/drawing/2016/5/14/chartex" xmlns:mc="http://schemas.openxmlformats.org/markup-compatibility/2006" xmlns:aink="http://schemas.microsoft.com/office/drawing/2016/ink" xmlns:am3d="http://schemas.microsoft.com/office/drawing/2017/model3d" xmlns:o="urn:schemas-microsoft-com:office:office" xmlns:r="http://schemas.openxmlformats.org/officeDocument/2006/relationships" xmlns:m="http://schemas.openxmlformats.org/officeDocument/2006/math" xmlns:v="urn:schemas-microsoft-com:vml" xmlns:wp14="http://schemas.microsoft.com/office/word/2010/wordprocessingDrawing" xmlns:wp="http://schemas.openxmlformats.org/drawingml/2006/wordprocessingDrawing" xmlns:w10="urn:schemas-microsoft-com:office:word" xmlns:w="http://schemas.openxmlformats.org/wordprocessingml/2006/main" xmlns:w14="http://schemas.microsoft.com/office/word/2010/wordml" xmlns:w15="http://schemas.microsoft.com/office/word/2012/wordml" xmlns:w16cid="http://schemas.microsoft.com/office/word/2016/wordml/cid" xmlns:w16se="http://schemas.microsoft.com/office/word/2015/wordml/symex" xmlns:wpg="http://schemas.microsoft.com/office/word/2010/wordprocessingGroup" xmlns:wpi="http://schemas.microsoft.com/office/word/2010/wordprocessingInk" xmlns:wne="http://schemas.microsoft.com/office/word/2006/wordml" xmlns:wps="http://schemas.microsoft.com/office/word/2010/wordprocessingShape" mc:Ignorable="w14 w15 w16se w16cid wp14">
   <w:body>
     <w:p>
+      <w:r>
+        <w:rPr>
+          <w:noProof/>
+        </w:rPr>
+        <w:drawing>
+          <wp:inline distT="0" distB="0" distL="0" distR="0" wp14:anchorId="2DEB067D" wp14:editId="3C6C9174">
+            <wp:extent cx="2895600" cy="433070"/>
+            <wp:effectExtent l="0" t="0" r="0" b="5080"/>
+            <wp:docPr id="6" name="Picture 6"/>
+            <wp:cNvGraphicFramePr>
+              <a:graphicFrameLocks xmlns:a="http://schemas.openxmlformats.org/drawingml/2006/main" noChangeAspect="1"/>
+            </wp:cNvGraphicFramePr>
+            <a:graphic xmlns:a="http://schemas.openxmlformats.org/drawingml/2006/main">
+              <a:graphicData uri="http://schemas.openxmlformats.org/drawingml/2006/picture">
+                <pic:pic xmlns:pic="http://schemas.openxmlformats.org/drawingml/2006/picture">
+                  <pic:nvPicPr>
+                    <pic:cNvPr id="6" name="VSCodeLogo.png"/>
+                    <pic:cNvPicPr/>
+                  </pic:nvPicPr>
+                  <pic:blipFill>
+                    <a:blip r:embed="rId8">
+                      <a:extLst>
+                        <a:ext uri="{28A0092B-C50C-407E-A947-70E740481C1C}">
+                          <a14:useLocalDpi xmlns:a14="http://schemas.microsoft.com/office/drawing/2010/main" val="0"/>
+                        </a:ext>
+                      </a:extLst>
+                    </a:blip>
+                    <a:stretch>
+                      <a:fillRect/>
+                    </a:stretch>
+                  </pic:blipFill>
+                  <pic:spPr>
+                    <a:xfrm>
+                      <a:off x="0" y="0"/>
+                      <a:ext cx="2895600" cy="433070"/>
+                    </a:xfrm>
+                    <a:prstGeom prst="rect">
+                      <a:avLst/>
+                    </a:prstGeom>
+                  </pic:spPr>
+                </pic:pic>
+              </a:graphicData>
+            </a:graphic>
+          </wp:inline>
+        </w:drawing>
+      </w:r>
       <w:r>
         <w:rPr>
           <w:noProof/>
@@ -154,52 +200,6 @@
           </mc:Fallback>
         </mc:AlternateContent>
       </w:r>
-      <w:r>
-        <w:rPr>
-          <w:noProof/>
-        </w:rPr>
-        <w:drawing>
-          <wp:inline distT="0" distB="0" distL="0" distR="0" wp14:anchorId="6860DD9F" wp14:editId="6F93B616">
-            <wp:extent cx="2733675" cy="410210"/>
-            <wp:effectExtent l="0" t="0" r="9525" b="8890"/>
-            <wp:docPr id="1" name="Graphic 1"/>
-            <wp:cNvGraphicFramePr>
-              <a:graphicFrameLocks xmlns:a="http://schemas.openxmlformats.org/drawingml/2006/main" noChangeAspect="1"/>
-            </wp:cNvGraphicFramePr>
-            <a:graphic xmlns:a="http://schemas.openxmlformats.org/drawingml/2006/main">
-              <a:graphicData uri="http://schemas.openxmlformats.org/drawingml/2006/picture">
-                <pic:pic xmlns:pic="http://schemas.openxmlformats.org/drawingml/2006/picture">
-                  <pic:nvPicPr>
-                    <pic:cNvPr id="1" name=""/>
-                    <pic:cNvPicPr/>
-                  </pic:nvPicPr>
-                  <pic:blipFill>
-                    <a:blip r:embed="rId8" cstate="print">
-                      <a:extLst>
-                        <a:ext uri="{28A0092B-C50C-407E-A947-70E740481C1C}">
-                          <a14:useLocalDpi xmlns:a14="http://schemas.microsoft.com/office/drawing/2010/main" val="0"/>
-                        </a:ext>
-                      </a:extLst>
-                    </a:blip>
-                    <a:stretch>
-                      <a:fillRect/>
-                    </a:stretch>
-                  </pic:blipFill>
-                  <pic:spPr>
-                    <a:xfrm>
-                      <a:off x="0" y="0"/>
-                      <a:ext cx="2780790" cy="417280"/>
-                    </a:xfrm>
-                    <a:prstGeom prst="rect">
-                      <a:avLst/>
-                    </a:prstGeom>
-                  </pic:spPr>
-                </pic:pic>
-              </a:graphicData>
-            </a:graphic>
-          </wp:inline>
-        </w:drawing>
-      </w:r>
     </w:p>
     <w:p>
       <w:pPr>
@@ -240,8 +240,13 @@
             <w:pPr>
               <w:pStyle w:val="Tablekey"/>
             </w:pPr>
-            <w:r>
-              <w:t>Ctrl+Shift+P, F1</w:t>
+            <w:proofErr w:type="spellStart"/>
+            <w:r>
+              <w:t>Ctrl+Shift+P</w:t>
+            </w:r>
+            <w:proofErr w:type="spellEnd"/>
+            <w:r>
+              <w:t>, F1</w:t>
             </w:r>
           </w:p>
         </w:tc>
@@ -272,9 +277,11 @@
             <w:pPr>
               <w:pStyle w:val="Tablekey"/>
             </w:pPr>
+            <w:proofErr w:type="spellStart"/>
             <w:r>
               <w:t>Ctrl+P</w:t>
             </w:r>
+            <w:proofErr w:type="spellEnd"/>
           </w:p>
         </w:tc>
         <w:tc>
@@ -310,9 +317,11 @@
             <w:pPr>
               <w:pStyle w:val="Tablekey"/>
             </w:pPr>
+            <w:proofErr w:type="spellStart"/>
             <w:r>
               <w:t>Ctrl+Shift+N</w:t>
             </w:r>
+            <w:proofErr w:type="spellEnd"/>
           </w:p>
         </w:tc>
         <w:tc>
@@ -342,9 +351,11 @@
             <w:pPr>
               <w:pStyle w:val="Tablekey"/>
             </w:pPr>
+            <w:proofErr w:type="spellStart"/>
             <w:r>
               <w:t>Ctrl+W</w:t>
             </w:r>
+            <w:proofErr w:type="spellEnd"/>
           </w:p>
         </w:tc>
         <w:tc>
@@ -376,6 +387,7 @@
             <w:pPr>
               <w:pStyle w:val="Tablekey"/>
             </w:pPr>
+            <w:bookmarkStart w:id="0" w:name="_GoBack"/>
             <w:r>
               <w:t>Ctrl+,</w:t>
             </w:r>
@@ -396,6 +408,7 @@
           </w:p>
         </w:tc>
       </w:tr>
+      <w:bookmarkEnd w:id="0"/>
       <w:tr>
         <w:tc>
           <w:tcPr>
@@ -406,9 +419,19 @@
             <w:pPr>
               <w:pStyle w:val="Tablekey"/>
             </w:pPr>
-            <w:r>
-              <w:t>Ctrl+K Ctrl+S</w:t>
-            </w:r>
+            <w:proofErr w:type="spellStart"/>
+            <w:r>
+              <w:t>Ctrl+K</w:t>
+            </w:r>
+            <w:proofErr w:type="spellEnd"/>
+            <w:r>
+              <w:t xml:space="preserve"> </w:t>
+            </w:r>
+            <w:proofErr w:type="spellStart"/>
+            <w:r>
+              <w:t>Ctrl+S</w:t>
+            </w:r>
+            <w:proofErr w:type="spellEnd"/>
           </w:p>
         </w:tc>
         <w:tc>
@@ -465,9 +488,11 @@
             <w:pPr>
               <w:pStyle w:val="Tablekey"/>
             </w:pPr>
+            <w:proofErr w:type="spellStart"/>
             <w:r>
               <w:t>Ctrl+X</w:t>
             </w:r>
+            <w:proofErr w:type="spellEnd"/>
           </w:p>
         </w:tc>
         <w:tc>
@@ -497,9 +522,11 @@
             <w:pPr>
               <w:pStyle w:val="Tablekey"/>
             </w:pPr>
+            <w:proofErr w:type="spellStart"/>
             <w:r>
               <w:t>Ctrl+C</w:t>
             </w:r>
+            <w:proofErr w:type="spellEnd"/>
           </w:p>
         </w:tc>
         <w:tc>
@@ -578,9 +605,11 @@
             <w:pPr>
               <w:pStyle w:val="Tablekey"/>
             </w:pPr>
+            <w:proofErr w:type="spellStart"/>
             <w:r>
               <w:t>Ctrl+Shift+K</w:t>
             </w:r>
+            <w:proofErr w:type="spellEnd"/>
           </w:p>
         </w:tc>
         <w:tc>
@@ -612,15 +641,19 @@
             <w:pPr>
               <w:pStyle w:val="Tablekey"/>
             </w:pPr>
+            <w:proofErr w:type="spellStart"/>
             <w:r>
               <w:t>Ctrl+Enter</w:t>
             </w:r>
+            <w:proofErr w:type="spellEnd"/>
             <w:r>
               <w:t xml:space="preserve"> / </w:t>
             </w:r>
+            <w:proofErr w:type="spellStart"/>
             <w:r>
               <w:t>Ctrl+Shift+Enter</w:t>
             </w:r>
+            <w:proofErr w:type="spellEnd"/>
           </w:p>
         </w:tc>
         <w:tc>
@@ -656,8 +689,13 @@
             <w:pPr>
               <w:pStyle w:val="Tablekey"/>
             </w:pPr>
-            <w:r>
-              <w:t>Ctrl+Shift+\</w:t>
+            <w:proofErr w:type="spellStart"/>
+            <w:r>
+              <w:t>Ctrl+Shift</w:t>
+            </w:r>
+            <w:proofErr w:type="spellEnd"/>
+            <w:r>
+              <w:t>+\</w:t>
             </w:r>
           </w:p>
         </w:tc>
@@ -698,8 +736,13 @@
               <w:t xml:space="preserve"> / </w:t>
             </w:r>
             <w:r>
-              <w:t>Ctrl+[</w:t>
-            </w:r>
+              <w:t>Ctrl</w:t>
+            </w:r>
+            <w:proofErr w:type="gramStart"/>
+            <w:r>
+              <w:t>+[</w:t>
+            </w:r>
+            <w:proofErr w:type="gramEnd"/>
           </w:p>
         </w:tc>
         <w:tc>
@@ -877,8 +920,21 @@
               <w:t>Alt+</w:t>
             </w:r>
             <w:r>
-              <w:t xml:space="preserve"> PgUp / PgDn</w:t>
-            </w:r>
+              <w:t xml:space="preserve"> </w:t>
+            </w:r>
+            <w:proofErr w:type="spellStart"/>
+            <w:r>
+              <w:t>PgUp</w:t>
+            </w:r>
+            <w:proofErr w:type="spellEnd"/>
+            <w:r>
+              <w:t xml:space="preserve"> / </w:t>
+            </w:r>
+            <w:proofErr w:type="spellStart"/>
+            <w:r>
+              <w:t>PgDn</w:t>
+            </w:r>
+            <w:proofErr w:type="spellEnd"/>
           </w:p>
         </w:tc>
         <w:tc>
@@ -911,17 +967,27 @@
             <w:pPr>
               <w:pStyle w:val="Tablekey"/>
             </w:pPr>
-            <w:r>
-              <w:t>Ctrl+Shift+</w:t>
+            <w:proofErr w:type="spellStart"/>
+            <w:r>
+              <w:t>Ctrl+Shift</w:t>
+            </w:r>
+            <w:proofErr w:type="spellEnd"/>
+            <w:r>
+              <w:t>+</w:t>
             </w:r>
             <w:r>
               <w:t xml:space="preserve"> </w:t>
             </w:r>
+            <w:proofErr w:type="gramStart"/>
             <w:r>
               <w:t>[</w:t>
             </w:r>
             <w:r>
-              <w:t xml:space="preserve">  /  </w:t>
+              <w:t xml:space="preserve">  /</w:t>
+            </w:r>
+            <w:proofErr w:type="gramEnd"/>
+            <w:r>
+              <w:t xml:space="preserve">  </w:t>
             </w:r>
             <w:r>
               <w:t>]</w:t>
@@ -964,17 +1030,27 @@
             <w:pPr>
               <w:pStyle w:val="Tablekey"/>
             </w:pPr>
-            <w:r>
-              <w:t>Ctrl+K Ctrl+</w:t>
+            <w:proofErr w:type="spellStart"/>
+            <w:r>
+              <w:t>Ctrl+K</w:t>
+            </w:r>
+            <w:proofErr w:type="spellEnd"/>
+            <w:r>
+              <w:t xml:space="preserve"> Ctrl+</w:t>
             </w:r>
             <w:r>
               <w:t xml:space="preserve"> </w:t>
             </w:r>
+            <w:proofErr w:type="gramStart"/>
             <w:r>
               <w:t>[</w:t>
             </w:r>
             <w:r>
-              <w:t xml:space="preserve">  /  </w:t>
+              <w:t xml:space="preserve">  /</w:t>
+            </w:r>
+            <w:proofErr w:type="gramEnd"/>
+            <w:r>
+              <w:t xml:space="preserve">  </w:t>
             </w:r>
             <w:r>
               <w:t>]</w:t>
@@ -1011,8 +1087,13 @@
             <w:pPr>
               <w:pStyle w:val="Tablekey"/>
             </w:pPr>
-            <w:r>
-              <w:t>Ctrl+K Ctrl+0</w:t>
+            <w:proofErr w:type="spellStart"/>
+            <w:r>
+              <w:t>Ctrl+K</w:t>
+            </w:r>
+            <w:proofErr w:type="spellEnd"/>
+            <w:r>
+              <w:t xml:space="preserve"> Ctrl+0</w:t>
             </w:r>
             <w:r>
               <w:t xml:space="preserve"> /</w:t>
@@ -1022,9 +1103,19 @@
             <w:pPr>
               <w:pStyle w:val="Tablekey"/>
             </w:pPr>
-            <w:r>
-              <w:t>Ctrl+K Ctrl+J</w:t>
-            </w:r>
+            <w:proofErr w:type="spellStart"/>
+            <w:r>
+              <w:t>Ctrl+K</w:t>
+            </w:r>
+            <w:proofErr w:type="spellEnd"/>
+            <w:r>
+              <w:t xml:space="preserve"> </w:t>
+            </w:r>
+            <w:proofErr w:type="spellStart"/>
+            <w:r>
+              <w:t>Ctrl+J</w:t>
+            </w:r>
+            <w:proofErr w:type="spellEnd"/>
           </w:p>
         </w:tc>
         <w:tc>
@@ -1063,9 +1154,19 @@
             <w:pPr>
               <w:pStyle w:val="Tablekey"/>
             </w:pPr>
-            <w:r>
-              <w:t>Ctrl+K Ctrl+C</w:t>
-            </w:r>
+            <w:proofErr w:type="spellStart"/>
+            <w:r>
+              <w:t>Ctrl+K</w:t>
+            </w:r>
+            <w:proofErr w:type="spellEnd"/>
+            <w:r>
+              <w:t xml:space="preserve"> </w:t>
+            </w:r>
+            <w:proofErr w:type="spellStart"/>
+            <w:r>
+              <w:t>Ctrl+C</w:t>
+            </w:r>
+            <w:proofErr w:type="spellEnd"/>
           </w:p>
         </w:tc>
         <w:tc>
@@ -1095,9 +1196,19 @@
             <w:pPr>
               <w:pStyle w:val="Tablekey"/>
             </w:pPr>
-            <w:r>
-              <w:t>Ctrl+K Ctrl+U</w:t>
-            </w:r>
+            <w:proofErr w:type="spellStart"/>
+            <w:r>
+              <w:t>Ctrl+K</w:t>
+            </w:r>
+            <w:proofErr w:type="spellEnd"/>
+            <w:r>
+              <w:t xml:space="preserve"> </w:t>
+            </w:r>
+            <w:proofErr w:type="spellStart"/>
+            <w:r>
+              <w:t>Ctrl+U</w:t>
+            </w:r>
+            <w:proofErr w:type="spellEnd"/>
           </w:p>
         </w:tc>
         <w:tc>
@@ -1162,9 +1273,11 @@
             <w:pPr>
               <w:pStyle w:val="Tablekey"/>
             </w:pPr>
+            <w:proofErr w:type="spellStart"/>
             <w:r>
               <w:t>Ctrl+Shift+A</w:t>
             </w:r>
+            <w:proofErr w:type="spellEnd"/>
           </w:p>
         </w:tc>
         <w:tc>
@@ -1197,9 +1310,11 @@
             <w:pPr>
               <w:pStyle w:val="Tablekey"/>
             </w:pPr>
+            <w:proofErr w:type="spellStart"/>
             <w:r>
               <w:t>Alt+Z</w:t>
             </w:r>
+            <w:proofErr w:type="spellEnd"/>
           </w:p>
         </w:tc>
         <w:tc>
@@ -1275,9 +1390,11 @@
             <w:pPr>
               <w:pStyle w:val="Tablekey"/>
             </w:pPr>
+            <w:proofErr w:type="spellStart"/>
             <w:r>
               <w:t>Ctrl+Space</w:t>
             </w:r>
+            <w:proofErr w:type="spellEnd"/>
           </w:p>
         </w:tc>
         <w:tc>
@@ -1307,9 +1424,11 @@
             <w:pPr>
               <w:pStyle w:val="Tablekey"/>
             </w:pPr>
+            <w:proofErr w:type="spellStart"/>
             <w:r>
               <w:t>Ctrl+Shift+Space</w:t>
             </w:r>
+            <w:proofErr w:type="spellEnd"/>
           </w:p>
         </w:tc>
         <w:tc>
@@ -1342,9 +1461,11 @@
             <w:pPr>
               <w:pStyle w:val="Tablekey"/>
             </w:pPr>
+            <w:proofErr w:type="spellStart"/>
             <w:r>
               <w:t>Ctrl+Shift+I</w:t>
             </w:r>
+            <w:proofErr w:type="spellEnd"/>
           </w:p>
         </w:tc>
         <w:tc>
@@ -1374,9 +1495,19 @@
             <w:pPr>
               <w:pStyle w:val="Tablekey"/>
             </w:pPr>
-            <w:r>
-              <w:t>Ctrl+K Ctrl+F</w:t>
-            </w:r>
+            <w:proofErr w:type="spellStart"/>
+            <w:r>
+              <w:t>Ctrl+K</w:t>
+            </w:r>
+            <w:proofErr w:type="spellEnd"/>
+            <w:r>
+              <w:t xml:space="preserve"> </w:t>
+            </w:r>
+            <w:proofErr w:type="spellStart"/>
+            <w:r>
+              <w:t>Ctrl+F</w:t>
+            </w:r>
+            <w:proofErr w:type="spellEnd"/>
           </w:p>
         </w:tc>
         <w:tc>
@@ -1476,8 +1607,13 @@
             <w:pPr>
               <w:pStyle w:val="Tablekey"/>
             </w:pPr>
-            <w:r>
-              <w:t>Ctrl+K F12</w:t>
+            <w:proofErr w:type="spellStart"/>
+            <w:r>
+              <w:t>Ctrl+K</w:t>
+            </w:r>
+            <w:proofErr w:type="spellEnd"/>
+            <w:r>
+              <w:t xml:space="preserve"> F12</w:t>
             </w:r>
           </w:p>
         </w:tc>
@@ -1610,9 +1746,19 @@
             <w:pPr>
               <w:pStyle w:val="Tablekey"/>
             </w:pPr>
-            <w:r>
-              <w:t>Ctrl+K Ctrl+X</w:t>
-            </w:r>
+            <w:proofErr w:type="spellStart"/>
+            <w:r>
+              <w:t>Ctrl+K</w:t>
+            </w:r>
+            <w:proofErr w:type="spellEnd"/>
+            <w:r>
+              <w:t xml:space="preserve"> </w:t>
+            </w:r>
+            <w:proofErr w:type="spellStart"/>
+            <w:r>
+              <w:t>Ctrl+X</w:t>
+            </w:r>
+            <w:proofErr w:type="spellEnd"/>
           </w:p>
         </w:tc>
         <w:tc>
@@ -1642,8 +1788,13 @@
             <w:pPr>
               <w:pStyle w:val="Tablekey"/>
             </w:pPr>
-            <w:r>
-              <w:t>Ctrl+K M</w:t>
+            <w:proofErr w:type="spellStart"/>
+            <w:r>
+              <w:t>Ctrl+K</w:t>
+            </w:r>
+            <w:proofErr w:type="spellEnd"/>
+            <w:r>
+              <w:t xml:space="preserve"> M</w:t>
             </w:r>
           </w:p>
         </w:tc>
@@ -1696,9 +1847,11 @@
             <w:pPr>
               <w:pStyle w:val="Tablekey"/>
             </w:pPr>
+            <w:proofErr w:type="spellStart"/>
             <w:r>
               <w:t>Alt+Click</w:t>
             </w:r>
+            <w:proofErr w:type="spellEnd"/>
           </w:p>
         </w:tc>
         <w:tc>
@@ -1731,9 +1884,11 @@
             <w:pPr>
               <w:pStyle w:val="Tablekey"/>
             </w:pPr>
+            <w:proofErr w:type="spellStart"/>
             <w:r>
               <w:t>Shift+Alt</w:t>
             </w:r>
+            <w:proofErr w:type="spellEnd"/>
             <w:r>
               <w:t>+</w:t>
             </w:r>
@@ -1781,9 +1936,11 @@
             <w:pPr>
               <w:pStyle w:val="Tablekey"/>
             </w:pPr>
+            <w:proofErr w:type="spellStart"/>
             <w:r>
               <w:t>Ctrl+U</w:t>
             </w:r>
+            <w:proofErr w:type="spellEnd"/>
           </w:p>
         </w:tc>
         <w:tc>
@@ -1813,9 +1970,11 @@
             <w:pPr>
               <w:pStyle w:val="Tablekey"/>
             </w:pPr>
+            <w:proofErr w:type="spellStart"/>
             <w:r>
               <w:t>Shift+Alt+I</w:t>
             </w:r>
+            <w:proofErr w:type="spellEnd"/>
           </w:p>
         </w:tc>
         <w:tc>
@@ -1848,14 +2007,14 @@
             <w:pPr>
               <w:pStyle w:val="Tablekey"/>
             </w:pPr>
+            <w:proofErr w:type="spellStart"/>
             <w:r>
               <w:t>Ctrl+</w:t>
             </w:r>
             <w:r>
               <w:t>L</w:t>
             </w:r>
-            <w:bookmarkStart w:id="0" w:name="_GoBack"/>
-            <w:bookmarkEnd w:id="0"/>
+            <w:proofErr w:type="spellEnd"/>
           </w:p>
         </w:tc>
         <w:tc>
@@ -1885,9 +2044,11 @@
             <w:pPr>
               <w:pStyle w:val="Tablekey"/>
             </w:pPr>
+            <w:proofErr w:type="spellStart"/>
             <w:r>
               <w:t>Ctrl+Shift+L</w:t>
             </w:r>
+            <w:proofErr w:type="spellEnd"/>
           </w:p>
         </w:tc>
         <w:tc>
@@ -1952,9 +2113,11 @@
             <w:pPr>
               <w:pStyle w:val="Tablekey"/>
             </w:pPr>
+            <w:proofErr w:type="spellStart"/>
             <w:r>
               <w:t>Shift+Alt</w:t>
             </w:r>
+            <w:proofErr w:type="spellEnd"/>
             <w:r>
               <w:t xml:space="preserve"> </w:t>
             </w:r>
@@ -1996,9 +2159,11 @@
             <w:pPr>
               <w:pStyle w:val="Tablekey"/>
             </w:pPr>
+            <w:proofErr w:type="spellStart"/>
             <w:r>
               <w:t>Shift+Alt</w:t>
             </w:r>
+            <w:proofErr w:type="spellEnd"/>
             <w:r>
               <w:t xml:space="preserve"> </w:t>
             </w:r>
@@ -2037,8 +2202,13 @@
             <w:pPr>
               <w:pStyle w:val="Tablekey"/>
             </w:pPr>
-            <w:r>
-              <w:t>Shift+Alt + drag mouse</w:t>
+            <w:proofErr w:type="spellStart"/>
+            <w:r>
+              <w:t>Shift+Alt</w:t>
+            </w:r>
+            <w:proofErr w:type="spellEnd"/>
+            <w:r>
+              <w:t xml:space="preserve"> + drag mouse</w:t>
             </w:r>
           </w:p>
         </w:tc>
@@ -2214,9 +2384,11 @@
             <w:pPr>
               <w:pStyle w:val="Tablekey"/>
             </w:pPr>
+            <w:proofErr w:type="spellStart"/>
             <w:r>
               <w:t>Ctrl+B</w:t>
             </w:r>
+            <w:proofErr w:type="spellEnd"/>
           </w:p>
         </w:tc>
         <w:tc>
@@ -2249,9 +2421,11 @@
             <w:pPr>
               <w:pStyle w:val="Tablekey"/>
             </w:pPr>
+            <w:proofErr w:type="spellStart"/>
             <w:r>
               <w:t>Ctrl+Shift+E</w:t>
             </w:r>
+            <w:proofErr w:type="spellEnd"/>
           </w:p>
         </w:tc>
         <w:tc>
@@ -2281,9 +2455,11 @@
             <w:pPr>
               <w:pStyle w:val="Tablekey"/>
             </w:pPr>
+            <w:proofErr w:type="spellStart"/>
             <w:r>
               <w:t>Ctrl+Shift+F</w:t>
             </w:r>
+            <w:proofErr w:type="spellEnd"/>
           </w:p>
         </w:tc>
         <w:tc>
@@ -2316,9 +2492,11 @@
             <w:pPr>
               <w:pStyle w:val="Tablekey"/>
             </w:pPr>
+            <w:proofErr w:type="spellStart"/>
             <w:r>
               <w:t>Ctrl+Shift+G</w:t>
             </w:r>
+            <w:proofErr w:type="spellEnd"/>
           </w:p>
         </w:tc>
         <w:tc>
@@ -2351,9 +2529,11 @@
             <w:pPr>
               <w:pStyle w:val="Tablekey"/>
             </w:pPr>
+            <w:proofErr w:type="spellStart"/>
             <w:r>
               <w:t>Ctrl+Shift+D</w:t>
             </w:r>
+            <w:proofErr w:type="spellEnd"/>
           </w:p>
         </w:tc>
         <w:tc>
@@ -2386,9 +2566,11 @@
             <w:pPr>
               <w:pStyle w:val="Tablekey"/>
             </w:pPr>
+            <w:proofErr w:type="spellStart"/>
             <w:r>
               <w:t>Ctrl+Shift+X</w:t>
             </w:r>
+            <w:proofErr w:type="spellEnd"/>
           </w:p>
         </w:tc>
         <w:tc>
@@ -2418,9 +2600,11 @@
             <w:pPr>
               <w:pStyle w:val="Tablekey"/>
             </w:pPr>
+            <w:proofErr w:type="spellStart"/>
             <w:r>
               <w:t>Ctrl+Shift+H</w:t>
             </w:r>
+            <w:proofErr w:type="spellEnd"/>
           </w:p>
         </w:tc>
         <w:tc>
@@ -2453,9 +2637,11 @@
             <w:pPr>
               <w:pStyle w:val="Tablekey"/>
             </w:pPr>
+            <w:proofErr w:type="spellStart"/>
             <w:r>
               <w:t>Ctrl+Shift+J</w:t>
             </w:r>
+            <w:proofErr w:type="spellEnd"/>
           </w:p>
         </w:tc>
         <w:tc>
@@ -2485,9 +2671,11 @@
             <w:pPr>
               <w:pStyle w:val="Tablekey"/>
             </w:pPr>
+            <w:proofErr w:type="spellStart"/>
             <w:r>
               <w:t>Ctrl+Shift+C</w:t>
             </w:r>
+            <w:proofErr w:type="spellEnd"/>
           </w:p>
         </w:tc>
         <w:tc>
@@ -2520,9 +2708,19 @@
             <w:pPr>
               <w:pStyle w:val="Tablekey"/>
             </w:pPr>
-            <w:r>
-              <w:t>Ctrl+K Ctrl+H</w:t>
-            </w:r>
+            <w:proofErr w:type="spellStart"/>
+            <w:r>
+              <w:t>Ctrl+K</w:t>
+            </w:r>
+            <w:proofErr w:type="spellEnd"/>
+            <w:r>
+              <w:t xml:space="preserve"> </w:t>
+            </w:r>
+            <w:proofErr w:type="spellStart"/>
+            <w:r>
+              <w:t>Ctrl+H</w:t>
+            </w:r>
+            <w:proofErr w:type="spellEnd"/>
           </w:p>
         </w:tc>
         <w:tc>
@@ -2552,9 +2750,11 @@
             <w:pPr>
               <w:pStyle w:val="Tablekey"/>
             </w:pPr>
+            <w:proofErr w:type="spellStart"/>
             <w:r>
               <w:t>Ctrl+Shift+V</w:t>
             </w:r>
+            <w:proofErr w:type="spellEnd"/>
           </w:p>
         </w:tc>
         <w:tc>
@@ -2590,8 +2790,13 @@
             <w:pPr>
               <w:pStyle w:val="Tablekey"/>
             </w:pPr>
-            <w:r>
-              <w:t>Ctrl+K V</w:t>
+            <w:proofErr w:type="spellStart"/>
+            <w:r>
+              <w:t>Ctrl+K</w:t>
+            </w:r>
+            <w:proofErr w:type="spellEnd"/>
+            <w:r>
+              <w:t xml:space="preserve"> V</w:t>
             </w:r>
           </w:p>
         </w:tc>
@@ -2621,8 +2826,13 @@
             <w:pPr>
               <w:pStyle w:val="Tablekey"/>
             </w:pPr>
-            <w:r>
-              <w:t>Ctrl+K Z</w:t>
+            <w:proofErr w:type="spellStart"/>
+            <w:r>
+              <w:t>Ctrl+K</w:t>
+            </w:r>
+            <w:proofErr w:type="spellEnd"/>
+            <w:r>
+              <w:t xml:space="preserve"> Z</w:t>
             </w:r>
           </w:p>
         </w:tc>
@@ -2636,7 +2846,15 @@
               <w:cnfStyle w:val="000000000000" w:firstRow="0" w:lastRow="0" w:firstColumn="0" w:lastColumn="0" w:oddVBand="0" w:evenVBand="0" w:oddHBand="0" w:evenHBand="0" w:firstRowFirstColumn="0" w:firstRowLastColumn="0" w:lastRowFirstColumn="0" w:lastRowLastColumn="0"/>
             </w:pPr>
             <w:r>
-              <w:t>Zen Mode (Esc Esc to exit)</w:t>
+              <w:t xml:space="preserve">Zen Mode (Esc </w:t>
+            </w:r>
+            <w:proofErr w:type="spellStart"/>
+            <w:r>
+              <w:t>Esc</w:t>
+            </w:r>
+            <w:proofErr w:type="spellEnd"/>
+            <w:r>
+              <w:t xml:space="preserve"> to exit)</w:t>
             </w:r>
           </w:p>
         </w:tc>
@@ -2680,9 +2898,11 @@
             <w:pPr>
               <w:pStyle w:val="Tablekey"/>
             </w:pPr>
+            <w:proofErr w:type="spellStart"/>
             <w:r>
               <w:t>Ctrl+F</w:t>
             </w:r>
+            <w:proofErr w:type="spellEnd"/>
           </w:p>
         </w:tc>
         <w:tc>
@@ -2712,9 +2932,11 @@
             <w:pPr>
               <w:pStyle w:val="Tablekey"/>
             </w:pPr>
+            <w:proofErr w:type="spellStart"/>
             <w:r>
               <w:t>Ctrl+H</w:t>
             </w:r>
+            <w:proofErr w:type="spellEnd"/>
           </w:p>
         </w:tc>
         <w:tc>
@@ -2791,9 +3013,11 @@
             <w:pPr>
               <w:pStyle w:val="Tablekey"/>
             </w:pPr>
+            <w:proofErr w:type="spellStart"/>
             <w:r>
               <w:t>Alt+Enter</w:t>
             </w:r>
+            <w:proofErr w:type="spellEnd"/>
           </w:p>
         </w:tc>
         <w:tc>
@@ -2832,9 +3056,11 @@
             <w:pPr>
               <w:pStyle w:val="Tablekey"/>
             </w:pPr>
+            <w:proofErr w:type="spellStart"/>
             <w:r>
               <w:t>Ctrl+D</w:t>
             </w:r>
+            <w:proofErr w:type="spellEnd"/>
           </w:p>
         </w:tc>
         <w:tc>
@@ -2864,9 +3090,19 @@
             <w:pPr>
               <w:pStyle w:val="Tablekey"/>
             </w:pPr>
-            <w:r>
-              <w:t>Ctrl+K Ctrl+D</w:t>
-            </w:r>
+            <w:proofErr w:type="spellStart"/>
+            <w:r>
+              <w:t>Ctrl+K</w:t>
+            </w:r>
+            <w:proofErr w:type="spellEnd"/>
+            <w:r>
+              <w:t xml:space="preserve"> </w:t>
+            </w:r>
+            <w:proofErr w:type="spellStart"/>
+            <w:r>
+              <w:t>Ctrl+D</w:t>
+            </w:r>
+            <w:proofErr w:type="spellEnd"/>
           </w:p>
         </w:tc>
         <w:tc>
@@ -2918,9 +3154,11 @@
             <w:pPr>
               <w:pStyle w:val="Tablekey"/>
             </w:pPr>
+            <w:proofErr w:type="spellStart"/>
             <w:r>
               <w:t>Ctrl+T</w:t>
             </w:r>
+            <w:proofErr w:type="spellEnd"/>
           </w:p>
         </w:tc>
         <w:tc>
@@ -2950,9 +3188,11 @@
             <w:pPr>
               <w:pStyle w:val="Tablekey"/>
             </w:pPr>
+            <w:proofErr w:type="spellStart"/>
             <w:r>
               <w:t>Ctrl+G</w:t>
             </w:r>
+            <w:proofErr w:type="spellEnd"/>
           </w:p>
         </w:tc>
         <w:tc>
@@ -2985,9 +3225,11 @@
             <w:pPr>
               <w:pStyle w:val="Tablekey"/>
             </w:pPr>
+            <w:proofErr w:type="spellStart"/>
             <w:r>
               <w:t>Ctrl+P</w:t>
             </w:r>
+            <w:proofErr w:type="spellEnd"/>
           </w:p>
         </w:tc>
         <w:tc>
@@ -3017,9 +3259,11 @@
             <w:pPr>
               <w:pStyle w:val="Tablekey"/>
             </w:pPr>
+            <w:proofErr w:type="spellStart"/>
             <w:r>
               <w:t>Ctrl+Shift+O</w:t>
             </w:r>
+            <w:proofErr w:type="spellEnd"/>
           </w:p>
         </w:tc>
         <w:tc>
@@ -3052,9 +3296,11 @@
             <w:pPr>
               <w:pStyle w:val="Tablekey"/>
             </w:pPr>
+            <w:proofErr w:type="spellStart"/>
             <w:r>
               <w:t>Ctrl+Shift+M</w:t>
             </w:r>
+            <w:proofErr w:type="spellEnd"/>
           </w:p>
         </w:tc>
         <w:tc>
@@ -3151,9 +3397,11 @@
             <w:pPr>
               <w:pStyle w:val="Tablekey"/>
             </w:pPr>
+            <w:proofErr w:type="spellStart"/>
             <w:r>
               <w:t>Ctrl+Shift+Tab</w:t>
             </w:r>
+            <w:proofErr w:type="spellEnd"/>
           </w:p>
         </w:tc>
         <w:tc>
@@ -3186,8 +3434,13 @@
             <w:pPr>
               <w:pStyle w:val="Tablekey"/>
             </w:pPr>
-            <w:r>
-              <w:t>Ctrl+Alt+-</w:t>
+            <w:proofErr w:type="spellStart"/>
+            <w:r>
+              <w:t>Ctrl+Alt</w:t>
+            </w:r>
+            <w:proofErr w:type="spellEnd"/>
+            <w:r>
+              <w:t>+-</w:t>
             </w:r>
           </w:p>
         </w:tc>
@@ -3218,8 +3471,13 @@
             <w:pPr>
               <w:pStyle w:val="Tablekey"/>
             </w:pPr>
-            <w:r>
-              <w:t>Ctrl+Shift+-</w:t>
+            <w:proofErr w:type="spellStart"/>
+            <w:r>
+              <w:t>Ctrl+Shift</w:t>
+            </w:r>
+            <w:proofErr w:type="spellEnd"/>
+            <w:r>
+              <w:t>+-</w:t>
             </w:r>
           </w:p>
         </w:tc>
@@ -3254,9 +3512,11 @@
             <w:pPr>
               <w:pStyle w:val="Tablekey"/>
             </w:pPr>
+            <w:proofErr w:type="spellStart"/>
             <w:r>
               <w:t>Ctrl+M</w:t>
             </w:r>
+            <w:proofErr w:type="spellEnd"/>
           </w:p>
         </w:tc>
         <w:tc>
@@ -3314,9 +3574,11 @@
             <w:pPr>
               <w:pStyle w:val="Tablekey"/>
             </w:pPr>
+            <w:proofErr w:type="spellStart"/>
             <w:r>
               <w:t>Ctrl+W</w:t>
             </w:r>
+            <w:proofErr w:type="spellEnd"/>
           </w:p>
         </w:tc>
         <w:tc>
@@ -3346,8 +3608,13 @@
             <w:pPr>
               <w:pStyle w:val="Tablekey"/>
             </w:pPr>
-            <w:r>
-              <w:t>Ctrl+K F</w:t>
+            <w:proofErr w:type="spellStart"/>
+            <w:r>
+              <w:t>Ctrl+K</w:t>
+            </w:r>
+            <w:proofErr w:type="spellEnd"/>
+            <w:r>
+              <w:t xml:space="preserve"> F</w:t>
             </w:r>
           </w:p>
         </w:tc>
@@ -3423,7 +3690,15 @@
               <w:t>1</w:t>
             </w:r>
             <w:r>
-              <w:t xml:space="preserve"> /  2 / 3</w:t>
+              <w:t xml:space="preserve"> </w:t>
+            </w:r>
+            <w:proofErr w:type="gramStart"/>
+            <w:r>
+              <w:t>/  2</w:t>
+            </w:r>
+            <w:proofErr w:type="gramEnd"/>
+            <w:r>
+              <w:t xml:space="preserve"> / 3</w:t>
             </w:r>
           </w:p>
         </w:tc>
@@ -3487,8 +3762,13 @@
             <w:pPr>
               <w:pStyle w:val="Tablekey"/>
             </w:pPr>
-            <w:r>
-              <w:t>Ctrl+K Ctrl</w:t>
+            <w:proofErr w:type="spellStart"/>
+            <w:r>
+              <w:t>Ctrl+K</w:t>
+            </w:r>
+            <w:proofErr w:type="spellEnd"/>
+            <w:r>
+              <w:t xml:space="preserve"> Ctrl</w:t>
             </w:r>
             <w:r>
               <w:t xml:space="preserve"> </w:t>
@@ -3528,8 +3808,13 @@
             <w:pPr>
               <w:pStyle w:val="Tablekey"/>
             </w:pPr>
-            <w:r>
-              <w:t>Ctrl+K Ctrl</w:t>
+            <w:proofErr w:type="spellStart"/>
+            <w:r>
+              <w:t>Ctrl+K</w:t>
+            </w:r>
+            <w:proofErr w:type="spellEnd"/>
+            <w:r>
+              <w:t xml:space="preserve"> Ctrl</w:t>
             </w:r>
             <w:r>
               <w:t xml:space="preserve"> </w:t>
@@ -3572,12 +3857,14 @@
             <w:pPr>
               <w:pStyle w:val="Tablekey"/>
             </w:pPr>
+            <w:proofErr w:type="spellStart"/>
             <w:r>
               <w:t>Ctrl+Shift+</w:t>
             </w:r>
             <w:r>
               <w:t>PgUp</w:t>
             </w:r>
+            <w:proofErr w:type="spellEnd"/>
           </w:p>
         </w:tc>
         <w:tc>
@@ -3607,12 +3894,14 @@
             <w:pPr>
               <w:pStyle w:val="Tablekey"/>
             </w:pPr>
+            <w:proofErr w:type="spellStart"/>
             <w:r>
               <w:t>Ctrl+Shift+</w:t>
             </w:r>
             <w:r>
               <w:t>PgDn</w:t>
             </w:r>
+            <w:proofErr w:type="spellEnd"/>
           </w:p>
         </w:tc>
         <w:tc>
@@ -3645,8 +3934,13 @@
             <w:pPr>
               <w:pStyle w:val="Tablekey"/>
             </w:pPr>
-            <w:r>
-              <w:t xml:space="preserve">Ctrl+K </w:t>
+            <w:proofErr w:type="spellStart"/>
+            <w:r>
+              <w:t>Ctrl+K</w:t>
+            </w:r>
+            <w:proofErr w:type="spellEnd"/>
+            <w:r>
+              <w:t xml:space="preserve"> </w:t>
             </w:r>
             <w:r>
               <w:t>←</w:t>
@@ -3680,8 +3974,13 @@
             <w:pPr>
               <w:pStyle w:val="Tablekey"/>
             </w:pPr>
-            <w:r>
-              <w:t xml:space="preserve">Ctrl+K </w:t>
+            <w:proofErr w:type="spellStart"/>
+            <w:r>
+              <w:t>Ctrl+K</w:t>
+            </w:r>
+            <w:proofErr w:type="spellEnd"/>
+            <w:r>
+              <w:t xml:space="preserve"> </w:t>
             </w:r>
             <w:r>
               <w:t>→</w:t>
@@ -3743,9 +4042,11 @@
             <w:pPr>
               <w:pStyle w:val="Tablekey"/>
             </w:pPr>
+            <w:proofErr w:type="spellStart"/>
             <w:r>
               <w:t>Ctrl+N</w:t>
             </w:r>
+            <w:proofErr w:type="spellEnd"/>
           </w:p>
         </w:tc>
         <w:tc>
@@ -3775,9 +4076,11 @@
             <w:pPr>
               <w:pStyle w:val="Tablekey"/>
             </w:pPr>
+            <w:proofErr w:type="spellStart"/>
             <w:r>
               <w:t>Ctrl+O</w:t>
             </w:r>
+            <w:proofErr w:type="spellEnd"/>
           </w:p>
         </w:tc>
         <w:tc>
@@ -3810,9 +4113,11 @@
             <w:pPr>
               <w:pStyle w:val="Tablekey"/>
             </w:pPr>
+            <w:proofErr w:type="spellStart"/>
             <w:r>
               <w:t>Ctrl+S</w:t>
             </w:r>
+            <w:proofErr w:type="spellEnd"/>
           </w:p>
         </w:tc>
         <w:tc>
@@ -3842,9 +4147,11 @@
             <w:pPr>
               <w:pStyle w:val="Tablekey"/>
             </w:pPr>
+            <w:proofErr w:type="spellStart"/>
             <w:r>
               <w:t>Ctrl+Shift+S</w:t>
             </w:r>
+            <w:proofErr w:type="spellEnd"/>
           </w:p>
         </w:tc>
         <w:tc>
@@ -3877,9 +4184,11 @@
             <w:pPr>
               <w:pStyle w:val="Tablekey"/>
             </w:pPr>
+            <w:proofErr w:type="spellStart"/>
             <w:r>
               <w:t>Ctrl+W</w:t>
             </w:r>
+            <w:proofErr w:type="spellEnd"/>
           </w:p>
         </w:tc>
         <w:tc>
@@ -3909,9 +4218,19 @@
             <w:pPr>
               <w:pStyle w:val="Tablekey"/>
             </w:pPr>
-            <w:r>
-              <w:t>Ctrl+K Ctrl+W</w:t>
-            </w:r>
+            <w:proofErr w:type="spellStart"/>
+            <w:r>
+              <w:t>Ctrl+K</w:t>
+            </w:r>
+            <w:proofErr w:type="spellEnd"/>
+            <w:r>
+              <w:t xml:space="preserve"> </w:t>
+            </w:r>
+            <w:proofErr w:type="spellStart"/>
+            <w:r>
+              <w:t>Ctrl+W</w:t>
+            </w:r>
+            <w:proofErr w:type="spellEnd"/>
           </w:p>
         </w:tc>
         <w:tc>
@@ -3944,9 +4263,11 @@
             <w:pPr>
               <w:pStyle w:val="Tablekey"/>
             </w:pPr>
+            <w:proofErr w:type="spellStart"/>
             <w:r>
               <w:t>Ctrl+Shift+T</w:t>
             </w:r>
+            <w:proofErr w:type="spellEnd"/>
           </w:p>
         </w:tc>
         <w:tc>
@@ -3976,8 +4297,13 @@
             <w:pPr>
               <w:pStyle w:val="Tablekey"/>
             </w:pPr>
-            <w:r>
-              <w:t>Ctrl+K Enter</w:t>
+            <w:proofErr w:type="spellStart"/>
+            <w:r>
+              <w:t>Ctrl+K</w:t>
+            </w:r>
+            <w:proofErr w:type="spellEnd"/>
+            <w:r>
+              <w:t xml:space="preserve"> Enter</w:t>
             </w:r>
           </w:p>
         </w:tc>
@@ -4017,9 +4343,11 @@
             <w:pPr>
               <w:pStyle w:val="Tablekey"/>
             </w:pPr>
+            <w:proofErr w:type="spellStart"/>
             <w:r>
               <w:t>Ctrl+Tab</w:t>
             </w:r>
+            <w:proofErr w:type="spellEnd"/>
           </w:p>
         </w:tc>
         <w:tc>
@@ -4049,9 +4377,11 @@
             <w:pPr>
               <w:pStyle w:val="Tablekey"/>
             </w:pPr>
+            <w:proofErr w:type="spellStart"/>
             <w:r>
               <w:t>Ctrl+Shift+Tab</w:t>
             </w:r>
+            <w:proofErr w:type="spellEnd"/>
           </w:p>
         </w:tc>
         <w:tc>
@@ -4084,8 +4414,13 @@
             <w:pPr>
               <w:pStyle w:val="Tablekey"/>
             </w:pPr>
-            <w:r>
-              <w:t>Ctrl+K P</w:t>
+            <w:proofErr w:type="spellStart"/>
+            <w:r>
+              <w:t>Ctrl+K</w:t>
+            </w:r>
+            <w:proofErr w:type="spellEnd"/>
+            <w:r>
+              <w:t xml:space="preserve"> P</w:t>
             </w:r>
           </w:p>
         </w:tc>
@@ -4116,8 +4451,13 @@
             <w:pPr>
               <w:pStyle w:val="Tablekey"/>
             </w:pPr>
-            <w:r>
-              <w:t>Ctrl+K R</w:t>
+            <w:proofErr w:type="spellStart"/>
+            <w:r>
+              <w:t>Ctrl+K</w:t>
+            </w:r>
+            <w:proofErr w:type="spellEnd"/>
+            <w:r>
+              <w:t xml:space="preserve"> R</w:t>
             </w:r>
           </w:p>
         </w:tc>
@@ -4151,8 +4491,13 @@
             <w:pPr>
               <w:pStyle w:val="Tablekey"/>
             </w:pPr>
-            <w:r>
-              <w:t>Ctrl+K O</w:t>
+            <w:proofErr w:type="spellStart"/>
+            <w:r>
+              <w:t>Ctrl+K</w:t>
+            </w:r>
+            <w:proofErr w:type="spellEnd"/>
+            <w:r>
+              <w:t xml:space="preserve"> O</w:t>
             </w:r>
           </w:p>
         </w:tc>
@@ -4389,9 +4734,19 @@
             <w:pPr>
               <w:pStyle w:val="Tablekey"/>
             </w:pPr>
-            <w:r>
-              <w:t>Ctrl+K Ctrl+I</w:t>
-            </w:r>
+            <w:proofErr w:type="spellStart"/>
+            <w:r>
+              <w:t>Ctrl+K</w:t>
+            </w:r>
+            <w:proofErr w:type="spellEnd"/>
+            <w:r>
+              <w:t xml:space="preserve"> </w:t>
+            </w:r>
+            <w:proofErr w:type="spellStart"/>
+            <w:r>
+              <w:t>Ctrl+I</w:t>
+            </w:r>
+            <w:proofErr w:type="spellEnd"/>
           </w:p>
         </w:tc>
         <w:tc>
@@ -4484,8 +4839,13 @@
             <w:pPr>
               <w:pStyle w:val="Tablekey"/>
             </w:pPr>
-            <w:r>
-              <w:t>Ctrl+Shift+`</w:t>
+            <w:proofErr w:type="spellStart"/>
+            <w:r>
+              <w:t>Ctrl+Shift</w:t>
+            </w:r>
+            <w:proofErr w:type="spellEnd"/>
+            <w:r>
+              <w:t>+`</w:t>
             </w:r>
           </w:p>
         </w:tc>
@@ -4519,9 +4879,11 @@
             <w:pPr>
               <w:pStyle w:val="Tablekey"/>
             </w:pPr>
+            <w:proofErr w:type="spellStart"/>
             <w:r>
               <w:t>Ctrl+Shift+C</w:t>
             </w:r>
+            <w:proofErr w:type="spellEnd"/>
           </w:p>
         </w:tc>
         <w:tc>
@@ -4551,9 +4913,11 @@
             <w:pPr>
               <w:pStyle w:val="Tablekey"/>
             </w:pPr>
+            <w:proofErr w:type="spellStart"/>
             <w:r>
               <w:t>Ctrl+Shift+V</w:t>
             </w:r>
+            <w:proofErr w:type="spellEnd"/>
           </w:p>
         </w:tc>
         <w:tc>
@@ -4586,9 +4950,11 @@
             <w:pPr>
               <w:pStyle w:val="Tablekey"/>
             </w:pPr>
+            <w:proofErr w:type="spellStart"/>
             <w:r>
               <w:t>Ctrl+Shift</w:t>
             </w:r>
+            <w:proofErr w:type="spellEnd"/>
             <w:r>
               <w:t>+</w:t>
             </w:r>
@@ -4639,12 +5005,19 @@
             <w:r>
               <w:t xml:space="preserve"> </w:t>
             </w:r>
+            <w:proofErr w:type="spellStart"/>
             <w:r>
               <w:t>PgUp</w:t>
             </w:r>
-            <w:r>
-              <w:t xml:space="preserve"> / PgDn</w:t>
-            </w:r>
+            <w:proofErr w:type="spellEnd"/>
+            <w:r>
+              <w:t xml:space="preserve"> / </w:t>
+            </w:r>
+            <w:proofErr w:type="spellStart"/>
+            <w:r>
+              <w:t>PgDn</w:t>
+            </w:r>
+            <w:proofErr w:type="spellEnd"/>
           </w:p>
         </w:tc>
         <w:tc>
@@ -4785,7 +5158,51 @@
                               <w:rPr>
                                 <w:sz w:val="16"/>
                               </w:rPr>
-                              <w:t xml:space="preserve"> The Alt+Click gesture may not work on some Linux distributions. You can change the modifier key for the Insert cursor command to Ctrl+Click with the “editor.multiCursorModifier” setting.</w:t>
+                              <w:t xml:space="preserve"> The </w:t>
+                            </w:r>
+                            <w:proofErr w:type="spellStart"/>
+                            <w:r>
+                              <w:rPr>
+                                <w:sz w:val="16"/>
+                              </w:rPr>
+                              <w:t>Alt+Click</w:t>
+                            </w:r>
+                            <w:proofErr w:type="spellEnd"/>
+                            <w:r>
+                              <w:rPr>
+                                <w:sz w:val="16"/>
+                              </w:rPr>
+                              <w:t xml:space="preserve"> gesture may not work on some Linux distributions. You can change the modifier key for the Insert cursor command to </w:t>
+                            </w:r>
+                            <w:proofErr w:type="spellStart"/>
+                            <w:r>
+                              <w:rPr>
+                                <w:sz w:val="16"/>
+                              </w:rPr>
+                              <w:t>Ctrl+Click</w:t>
+                            </w:r>
+                            <w:proofErr w:type="spellEnd"/>
+                            <w:r>
+                              <w:rPr>
+                                <w:sz w:val="16"/>
+                              </w:rPr>
+                              <w:t xml:space="preserve"> with the “</w:t>
+                            </w:r>
+                            <w:proofErr w:type="spellStart"/>
+                            <w:proofErr w:type="gramStart"/>
+                            <w:r>
+                              <w:rPr>
+                                <w:sz w:val="16"/>
+                              </w:rPr>
+                              <w:t>editor.multiCursorModifier</w:t>
+                            </w:r>
+                            <w:proofErr w:type="spellEnd"/>
+                            <w:proofErr w:type="gramEnd"/>
+                            <w:r>
+                              <w:rPr>
+                                <w:sz w:val="16"/>
+                              </w:rPr>
+                              <w:t>” setting.</w:t>
                             </w:r>
                           </w:p>
                         </w:txbxContent>
@@ -4807,11 +5224,7 @@
           </mc:Choice>
           <mc:Fallback>
             <w:pict>
-              <v:shapetype w14:anchorId="55959984" id="_x0000_t202" coordsize="21600,21600" o:spt="202" path="m,l,21600r21600,l21600,xe">
-                <v:stroke joinstyle="miter"/>
-                <v:path gradientshapeok="t" o:connecttype="rect"/>
-              </v:shapetype>
-              <v:shape id="_x0000_s1027" type="#_x0000_t202" style="position:absolute;margin-left:525pt;margin-top:45.75pt;width:227.25pt;height:35.25pt;z-index:251663360;visibility:visible;mso-wrap-style:square;mso-width-percent:0;mso-height-percent:0;mso-wrap-distance-left:9pt;mso-wrap-distance-top:3.6pt;mso-wrap-distance-right:9pt;mso-wrap-distance-bottom:3.6pt;mso-position-horizontal:absolute;mso-position-horizontal-relative:margin;mso-position-vertical:absolute;mso-position-vertical-relative:text;mso-width-percent:0;mso-height-percent:0;mso-width-relative:margin;mso-height-relative:margin;v-text-anchor:bottom" o:gfxdata="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" filled="f" stroked="f">
+              <v:shape w14:anchorId="55959984" id="_x0000_s1027" type="#_x0000_t202" style="position:absolute;margin-left:525pt;margin-top:45.75pt;width:227.25pt;height:35.25pt;z-index:251663360;visibility:visible;mso-wrap-style:square;mso-width-percent:0;mso-height-percent:0;mso-wrap-distance-left:9pt;mso-wrap-distance-top:3.6pt;mso-wrap-distance-right:9pt;mso-wrap-distance-bottom:3.6pt;mso-position-horizontal:absolute;mso-position-horizontal-relative:margin;mso-position-vertical:absolute;mso-position-vertical-relative:text;mso-width-percent:0;mso-height-percent:0;mso-width-relative:margin;mso-height-relative:margin;v-text-anchor:bottom" o:gfxdata="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" filled="f" stroked="f">
                 <v:textbox inset="0,0,0,0">
                   <w:txbxContent>
                     <w:p>
@@ -4830,7 +5243,51 @@
                         <w:rPr>
                           <w:sz w:val="16"/>
                         </w:rPr>
-                        <w:t xml:space="preserve"> The Alt+Click gesture may not work on some Linux distributions. You can change the modifier key for the Insert cursor command to Ctrl+Click with the “editor.multiCursorModifier” setting.</w:t>
+                        <w:t xml:space="preserve"> The </w:t>
+                      </w:r>
+                      <w:proofErr w:type="spellStart"/>
+                      <w:r>
+                        <w:rPr>
+                          <w:sz w:val="16"/>
+                        </w:rPr>
+                        <w:t>Alt+Click</w:t>
+                      </w:r>
+                      <w:proofErr w:type="spellEnd"/>
+                      <w:r>
+                        <w:rPr>
+                          <w:sz w:val="16"/>
+                        </w:rPr>
+                        <w:t xml:space="preserve"> gesture may not work on some Linux distributions. You can change the modifier key for the Insert cursor command to </w:t>
+                      </w:r>
+                      <w:proofErr w:type="spellStart"/>
+                      <w:r>
+                        <w:rPr>
+                          <w:sz w:val="16"/>
+                        </w:rPr>
+                        <w:t>Ctrl+Click</w:t>
+                      </w:r>
+                      <w:proofErr w:type="spellEnd"/>
+                      <w:r>
+                        <w:rPr>
+                          <w:sz w:val="16"/>
+                        </w:rPr>
+                        <w:t xml:space="preserve"> with the “</w:t>
+                      </w:r>
+                      <w:proofErr w:type="spellStart"/>
+                      <w:proofErr w:type="gramStart"/>
+                      <w:r>
+                        <w:rPr>
+                          <w:sz w:val="16"/>
+                        </w:rPr>
+                        <w:t>editor.multiCursorModifier</w:t>
+                      </w:r>
+                      <w:proofErr w:type="spellEnd"/>
+                      <w:proofErr w:type="gramEnd"/>
+                      <w:r>
+                        <w:rPr>
+                          <w:sz w:val="16"/>
+                        </w:rPr>
+                        <w:t>” setting.</w:t>
                       </w:r>
                     </w:p>
                   </w:txbxContent>
@@ -5260,6 +5717,7 @@
     <w:lsdException w:name="HTML Sample" w:semiHidden="1" w:unhideWhenUsed="1"/>
     <w:lsdException w:name="HTML Typewriter" w:semiHidden="1" w:unhideWhenUsed="1"/>
     <w:lsdException w:name="HTML Variable" w:semiHidden="1" w:unhideWhenUsed="1"/>
+    <w:lsdException w:name="Normal Table" w:semiHidden="1" w:unhideWhenUsed="1"/>
     <w:lsdException w:name="annotation subject" w:semiHidden="1" w:unhideWhenUsed="1"/>
     <w:lsdException w:name="No List" w:semiHidden="1" w:unhideWhenUsed="1"/>
     <w:lsdException w:name="Outline List 1" w:semiHidden="1" w:unhideWhenUsed="1"/>
@@ -5302,8 +5760,11 @@
     <w:lsdException w:name="Table Contemporary" w:semiHidden="1" w:unhideWhenUsed="1"/>
     <w:lsdException w:name="Table Elegant" w:semiHidden="1" w:unhideWhenUsed="1"/>
     <w:lsdException w:name="Table Professional" w:semiHidden="1" w:unhideWhenUsed="1"/>
+    <w:lsdException w:name="Table Subtle 1" w:semiHidden="1" w:unhideWhenUsed="1"/>
     <w:lsdException w:name="Table Subtle 2" w:semiHidden="1" w:unhideWhenUsed="1"/>
     <w:lsdException w:name="Table Web 1" w:semiHidden="1" w:unhideWhenUsed="1"/>
+    <w:lsdException w:name="Table Web 2" w:semiHidden="1" w:unhideWhenUsed="1"/>
+    <w:lsdException w:name="Table Web 3" w:semiHidden="1" w:unhideWhenUsed="1"/>
     <w:lsdException w:name="Balloon Text" w:semiHidden="1" w:unhideWhenUsed="1"/>
     <w:lsdException w:name="Table Grid" w:uiPriority="39"/>
     <w:lsdException w:name="Table Theme" w:semiHidden="1" w:unhideWhenUsed="1"/>
@@ -6300,7 +6761,7 @@
 </file>
 
 <file path=customXml/itemProps1.xml><?xml version="1.0" encoding="utf-8"?>
-<ds:datastoreItem xmlns:ds="http://schemas.openxmlformats.org/officeDocument/2006/customXml" ds:itemID="{4861C60D-DC17-41F3-9331-9F30E60ECAE7}">
+<ds:datastoreItem xmlns:ds="http://schemas.openxmlformats.org/officeDocument/2006/customXml" ds:itemID="{C374E78D-B529-401F-B7E4-B038A2E9FB66}">
   <ds:schemaRefs>
     <ds:schemaRef ds:uri="http://schemas.openxmlformats.org/officeDocument/2006/bibliography"/>
   </ds:schemaRefs>

</xml_diff>

<commit_message>
Add new Ctrl/Cmd+I trigger suggestion keybinding Fixes #4743
</commit_message>
<xml_diff>
--- a/docs/customization/keyboard-shortcuts-linux.docx
+++ b/docs/customization/keyboard-shortcuts-linux.docx
@@ -1,6 +1,6 @@
 
 <file path=word/document.xml><?xml version="1.0" encoding="utf-8"?>
-<w:document xmlns:wpc="http://schemas.microsoft.com/office/word/2010/wordprocessingCanvas" xmlns:cx="http://schemas.microsoft.com/office/drawing/2014/chartex" xmlns:cx1="http://schemas.microsoft.com/office/drawing/2015/9/8/chartex" xmlns:cx2="http://schemas.microsoft.com/office/drawing/2015/10/21/chartex" xmlns:cx3="http://schemas.microsoft.com/office/drawing/2016/5/9/chartex" xmlns:cx4="http://schemas.microsoft.com/office/drawing/2016/5/10/chartex" xmlns:cx5="http://schemas.microsoft.com/office/drawing/2016/5/11/chartex" xmlns:cx6="http://schemas.microsoft.com/office/drawing/2016/5/12/chartex" xmlns:cx7="http://schemas.microsoft.com/office/drawing/2016/5/13/chartex" xmlns:cx8="http://schemas.microsoft.com/office/drawing/2016/5/14/chartex" xmlns:mc="http://schemas.openxmlformats.org/markup-compatibility/2006" xmlns:aink="http://schemas.microsoft.com/office/drawing/2016/ink" xmlns:am3d="http://schemas.microsoft.com/office/drawing/2017/model3d" xmlns:o="urn:schemas-microsoft-com:office:office" xmlns:r="http://schemas.openxmlformats.org/officeDocument/2006/relationships" xmlns:m="http://schemas.openxmlformats.org/officeDocument/2006/math" xmlns:v="urn:schemas-microsoft-com:vml" xmlns:wp14="http://schemas.microsoft.com/office/word/2010/wordprocessingDrawing" xmlns:wp="http://schemas.openxmlformats.org/drawingml/2006/wordprocessingDrawing" xmlns:w10="urn:schemas-microsoft-com:office:word" xmlns:w="http://schemas.openxmlformats.org/wordprocessingml/2006/main" xmlns:w14="http://schemas.microsoft.com/office/word/2010/wordml" xmlns:w15="http://schemas.microsoft.com/office/word/2012/wordml" xmlns:w16cid="http://schemas.microsoft.com/office/word/2016/wordml/cid" xmlns:w16se="http://schemas.microsoft.com/office/word/2015/wordml/symex" xmlns:wpg="http://schemas.microsoft.com/office/word/2010/wordprocessingGroup" xmlns:wpi="http://schemas.microsoft.com/office/word/2010/wordprocessingInk" xmlns:wne="http://schemas.microsoft.com/office/word/2006/wordml" xmlns:wps="http://schemas.microsoft.com/office/word/2010/wordprocessingShape" mc:Ignorable="w14 w15 w16se w16cid wp14">
+<w:document xmlns:wpc="http://schemas.microsoft.com/office/word/2010/wordprocessingCanvas" xmlns:cx="http://schemas.microsoft.com/office/drawing/2014/chartex" xmlns:cx1="http://schemas.microsoft.com/office/drawing/2015/9/8/chartex" xmlns:cx2="http://schemas.microsoft.com/office/drawing/2015/10/21/chartex" xmlns:cx3="http://schemas.microsoft.com/office/drawing/2016/5/9/chartex" xmlns:cx4="http://schemas.microsoft.com/office/drawing/2016/5/10/chartex" xmlns:cx5="http://schemas.microsoft.com/office/drawing/2016/5/11/chartex" xmlns:cx6="http://schemas.microsoft.com/office/drawing/2016/5/12/chartex" xmlns:cx7="http://schemas.microsoft.com/office/drawing/2016/5/13/chartex" xmlns:cx8="http://schemas.microsoft.com/office/drawing/2016/5/14/chartex" xmlns:mc="http://schemas.openxmlformats.org/markup-compatibility/2006" xmlns:aink="http://schemas.microsoft.com/office/drawing/2016/ink" xmlns:am3d="http://schemas.microsoft.com/office/drawing/2017/model3d" xmlns:o="urn:schemas-microsoft-com:office:office" xmlns:r="http://schemas.openxmlformats.org/officeDocument/2006/relationships" xmlns:m="http://schemas.openxmlformats.org/officeDocument/2006/math" xmlns:v="urn:schemas-microsoft-com:vml" xmlns:wp14="http://schemas.microsoft.com/office/word/2010/wordprocessingDrawing" xmlns:wp="http://schemas.openxmlformats.org/drawingml/2006/wordprocessingDrawing" xmlns:w10="urn:schemas-microsoft-com:office:word" xmlns:w="http://schemas.openxmlformats.org/wordprocessingml/2006/main" xmlns:w14="http://schemas.microsoft.com/office/word/2010/wordml" xmlns:w15="http://schemas.microsoft.com/office/word/2012/wordml" xmlns:w16cex="http://schemas.microsoft.com/office/word/2018/wordml/cex" xmlns:w16cid="http://schemas.microsoft.com/office/word/2016/wordml/cid" xmlns:w16="http://schemas.microsoft.com/office/word/2018/wordml" xmlns:w16sdtdh="http://schemas.microsoft.com/office/word/2020/wordml/sdtdatahash" xmlns:w16se="http://schemas.microsoft.com/office/word/2015/wordml/symex" xmlns:wpg="http://schemas.microsoft.com/office/word/2010/wordprocessingGroup" xmlns:wpi="http://schemas.microsoft.com/office/word/2010/wordprocessingInk" xmlns:wne="http://schemas.microsoft.com/office/word/2006/wordml" xmlns:wps="http://schemas.microsoft.com/office/word/2010/wordprocessingShape" mc:Ignorable="w14 w15 w16se w16cid w16 w16cex w16sdtdh wp14">
   <w:body>
     <w:p>
       <w:r>
@@ -387,7 +387,6 @@
             <w:pPr>
               <w:pStyle w:val="Tablekey"/>
             </w:pPr>
-            <w:bookmarkStart w:id="0" w:name="_GoBack"/>
             <w:r>
               <w:t>Ctrl+,</w:t>
             </w:r>
@@ -408,7 +407,6 @@
           </w:p>
         </w:tc>
       </w:tr>
-      <w:bookmarkEnd w:id="0"/>
       <w:tr>
         <w:tc>
           <w:tcPr>
@@ -1395,6 +1393,9 @@
               <w:t>Ctrl+Space</w:t>
             </w:r>
             <w:proofErr w:type="spellEnd"/>
+            <w:r>
+              <w:t>, Ctrl+I</w:t>
+            </w:r>
           </w:p>
         </w:tc>
         <w:tc>
@@ -3512,11 +3513,9 @@
             <w:pPr>
               <w:pStyle w:val="Tablekey"/>
             </w:pPr>
-            <w:proofErr w:type="spellStart"/>
             <w:r>
               <w:t>Ctrl+M</w:t>
             </w:r>
-            <w:proofErr w:type="spellEnd"/>
           </w:p>
         </w:tc>
         <w:tc>
@@ -5310,7 +5309,7 @@
 </file>
 
 <file path=word/endnotes.xml><?xml version="1.0" encoding="utf-8"?>
-<w:endnotes xmlns:wpc="http://schemas.microsoft.com/office/word/2010/wordprocessingCanvas" xmlns:cx="http://schemas.microsoft.com/office/drawing/2014/chartex" xmlns:cx1="http://schemas.microsoft.com/office/drawing/2015/9/8/chartex" xmlns:cx2="http://schemas.microsoft.com/office/drawing/2015/10/21/chartex" xmlns:cx3="http://schemas.microsoft.com/office/drawing/2016/5/9/chartex" xmlns:cx4="http://schemas.microsoft.com/office/drawing/2016/5/10/chartex" xmlns:cx5="http://schemas.microsoft.com/office/drawing/2016/5/11/chartex" xmlns:cx6="http://schemas.microsoft.com/office/drawing/2016/5/12/chartex" xmlns:cx7="http://schemas.microsoft.com/office/drawing/2016/5/13/chartex" xmlns:cx8="http://schemas.microsoft.com/office/drawing/2016/5/14/chartex" xmlns:mc="http://schemas.openxmlformats.org/markup-compatibility/2006" xmlns:aink="http://schemas.microsoft.com/office/drawing/2016/ink" xmlns:am3d="http://schemas.microsoft.com/office/drawing/2017/model3d" xmlns:o="urn:schemas-microsoft-com:office:office" xmlns:r="http://schemas.openxmlformats.org/officeDocument/2006/relationships" xmlns:m="http://schemas.openxmlformats.org/officeDocument/2006/math" xmlns:v="urn:schemas-microsoft-com:vml" xmlns:wp14="http://schemas.microsoft.com/office/word/2010/wordprocessingDrawing" xmlns:wp="http://schemas.openxmlformats.org/drawingml/2006/wordprocessingDrawing" xmlns:w10="urn:schemas-microsoft-com:office:word" xmlns:w="http://schemas.openxmlformats.org/wordprocessingml/2006/main" xmlns:w14="http://schemas.microsoft.com/office/word/2010/wordml" xmlns:w15="http://schemas.microsoft.com/office/word/2012/wordml" xmlns:w16cid="http://schemas.microsoft.com/office/word/2016/wordml/cid" xmlns:w16se="http://schemas.microsoft.com/office/word/2015/wordml/symex" xmlns:wpg="http://schemas.microsoft.com/office/word/2010/wordprocessingGroup" xmlns:wpi="http://schemas.microsoft.com/office/word/2010/wordprocessingInk" xmlns:wne="http://schemas.microsoft.com/office/word/2006/wordml" xmlns:wps="http://schemas.microsoft.com/office/word/2010/wordprocessingShape" mc:Ignorable="w14 w15 w16se w16cid wp14">
+<w:endnotes xmlns:wpc="http://schemas.microsoft.com/office/word/2010/wordprocessingCanvas" xmlns:cx="http://schemas.microsoft.com/office/drawing/2014/chartex" xmlns:cx1="http://schemas.microsoft.com/office/drawing/2015/9/8/chartex" xmlns:cx2="http://schemas.microsoft.com/office/drawing/2015/10/21/chartex" xmlns:cx3="http://schemas.microsoft.com/office/drawing/2016/5/9/chartex" xmlns:cx4="http://schemas.microsoft.com/office/drawing/2016/5/10/chartex" xmlns:cx5="http://schemas.microsoft.com/office/drawing/2016/5/11/chartex" xmlns:cx6="http://schemas.microsoft.com/office/drawing/2016/5/12/chartex" xmlns:cx7="http://schemas.microsoft.com/office/drawing/2016/5/13/chartex" xmlns:cx8="http://schemas.microsoft.com/office/drawing/2016/5/14/chartex" xmlns:mc="http://schemas.openxmlformats.org/markup-compatibility/2006" xmlns:aink="http://schemas.microsoft.com/office/drawing/2016/ink" xmlns:am3d="http://schemas.microsoft.com/office/drawing/2017/model3d" xmlns:o="urn:schemas-microsoft-com:office:office" xmlns:r="http://schemas.openxmlformats.org/officeDocument/2006/relationships" xmlns:m="http://schemas.openxmlformats.org/officeDocument/2006/math" xmlns:v="urn:schemas-microsoft-com:vml" xmlns:wp14="http://schemas.microsoft.com/office/word/2010/wordprocessingDrawing" xmlns:wp="http://schemas.openxmlformats.org/drawingml/2006/wordprocessingDrawing" xmlns:w10="urn:schemas-microsoft-com:office:word" xmlns:w="http://schemas.openxmlformats.org/wordprocessingml/2006/main" xmlns:w14="http://schemas.microsoft.com/office/word/2010/wordml" xmlns:w15="http://schemas.microsoft.com/office/word/2012/wordml" xmlns:w16cex="http://schemas.microsoft.com/office/word/2018/wordml/cex" xmlns:w16cid="http://schemas.microsoft.com/office/word/2016/wordml/cid" xmlns:w16="http://schemas.microsoft.com/office/word/2018/wordml" xmlns:w16sdtdh="http://schemas.microsoft.com/office/word/2020/wordml/sdtdatahash" xmlns:w16se="http://schemas.microsoft.com/office/word/2015/wordml/symex" xmlns:wpg="http://schemas.microsoft.com/office/word/2010/wordprocessingGroup" xmlns:wpi="http://schemas.microsoft.com/office/word/2010/wordprocessingInk" xmlns:wne="http://schemas.microsoft.com/office/word/2006/wordml" xmlns:wps="http://schemas.microsoft.com/office/word/2010/wordprocessingShape" mc:Ignorable="w14 w15 w16se w16cid w16 w16cex w16sdtdh wp14">
   <w:endnote w:type="separator" w:id="-1">
     <w:p>
       <w:pPr>
@@ -5335,7 +5334,7 @@
 </file>
 
 <file path=word/footnotes.xml><?xml version="1.0" encoding="utf-8"?>
-<w:footnotes xmlns:wpc="http://schemas.microsoft.com/office/word/2010/wordprocessingCanvas" xmlns:cx="http://schemas.microsoft.com/office/drawing/2014/chartex" xmlns:cx1="http://schemas.microsoft.com/office/drawing/2015/9/8/chartex" xmlns:cx2="http://schemas.microsoft.com/office/drawing/2015/10/21/chartex" xmlns:cx3="http://schemas.microsoft.com/office/drawing/2016/5/9/chartex" xmlns:cx4="http://schemas.microsoft.com/office/drawing/2016/5/10/chartex" xmlns:cx5="http://schemas.microsoft.com/office/drawing/2016/5/11/chartex" xmlns:cx6="http://schemas.microsoft.com/office/drawing/2016/5/12/chartex" xmlns:cx7="http://schemas.microsoft.com/office/drawing/2016/5/13/chartex" xmlns:cx8="http://schemas.microsoft.com/office/drawing/2016/5/14/chartex" xmlns:mc="http://schemas.openxmlformats.org/markup-compatibility/2006" xmlns:aink="http://schemas.microsoft.com/office/drawing/2016/ink" xmlns:am3d="http://schemas.microsoft.com/office/drawing/2017/model3d" xmlns:o="urn:schemas-microsoft-com:office:office" xmlns:r="http://schemas.openxmlformats.org/officeDocument/2006/relationships" xmlns:m="http://schemas.openxmlformats.org/officeDocument/2006/math" xmlns:v="urn:schemas-microsoft-com:vml" xmlns:wp14="http://schemas.microsoft.com/office/word/2010/wordprocessingDrawing" xmlns:wp="http://schemas.openxmlformats.org/drawingml/2006/wordprocessingDrawing" xmlns:w10="urn:schemas-microsoft-com:office:word" xmlns:w="http://schemas.openxmlformats.org/wordprocessingml/2006/main" xmlns:w14="http://schemas.microsoft.com/office/word/2010/wordml" xmlns:w15="http://schemas.microsoft.com/office/word/2012/wordml" xmlns:w16cid="http://schemas.microsoft.com/office/word/2016/wordml/cid" xmlns:w16se="http://schemas.microsoft.com/office/word/2015/wordml/symex" xmlns:wpg="http://schemas.microsoft.com/office/word/2010/wordprocessingGroup" xmlns:wpi="http://schemas.microsoft.com/office/word/2010/wordprocessingInk" xmlns:wne="http://schemas.microsoft.com/office/word/2006/wordml" xmlns:wps="http://schemas.microsoft.com/office/word/2010/wordprocessingShape" mc:Ignorable="w14 w15 w16se w16cid wp14">
+<w:footnotes xmlns:wpc="http://schemas.microsoft.com/office/word/2010/wordprocessingCanvas" xmlns:cx="http://schemas.microsoft.com/office/drawing/2014/chartex" xmlns:cx1="http://schemas.microsoft.com/office/drawing/2015/9/8/chartex" xmlns:cx2="http://schemas.microsoft.com/office/drawing/2015/10/21/chartex" xmlns:cx3="http://schemas.microsoft.com/office/drawing/2016/5/9/chartex" xmlns:cx4="http://schemas.microsoft.com/office/drawing/2016/5/10/chartex" xmlns:cx5="http://schemas.microsoft.com/office/drawing/2016/5/11/chartex" xmlns:cx6="http://schemas.microsoft.com/office/drawing/2016/5/12/chartex" xmlns:cx7="http://schemas.microsoft.com/office/drawing/2016/5/13/chartex" xmlns:cx8="http://schemas.microsoft.com/office/drawing/2016/5/14/chartex" xmlns:mc="http://schemas.openxmlformats.org/markup-compatibility/2006" xmlns:aink="http://schemas.microsoft.com/office/drawing/2016/ink" xmlns:am3d="http://schemas.microsoft.com/office/drawing/2017/model3d" xmlns:o="urn:schemas-microsoft-com:office:office" xmlns:r="http://schemas.openxmlformats.org/officeDocument/2006/relationships" xmlns:m="http://schemas.openxmlformats.org/officeDocument/2006/math" xmlns:v="urn:schemas-microsoft-com:vml" xmlns:wp14="http://schemas.microsoft.com/office/word/2010/wordprocessingDrawing" xmlns:wp="http://schemas.openxmlformats.org/drawingml/2006/wordprocessingDrawing" xmlns:w10="urn:schemas-microsoft-com:office:word" xmlns:w="http://schemas.openxmlformats.org/wordprocessingml/2006/main" xmlns:w14="http://schemas.microsoft.com/office/word/2010/wordml" xmlns:w15="http://schemas.microsoft.com/office/word/2012/wordml" xmlns:w16cex="http://schemas.microsoft.com/office/word/2018/wordml/cex" xmlns:w16cid="http://schemas.microsoft.com/office/word/2016/wordml/cid" xmlns:w16="http://schemas.microsoft.com/office/word/2018/wordml" xmlns:w16sdtdh="http://schemas.microsoft.com/office/word/2020/wordml/sdtdatahash" xmlns:w16se="http://schemas.microsoft.com/office/word/2015/wordml/symex" xmlns:wpg="http://schemas.microsoft.com/office/word/2010/wordprocessingGroup" xmlns:wpi="http://schemas.microsoft.com/office/word/2010/wordprocessingInk" xmlns:wne="http://schemas.microsoft.com/office/word/2006/wordml" xmlns:wps="http://schemas.microsoft.com/office/word/2010/wordprocessingShape" mc:Ignorable="w14 w15 w16se w16cid w16 w16cex w16sdtdh wp14">
   <w:footnote w:type="separator" w:id="-1">
     <w:p>
       <w:pPr>
@@ -5360,7 +5359,7 @@
 </file>
 
 <file path=word/numbering.xml><?xml version="1.0" encoding="utf-8"?>
-<w:numbering xmlns:wpc="http://schemas.microsoft.com/office/word/2010/wordprocessingCanvas" xmlns:cx="http://schemas.microsoft.com/office/drawing/2014/chartex" xmlns:cx1="http://schemas.microsoft.com/office/drawing/2015/9/8/chartex" xmlns:cx2="http://schemas.microsoft.com/office/drawing/2015/10/21/chartex" xmlns:cx3="http://schemas.microsoft.com/office/drawing/2016/5/9/chartex" xmlns:cx4="http://schemas.microsoft.com/office/drawing/2016/5/10/chartex" xmlns:cx5="http://schemas.microsoft.com/office/drawing/2016/5/11/chartex" xmlns:cx6="http://schemas.microsoft.com/office/drawing/2016/5/12/chartex" xmlns:cx7="http://schemas.microsoft.com/office/drawing/2016/5/13/chartex" xmlns:cx8="http://schemas.microsoft.com/office/drawing/2016/5/14/chartex" xmlns:mc="http://schemas.openxmlformats.org/markup-compatibility/2006" xmlns:aink="http://schemas.microsoft.com/office/drawing/2016/ink" xmlns:am3d="http://schemas.microsoft.com/office/drawing/2017/model3d" xmlns:o="urn:schemas-microsoft-com:office:office" xmlns:r="http://schemas.openxmlformats.org/officeDocument/2006/relationships" xmlns:m="http://schemas.openxmlformats.org/officeDocument/2006/math" xmlns:v="urn:schemas-microsoft-com:vml" xmlns:wp14="http://schemas.microsoft.com/office/word/2010/wordprocessingDrawing" xmlns:wp="http://schemas.openxmlformats.org/drawingml/2006/wordprocessingDrawing" xmlns:w10="urn:schemas-microsoft-com:office:word" xmlns:w="http://schemas.openxmlformats.org/wordprocessingml/2006/main" xmlns:w14="http://schemas.microsoft.com/office/word/2010/wordml" xmlns:w15="http://schemas.microsoft.com/office/word/2012/wordml" xmlns:w16cid="http://schemas.microsoft.com/office/word/2016/wordml/cid" xmlns:w16se="http://schemas.microsoft.com/office/word/2015/wordml/symex" xmlns:wpg="http://schemas.microsoft.com/office/word/2010/wordprocessingGroup" xmlns:wpi="http://schemas.microsoft.com/office/word/2010/wordprocessingInk" xmlns:wne="http://schemas.microsoft.com/office/word/2006/wordml" xmlns:wps="http://schemas.microsoft.com/office/word/2010/wordprocessingShape" mc:Ignorable="w14 w15 w16se w16cid wp14">
+<w:numbering xmlns:wpc="http://schemas.microsoft.com/office/word/2010/wordprocessingCanvas" xmlns:cx="http://schemas.microsoft.com/office/drawing/2014/chartex" xmlns:cx1="http://schemas.microsoft.com/office/drawing/2015/9/8/chartex" xmlns:cx2="http://schemas.microsoft.com/office/drawing/2015/10/21/chartex" xmlns:cx3="http://schemas.microsoft.com/office/drawing/2016/5/9/chartex" xmlns:cx4="http://schemas.microsoft.com/office/drawing/2016/5/10/chartex" xmlns:cx5="http://schemas.microsoft.com/office/drawing/2016/5/11/chartex" xmlns:cx6="http://schemas.microsoft.com/office/drawing/2016/5/12/chartex" xmlns:cx7="http://schemas.microsoft.com/office/drawing/2016/5/13/chartex" xmlns:cx8="http://schemas.microsoft.com/office/drawing/2016/5/14/chartex" xmlns:mc="http://schemas.openxmlformats.org/markup-compatibility/2006" xmlns:aink="http://schemas.microsoft.com/office/drawing/2016/ink" xmlns:am3d="http://schemas.microsoft.com/office/drawing/2017/model3d" xmlns:o="urn:schemas-microsoft-com:office:office" xmlns:r="http://schemas.openxmlformats.org/officeDocument/2006/relationships" xmlns:m="http://schemas.openxmlformats.org/officeDocument/2006/math" xmlns:v="urn:schemas-microsoft-com:vml" xmlns:wp14="http://schemas.microsoft.com/office/word/2010/wordprocessingDrawing" xmlns:wp="http://schemas.openxmlformats.org/drawingml/2006/wordprocessingDrawing" xmlns:w10="urn:schemas-microsoft-com:office:word" xmlns:w="http://schemas.openxmlformats.org/wordprocessingml/2006/main" xmlns:w14="http://schemas.microsoft.com/office/word/2010/wordml" xmlns:w15="http://schemas.microsoft.com/office/word/2012/wordml" xmlns:w16cex="http://schemas.microsoft.com/office/word/2018/wordml/cex" xmlns:w16cid="http://schemas.microsoft.com/office/word/2016/wordml/cid" xmlns:w16="http://schemas.microsoft.com/office/word/2018/wordml" xmlns:w16sdtdh="http://schemas.microsoft.com/office/word/2020/wordml/sdtdatahash" xmlns:w16se="http://schemas.microsoft.com/office/word/2015/wordml/symex" xmlns:wpg="http://schemas.microsoft.com/office/word/2010/wordprocessingGroup" xmlns:wpi="http://schemas.microsoft.com/office/word/2010/wordprocessingInk" xmlns:wne="http://schemas.microsoft.com/office/word/2006/wordml" xmlns:wps="http://schemas.microsoft.com/office/word/2010/wordprocessingShape" mc:Ignorable="w14 w15 w16se w16cid w16 w16cex w16sdtdh wp14">
   <w:abstractNum w:abstractNumId="0" w15:restartNumberingAfterBreak="0">
     <w:nsid w:val="56BE108D"/>
     <w:multiLevelType w:val="hybridMultilevel"/>
@@ -5595,7 +5594,7 @@
 </file>
 
 <file path=word/styles.xml><?xml version="1.0" encoding="utf-8"?>
-<w:styles xmlns:mc="http://schemas.openxmlformats.org/markup-compatibility/2006" xmlns:r="http://schemas.openxmlformats.org/officeDocument/2006/relationships" xmlns:w="http://schemas.openxmlformats.org/wordprocessingml/2006/main" xmlns:w14="http://schemas.microsoft.com/office/word/2010/wordml" xmlns:w15="http://schemas.microsoft.com/office/word/2012/wordml" xmlns:w16cid="http://schemas.microsoft.com/office/word/2016/wordml/cid" xmlns:w16se="http://schemas.microsoft.com/office/word/2015/wordml/symex" mc:Ignorable="w14 w15 w16se w16cid">
+<w:styles xmlns:mc="http://schemas.openxmlformats.org/markup-compatibility/2006" xmlns:r="http://schemas.openxmlformats.org/officeDocument/2006/relationships" xmlns:w="http://schemas.openxmlformats.org/wordprocessingml/2006/main" xmlns:w14="http://schemas.microsoft.com/office/word/2010/wordml" xmlns:w15="http://schemas.microsoft.com/office/word/2012/wordml" xmlns:w16cex="http://schemas.microsoft.com/office/word/2018/wordml/cex" xmlns:w16cid="http://schemas.microsoft.com/office/word/2016/wordml/cid" xmlns:w16="http://schemas.microsoft.com/office/word/2018/wordml" xmlns:w16sdtdh="http://schemas.microsoft.com/office/word/2020/wordml/sdtdatahash" xmlns:w16se="http://schemas.microsoft.com/office/word/2015/wordml/symex" mc:Ignorable="w14 w15 w16se w16cid w16 w16cex w16sdtdh">
   <w:docDefaults>
     <w:rPrDefault>
       <w:rPr>
@@ -6766,4 +6765,10 @@
     <ds:schemaRef ds:uri="http://schemas.openxmlformats.org/officeDocument/2006/bibliography"/>
   </ds:schemaRefs>
 </ds:datastoreItem>
+</file>
+
+<file path=docMetadata/LabelInfo.xml><?xml version="1.0" encoding="utf-8"?>
+<clbl:labelList xmlns:clbl="http://schemas.microsoft.com/office/2020/mipLabelMetadata">
+  <clbl:label id="{f42aa342-8706-4288-bd11-ebb85995028c}" enabled="1" method="Privileged" siteId="{72f988bf-86f1-41af-91ab-2d7cd011db47}" removed="0"/>
+</clbl:labelList>
 </file>
</xml_diff>

<commit_message>
Merge main from vscode-docs
</commit_message>
<xml_diff>
--- a/docs/customization/keyboard-shortcuts-linux.docx
+++ b/docs/customization/keyboard-shortcuts-linux.docx
@@ -1,8 +1,54 @@
 
 <file path=word/document.xml><?xml version="1.0" encoding="utf-8"?>
-<w:document xmlns:wpc="http://schemas.microsoft.com/office/word/2010/wordprocessingCanvas" xmlns:cx="http://schemas.microsoft.com/office/drawing/2014/chartex" xmlns:cx1="http://schemas.microsoft.com/office/drawing/2015/9/8/chartex" xmlns:cx2="http://schemas.microsoft.com/office/drawing/2015/10/21/chartex" xmlns:cx3="http://schemas.microsoft.com/office/drawing/2016/5/9/chartex" xmlns:cx4="http://schemas.microsoft.com/office/drawing/2016/5/10/chartex" xmlns:cx5="http://schemas.microsoft.com/office/drawing/2016/5/11/chartex" xmlns:cx6="http://schemas.microsoft.com/office/drawing/2016/5/12/chartex" xmlns:cx7="http://schemas.microsoft.com/office/drawing/2016/5/13/chartex" xmlns:cx8="http://schemas.microsoft.com/office/drawing/2016/5/14/chartex" xmlns:mc="http://schemas.openxmlformats.org/markup-compatibility/2006" xmlns:aink="http://schemas.microsoft.com/office/drawing/2016/ink" xmlns:am3d="http://schemas.microsoft.com/office/drawing/2017/model3d" xmlns:o="urn:schemas-microsoft-com:office:office" xmlns:r="http://schemas.openxmlformats.org/officeDocument/2006/relationships" xmlns:m="http://schemas.openxmlformats.org/officeDocument/2006/math" xmlns:v="urn:schemas-microsoft-com:vml" xmlns:wp14="http://schemas.microsoft.com/office/word/2010/wordprocessingDrawing" xmlns:wp="http://schemas.openxmlformats.org/drawingml/2006/wordprocessingDrawing" xmlns:w10="urn:schemas-microsoft-com:office:word" xmlns:w="http://schemas.openxmlformats.org/wordprocessingml/2006/main" xmlns:w14="http://schemas.microsoft.com/office/word/2010/wordml" xmlns:w15="http://schemas.microsoft.com/office/word/2012/wordml" xmlns:w16cid="http://schemas.microsoft.com/office/word/2016/wordml/cid" xmlns:w16se="http://schemas.microsoft.com/office/word/2015/wordml/symex" xmlns:wpg="http://schemas.microsoft.com/office/word/2010/wordprocessingGroup" xmlns:wpi="http://schemas.microsoft.com/office/word/2010/wordprocessingInk" xmlns:wne="http://schemas.microsoft.com/office/word/2006/wordml" xmlns:wps="http://schemas.microsoft.com/office/word/2010/wordprocessingShape" mc:Ignorable="w14 w15 w16se w16cid wp14">
+<w:document xmlns:wpc="http://schemas.microsoft.com/office/word/2010/wordprocessingCanvas" xmlns:cx="http://schemas.microsoft.com/office/drawing/2014/chartex" xmlns:cx1="http://schemas.microsoft.com/office/drawing/2015/9/8/chartex" xmlns:cx2="http://schemas.microsoft.com/office/drawing/2015/10/21/chartex" xmlns:cx3="http://schemas.microsoft.com/office/drawing/2016/5/9/chartex" xmlns:cx4="http://schemas.microsoft.com/office/drawing/2016/5/10/chartex" xmlns:cx5="http://schemas.microsoft.com/office/drawing/2016/5/11/chartex" xmlns:cx6="http://schemas.microsoft.com/office/drawing/2016/5/12/chartex" xmlns:cx7="http://schemas.microsoft.com/office/drawing/2016/5/13/chartex" xmlns:cx8="http://schemas.microsoft.com/office/drawing/2016/5/14/chartex" xmlns:mc="http://schemas.openxmlformats.org/markup-compatibility/2006" xmlns:aink="http://schemas.microsoft.com/office/drawing/2016/ink" xmlns:am3d="http://schemas.microsoft.com/office/drawing/2017/model3d" xmlns:o="urn:schemas-microsoft-com:office:office" xmlns:oel="http://schemas.microsoft.com/office/2019/extlst" xmlns:r="http://schemas.openxmlformats.org/officeDocument/2006/relationships" xmlns:m="http://schemas.openxmlformats.org/officeDocument/2006/math" xmlns:v="urn:schemas-microsoft-com:vml" xmlns:wp14="http://schemas.microsoft.com/office/word/2010/wordprocessingDrawing" xmlns:wp="http://schemas.openxmlformats.org/drawingml/2006/wordprocessingDrawing" xmlns:w10="urn:schemas-microsoft-com:office:word" xmlns:w="http://schemas.openxmlformats.org/wordprocessingml/2006/main" xmlns:w14="http://schemas.microsoft.com/office/word/2010/wordml" xmlns:w15="http://schemas.microsoft.com/office/word/2012/wordml" xmlns:w16cex="http://schemas.microsoft.com/office/word/2018/wordml/cex" xmlns:w16cid="http://schemas.microsoft.com/office/word/2016/wordml/cid" xmlns:w16="http://schemas.microsoft.com/office/word/2018/wordml" xmlns:w16du="http://schemas.microsoft.com/office/word/2023/wordml/word16du" xmlns:w16sdtdh="http://schemas.microsoft.com/office/word/2020/wordml/sdtdatahash" xmlns:w16se="http://schemas.microsoft.com/office/word/2015/wordml/symex" xmlns:wpg="http://schemas.microsoft.com/office/word/2010/wordprocessingGroup" xmlns:wpi="http://schemas.microsoft.com/office/word/2010/wordprocessingInk" xmlns:wne="http://schemas.microsoft.com/office/word/2006/wordml" xmlns:wps="http://schemas.microsoft.com/office/word/2010/wordprocessingShape" mc:Ignorable="w14 w15 w16se w16cid w16 w16cex w16sdtdh w16du wp14">
   <w:body>
     <w:p>
+      <w:r>
+        <w:rPr>
+          <w:noProof/>
+        </w:rPr>
+        <w:drawing>
+          <wp:inline distT="0" distB="0" distL="0" distR="0" wp14:anchorId="2DEB067D" wp14:editId="3C6C9174">
+            <wp:extent cx="2895600" cy="433070"/>
+            <wp:effectExtent l="0" t="0" r="0" b="5080"/>
+            <wp:docPr id="6" name="Picture 6"/>
+            <wp:cNvGraphicFramePr>
+              <a:graphicFrameLocks xmlns:a="http://schemas.openxmlformats.org/drawingml/2006/main" noChangeAspect="1"/>
+            </wp:cNvGraphicFramePr>
+            <a:graphic xmlns:a="http://schemas.openxmlformats.org/drawingml/2006/main">
+              <a:graphicData uri="http://schemas.openxmlformats.org/drawingml/2006/picture">
+                <pic:pic xmlns:pic="http://schemas.openxmlformats.org/drawingml/2006/picture">
+                  <pic:nvPicPr>
+                    <pic:cNvPr id="6" name="VSCodeLogo.png"/>
+                    <pic:cNvPicPr/>
+                  </pic:nvPicPr>
+                  <pic:blipFill>
+                    <a:blip r:embed="rId8">
+                      <a:extLst>
+                        <a:ext uri="{28A0092B-C50C-407E-A947-70E740481C1C}">
+                          <a14:useLocalDpi xmlns:a14="http://schemas.microsoft.com/office/drawing/2010/main" val="0"/>
+                        </a:ext>
+                      </a:extLst>
+                    </a:blip>
+                    <a:stretch>
+                      <a:fillRect/>
+                    </a:stretch>
+                  </pic:blipFill>
+                  <pic:spPr>
+                    <a:xfrm>
+                      <a:off x="0" y="0"/>
+                      <a:ext cx="2895600" cy="433070"/>
+                    </a:xfrm>
+                    <a:prstGeom prst="rect">
+                      <a:avLst/>
+                    </a:prstGeom>
+                  </pic:spPr>
+                </pic:pic>
+              </a:graphicData>
+            </a:graphic>
+          </wp:inline>
+        </w:drawing>
+      </w:r>
       <w:r>
         <w:rPr>
           <w:noProof/>
@@ -154,52 +200,6 @@
           </mc:Fallback>
         </mc:AlternateContent>
       </w:r>
-      <w:r>
-        <w:rPr>
-          <w:noProof/>
-        </w:rPr>
-        <w:drawing>
-          <wp:inline distT="0" distB="0" distL="0" distR="0" wp14:anchorId="6860DD9F" wp14:editId="6F93B616">
-            <wp:extent cx="2733675" cy="410210"/>
-            <wp:effectExtent l="0" t="0" r="9525" b="8890"/>
-            <wp:docPr id="1" name="Graphic 1"/>
-            <wp:cNvGraphicFramePr>
-              <a:graphicFrameLocks xmlns:a="http://schemas.openxmlformats.org/drawingml/2006/main" noChangeAspect="1"/>
-            </wp:cNvGraphicFramePr>
-            <a:graphic xmlns:a="http://schemas.openxmlformats.org/drawingml/2006/main">
-              <a:graphicData uri="http://schemas.openxmlformats.org/drawingml/2006/picture">
-                <pic:pic xmlns:pic="http://schemas.openxmlformats.org/drawingml/2006/picture">
-                  <pic:nvPicPr>
-                    <pic:cNvPr id="1" name=""/>
-                    <pic:cNvPicPr/>
-                  </pic:nvPicPr>
-                  <pic:blipFill>
-                    <a:blip r:embed="rId8" cstate="print">
-                      <a:extLst>
-                        <a:ext uri="{28A0092B-C50C-407E-A947-70E740481C1C}">
-                          <a14:useLocalDpi xmlns:a14="http://schemas.microsoft.com/office/drawing/2010/main" val="0"/>
-                        </a:ext>
-                      </a:extLst>
-                    </a:blip>
-                    <a:stretch>
-                      <a:fillRect/>
-                    </a:stretch>
-                  </pic:blipFill>
-                  <pic:spPr>
-                    <a:xfrm>
-                      <a:off x="0" y="0"/>
-                      <a:ext cx="2780790" cy="417280"/>
-                    </a:xfrm>
-                    <a:prstGeom prst="rect">
-                      <a:avLst/>
-                    </a:prstGeom>
-                  </pic:spPr>
-                </pic:pic>
-              </a:graphicData>
-            </a:graphic>
-          </wp:inline>
-        </w:drawing>
-      </w:r>
     </w:p>
     <w:p>
       <w:pPr>
@@ -240,8 +240,13 @@
             <w:pPr>
               <w:pStyle w:val="Tablekey"/>
             </w:pPr>
-            <w:r>
-              <w:t>Ctrl+Shift+P, F1</w:t>
+            <w:proofErr w:type="spellStart"/>
+            <w:r>
+              <w:t>Ctrl+Shift+P</w:t>
+            </w:r>
+            <w:proofErr w:type="spellEnd"/>
+            <w:r>
+              <w:t>, F1</w:t>
             </w:r>
           </w:p>
         </w:tc>
@@ -272,9 +277,11 @@
             <w:pPr>
               <w:pStyle w:val="Tablekey"/>
             </w:pPr>
+            <w:proofErr w:type="spellStart"/>
             <w:r>
               <w:t>Ctrl+P</w:t>
             </w:r>
+            <w:proofErr w:type="spellEnd"/>
           </w:p>
         </w:tc>
         <w:tc>
@@ -310,9 +317,11 @@
             <w:pPr>
               <w:pStyle w:val="Tablekey"/>
             </w:pPr>
+            <w:proofErr w:type="spellStart"/>
             <w:r>
               <w:t>Ctrl+Shift+N</w:t>
             </w:r>
+            <w:proofErr w:type="spellEnd"/>
           </w:p>
         </w:tc>
         <w:tc>
@@ -342,9 +351,11 @@
             <w:pPr>
               <w:pStyle w:val="Tablekey"/>
             </w:pPr>
+            <w:proofErr w:type="spellStart"/>
             <w:r>
               <w:t>Ctrl+W</w:t>
             </w:r>
+            <w:proofErr w:type="spellEnd"/>
           </w:p>
         </w:tc>
         <w:tc>
@@ -406,9 +417,19 @@
             <w:pPr>
               <w:pStyle w:val="Tablekey"/>
             </w:pPr>
-            <w:r>
-              <w:t>Ctrl+K Ctrl+S</w:t>
-            </w:r>
+            <w:proofErr w:type="spellStart"/>
+            <w:r>
+              <w:t>Ctrl+K</w:t>
+            </w:r>
+            <w:proofErr w:type="spellEnd"/>
+            <w:r>
+              <w:t xml:space="preserve"> </w:t>
+            </w:r>
+            <w:proofErr w:type="spellStart"/>
+            <w:r>
+              <w:t>Ctrl+S</w:t>
+            </w:r>
+            <w:proofErr w:type="spellEnd"/>
           </w:p>
         </w:tc>
         <w:tc>
@@ -465,9 +486,11 @@
             <w:pPr>
               <w:pStyle w:val="Tablekey"/>
             </w:pPr>
+            <w:proofErr w:type="spellStart"/>
             <w:r>
               <w:t>Ctrl+X</w:t>
             </w:r>
+            <w:proofErr w:type="spellEnd"/>
           </w:p>
         </w:tc>
         <w:tc>
@@ -497,9 +520,11 @@
             <w:pPr>
               <w:pStyle w:val="Tablekey"/>
             </w:pPr>
+            <w:proofErr w:type="spellStart"/>
             <w:r>
               <w:t>Ctrl+C</w:t>
             </w:r>
+            <w:proofErr w:type="spellEnd"/>
           </w:p>
         </w:tc>
         <w:tc>
@@ -578,9 +603,11 @@
             <w:pPr>
               <w:pStyle w:val="Tablekey"/>
             </w:pPr>
+            <w:proofErr w:type="spellStart"/>
             <w:r>
               <w:t>Ctrl+Shift+K</w:t>
             </w:r>
+            <w:proofErr w:type="spellEnd"/>
           </w:p>
         </w:tc>
         <w:tc>
@@ -612,15 +639,19 @@
             <w:pPr>
               <w:pStyle w:val="Tablekey"/>
             </w:pPr>
+            <w:proofErr w:type="spellStart"/>
             <w:r>
               <w:t>Ctrl+Enter</w:t>
             </w:r>
+            <w:proofErr w:type="spellEnd"/>
             <w:r>
               <w:t xml:space="preserve"> / </w:t>
             </w:r>
+            <w:proofErr w:type="spellStart"/>
             <w:r>
               <w:t>Ctrl+Shift+Enter</w:t>
             </w:r>
+            <w:proofErr w:type="spellEnd"/>
           </w:p>
         </w:tc>
         <w:tc>
@@ -656,8 +687,13 @@
             <w:pPr>
               <w:pStyle w:val="Tablekey"/>
             </w:pPr>
-            <w:r>
-              <w:t>Ctrl+Shift+\</w:t>
+            <w:proofErr w:type="spellStart"/>
+            <w:r>
+              <w:t>Ctrl+Shift</w:t>
+            </w:r>
+            <w:proofErr w:type="spellEnd"/>
+            <w:r>
+              <w:t>+\</w:t>
             </w:r>
           </w:p>
         </w:tc>
@@ -877,7 +913,15 @@
               <w:t>Alt+</w:t>
             </w:r>
             <w:r>
-              <w:t xml:space="preserve"> PgUp / PgDn</w:t>
+              <w:t xml:space="preserve"> </w:t>
+            </w:r>
+            <w:proofErr w:type="spellStart"/>
+            <w:r>
+              <w:t>PgUp</w:t>
+            </w:r>
+            <w:proofErr w:type="spellEnd"/>
+            <w:r>
+              <w:t xml:space="preserve"> / PgDn</w:t>
             </w:r>
           </w:p>
         </w:tc>
@@ -911,8 +955,13 @@
             <w:pPr>
               <w:pStyle w:val="Tablekey"/>
             </w:pPr>
-            <w:r>
-              <w:t>Ctrl+Shift+</w:t>
+            <w:proofErr w:type="spellStart"/>
+            <w:r>
+              <w:t>Ctrl+Shift</w:t>
+            </w:r>
+            <w:proofErr w:type="spellEnd"/>
+            <w:r>
+              <w:t>+</w:t>
             </w:r>
             <w:r>
               <w:t xml:space="preserve"> </w:t>
@@ -964,8 +1013,13 @@
             <w:pPr>
               <w:pStyle w:val="Tablekey"/>
             </w:pPr>
-            <w:r>
-              <w:t>Ctrl+K Ctrl+</w:t>
+            <w:proofErr w:type="spellStart"/>
+            <w:r>
+              <w:t>Ctrl+K</w:t>
+            </w:r>
+            <w:proofErr w:type="spellEnd"/>
+            <w:r>
+              <w:t xml:space="preserve"> Ctrl+</w:t>
             </w:r>
             <w:r>
               <w:t xml:space="preserve"> </w:t>
@@ -1011,8 +1065,13 @@
             <w:pPr>
               <w:pStyle w:val="Tablekey"/>
             </w:pPr>
-            <w:r>
-              <w:t>Ctrl+K Ctrl+0</w:t>
+            <w:proofErr w:type="spellStart"/>
+            <w:r>
+              <w:t>Ctrl+K</w:t>
+            </w:r>
+            <w:proofErr w:type="spellEnd"/>
+            <w:r>
+              <w:t xml:space="preserve"> Ctrl+0</w:t>
             </w:r>
             <w:r>
               <w:t xml:space="preserve"> /</w:t>
@@ -1022,9 +1081,19 @@
             <w:pPr>
               <w:pStyle w:val="Tablekey"/>
             </w:pPr>
-            <w:r>
-              <w:t>Ctrl+K Ctrl+J</w:t>
-            </w:r>
+            <w:proofErr w:type="spellStart"/>
+            <w:r>
+              <w:t>Ctrl+K</w:t>
+            </w:r>
+            <w:proofErr w:type="spellEnd"/>
+            <w:r>
+              <w:t xml:space="preserve"> </w:t>
+            </w:r>
+            <w:proofErr w:type="spellStart"/>
+            <w:r>
+              <w:t>Ctrl+J</w:t>
+            </w:r>
+            <w:proofErr w:type="spellEnd"/>
           </w:p>
         </w:tc>
         <w:tc>
@@ -1063,9 +1132,19 @@
             <w:pPr>
               <w:pStyle w:val="Tablekey"/>
             </w:pPr>
-            <w:r>
-              <w:t>Ctrl+K Ctrl+C</w:t>
-            </w:r>
+            <w:proofErr w:type="spellStart"/>
+            <w:r>
+              <w:t>Ctrl+K</w:t>
+            </w:r>
+            <w:proofErr w:type="spellEnd"/>
+            <w:r>
+              <w:t xml:space="preserve"> </w:t>
+            </w:r>
+            <w:proofErr w:type="spellStart"/>
+            <w:r>
+              <w:t>Ctrl+C</w:t>
+            </w:r>
+            <w:proofErr w:type="spellEnd"/>
           </w:p>
         </w:tc>
         <w:tc>
@@ -1095,9 +1174,19 @@
             <w:pPr>
               <w:pStyle w:val="Tablekey"/>
             </w:pPr>
-            <w:r>
-              <w:t>Ctrl+K Ctrl+U</w:t>
-            </w:r>
+            <w:proofErr w:type="spellStart"/>
+            <w:r>
+              <w:t>Ctrl+K</w:t>
+            </w:r>
+            <w:proofErr w:type="spellEnd"/>
+            <w:r>
+              <w:t xml:space="preserve"> </w:t>
+            </w:r>
+            <w:proofErr w:type="spellStart"/>
+            <w:r>
+              <w:t>Ctrl+U</w:t>
+            </w:r>
+            <w:proofErr w:type="spellEnd"/>
           </w:p>
         </w:tc>
         <w:tc>
@@ -1162,9 +1251,11 @@
             <w:pPr>
               <w:pStyle w:val="Tablekey"/>
             </w:pPr>
+            <w:proofErr w:type="spellStart"/>
             <w:r>
               <w:t>Ctrl+Shift+A</w:t>
             </w:r>
+            <w:proofErr w:type="spellEnd"/>
           </w:p>
         </w:tc>
         <w:tc>
@@ -1197,9 +1288,11 @@
             <w:pPr>
               <w:pStyle w:val="Tablekey"/>
             </w:pPr>
+            <w:proofErr w:type="spellStart"/>
             <w:r>
               <w:t>Alt+Z</w:t>
             </w:r>
+            <w:proofErr w:type="spellEnd"/>
           </w:p>
         </w:tc>
         <w:tc>
@@ -1275,9 +1368,19 @@
             <w:pPr>
               <w:pStyle w:val="Tablekey"/>
             </w:pPr>
+            <w:proofErr w:type="spellStart"/>
             <w:r>
               <w:t>Ctrl+Space</w:t>
             </w:r>
+            <w:proofErr w:type="spellEnd"/>
+            <w:r>
+              <w:t xml:space="preserve">, </w:t>
+            </w:r>
+            <w:proofErr w:type="spellStart"/>
+            <w:r>
+              <w:t>Ctrl+I</w:t>
+            </w:r>
+            <w:proofErr w:type="spellEnd"/>
           </w:p>
         </w:tc>
         <w:tc>
@@ -1307,9 +1410,11 @@
             <w:pPr>
               <w:pStyle w:val="Tablekey"/>
             </w:pPr>
+            <w:proofErr w:type="spellStart"/>
             <w:r>
               <w:t>Ctrl+Shift+Space</w:t>
             </w:r>
+            <w:proofErr w:type="spellEnd"/>
           </w:p>
         </w:tc>
         <w:tc>
@@ -1342,9 +1447,11 @@
             <w:pPr>
               <w:pStyle w:val="Tablekey"/>
             </w:pPr>
+            <w:proofErr w:type="spellStart"/>
             <w:r>
               <w:t>Ctrl+Shift+I</w:t>
             </w:r>
+            <w:proofErr w:type="spellEnd"/>
           </w:p>
         </w:tc>
         <w:tc>
@@ -1374,9 +1481,19 @@
             <w:pPr>
               <w:pStyle w:val="Tablekey"/>
             </w:pPr>
-            <w:r>
-              <w:t>Ctrl+K Ctrl+F</w:t>
-            </w:r>
+            <w:proofErr w:type="spellStart"/>
+            <w:r>
+              <w:t>Ctrl+K</w:t>
+            </w:r>
+            <w:proofErr w:type="spellEnd"/>
+            <w:r>
+              <w:t xml:space="preserve"> </w:t>
+            </w:r>
+            <w:proofErr w:type="spellStart"/>
+            <w:r>
+              <w:t>Ctrl+F</w:t>
+            </w:r>
+            <w:proofErr w:type="spellEnd"/>
           </w:p>
         </w:tc>
         <w:tc>
@@ -1476,8 +1593,13 @@
             <w:pPr>
               <w:pStyle w:val="Tablekey"/>
             </w:pPr>
-            <w:r>
-              <w:t>Ctrl+K F12</w:t>
+            <w:proofErr w:type="spellStart"/>
+            <w:r>
+              <w:t>Ctrl+K</w:t>
+            </w:r>
+            <w:proofErr w:type="spellEnd"/>
+            <w:r>
+              <w:t xml:space="preserve"> F12</w:t>
             </w:r>
           </w:p>
         </w:tc>
@@ -1610,9 +1732,19 @@
             <w:pPr>
               <w:pStyle w:val="Tablekey"/>
             </w:pPr>
-            <w:r>
-              <w:t>Ctrl+K Ctrl+X</w:t>
-            </w:r>
+            <w:proofErr w:type="spellStart"/>
+            <w:r>
+              <w:t>Ctrl+K</w:t>
+            </w:r>
+            <w:proofErr w:type="spellEnd"/>
+            <w:r>
+              <w:t xml:space="preserve"> </w:t>
+            </w:r>
+            <w:proofErr w:type="spellStart"/>
+            <w:r>
+              <w:t>Ctrl+X</w:t>
+            </w:r>
+            <w:proofErr w:type="spellEnd"/>
           </w:p>
         </w:tc>
         <w:tc>
@@ -1642,8 +1774,13 @@
             <w:pPr>
               <w:pStyle w:val="Tablekey"/>
             </w:pPr>
-            <w:r>
-              <w:t>Ctrl+K M</w:t>
+            <w:proofErr w:type="spellStart"/>
+            <w:r>
+              <w:t>Ctrl+K</w:t>
+            </w:r>
+            <w:proofErr w:type="spellEnd"/>
+            <w:r>
+              <w:t xml:space="preserve"> M</w:t>
             </w:r>
           </w:p>
         </w:tc>
@@ -1696,9 +1833,11 @@
             <w:pPr>
               <w:pStyle w:val="Tablekey"/>
             </w:pPr>
+            <w:proofErr w:type="spellStart"/>
             <w:r>
               <w:t>Alt+Click</w:t>
             </w:r>
+            <w:proofErr w:type="spellEnd"/>
           </w:p>
         </w:tc>
         <w:tc>
@@ -1731,9 +1870,11 @@
             <w:pPr>
               <w:pStyle w:val="Tablekey"/>
             </w:pPr>
+            <w:proofErr w:type="spellStart"/>
             <w:r>
               <w:t>Shift+Alt</w:t>
             </w:r>
+            <w:proofErr w:type="spellEnd"/>
             <w:r>
               <w:t>+</w:t>
             </w:r>
@@ -1781,9 +1922,11 @@
             <w:pPr>
               <w:pStyle w:val="Tablekey"/>
             </w:pPr>
+            <w:proofErr w:type="spellStart"/>
             <w:r>
               <w:t>Ctrl+U</w:t>
             </w:r>
+            <w:proofErr w:type="spellEnd"/>
           </w:p>
         </w:tc>
         <w:tc>
@@ -1813,9 +1956,11 @@
             <w:pPr>
               <w:pStyle w:val="Tablekey"/>
             </w:pPr>
+            <w:proofErr w:type="spellStart"/>
             <w:r>
               <w:t>Shift+Alt+I</w:t>
             </w:r>
+            <w:proofErr w:type="spellEnd"/>
           </w:p>
         </w:tc>
         <w:tc>
@@ -1848,14 +1993,14 @@
             <w:pPr>
               <w:pStyle w:val="Tablekey"/>
             </w:pPr>
+            <w:proofErr w:type="spellStart"/>
             <w:r>
               <w:t>Ctrl+</w:t>
             </w:r>
             <w:r>
               <w:t>L</w:t>
             </w:r>
-            <w:bookmarkStart w:id="0" w:name="_GoBack"/>
-            <w:bookmarkEnd w:id="0"/>
+            <w:proofErr w:type="spellEnd"/>
           </w:p>
         </w:tc>
         <w:tc>
@@ -1885,9 +2030,11 @@
             <w:pPr>
               <w:pStyle w:val="Tablekey"/>
             </w:pPr>
+            <w:proofErr w:type="spellStart"/>
             <w:r>
               <w:t>Ctrl+Shift+L</w:t>
             </w:r>
+            <w:proofErr w:type="spellEnd"/>
           </w:p>
         </w:tc>
         <w:tc>
@@ -1952,9 +2099,11 @@
             <w:pPr>
               <w:pStyle w:val="Tablekey"/>
             </w:pPr>
+            <w:proofErr w:type="spellStart"/>
             <w:r>
               <w:t>Shift+Alt</w:t>
             </w:r>
+            <w:proofErr w:type="spellEnd"/>
             <w:r>
               <w:t xml:space="preserve"> </w:t>
             </w:r>
@@ -1996,9 +2145,11 @@
             <w:pPr>
               <w:pStyle w:val="Tablekey"/>
             </w:pPr>
+            <w:proofErr w:type="spellStart"/>
             <w:r>
               <w:t>Shift+Alt</w:t>
             </w:r>
+            <w:proofErr w:type="spellEnd"/>
             <w:r>
               <w:t xml:space="preserve"> </w:t>
             </w:r>
@@ -2037,8 +2188,13 @@
             <w:pPr>
               <w:pStyle w:val="Tablekey"/>
             </w:pPr>
-            <w:r>
-              <w:t>Shift+Alt + drag mouse</w:t>
+            <w:proofErr w:type="spellStart"/>
+            <w:r>
+              <w:t>Shift+Alt</w:t>
+            </w:r>
+            <w:proofErr w:type="spellEnd"/>
+            <w:r>
+              <w:t xml:space="preserve"> + drag mouse</w:t>
             </w:r>
           </w:p>
         </w:tc>
@@ -2214,9 +2370,11 @@
             <w:pPr>
               <w:pStyle w:val="Tablekey"/>
             </w:pPr>
+            <w:proofErr w:type="spellStart"/>
             <w:r>
               <w:t>Ctrl+B</w:t>
             </w:r>
+            <w:proofErr w:type="spellEnd"/>
           </w:p>
         </w:tc>
         <w:tc>
@@ -2249,9 +2407,11 @@
             <w:pPr>
               <w:pStyle w:val="Tablekey"/>
             </w:pPr>
+            <w:proofErr w:type="spellStart"/>
             <w:r>
               <w:t>Ctrl+Shift+E</w:t>
             </w:r>
+            <w:proofErr w:type="spellEnd"/>
           </w:p>
         </w:tc>
         <w:tc>
@@ -2281,9 +2441,11 @@
             <w:pPr>
               <w:pStyle w:val="Tablekey"/>
             </w:pPr>
+            <w:proofErr w:type="spellStart"/>
             <w:r>
               <w:t>Ctrl+Shift+F</w:t>
             </w:r>
+            <w:proofErr w:type="spellEnd"/>
           </w:p>
         </w:tc>
         <w:tc>
@@ -2316,9 +2478,11 @@
             <w:pPr>
               <w:pStyle w:val="Tablekey"/>
             </w:pPr>
+            <w:proofErr w:type="spellStart"/>
             <w:r>
               <w:t>Ctrl+Shift+G</w:t>
             </w:r>
+            <w:proofErr w:type="spellEnd"/>
           </w:p>
         </w:tc>
         <w:tc>
@@ -2351,9 +2515,11 @@
             <w:pPr>
               <w:pStyle w:val="Tablekey"/>
             </w:pPr>
+            <w:proofErr w:type="spellStart"/>
             <w:r>
               <w:t>Ctrl+Shift+D</w:t>
             </w:r>
+            <w:proofErr w:type="spellEnd"/>
           </w:p>
         </w:tc>
         <w:tc>
@@ -2386,9 +2552,11 @@
             <w:pPr>
               <w:pStyle w:val="Tablekey"/>
             </w:pPr>
+            <w:proofErr w:type="spellStart"/>
             <w:r>
               <w:t>Ctrl+Shift+X</w:t>
             </w:r>
+            <w:proofErr w:type="spellEnd"/>
           </w:p>
         </w:tc>
         <w:tc>
@@ -2418,9 +2586,11 @@
             <w:pPr>
               <w:pStyle w:val="Tablekey"/>
             </w:pPr>
+            <w:proofErr w:type="spellStart"/>
             <w:r>
               <w:t>Ctrl+Shift+H</w:t>
             </w:r>
+            <w:proofErr w:type="spellEnd"/>
           </w:p>
         </w:tc>
         <w:tc>
@@ -2453,9 +2623,11 @@
             <w:pPr>
               <w:pStyle w:val="Tablekey"/>
             </w:pPr>
+            <w:proofErr w:type="spellStart"/>
             <w:r>
               <w:t>Ctrl+Shift+J</w:t>
             </w:r>
+            <w:proofErr w:type="spellEnd"/>
           </w:p>
         </w:tc>
         <w:tc>
@@ -2485,9 +2657,11 @@
             <w:pPr>
               <w:pStyle w:val="Tablekey"/>
             </w:pPr>
+            <w:proofErr w:type="spellStart"/>
             <w:r>
               <w:t>Ctrl+Shift+C</w:t>
             </w:r>
+            <w:proofErr w:type="spellEnd"/>
           </w:p>
         </w:tc>
         <w:tc>
@@ -2520,9 +2694,19 @@
             <w:pPr>
               <w:pStyle w:val="Tablekey"/>
             </w:pPr>
-            <w:r>
-              <w:t>Ctrl+K Ctrl+H</w:t>
-            </w:r>
+            <w:proofErr w:type="spellStart"/>
+            <w:r>
+              <w:t>Ctrl+K</w:t>
+            </w:r>
+            <w:proofErr w:type="spellEnd"/>
+            <w:r>
+              <w:t xml:space="preserve"> </w:t>
+            </w:r>
+            <w:proofErr w:type="spellStart"/>
+            <w:r>
+              <w:t>Ctrl+H</w:t>
+            </w:r>
+            <w:proofErr w:type="spellEnd"/>
           </w:p>
         </w:tc>
         <w:tc>
@@ -2552,9 +2736,11 @@
             <w:pPr>
               <w:pStyle w:val="Tablekey"/>
             </w:pPr>
+            <w:proofErr w:type="spellStart"/>
             <w:r>
               <w:t>Ctrl+Shift+V</w:t>
             </w:r>
+            <w:proofErr w:type="spellEnd"/>
           </w:p>
         </w:tc>
         <w:tc>
@@ -2590,8 +2776,13 @@
             <w:pPr>
               <w:pStyle w:val="Tablekey"/>
             </w:pPr>
-            <w:r>
-              <w:t>Ctrl+K V</w:t>
+            <w:proofErr w:type="spellStart"/>
+            <w:r>
+              <w:t>Ctrl+K</w:t>
+            </w:r>
+            <w:proofErr w:type="spellEnd"/>
+            <w:r>
+              <w:t xml:space="preserve"> V</w:t>
             </w:r>
           </w:p>
         </w:tc>
@@ -2621,8 +2812,13 @@
             <w:pPr>
               <w:pStyle w:val="Tablekey"/>
             </w:pPr>
-            <w:r>
-              <w:t>Ctrl+K Z</w:t>
+            <w:proofErr w:type="spellStart"/>
+            <w:r>
+              <w:t>Ctrl+K</w:t>
+            </w:r>
+            <w:proofErr w:type="spellEnd"/>
+            <w:r>
+              <w:t xml:space="preserve"> Z</w:t>
             </w:r>
           </w:p>
         </w:tc>
@@ -2636,7 +2832,15 @@
               <w:cnfStyle w:val="000000000000" w:firstRow="0" w:lastRow="0" w:firstColumn="0" w:lastColumn="0" w:oddVBand="0" w:evenVBand="0" w:oddHBand="0" w:evenHBand="0" w:firstRowFirstColumn="0" w:firstRowLastColumn="0" w:lastRowFirstColumn="0" w:lastRowLastColumn="0"/>
             </w:pPr>
             <w:r>
-              <w:t>Zen Mode (Esc Esc to exit)</w:t>
+              <w:t xml:space="preserve">Zen Mode (Esc </w:t>
+            </w:r>
+            <w:proofErr w:type="spellStart"/>
+            <w:r>
+              <w:t>Esc</w:t>
+            </w:r>
+            <w:proofErr w:type="spellEnd"/>
+            <w:r>
+              <w:t xml:space="preserve"> to exit)</w:t>
             </w:r>
           </w:p>
         </w:tc>
@@ -2680,9 +2884,11 @@
             <w:pPr>
               <w:pStyle w:val="Tablekey"/>
             </w:pPr>
+            <w:proofErr w:type="spellStart"/>
             <w:r>
               <w:t>Ctrl+F</w:t>
             </w:r>
+            <w:proofErr w:type="spellEnd"/>
           </w:p>
         </w:tc>
         <w:tc>
@@ -2712,9 +2918,11 @@
             <w:pPr>
               <w:pStyle w:val="Tablekey"/>
             </w:pPr>
+            <w:proofErr w:type="spellStart"/>
             <w:r>
               <w:t>Ctrl+H</w:t>
             </w:r>
+            <w:proofErr w:type="spellEnd"/>
           </w:p>
         </w:tc>
         <w:tc>
@@ -2791,9 +2999,11 @@
             <w:pPr>
               <w:pStyle w:val="Tablekey"/>
             </w:pPr>
+            <w:proofErr w:type="spellStart"/>
             <w:r>
               <w:t>Alt+Enter</w:t>
             </w:r>
+            <w:proofErr w:type="spellEnd"/>
           </w:p>
         </w:tc>
         <w:tc>
@@ -2832,9 +3042,11 @@
             <w:pPr>
               <w:pStyle w:val="Tablekey"/>
             </w:pPr>
+            <w:proofErr w:type="spellStart"/>
             <w:r>
               <w:t>Ctrl+D</w:t>
             </w:r>
+            <w:proofErr w:type="spellEnd"/>
           </w:p>
         </w:tc>
         <w:tc>
@@ -2864,9 +3076,19 @@
             <w:pPr>
               <w:pStyle w:val="Tablekey"/>
             </w:pPr>
-            <w:r>
-              <w:t>Ctrl+K Ctrl+D</w:t>
-            </w:r>
+            <w:proofErr w:type="spellStart"/>
+            <w:r>
+              <w:t>Ctrl+K</w:t>
+            </w:r>
+            <w:proofErr w:type="spellEnd"/>
+            <w:r>
+              <w:t xml:space="preserve"> </w:t>
+            </w:r>
+            <w:proofErr w:type="spellStart"/>
+            <w:r>
+              <w:t>Ctrl+D</w:t>
+            </w:r>
+            <w:proofErr w:type="spellEnd"/>
           </w:p>
         </w:tc>
         <w:tc>
@@ -2918,9 +3140,11 @@
             <w:pPr>
               <w:pStyle w:val="Tablekey"/>
             </w:pPr>
+            <w:proofErr w:type="spellStart"/>
             <w:r>
               <w:t>Ctrl+T</w:t>
             </w:r>
+            <w:proofErr w:type="spellEnd"/>
           </w:p>
         </w:tc>
         <w:tc>
@@ -2950,9 +3174,11 @@
             <w:pPr>
               <w:pStyle w:val="Tablekey"/>
             </w:pPr>
+            <w:proofErr w:type="spellStart"/>
             <w:r>
               <w:t>Ctrl+G</w:t>
             </w:r>
+            <w:proofErr w:type="spellEnd"/>
           </w:p>
         </w:tc>
         <w:tc>
@@ -2985,9 +3211,11 @@
             <w:pPr>
               <w:pStyle w:val="Tablekey"/>
             </w:pPr>
+            <w:proofErr w:type="spellStart"/>
             <w:r>
               <w:t>Ctrl+P</w:t>
             </w:r>
+            <w:proofErr w:type="spellEnd"/>
           </w:p>
         </w:tc>
         <w:tc>
@@ -3017,9 +3245,11 @@
             <w:pPr>
               <w:pStyle w:val="Tablekey"/>
             </w:pPr>
+            <w:proofErr w:type="spellStart"/>
             <w:r>
               <w:t>Ctrl+Shift+O</w:t>
             </w:r>
+            <w:proofErr w:type="spellEnd"/>
           </w:p>
         </w:tc>
         <w:tc>
@@ -3052,9 +3282,11 @@
             <w:pPr>
               <w:pStyle w:val="Tablekey"/>
             </w:pPr>
+            <w:proofErr w:type="spellStart"/>
             <w:r>
               <w:t>Ctrl+Shift+M</w:t>
             </w:r>
+            <w:proofErr w:type="spellEnd"/>
           </w:p>
         </w:tc>
         <w:tc>
@@ -3151,9 +3383,11 @@
             <w:pPr>
               <w:pStyle w:val="Tablekey"/>
             </w:pPr>
+            <w:proofErr w:type="spellStart"/>
             <w:r>
               <w:t>Ctrl+Shift+Tab</w:t>
             </w:r>
+            <w:proofErr w:type="spellEnd"/>
           </w:p>
         </w:tc>
         <w:tc>
@@ -3186,8 +3420,13 @@
             <w:pPr>
               <w:pStyle w:val="Tablekey"/>
             </w:pPr>
-            <w:r>
-              <w:t>Ctrl+Alt+-</w:t>
+            <w:proofErr w:type="spellStart"/>
+            <w:r>
+              <w:t>Ctrl+Alt</w:t>
+            </w:r>
+            <w:proofErr w:type="spellEnd"/>
+            <w:r>
+              <w:t>+-</w:t>
             </w:r>
           </w:p>
         </w:tc>
@@ -3218,8 +3457,13 @@
             <w:pPr>
               <w:pStyle w:val="Tablekey"/>
             </w:pPr>
-            <w:r>
-              <w:t>Ctrl+Shift+-</w:t>
+            <w:proofErr w:type="spellStart"/>
+            <w:r>
+              <w:t>Ctrl+Shift</w:t>
+            </w:r>
+            <w:proofErr w:type="spellEnd"/>
+            <w:r>
+              <w:t>+-</w:t>
             </w:r>
           </w:p>
         </w:tc>
@@ -3314,9 +3558,11 @@
             <w:pPr>
               <w:pStyle w:val="Tablekey"/>
             </w:pPr>
+            <w:proofErr w:type="spellStart"/>
             <w:r>
               <w:t>Ctrl+W</w:t>
             </w:r>
+            <w:proofErr w:type="spellEnd"/>
           </w:p>
         </w:tc>
         <w:tc>
@@ -3346,8 +3592,13 @@
             <w:pPr>
               <w:pStyle w:val="Tablekey"/>
             </w:pPr>
-            <w:r>
-              <w:t>Ctrl+K F</w:t>
+            <w:proofErr w:type="spellStart"/>
+            <w:r>
+              <w:t>Ctrl+K</w:t>
+            </w:r>
+            <w:proofErr w:type="spellEnd"/>
+            <w:r>
+              <w:t xml:space="preserve"> F</w:t>
             </w:r>
           </w:p>
         </w:tc>
@@ -3487,8 +3738,13 @@
             <w:pPr>
               <w:pStyle w:val="Tablekey"/>
             </w:pPr>
-            <w:r>
-              <w:t>Ctrl+K Ctrl</w:t>
+            <w:proofErr w:type="spellStart"/>
+            <w:r>
+              <w:t>Ctrl+K</w:t>
+            </w:r>
+            <w:proofErr w:type="spellEnd"/>
+            <w:r>
+              <w:t xml:space="preserve"> Ctrl</w:t>
             </w:r>
             <w:r>
               <w:t xml:space="preserve"> </w:t>
@@ -3528,8 +3784,13 @@
             <w:pPr>
               <w:pStyle w:val="Tablekey"/>
             </w:pPr>
-            <w:r>
-              <w:t>Ctrl+K Ctrl</w:t>
+            <w:proofErr w:type="spellStart"/>
+            <w:r>
+              <w:t>Ctrl+K</w:t>
+            </w:r>
+            <w:proofErr w:type="spellEnd"/>
+            <w:r>
+              <w:t xml:space="preserve"> Ctrl</w:t>
             </w:r>
             <w:r>
               <w:t xml:space="preserve"> </w:t>
@@ -3572,12 +3833,14 @@
             <w:pPr>
               <w:pStyle w:val="Tablekey"/>
             </w:pPr>
+            <w:proofErr w:type="spellStart"/>
             <w:r>
               <w:t>Ctrl+Shift+</w:t>
             </w:r>
             <w:r>
               <w:t>PgUp</w:t>
             </w:r>
+            <w:proofErr w:type="spellEnd"/>
           </w:p>
         </w:tc>
         <w:tc>
@@ -3607,12 +3870,14 @@
             <w:pPr>
               <w:pStyle w:val="Tablekey"/>
             </w:pPr>
+            <w:proofErr w:type="spellStart"/>
             <w:r>
               <w:t>Ctrl+Shift+</w:t>
             </w:r>
             <w:r>
               <w:t>PgDn</w:t>
             </w:r>
+            <w:proofErr w:type="spellEnd"/>
           </w:p>
         </w:tc>
         <w:tc>
@@ -3645,8 +3910,13 @@
             <w:pPr>
               <w:pStyle w:val="Tablekey"/>
             </w:pPr>
-            <w:r>
-              <w:t xml:space="preserve">Ctrl+K </w:t>
+            <w:proofErr w:type="spellStart"/>
+            <w:r>
+              <w:t>Ctrl+K</w:t>
+            </w:r>
+            <w:proofErr w:type="spellEnd"/>
+            <w:r>
+              <w:t xml:space="preserve"> </w:t>
             </w:r>
             <w:r>
               <w:t>←</w:t>
@@ -3680,8 +3950,13 @@
             <w:pPr>
               <w:pStyle w:val="Tablekey"/>
             </w:pPr>
-            <w:r>
-              <w:t xml:space="preserve">Ctrl+K </w:t>
+            <w:proofErr w:type="spellStart"/>
+            <w:r>
+              <w:t>Ctrl+K</w:t>
+            </w:r>
+            <w:proofErr w:type="spellEnd"/>
+            <w:r>
+              <w:t xml:space="preserve"> </w:t>
             </w:r>
             <w:r>
               <w:t>→</w:t>
@@ -3743,9 +4018,11 @@
             <w:pPr>
               <w:pStyle w:val="Tablekey"/>
             </w:pPr>
+            <w:proofErr w:type="spellStart"/>
             <w:r>
               <w:t>Ctrl+N</w:t>
             </w:r>
+            <w:proofErr w:type="spellEnd"/>
           </w:p>
         </w:tc>
         <w:tc>
@@ -3775,9 +4052,11 @@
             <w:pPr>
               <w:pStyle w:val="Tablekey"/>
             </w:pPr>
+            <w:proofErr w:type="spellStart"/>
             <w:r>
               <w:t>Ctrl+O</w:t>
             </w:r>
+            <w:proofErr w:type="spellEnd"/>
           </w:p>
         </w:tc>
         <w:tc>
@@ -3810,9 +4089,11 @@
             <w:pPr>
               <w:pStyle w:val="Tablekey"/>
             </w:pPr>
+            <w:proofErr w:type="spellStart"/>
             <w:r>
               <w:t>Ctrl+S</w:t>
             </w:r>
+            <w:proofErr w:type="spellEnd"/>
           </w:p>
         </w:tc>
         <w:tc>
@@ -3842,9 +4123,11 @@
             <w:pPr>
               <w:pStyle w:val="Tablekey"/>
             </w:pPr>
+            <w:proofErr w:type="spellStart"/>
             <w:r>
               <w:t>Ctrl+Shift+S</w:t>
             </w:r>
+            <w:proofErr w:type="spellEnd"/>
           </w:p>
         </w:tc>
         <w:tc>
@@ -3877,9 +4160,11 @@
             <w:pPr>
               <w:pStyle w:val="Tablekey"/>
             </w:pPr>
+            <w:proofErr w:type="spellStart"/>
             <w:r>
               <w:t>Ctrl+W</w:t>
             </w:r>
+            <w:proofErr w:type="spellEnd"/>
           </w:p>
         </w:tc>
         <w:tc>
@@ -3909,9 +4194,19 @@
             <w:pPr>
               <w:pStyle w:val="Tablekey"/>
             </w:pPr>
-            <w:r>
-              <w:t>Ctrl+K Ctrl+W</w:t>
-            </w:r>
+            <w:proofErr w:type="spellStart"/>
+            <w:r>
+              <w:t>Ctrl+K</w:t>
+            </w:r>
+            <w:proofErr w:type="spellEnd"/>
+            <w:r>
+              <w:t xml:space="preserve"> </w:t>
+            </w:r>
+            <w:proofErr w:type="spellStart"/>
+            <w:r>
+              <w:t>Ctrl+W</w:t>
+            </w:r>
+            <w:proofErr w:type="spellEnd"/>
           </w:p>
         </w:tc>
         <w:tc>
@@ -3944,9 +4239,11 @@
             <w:pPr>
               <w:pStyle w:val="Tablekey"/>
             </w:pPr>
+            <w:proofErr w:type="spellStart"/>
             <w:r>
               <w:t>Ctrl+Shift+T</w:t>
             </w:r>
+            <w:proofErr w:type="spellEnd"/>
           </w:p>
         </w:tc>
         <w:tc>
@@ -3976,8 +4273,13 @@
             <w:pPr>
               <w:pStyle w:val="Tablekey"/>
             </w:pPr>
-            <w:r>
-              <w:t>Ctrl+K Enter</w:t>
+            <w:proofErr w:type="spellStart"/>
+            <w:r>
+              <w:t>Ctrl+K</w:t>
+            </w:r>
+            <w:proofErr w:type="spellEnd"/>
+            <w:r>
+              <w:t xml:space="preserve"> Enter</w:t>
             </w:r>
           </w:p>
         </w:tc>
@@ -4017,9 +4319,11 @@
             <w:pPr>
               <w:pStyle w:val="Tablekey"/>
             </w:pPr>
+            <w:proofErr w:type="spellStart"/>
             <w:r>
               <w:t>Ctrl+Tab</w:t>
             </w:r>
+            <w:proofErr w:type="spellEnd"/>
           </w:p>
         </w:tc>
         <w:tc>
@@ -4049,9 +4353,11 @@
             <w:pPr>
               <w:pStyle w:val="Tablekey"/>
             </w:pPr>
+            <w:proofErr w:type="spellStart"/>
             <w:r>
               <w:t>Ctrl+Shift+Tab</w:t>
             </w:r>
+            <w:proofErr w:type="spellEnd"/>
           </w:p>
         </w:tc>
         <w:tc>
@@ -4084,8 +4390,13 @@
             <w:pPr>
               <w:pStyle w:val="Tablekey"/>
             </w:pPr>
-            <w:r>
-              <w:t>Ctrl+K P</w:t>
+            <w:proofErr w:type="spellStart"/>
+            <w:r>
+              <w:t>Ctrl+K</w:t>
+            </w:r>
+            <w:proofErr w:type="spellEnd"/>
+            <w:r>
+              <w:t xml:space="preserve"> P</w:t>
             </w:r>
           </w:p>
         </w:tc>
@@ -4116,8 +4427,13 @@
             <w:pPr>
               <w:pStyle w:val="Tablekey"/>
             </w:pPr>
-            <w:r>
-              <w:t>Ctrl+K R</w:t>
+            <w:proofErr w:type="spellStart"/>
+            <w:r>
+              <w:t>Ctrl+K</w:t>
+            </w:r>
+            <w:proofErr w:type="spellEnd"/>
+            <w:r>
+              <w:t xml:space="preserve"> R</w:t>
             </w:r>
           </w:p>
         </w:tc>
@@ -4151,8 +4467,13 @@
             <w:pPr>
               <w:pStyle w:val="Tablekey"/>
             </w:pPr>
-            <w:r>
-              <w:t>Ctrl+K O</w:t>
+            <w:proofErr w:type="spellStart"/>
+            <w:r>
+              <w:t>Ctrl+K</w:t>
+            </w:r>
+            <w:proofErr w:type="spellEnd"/>
+            <w:r>
+              <w:t xml:space="preserve"> O</w:t>
             </w:r>
           </w:p>
         </w:tc>
@@ -4389,9 +4710,19 @@
             <w:pPr>
               <w:pStyle w:val="Tablekey"/>
             </w:pPr>
-            <w:r>
-              <w:t>Ctrl+K Ctrl+I</w:t>
-            </w:r>
+            <w:proofErr w:type="spellStart"/>
+            <w:r>
+              <w:t>Ctrl+K</w:t>
+            </w:r>
+            <w:proofErr w:type="spellEnd"/>
+            <w:r>
+              <w:t xml:space="preserve"> </w:t>
+            </w:r>
+            <w:proofErr w:type="spellStart"/>
+            <w:r>
+              <w:t>Ctrl+I</w:t>
+            </w:r>
+            <w:proofErr w:type="spellEnd"/>
           </w:p>
         </w:tc>
         <w:tc>
@@ -4450,9 +4781,6 @@
               <w:pStyle w:val="Tablekey"/>
             </w:pPr>
             <w:r>
-              <w:t xml:space="preserve"> </w:t>
-            </w:r>
-            <w:r>
               <w:t>Ctrl+`</w:t>
             </w:r>
           </w:p>
@@ -4484,8 +4812,13 @@
             <w:pPr>
               <w:pStyle w:val="Tablekey"/>
             </w:pPr>
-            <w:r>
-              <w:t>Ctrl+Shift+`</w:t>
+            <w:proofErr w:type="spellStart"/>
+            <w:r>
+              <w:t>Ctrl+Shift</w:t>
+            </w:r>
+            <w:proofErr w:type="spellEnd"/>
+            <w:r>
+              <w:t>+`</w:t>
             </w:r>
           </w:p>
         </w:tc>
@@ -4519,9 +4852,11 @@
             <w:pPr>
               <w:pStyle w:val="Tablekey"/>
             </w:pPr>
+            <w:proofErr w:type="spellStart"/>
             <w:r>
               <w:t>Ctrl+Shift+C</w:t>
             </w:r>
+            <w:proofErr w:type="spellEnd"/>
           </w:p>
         </w:tc>
         <w:tc>
@@ -4551,9 +4886,11 @@
             <w:pPr>
               <w:pStyle w:val="Tablekey"/>
             </w:pPr>
+            <w:proofErr w:type="spellStart"/>
             <w:r>
               <w:t>Ctrl+Shift+V</w:t>
             </w:r>
+            <w:proofErr w:type="spellEnd"/>
           </w:p>
         </w:tc>
         <w:tc>
@@ -4586,9 +4923,11 @@
             <w:pPr>
               <w:pStyle w:val="Tablekey"/>
             </w:pPr>
+            <w:proofErr w:type="spellStart"/>
             <w:r>
               <w:t>Ctrl+Shift</w:t>
             </w:r>
+            <w:proofErr w:type="spellEnd"/>
             <w:r>
               <w:t>+</w:t>
             </w:r>
@@ -4639,9 +4978,11 @@
             <w:r>
               <w:t xml:space="preserve"> </w:t>
             </w:r>
+            <w:proofErr w:type="spellStart"/>
             <w:r>
               <w:t>PgUp</w:t>
             </w:r>
+            <w:proofErr w:type="spellEnd"/>
             <w:r>
               <w:t xml:space="preserve"> / PgDn</w:t>
             </w:r>
@@ -4785,7 +5126,49 @@
                               <w:rPr>
                                 <w:sz w:val="16"/>
                               </w:rPr>
-                              <w:t xml:space="preserve"> The Alt+Click gesture may not work on some Linux distributions. You can change the modifier key for the Insert cursor command to Ctrl+Click with the “editor.multiCursorModifier” setting.</w:t>
+                              <w:t xml:space="preserve"> The </w:t>
+                            </w:r>
+                            <w:proofErr w:type="spellStart"/>
+                            <w:r>
+                              <w:rPr>
+                                <w:sz w:val="16"/>
+                              </w:rPr>
+                              <w:t>Alt+Click</w:t>
+                            </w:r>
+                            <w:proofErr w:type="spellEnd"/>
+                            <w:r>
+                              <w:rPr>
+                                <w:sz w:val="16"/>
+                              </w:rPr>
+                              <w:t xml:space="preserve"> gesture may not work on some Linux distributions. You can change the modifier key for the Insert cursor command to </w:t>
+                            </w:r>
+                            <w:proofErr w:type="spellStart"/>
+                            <w:r>
+                              <w:rPr>
+                                <w:sz w:val="16"/>
+                              </w:rPr>
+                              <w:t>Ctrl+Click</w:t>
+                            </w:r>
+                            <w:proofErr w:type="spellEnd"/>
+                            <w:r>
+                              <w:rPr>
+                                <w:sz w:val="16"/>
+                              </w:rPr>
+                              <w:t xml:space="preserve"> with the “</w:t>
+                            </w:r>
+                            <w:proofErr w:type="spellStart"/>
+                            <w:r>
+                              <w:rPr>
+                                <w:sz w:val="16"/>
+                              </w:rPr>
+                              <w:t>editor.multiCursorModifier</w:t>
+                            </w:r>
+                            <w:proofErr w:type="spellEnd"/>
+                            <w:r>
+                              <w:rPr>
+                                <w:sz w:val="16"/>
+                              </w:rPr>
+                              <w:t>” setting.</w:t>
                             </w:r>
                           </w:p>
                         </w:txbxContent>
@@ -4807,11 +5190,7 @@
           </mc:Choice>
           <mc:Fallback>
             <w:pict>
-              <v:shapetype w14:anchorId="55959984" id="_x0000_t202" coordsize="21600,21600" o:spt="202" path="m,l,21600r21600,l21600,xe">
-                <v:stroke joinstyle="miter"/>
-                <v:path gradientshapeok="t" o:connecttype="rect"/>
-              </v:shapetype>
-              <v:shape id="_x0000_s1027" type="#_x0000_t202" style="position:absolute;margin-left:525pt;margin-top:45.75pt;width:227.25pt;height:35.25pt;z-index:251663360;visibility:visible;mso-wrap-style:square;mso-width-percent:0;mso-height-percent:0;mso-wrap-distance-left:9pt;mso-wrap-distance-top:3.6pt;mso-wrap-distance-right:9pt;mso-wrap-distance-bottom:3.6pt;mso-position-horizontal:absolute;mso-position-horizontal-relative:margin;mso-position-vertical:absolute;mso-position-vertical-relative:text;mso-width-percent:0;mso-height-percent:0;mso-width-relative:margin;mso-height-relative:margin;v-text-anchor:bottom" o:gfxdata="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" filled="f" stroked="f">
+              <v:shape w14:anchorId="55959984" id="_x0000_s1027" type="#_x0000_t202" style="position:absolute;margin-left:525pt;margin-top:45.75pt;width:227.25pt;height:35.25pt;z-index:251663360;visibility:visible;mso-wrap-style:square;mso-width-percent:0;mso-height-percent:0;mso-wrap-distance-left:9pt;mso-wrap-distance-top:3.6pt;mso-wrap-distance-right:9pt;mso-wrap-distance-bottom:3.6pt;mso-position-horizontal:absolute;mso-position-horizontal-relative:margin;mso-position-vertical:absolute;mso-position-vertical-relative:text;mso-width-percent:0;mso-height-percent:0;mso-width-relative:margin;mso-height-relative:margin;v-text-anchor:bottom" o:gfxdata="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" filled="f" stroked="f">
                 <v:textbox inset="0,0,0,0">
                   <w:txbxContent>
                     <w:p>
@@ -4830,7 +5209,51 @@
                         <w:rPr>
                           <w:sz w:val="16"/>
                         </w:rPr>
-                        <w:t xml:space="preserve"> The Alt+Click gesture may not work on some Linux distributions. You can change the modifier key for the Insert cursor command to Ctrl+Click with the “editor.multiCursorModifier” setting.</w:t>
+                        <w:t xml:space="preserve"> The </w:t>
+                      </w:r>
+                      <w:proofErr w:type="spellStart"/>
+                      <w:r>
+                        <w:rPr>
+                          <w:sz w:val="16"/>
+                        </w:rPr>
+                        <w:t>Alt+Click</w:t>
+                      </w:r>
+                      <w:proofErr w:type="spellEnd"/>
+                      <w:r>
+                        <w:rPr>
+                          <w:sz w:val="16"/>
+                        </w:rPr>
+                        <w:t xml:space="preserve"> gesture may not work on some Linux distributions. You can change the modifier key for the Insert cursor command to </w:t>
+                      </w:r>
+                      <w:proofErr w:type="spellStart"/>
+                      <w:r>
+                        <w:rPr>
+                          <w:sz w:val="16"/>
+                        </w:rPr>
+                        <w:t>Ctrl+Click</w:t>
+                      </w:r>
+                      <w:proofErr w:type="spellEnd"/>
+                      <w:r>
+                        <w:rPr>
+                          <w:sz w:val="16"/>
+                        </w:rPr>
+                        <w:t xml:space="preserve"> with the “</w:t>
+                      </w:r>
+                      <w:proofErr w:type="spellStart"/>
+                      <w:proofErr w:type="gramStart"/>
+                      <w:r>
+                        <w:rPr>
+                          <w:sz w:val="16"/>
+                        </w:rPr>
+                        <w:t>editor.multiCursorModifier</w:t>
+                      </w:r>
+                      <w:proofErr w:type="spellEnd"/>
+                      <w:proofErr w:type="gramEnd"/>
+                      <w:r>
+                        <w:rPr>
+                          <w:sz w:val="16"/>
+                        </w:rPr>
+                        <w:t>” setting.</w:t>
                       </w:r>
                     </w:p>
                   </w:txbxContent>
@@ -4853,7 +5276,7 @@
 </file>
 
 <file path=word/endnotes.xml><?xml version="1.0" encoding="utf-8"?>
-<w:endnotes xmlns:wpc="http://schemas.microsoft.com/office/word/2010/wordprocessingCanvas" xmlns:cx="http://schemas.microsoft.com/office/drawing/2014/chartex" xmlns:cx1="http://schemas.microsoft.com/office/drawing/2015/9/8/chartex" xmlns:cx2="http://schemas.microsoft.com/office/drawing/2015/10/21/chartex" xmlns:cx3="http://schemas.microsoft.com/office/drawing/2016/5/9/chartex" xmlns:cx4="http://schemas.microsoft.com/office/drawing/2016/5/10/chartex" xmlns:cx5="http://schemas.microsoft.com/office/drawing/2016/5/11/chartex" xmlns:cx6="http://schemas.microsoft.com/office/drawing/2016/5/12/chartex" xmlns:cx7="http://schemas.microsoft.com/office/drawing/2016/5/13/chartex" xmlns:cx8="http://schemas.microsoft.com/office/drawing/2016/5/14/chartex" xmlns:mc="http://schemas.openxmlformats.org/markup-compatibility/2006" xmlns:aink="http://schemas.microsoft.com/office/drawing/2016/ink" xmlns:am3d="http://schemas.microsoft.com/office/drawing/2017/model3d" xmlns:o="urn:schemas-microsoft-com:office:office" xmlns:r="http://schemas.openxmlformats.org/officeDocument/2006/relationships" xmlns:m="http://schemas.openxmlformats.org/officeDocument/2006/math" xmlns:v="urn:schemas-microsoft-com:vml" xmlns:wp14="http://schemas.microsoft.com/office/word/2010/wordprocessingDrawing" xmlns:wp="http://schemas.openxmlformats.org/drawingml/2006/wordprocessingDrawing" xmlns:w10="urn:schemas-microsoft-com:office:word" xmlns:w="http://schemas.openxmlformats.org/wordprocessingml/2006/main" xmlns:w14="http://schemas.microsoft.com/office/word/2010/wordml" xmlns:w15="http://schemas.microsoft.com/office/word/2012/wordml" xmlns:w16cid="http://schemas.microsoft.com/office/word/2016/wordml/cid" xmlns:w16se="http://schemas.microsoft.com/office/word/2015/wordml/symex" xmlns:wpg="http://schemas.microsoft.com/office/word/2010/wordprocessingGroup" xmlns:wpi="http://schemas.microsoft.com/office/word/2010/wordprocessingInk" xmlns:wne="http://schemas.microsoft.com/office/word/2006/wordml" xmlns:wps="http://schemas.microsoft.com/office/word/2010/wordprocessingShape" mc:Ignorable="w14 w15 w16se w16cid wp14">
+<w:endnotes xmlns:wpc="http://schemas.microsoft.com/office/word/2010/wordprocessingCanvas" xmlns:cx="http://schemas.microsoft.com/office/drawing/2014/chartex" xmlns:cx1="http://schemas.microsoft.com/office/drawing/2015/9/8/chartex" xmlns:cx2="http://schemas.microsoft.com/office/drawing/2015/10/21/chartex" xmlns:cx3="http://schemas.microsoft.com/office/drawing/2016/5/9/chartex" xmlns:cx4="http://schemas.microsoft.com/office/drawing/2016/5/10/chartex" xmlns:cx5="http://schemas.microsoft.com/office/drawing/2016/5/11/chartex" xmlns:cx6="http://schemas.microsoft.com/office/drawing/2016/5/12/chartex" xmlns:cx7="http://schemas.microsoft.com/office/drawing/2016/5/13/chartex" xmlns:cx8="http://schemas.microsoft.com/office/drawing/2016/5/14/chartex" xmlns:mc="http://schemas.openxmlformats.org/markup-compatibility/2006" xmlns:aink="http://schemas.microsoft.com/office/drawing/2016/ink" xmlns:am3d="http://schemas.microsoft.com/office/drawing/2017/model3d" xmlns:o="urn:schemas-microsoft-com:office:office" xmlns:oel="http://schemas.microsoft.com/office/2019/extlst" xmlns:r="http://schemas.openxmlformats.org/officeDocument/2006/relationships" xmlns:m="http://schemas.openxmlformats.org/officeDocument/2006/math" xmlns:v="urn:schemas-microsoft-com:vml" xmlns:wp14="http://schemas.microsoft.com/office/word/2010/wordprocessingDrawing" xmlns:wp="http://schemas.openxmlformats.org/drawingml/2006/wordprocessingDrawing" xmlns:w10="urn:schemas-microsoft-com:office:word" xmlns:w="http://schemas.openxmlformats.org/wordprocessingml/2006/main" xmlns:w14="http://schemas.microsoft.com/office/word/2010/wordml" xmlns:w15="http://schemas.microsoft.com/office/word/2012/wordml" xmlns:w16cex="http://schemas.microsoft.com/office/word/2018/wordml/cex" xmlns:w16cid="http://schemas.microsoft.com/office/word/2016/wordml/cid" xmlns:w16="http://schemas.microsoft.com/office/word/2018/wordml" xmlns:w16du="http://schemas.microsoft.com/office/word/2023/wordml/word16du" xmlns:w16sdtdh="http://schemas.microsoft.com/office/word/2020/wordml/sdtdatahash" xmlns:w16se="http://schemas.microsoft.com/office/word/2015/wordml/symex" xmlns:wpg="http://schemas.microsoft.com/office/word/2010/wordprocessingGroup" xmlns:wpi="http://schemas.microsoft.com/office/word/2010/wordprocessingInk" xmlns:wne="http://schemas.microsoft.com/office/word/2006/wordml" xmlns:wps="http://schemas.microsoft.com/office/word/2010/wordprocessingShape" mc:Ignorable="w14 w15 w16se w16cid w16 w16cex w16sdtdh w16du wp14">
   <w:endnote w:type="separator" w:id="-1">
     <w:p>
       <w:pPr>
@@ -4878,7 +5301,7 @@
 </file>
 
 <file path=word/footnotes.xml><?xml version="1.0" encoding="utf-8"?>
-<w:footnotes xmlns:wpc="http://schemas.microsoft.com/office/word/2010/wordprocessingCanvas" xmlns:cx="http://schemas.microsoft.com/office/drawing/2014/chartex" xmlns:cx1="http://schemas.microsoft.com/office/drawing/2015/9/8/chartex" xmlns:cx2="http://schemas.microsoft.com/office/drawing/2015/10/21/chartex" xmlns:cx3="http://schemas.microsoft.com/office/drawing/2016/5/9/chartex" xmlns:cx4="http://schemas.microsoft.com/office/drawing/2016/5/10/chartex" xmlns:cx5="http://schemas.microsoft.com/office/drawing/2016/5/11/chartex" xmlns:cx6="http://schemas.microsoft.com/office/drawing/2016/5/12/chartex" xmlns:cx7="http://schemas.microsoft.com/office/drawing/2016/5/13/chartex" xmlns:cx8="http://schemas.microsoft.com/office/drawing/2016/5/14/chartex" xmlns:mc="http://schemas.openxmlformats.org/markup-compatibility/2006" xmlns:aink="http://schemas.microsoft.com/office/drawing/2016/ink" xmlns:am3d="http://schemas.microsoft.com/office/drawing/2017/model3d" xmlns:o="urn:schemas-microsoft-com:office:office" xmlns:r="http://schemas.openxmlformats.org/officeDocument/2006/relationships" xmlns:m="http://schemas.openxmlformats.org/officeDocument/2006/math" xmlns:v="urn:schemas-microsoft-com:vml" xmlns:wp14="http://schemas.microsoft.com/office/word/2010/wordprocessingDrawing" xmlns:wp="http://schemas.openxmlformats.org/drawingml/2006/wordprocessingDrawing" xmlns:w10="urn:schemas-microsoft-com:office:word" xmlns:w="http://schemas.openxmlformats.org/wordprocessingml/2006/main" xmlns:w14="http://schemas.microsoft.com/office/word/2010/wordml" xmlns:w15="http://schemas.microsoft.com/office/word/2012/wordml" xmlns:w16cid="http://schemas.microsoft.com/office/word/2016/wordml/cid" xmlns:w16se="http://schemas.microsoft.com/office/word/2015/wordml/symex" xmlns:wpg="http://schemas.microsoft.com/office/word/2010/wordprocessingGroup" xmlns:wpi="http://schemas.microsoft.com/office/word/2010/wordprocessingInk" xmlns:wne="http://schemas.microsoft.com/office/word/2006/wordml" xmlns:wps="http://schemas.microsoft.com/office/word/2010/wordprocessingShape" mc:Ignorable="w14 w15 w16se w16cid wp14">
+<w:footnotes xmlns:wpc="http://schemas.microsoft.com/office/word/2010/wordprocessingCanvas" xmlns:cx="http://schemas.microsoft.com/office/drawing/2014/chartex" xmlns:cx1="http://schemas.microsoft.com/office/drawing/2015/9/8/chartex" xmlns:cx2="http://schemas.microsoft.com/office/drawing/2015/10/21/chartex" xmlns:cx3="http://schemas.microsoft.com/office/drawing/2016/5/9/chartex" xmlns:cx4="http://schemas.microsoft.com/office/drawing/2016/5/10/chartex" xmlns:cx5="http://schemas.microsoft.com/office/drawing/2016/5/11/chartex" xmlns:cx6="http://schemas.microsoft.com/office/drawing/2016/5/12/chartex" xmlns:cx7="http://schemas.microsoft.com/office/drawing/2016/5/13/chartex" xmlns:cx8="http://schemas.microsoft.com/office/drawing/2016/5/14/chartex" xmlns:mc="http://schemas.openxmlformats.org/markup-compatibility/2006" xmlns:aink="http://schemas.microsoft.com/office/drawing/2016/ink" xmlns:am3d="http://schemas.microsoft.com/office/drawing/2017/model3d" xmlns:o="urn:schemas-microsoft-com:office:office" xmlns:oel="http://schemas.microsoft.com/office/2019/extlst" xmlns:r="http://schemas.openxmlformats.org/officeDocument/2006/relationships" xmlns:m="http://schemas.openxmlformats.org/officeDocument/2006/math" xmlns:v="urn:schemas-microsoft-com:vml" xmlns:wp14="http://schemas.microsoft.com/office/word/2010/wordprocessingDrawing" xmlns:wp="http://schemas.openxmlformats.org/drawingml/2006/wordprocessingDrawing" xmlns:w10="urn:schemas-microsoft-com:office:word" xmlns:w="http://schemas.openxmlformats.org/wordprocessingml/2006/main" xmlns:w14="http://schemas.microsoft.com/office/word/2010/wordml" xmlns:w15="http://schemas.microsoft.com/office/word/2012/wordml" xmlns:w16cex="http://schemas.microsoft.com/office/word/2018/wordml/cex" xmlns:w16cid="http://schemas.microsoft.com/office/word/2016/wordml/cid" xmlns:w16="http://schemas.microsoft.com/office/word/2018/wordml" xmlns:w16du="http://schemas.microsoft.com/office/word/2023/wordml/word16du" xmlns:w16sdtdh="http://schemas.microsoft.com/office/word/2020/wordml/sdtdatahash" xmlns:w16se="http://schemas.microsoft.com/office/word/2015/wordml/symex" xmlns:wpg="http://schemas.microsoft.com/office/word/2010/wordprocessingGroup" xmlns:wpi="http://schemas.microsoft.com/office/word/2010/wordprocessingInk" xmlns:wne="http://schemas.microsoft.com/office/word/2006/wordml" xmlns:wps="http://schemas.microsoft.com/office/word/2010/wordprocessingShape" mc:Ignorable="w14 w15 w16se w16cid w16 w16cex w16sdtdh w16du wp14">
   <w:footnote w:type="separator" w:id="-1">
     <w:p>
       <w:pPr>
@@ -4903,7 +5326,7 @@
 </file>
 
 <file path=word/numbering.xml><?xml version="1.0" encoding="utf-8"?>
-<w:numbering xmlns:wpc="http://schemas.microsoft.com/office/word/2010/wordprocessingCanvas" xmlns:cx="http://schemas.microsoft.com/office/drawing/2014/chartex" xmlns:cx1="http://schemas.microsoft.com/office/drawing/2015/9/8/chartex" xmlns:cx2="http://schemas.microsoft.com/office/drawing/2015/10/21/chartex" xmlns:cx3="http://schemas.microsoft.com/office/drawing/2016/5/9/chartex" xmlns:cx4="http://schemas.microsoft.com/office/drawing/2016/5/10/chartex" xmlns:cx5="http://schemas.microsoft.com/office/drawing/2016/5/11/chartex" xmlns:cx6="http://schemas.microsoft.com/office/drawing/2016/5/12/chartex" xmlns:cx7="http://schemas.microsoft.com/office/drawing/2016/5/13/chartex" xmlns:cx8="http://schemas.microsoft.com/office/drawing/2016/5/14/chartex" xmlns:mc="http://schemas.openxmlformats.org/markup-compatibility/2006" xmlns:aink="http://schemas.microsoft.com/office/drawing/2016/ink" xmlns:am3d="http://schemas.microsoft.com/office/drawing/2017/model3d" xmlns:o="urn:schemas-microsoft-com:office:office" xmlns:r="http://schemas.openxmlformats.org/officeDocument/2006/relationships" xmlns:m="http://schemas.openxmlformats.org/officeDocument/2006/math" xmlns:v="urn:schemas-microsoft-com:vml" xmlns:wp14="http://schemas.microsoft.com/office/word/2010/wordprocessingDrawing" xmlns:wp="http://schemas.openxmlformats.org/drawingml/2006/wordprocessingDrawing" xmlns:w10="urn:schemas-microsoft-com:office:word" xmlns:w="http://schemas.openxmlformats.org/wordprocessingml/2006/main" xmlns:w14="http://schemas.microsoft.com/office/word/2010/wordml" xmlns:w15="http://schemas.microsoft.com/office/word/2012/wordml" xmlns:w16cid="http://schemas.microsoft.com/office/word/2016/wordml/cid" xmlns:w16se="http://schemas.microsoft.com/office/word/2015/wordml/symex" xmlns:wpg="http://schemas.microsoft.com/office/word/2010/wordprocessingGroup" xmlns:wpi="http://schemas.microsoft.com/office/word/2010/wordprocessingInk" xmlns:wne="http://schemas.microsoft.com/office/word/2006/wordml" xmlns:wps="http://schemas.microsoft.com/office/word/2010/wordprocessingShape" mc:Ignorable="w14 w15 w16se w16cid wp14">
+<w:numbering xmlns:wpc="http://schemas.microsoft.com/office/word/2010/wordprocessingCanvas" xmlns:cx="http://schemas.microsoft.com/office/drawing/2014/chartex" xmlns:cx1="http://schemas.microsoft.com/office/drawing/2015/9/8/chartex" xmlns:cx2="http://schemas.microsoft.com/office/drawing/2015/10/21/chartex" xmlns:cx3="http://schemas.microsoft.com/office/drawing/2016/5/9/chartex" xmlns:cx4="http://schemas.microsoft.com/office/drawing/2016/5/10/chartex" xmlns:cx5="http://schemas.microsoft.com/office/drawing/2016/5/11/chartex" xmlns:cx6="http://schemas.microsoft.com/office/drawing/2016/5/12/chartex" xmlns:cx7="http://schemas.microsoft.com/office/drawing/2016/5/13/chartex" xmlns:cx8="http://schemas.microsoft.com/office/drawing/2016/5/14/chartex" xmlns:mc="http://schemas.openxmlformats.org/markup-compatibility/2006" xmlns:aink="http://schemas.microsoft.com/office/drawing/2016/ink" xmlns:am3d="http://schemas.microsoft.com/office/drawing/2017/model3d" xmlns:o="urn:schemas-microsoft-com:office:office" xmlns:oel="http://schemas.microsoft.com/office/2019/extlst" xmlns:r="http://schemas.openxmlformats.org/officeDocument/2006/relationships" xmlns:m="http://schemas.openxmlformats.org/officeDocument/2006/math" xmlns:v="urn:schemas-microsoft-com:vml" xmlns:wp14="http://schemas.microsoft.com/office/word/2010/wordprocessingDrawing" xmlns:wp="http://schemas.openxmlformats.org/drawingml/2006/wordprocessingDrawing" xmlns:w10="urn:schemas-microsoft-com:office:word" xmlns:w="http://schemas.openxmlformats.org/wordprocessingml/2006/main" xmlns:w14="http://schemas.microsoft.com/office/word/2010/wordml" xmlns:w15="http://schemas.microsoft.com/office/word/2012/wordml" xmlns:w16cex="http://schemas.microsoft.com/office/word/2018/wordml/cex" xmlns:w16cid="http://schemas.microsoft.com/office/word/2016/wordml/cid" xmlns:w16="http://schemas.microsoft.com/office/word/2018/wordml" xmlns:w16du="http://schemas.microsoft.com/office/word/2023/wordml/word16du" xmlns:w16sdtdh="http://schemas.microsoft.com/office/word/2020/wordml/sdtdatahash" xmlns:w16se="http://schemas.microsoft.com/office/word/2015/wordml/symex" xmlns:wpg="http://schemas.microsoft.com/office/word/2010/wordprocessingGroup" xmlns:wpi="http://schemas.microsoft.com/office/word/2010/wordprocessingInk" xmlns:wne="http://schemas.microsoft.com/office/word/2006/wordml" xmlns:wps="http://schemas.microsoft.com/office/word/2010/wordprocessingShape" mc:Ignorable="w14 w15 w16se w16cid w16 w16cex w16sdtdh w16du wp14">
   <w:abstractNum w:abstractNumId="0" w15:restartNumberingAfterBreak="0">
     <w:nsid w:val="56BE108D"/>
     <w:multiLevelType w:val="hybridMultilevel"/>
@@ -5128,17 +5551,17 @@
       </w:rPr>
     </w:lvl>
   </w:abstractNum>
-  <w:num w:numId="1">
+  <w:num w:numId="1" w16cid:durableId="1978607352">
     <w:abstractNumId w:val="1"/>
   </w:num>
-  <w:num w:numId="2">
+  <w:num w:numId="2" w16cid:durableId="854728752">
     <w:abstractNumId w:val="0"/>
   </w:num>
 </w:numbering>
 </file>
 
 <file path=word/styles.xml><?xml version="1.0" encoding="utf-8"?>
-<w:styles xmlns:mc="http://schemas.openxmlformats.org/markup-compatibility/2006" xmlns:r="http://schemas.openxmlformats.org/officeDocument/2006/relationships" xmlns:w="http://schemas.openxmlformats.org/wordprocessingml/2006/main" xmlns:w14="http://schemas.microsoft.com/office/word/2010/wordml" xmlns:w15="http://schemas.microsoft.com/office/word/2012/wordml" xmlns:w16cid="http://schemas.microsoft.com/office/word/2016/wordml/cid" xmlns:w16se="http://schemas.microsoft.com/office/word/2015/wordml/symex" mc:Ignorable="w14 w15 w16se w16cid">
+<w:styles xmlns:mc="http://schemas.openxmlformats.org/markup-compatibility/2006" xmlns:r="http://schemas.openxmlformats.org/officeDocument/2006/relationships" xmlns:w="http://schemas.openxmlformats.org/wordprocessingml/2006/main" xmlns:w14="http://schemas.microsoft.com/office/word/2010/wordml" xmlns:w15="http://schemas.microsoft.com/office/word/2012/wordml" xmlns:w16cex="http://schemas.microsoft.com/office/word/2018/wordml/cex" xmlns:w16cid="http://schemas.microsoft.com/office/word/2016/wordml/cid" xmlns:w16="http://schemas.microsoft.com/office/word/2018/wordml" xmlns:w16du="http://schemas.microsoft.com/office/word/2023/wordml/word16du" xmlns:w16sdtdh="http://schemas.microsoft.com/office/word/2020/wordml/sdtdatahash" xmlns:w16se="http://schemas.microsoft.com/office/word/2015/wordml/symex" mc:Ignorable="w14 w15 w16se w16cid w16 w16cex w16sdtdh w16du">
   <w:docDefaults>
     <w:rPrDefault>
       <w:rPr>
@@ -5260,6 +5683,7 @@
     <w:lsdException w:name="HTML Sample" w:semiHidden="1" w:unhideWhenUsed="1"/>
     <w:lsdException w:name="HTML Typewriter" w:semiHidden="1" w:unhideWhenUsed="1"/>
     <w:lsdException w:name="HTML Variable" w:semiHidden="1" w:unhideWhenUsed="1"/>
+    <w:lsdException w:name="Normal Table" w:semiHidden="1" w:unhideWhenUsed="1"/>
     <w:lsdException w:name="annotation subject" w:semiHidden="1" w:unhideWhenUsed="1"/>
     <w:lsdException w:name="No List" w:semiHidden="1" w:unhideWhenUsed="1"/>
     <w:lsdException w:name="Outline List 1" w:semiHidden="1" w:unhideWhenUsed="1"/>
@@ -5302,8 +5726,11 @@
     <w:lsdException w:name="Table Contemporary" w:semiHidden="1" w:unhideWhenUsed="1"/>
     <w:lsdException w:name="Table Elegant" w:semiHidden="1" w:unhideWhenUsed="1"/>
     <w:lsdException w:name="Table Professional" w:semiHidden="1" w:unhideWhenUsed="1"/>
+    <w:lsdException w:name="Table Subtle 1" w:semiHidden="1" w:unhideWhenUsed="1"/>
     <w:lsdException w:name="Table Subtle 2" w:semiHidden="1" w:unhideWhenUsed="1"/>
     <w:lsdException w:name="Table Web 1" w:semiHidden="1" w:unhideWhenUsed="1"/>
+    <w:lsdException w:name="Table Web 2" w:semiHidden="1" w:unhideWhenUsed="1"/>
+    <w:lsdException w:name="Table Web 3" w:semiHidden="1" w:unhideWhenUsed="1"/>
     <w:lsdException w:name="Balloon Text" w:semiHidden="1" w:unhideWhenUsed="1"/>
     <w:lsdException w:name="Table Grid" w:uiPriority="39"/>
     <w:lsdException w:name="Table Theme" w:semiHidden="1" w:unhideWhenUsed="1"/>
@@ -6300,9 +6727,15 @@
 </file>
 
 <file path=customXml/itemProps1.xml><?xml version="1.0" encoding="utf-8"?>
-<ds:datastoreItem xmlns:ds="http://schemas.openxmlformats.org/officeDocument/2006/customXml" ds:itemID="{4861C60D-DC17-41F3-9331-9F30E60ECAE7}">
+<ds:datastoreItem xmlns:ds="http://schemas.openxmlformats.org/officeDocument/2006/customXml" ds:itemID="{C374E78D-B529-401F-B7E4-B038A2E9FB66}">
   <ds:schemaRefs>
     <ds:schemaRef ds:uri="http://schemas.openxmlformats.org/officeDocument/2006/bibliography"/>
   </ds:schemaRefs>
 </ds:datastoreItem>
+</file>
+
+<file path=docMetadata/LabelInfo.xml><?xml version="1.0" encoding="utf-8"?>
+<clbl:labelList xmlns:clbl="http://schemas.microsoft.com/office/2020/mipLabelMetadata">
+  <clbl:label id="{f42aa342-8706-4288-bd11-ebb85995028c}" enabled="1" method="Privileged" siteId="{72f988bf-86f1-41af-91ab-2d7cd011db47}" removed="0"/>
+</clbl:labelList>
 </file>
</xml_diff>